<commit_message>
Junit framework and AssertJ library
</commit_message>
<xml_diff>
--- a/Backend/SpringBootTesting/MODULE7/notes/SpringBootTesting.docx
+++ b/Backend/SpringBootTesting/MODULE7/notes/SpringBootTesting.docx
@@ -963,6 +963,118 @@
         </w:rPr>
         <w:t xml:space="preserve">There are also Test-After development and simultaneous development. </w:t>
       </w:r>
+    </w:p>
+    <w:p>
+      <w:pPr>
+        <w:pStyle w:val="NormalWeb"/>
+        <w:rPr>
+          <w:rStyle w:val="Strong"/>
+          <w:rFonts w:asciiTheme="minorHAnsi" w:eastAsiaTheme="majorEastAsia" w:hAnsiTheme="minorHAnsi"/>
+          <w:b w:val="0"/>
+          <w:bCs w:val="0"/>
+        </w:rPr>
+      </w:pPr>
+    </w:p>
+    <w:p>
+      <w:pPr>
+        <w:pStyle w:val="NormalWeb"/>
+        <w:rPr>
+          <w:rStyle w:val="Strong"/>
+          <w:rFonts w:asciiTheme="minorHAnsi" w:eastAsiaTheme="majorEastAsia" w:hAnsiTheme="minorHAnsi"/>
+          <w:b w:val="0"/>
+          <w:bCs w:val="0"/>
+        </w:rPr>
+      </w:pPr>
+      <w:r>
+        <w:rPr>
+          <w:rStyle w:val="Strong"/>
+          <w:rFonts w:asciiTheme="minorHAnsi" w:eastAsiaTheme="majorEastAsia" w:hAnsiTheme="minorHAnsi"/>
+          <w:b w:val="0"/>
+          <w:bCs w:val="0"/>
+        </w:rPr>
+        <w:t xml:space="preserve">Understanding Junit and </w:t>
+      </w:r>
+      <w:proofErr w:type="spellStart"/>
+      <w:r>
+        <w:rPr>
+          <w:rStyle w:val="Strong"/>
+          <w:rFonts w:asciiTheme="minorHAnsi" w:eastAsiaTheme="majorEastAsia" w:hAnsiTheme="minorHAnsi"/>
+          <w:b w:val="0"/>
+          <w:bCs w:val="0"/>
+        </w:rPr>
+        <w:t>AssertJ</w:t>
+      </w:r>
+      <w:proofErr w:type="spellEnd"/>
+    </w:p>
+    <w:p>
+      <w:pPr>
+        <w:pStyle w:val="NormalWeb"/>
+        <w:numPr>
+          <w:ilvl w:val="0"/>
+          <w:numId w:val="34"/>
+        </w:numPr>
+        <w:rPr>
+          <w:rStyle w:val="Strong"/>
+          <w:rFonts w:asciiTheme="minorHAnsi" w:eastAsiaTheme="majorEastAsia" w:hAnsiTheme="minorHAnsi"/>
+          <w:b w:val="0"/>
+          <w:bCs w:val="0"/>
+        </w:rPr>
+      </w:pPr>
+      <w:r>
+        <w:rPr>
+          <w:rStyle w:val="Strong"/>
+          <w:rFonts w:asciiTheme="minorHAnsi" w:eastAsiaTheme="majorEastAsia" w:hAnsiTheme="minorHAnsi"/>
+          <w:b w:val="0"/>
+          <w:bCs w:val="0"/>
+        </w:rPr>
+        <w:t>Junit is a testing framework</w:t>
+      </w:r>
+    </w:p>
+    <w:p>
+      <w:pPr>
+        <w:pStyle w:val="NormalWeb"/>
+        <w:numPr>
+          <w:ilvl w:val="0"/>
+          <w:numId w:val="34"/>
+        </w:numPr>
+        <w:rPr>
+          <w:rStyle w:val="Strong"/>
+          <w:rFonts w:asciiTheme="minorHAnsi" w:eastAsiaTheme="majorEastAsia" w:hAnsiTheme="minorHAnsi"/>
+          <w:b w:val="0"/>
+          <w:bCs w:val="0"/>
+        </w:rPr>
+      </w:pPr>
+      <w:proofErr w:type="spellStart"/>
+      <w:r>
+        <w:rPr>
+          <w:rStyle w:val="Strong"/>
+          <w:rFonts w:asciiTheme="minorHAnsi" w:eastAsiaTheme="majorEastAsia" w:hAnsiTheme="minorHAnsi"/>
+          <w:b w:val="0"/>
+          <w:bCs w:val="0"/>
+        </w:rPr>
+        <w:t>AssertJ</w:t>
+      </w:r>
+      <w:proofErr w:type="spellEnd"/>
+      <w:r>
+        <w:rPr>
+          <w:rStyle w:val="Strong"/>
+          <w:rFonts w:asciiTheme="minorHAnsi" w:eastAsiaTheme="majorEastAsia" w:hAnsiTheme="minorHAnsi"/>
+          <w:b w:val="0"/>
+          <w:bCs w:val="0"/>
+        </w:rPr>
+        <w:t xml:space="preserve"> is a library</w:t>
+      </w:r>
+    </w:p>
+    <w:p>
+      <w:pPr>
+        <w:pStyle w:val="NormalWeb"/>
+        <w:rPr>
+          <w:rStyle w:val="Strong"/>
+          <w:rFonts w:asciiTheme="minorHAnsi" w:eastAsiaTheme="majorEastAsia" w:hAnsiTheme="minorHAnsi"/>
+          <w:b w:val="0"/>
+          <w:bCs w:val="0"/>
+        </w:rPr>
+      </w:pPr>
     </w:p>
     <w:p>
       <w:pPr>
@@ -1527,6 +1639,119 @@
     </w:lvl>
   </w:abstractNum>
   <w:abstractNum w:abstractNumId="6" w15:restartNumberingAfterBreak="0">
+    <w:nsid w:val="128E1305"/>
+    <w:multiLevelType w:val="hybridMultilevel"/>
+    <w:tmpl w:val="B400F218"/>
+    <w:lvl w:ilvl="0" w:tplc="04090001">
+      <w:start w:val="1"/>
+      <w:numFmt w:val="bullet"/>
+      <w:lvlText w:val=""/>
+      <w:lvlJc w:val="left"/>
+      <w:pPr>
+        <w:ind w:left="720" w:hanging="360"/>
+      </w:pPr>
+      <w:rPr>
+        <w:rFonts w:ascii="Symbol" w:hAnsi="Symbol" w:hint="default"/>
+      </w:rPr>
+    </w:lvl>
+    <w:lvl w:ilvl="1" w:tplc="04090003" w:tentative="1">
+      <w:start w:val="1"/>
+      <w:numFmt w:val="bullet"/>
+      <w:lvlText w:val="o"/>
+      <w:lvlJc w:val="left"/>
+      <w:pPr>
+        <w:ind w:left="1440" w:hanging="360"/>
+      </w:pPr>
+      <w:rPr>
+        <w:rFonts w:ascii="Courier New" w:hAnsi="Courier New" w:cs="Courier New" w:hint="default"/>
+      </w:rPr>
+    </w:lvl>
+    <w:lvl w:ilvl="2" w:tplc="04090005" w:tentative="1">
+      <w:start w:val="1"/>
+      <w:numFmt w:val="bullet"/>
+      <w:lvlText w:val=""/>
+      <w:lvlJc w:val="left"/>
+      <w:pPr>
+        <w:ind w:left="2160" w:hanging="360"/>
+      </w:pPr>
+      <w:rPr>
+        <w:rFonts w:ascii="Wingdings" w:hAnsi="Wingdings" w:hint="default"/>
+      </w:rPr>
+    </w:lvl>
+    <w:lvl w:ilvl="3" w:tplc="04090001" w:tentative="1">
+      <w:start w:val="1"/>
+      <w:numFmt w:val="bullet"/>
+      <w:lvlText w:val=""/>
+      <w:lvlJc w:val="left"/>
+      <w:pPr>
+        <w:ind w:left="2880" w:hanging="360"/>
+      </w:pPr>
+      <w:rPr>
+        <w:rFonts w:ascii="Symbol" w:hAnsi="Symbol" w:hint="default"/>
+      </w:rPr>
+    </w:lvl>
+    <w:lvl w:ilvl="4" w:tplc="04090003" w:tentative="1">
+      <w:start w:val="1"/>
+      <w:numFmt w:val="bullet"/>
+      <w:lvlText w:val="o"/>
+      <w:lvlJc w:val="left"/>
+      <w:pPr>
+        <w:ind w:left="3600" w:hanging="360"/>
+      </w:pPr>
+      <w:rPr>
+        <w:rFonts w:ascii="Courier New" w:hAnsi="Courier New" w:cs="Courier New" w:hint="default"/>
+      </w:rPr>
+    </w:lvl>
+    <w:lvl w:ilvl="5" w:tplc="04090005" w:tentative="1">
+      <w:start w:val="1"/>
+      <w:numFmt w:val="bullet"/>
+      <w:lvlText w:val=""/>
+      <w:lvlJc w:val="left"/>
+      <w:pPr>
+        <w:ind w:left="4320" w:hanging="360"/>
+      </w:pPr>
+      <w:rPr>
+        <w:rFonts w:ascii="Wingdings" w:hAnsi="Wingdings" w:hint="default"/>
+      </w:rPr>
+    </w:lvl>
+    <w:lvl w:ilvl="6" w:tplc="04090001" w:tentative="1">
+      <w:start w:val="1"/>
+      <w:numFmt w:val="bullet"/>
+      <w:lvlText w:val=""/>
+      <w:lvlJc w:val="left"/>
+      <w:pPr>
+        <w:ind w:left="5040" w:hanging="360"/>
+      </w:pPr>
+      <w:rPr>
+        <w:rFonts w:ascii="Symbol" w:hAnsi="Symbol" w:hint="default"/>
+      </w:rPr>
+    </w:lvl>
+    <w:lvl w:ilvl="7" w:tplc="04090003" w:tentative="1">
+      <w:start w:val="1"/>
+      <w:numFmt w:val="bullet"/>
+      <w:lvlText w:val="o"/>
+      <w:lvlJc w:val="left"/>
+      <w:pPr>
+        <w:ind w:left="5760" w:hanging="360"/>
+      </w:pPr>
+      <w:rPr>
+        <w:rFonts w:ascii="Courier New" w:hAnsi="Courier New" w:cs="Courier New" w:hint="default"/>
+      </w:rPr>
+    </w:lvl>
+    <w:lvl w:ilvl="8" w:tplc="04090005" w:tentative="1">
+      <w:start w:val="1"/>
+      <w:numFmt w:val="bullet"/>
+      <w:lvlText w:val=""/>
+      <w:lvlJc w:val="left"/>
+      <w:pPr>
+        <w:ind w:left="6480" w:hanging="360"/>
+      </w:pPr>
+      <w:rPr>
+        <w:rFonts w:ascii="Wingdings" w:hAnsi="Wingdings" w:hint="default"/>
+      </w:rPr>
+    </w:lvl>
+  </w:abstractNum>
+  <w:abstractNum w:abstractNumId="7" w15:restartNumberingAfterBreak="0">
     <w:nsid w:val="133935EE"/>
     <w:multiLevelType w:val="hybridMultilevel"/>
     <w:tmpl w:val="4BB834F6"/>
@@ -1639,7 +1864,7 @@
       </w:rPr>
     </w:lvl>
   </w:abstractNum>
-  <w:abstractNum w:abstractNumId="7" w15:restartNumberingAfterBreak="0">
+  <w:abstractNum w:abstractNumId="8" w15:restartNumberingAfterBreak="0">
     <w:nsid w:val="23D5572E"/>
     <w:multiLevelType w:val="hybridMultilevel"/>
     <w:tmpl w:val="B2EA7024"/>
@@ -1725,7 +1950,7 @@
       </w:pPr>
     </w:lvl>
   </w:abstractNum>
-  <w:abstractNum w:abstractNumId="8" w15:restartNumberingAfterBreak="0">
+  <w:abstractNum w:abstractNumId="9" w15:restartNumberingAfterBreak="0">
     <w:nsid w:val="2A7A5726"/>
     <w:multiLevelType w:val="hybridMultilevel"/>
     <w:tmpl w:val="EC94AB66"/>
@@ -1816,7 +2041,7 @@
       </w:pPr>
     </w:lvl>
   </w:abstractNum>
-  <w:abstractNum w:abstractNumId="9" w15:restartNumberingAfterBreak="0">
+  <w:abstractNum w:abstractNumId="10" w15:restartNumberingAfterBreak="0">
     <w:nsid w:val="2C532562"/>
     <w:multiLevelType w:val="hybridMultilevel"/>
     <w:tmpl w:val="A740CE3A"/>
@@ -1902,7 +2127,7 @@
       </w:pPr>
     </w:lvl>
   </w:abstractNum>
-  <w:abstractNum w:abstractNumId="10" w15:restartNumberingAfterBreak="0">
+  <w:abstractNum w:abstractNumId="11" w15:restartNumberingAfterBreak="0">
     <w:nsid w:val="2C6D7DCA"/>
     <w:multiLevelType w:val="hybridMultilevel"/>
     <w:tmpl w:val="05C25B9E"/>
@@ -2015,7 +2240,7 @@
       </w:rPr>
     </w:lvl>
   </w:abstractNum>
-  <w:abstractNum w:abstractNumId="11" w15:restartNumberingAfterBreak="0">
+  <w:abstractNum w:abstractNumId="12" w15:restartNumberingAfterBreak="0">
     <w:nsid w:val="30515E13"/>
     <w:multiLevelType w:val="hybridMultilevel"/>
     <w:tmpl w:val="A4D29E0C"/>
@@ -2101,7 +2326,7 @@
       </w:pPr>
     </w:lvl>
   </w:abstractNum>
-  <w:abstractNum w:abstractNumId="12" w15:restartNumberingAfterBreak="0">
+  <w:abstractNum w:abstractNumId="13" w15:restartNumberingAfterBreak="0">
     <w:nsid w:val="36313389"/>
     <w:multiLevelType w:val="hybridMultilevel"/>
     <w:tmpl w:val="EA94F0C4"/>
@@ -2213,7 +2438,7 @@
       </w:rPr>
     </w:lvl>
   </w:abstractNum>
-  <w:abstractNum w:abstractNumId="13" w15:restartNumberingAfterBreak="0">
+  <w:abstractNum w:abstractNumId="14" w15:restartNumberingAfterBreak="0">
     <w:nsid w:val="3BCF2FCB"/>
     <w:multiLevelType w:val="hybridMultilevel"/>
     <w:tmpl w:val="F8406F1A"/>
@@ -2302,7 +2527,7 @@
       </w:pPr>
     </w:lvl>
   </w:abstractNum>
-  <w:abstractNum w:abstractNumId="14" w15:restartNumberingAfterBreak="0">
+  <w:abstractNum w:abstractNumId="15" w15:restartNumberingAfterBreak="0">
     <w:nsid w:val="43013DA6"/>
     <w:multiLevelType w:val="hybridMultilevel"/>
     <w:tmpl w:val="7194BE0C"/>
@@ -2415,7 +2640,7 @@
       </w:rPr>
     </w:lvl>
   </w:abstractNum>
-  <w:abstractNum w:abstractNumId="15" w15:restartNumberingAfterBreak="0">
+  <w:abstractNum w:abstractNumId="16" w15:restartNumberingAfterBreak="0">
     <w:nsid w:val="437F31FA"/>
     <w:multiLevelType w:val="hybridMultilevel"/>
     <w:tmpl w:val="DCD21FB4"/>
@@ -2507,7 +2732,7 @@
       </w:pPr>
     </w:lvl>
   </w:abstractNum>
-  <w:abstractNum w:abstractNumId="16" w15:restartNumberingAfterBreak="0">
+  <w:abstractNum w:abstractNumId="17" w15:restartNumberingAfterBreak="0">
     <w:nsid w:val="44C33C41"/>
     <w:multiLevelType w:val="hybridMultilevel"/>
     <w:tmpl w:val="849CDA22"/>
@@ -2619,7 +2844,7 @@
       </w:rPr>
     </w:lvl>
   </w:abstractNum>
-  <w:abstractNum w:abstractNumId="17" w15:restartNumberingAfterBreak="0">
+  <w:abstractNum w:abstractNumId="18" w15:restartNumberingAfterBreak="0">
     <w:nsid w:val="44F1015C"/>
     <w:multiLevelType w:val="hybridMultilevel"/>
     <w:tmpl w:val="1F3A736E"/>
@@ -2731,7 +2956,7 @@
       </w:rPr>
     </w:lvl>
   </w:abstractNum>
-  <w:abstractNum w:abstractNumId="18" w15:restartNumberingAfterBreak="0">
+  <w:abstractNum w:abstractNumId="19" w15:restartNumberingAfterBreak="0">
     <w:nsid w:val="46DF2ED1"/>
     <w:multiLevelType w:val="hybridMultilevel"/>
     <w:tmpl w:val="480AF3F6"/>
@@ -2817,7 +3042,7 @@
       </w:pPr>
     </w:lvl>
   </w:abstractNum>
-  <w:abstractNum w:abstractNumId="19" w15:restartNumberingAfterBreak="0">
+  <w:abstractNum w:abstractNumId="20" w15:restartNumberingAfterBreak="0">
     <w:nsid w:val="577B487E"/>
     <w:multiLevelType w:val="hybridMultilevel"/>
     <w:tmpl w:val="A6189196"/>
@@ -2930,7 +3155,7 @@
       </w:rPr>
     </w:lvl>
   </w:abstractNum>
-  <w:abstractNum w:abstractNumId="20" w15:restartNumberingAfterBreak="0">
+  <w:abstractNum w:abstractNumId="21" w15:restartNumberingAfterBreak="0">
     <w:nsid w:val="580174C7"/>
     <w:multiLevelType w:val="hybridMultilevel"/>
     <w:tmpl w:val="2B4EB026"/>
@@ -3019,7 +3244,7 @@
       </w:pPr>
     </w:lvl>
   </w:abstractNum>
-  <w:abstractNum w:abstractNumId="21" w15:restartNumberingAfterBreak="0">
+  <w:abstractNum w:abstractNumId="22" w15:restartNumberingAfterBreak="0">
     <w:nsid w:val="5A204979"/>
     <w:multiLevelType w:val="hybridMultilevel"/>
     <w:tmpl w:val="E800F4A6"/>
@@ -3111,7 +3336,7 @@
       </w:pPr>
     </w:lvl>
   </w:abstractNum>
-  <w:abstractNum w:abstractNumId="22" w15:restartNumberingAfterBreak="0">
+  <w:abstractNum w:abstractNumId="23" w15:restartNumberingAfterBreak="0">
     <w:nsid w:val="5E437B83"/>
     <w:multiLevelType w:val="hybridMultilevel"/>
     <w:tmpl w:val="1092346A"/>
@@ -3224,7 +3449,7 @@
       </w:rPr>
     </w:lvl>
   </w:abstractNum>
-  <w:abstractNum w:abstractNumId="23" w15:restartNumberingAfterBreak="0">
+  <w:abstractNum w:abstractNumId="24" w15:restartNumberingAfterBreak="0">
     <w:nsid w:val="5EC0275A"/>
     <w:multiLevelType w:val="hybridMultilevel"/>
     <w:tmpl w:val="3A622A5E"/>
@@ -3336,7 +3561,7 @@
       </w:rPr>
     </w:lvl>
   </w:abstractNum>
-  <w:abstractNum w:abstractNumId="24" w15:restartNumberingAfterBreak="0">
+  <w:abstractNum w:abstractNumId="25" w15:restartNumberingAfterBreak="0">
     <w:nsid w:val="5F713ECC"/>
     <w:multiLevelType w:val="hybridMultilevel"/>
     <w:tmpl w:val="75D024EC"/>
@@ -3428,7 +3653,7 @@
       </w:pPr>
     </w:lvl>
   </w:abstractNum>
-  <w:abstractNum w:abstractNumId="25" w15:restartNumberingAfterBreak="0">
+  <w:abstractNum w:abstractNumId="26" w15:restartNumberingAfterBreak="0">
     <w:nsid w:val="630D2B53"/>
     <w:multiLevelType w:val="hybridMultilevel"/>
     <w:tmpl w:val="7EC6DCBA"/>
@@ -3541,7 +3766,7 @@
       </w:rPr>
     </w:lvl>
   </w:abstractNum>
-  <w:abstractNum w:abstractNumId="26" w15:restartNumberingAfterBreak="0">
+  <w:abstractNum w:abstractNumId="27" w15:restartNumberingAfterBreak="0">
     <w:nsid w:val="65320A84"/>
     <w:multiLevelType w:val="hybridMultilevel"/>
     <w:tmpl w:val="329C1470"/>
@@ -3627,7 +3852,7 @@
       </w:pPr>
     </w:lvl>
   </w:abstractNum>
-  <w:abstractNum w:abstractNumId="27" w15:restartNumberingAfterBreak="0">
+  <w:abstractNum w:abstractNumId="28" w15:restartNumberingAfterBreak="0">
     <w:nsid w:val="66540037"/>
     <w:multiLevelType w:val="hybridMultilevel"/>
     <w:tmpl w:val="C81A381E"/>
@@ -3713,7 +3938,7 @@
       </w:pPr>
     </w:lvl>
   </w:abstractNum>
-  <w:abstractNum w:abstractNumId="28" w15:restartNumberingAfterBreak="0">
+  <w:abstractNum w:abstractNumId="29" w15:restartNumberingAfterBreak="0">
     <w:nsid w:val="6BD93B84"/>
     <w:multiLevelType w:val="hybridMultilevel"/>
     <w:tmpl w:val="21DA0204"/>
@@ -3802,7 +4027,7 @@
       </w:pPr>
     </w:lvl>
   </w:abstractNum>
-  <w:abstractNum w:abstractNumId="29" w15:restartNumberingAfterBreak="0">
+  <w:abstractNum w:abstractNumId="30" w15:restartNumberingAfterBreak="0">
     <w:nsid w:val="707A5825"/>
     <w:multiLevelType w:val="hybridMultilevel"/>
     <w:tmpl w:val="E03040D4"/>
@@ -3914,7 +4139,7 @@
       </w:rPr>
     </w:lvl>
   </w:abstractNum>
-  <w:abstractNum w:abstractNumId="30" w15:restartNumberingAfterBreak="0">
+  <w:abstractNum w:abstractNumId="31" w15:restartNumberingAfterBreak="0">
     <w:nsid w:val="783568DC"/>
     <w:multiLevelType w:val="hybridMultilevel"/>
     <w:tmpl w:val="29226D96"/>
@@ -4006,7 +4231,7 @@
       </w:pPr>
     </w:lvl>
   </w:abstractNum>
-  <w:abstractNum w:abstractNumId="31" w15:restartNumberingAfterBreak="0">
+  <w:abstractNum w:abstractNumId="32" w15:restartNumberingAfterBreak="0">
     <w:nsid w:val="7B22150F"/>
     <w:multiLevelType w:val="hybridMultilevel"/>
     <w:tmpl w:val="3FA647C6"/>
@@ -4092,7 +4317,7 @@
       </w:pPr>
     </w:lvl>
   </w:abstractNum>
-  <w:abstractNum w:abstractNumId="32" w15:restartNumberingAfterBreak="0">
+  <w:abstractNum w:abstractNumId="33" w15:restartNumberingAfterBreak="0">
     <w:nsid w:val="7E280765"/>
     <w:multiLevelType w:val="hybridMultilevel"/>
     <w:tmpl w:val="BC244B9E"/>
@@ -4206,28 +4431,28 @@
     </w:lvl>
   </w:abstractNum>
   <w:num w:numId="1" w16cid:durableId="1924337573">
-    <w:abstractNumId w:val="30"/>
+    <w:abstractNumId w:val="31"/>
   </w:num>
   <w:num w:numId="2" w16cid:durableId="743067488">
     <w:abstractNumId w:val="5"/>
   </w:num>
   <w:num w:numId="3" w16cid:durableId="1224372325">
-    <w:abstractNumId w:val="23"/>
+    <w:abstractNumId w:val="24"/>
   </w:num>
   <w:num w:numId="4" w16cid:durableId="1195193567">
-    <w:abstractNumId w:val="20"/>
+    <w:abstractNumId w:val="21"/>
   </w:num>
   <w:num w:numId="5" w16cid:durableId="1074204700">
     <w:abstractNumId w:val="0"/>
   </w:num>
   <w:num w:numId="6" w16cid:durableId="147215699">
-    <w:abstractNumId w:val="28"/>
+    <w:abstractNumId w:val="29"/>
   </w:num>
   <w:num w:numId="7" w16cid:durableId="1943150898">
-    <w:abstractNumId w:val="7"/>
+    <w:abstractNumId w:val="8"/>
   </w:num>
   <w:num w:numId="8" w16cid:durableId="1123040100">
-    <w:abstractNumId w:val="18"/>
+    <w:abstractNumId w:val="19"/>
   </w:num>
   <w:num w:numId="9" w16cid:durableId="570965468">
     <w:abstractNumId w:val="3"/>
@@ -4236,73 +4461,76 @@
     <w:abstractNumId w:val="4"/>
   </w:num>
   <w:num w:numId="11" w16cid:durableId="642006152">
-    <w:abstractNumId w:val="25"/>
+    <w:abstractNumId w:val="26"/>
   </w:num>
   <w:num w:numId="12" w16cid:durableId="905069341">
-    <w:abstractNumId w:val="12"/>
+    <w:abstractNumId w:val="13"/>
   </w:num>
   <w:num w:numId="13" w16cid:durableId="2033145819">
+    <w:abstractNumId w:val="10"/>
+  </w:num>
+  <w:num w:numId="14" w16cid:durableId="1385981044">
+    <w:abstractNumId w:val="32"/>
+  </w:num>
+  <w:num w:numId="15" w16cid:durableId="395977025">
     <w:abstractNumId w:val="9"/>
   </w:num>
-  <w:num w:numId="14" w16cid:durableId="1385981044">
-    <w:abstractNumId w:val="31"/>
-  </w:num>
-  <w:num w:numId="15" w16cid:durableId="395977025">
-    <w:abstractNumId w:val="8"/>
-  </w:num>
   <w:num w:numId="16" w16cid:durableId="1300106897">
-    <w:abstractNumId w:val="13"/>
+    <w:abstractNumId w:val="14"/>
   </w:num>
   <w:num w:numId="17" w16cid:durableId="944456749">
     <w:abstractNumId w:val="1"/>
   </w:num>
   <w:num w:numId="18" w16cid:durableId="1673952956">
-    <w:abstractNumId w:val="24"/>
+    <w:abstractNumId w:val="25"/>
   </w:num>
   <w:num w:numId="19" w16cid:durableId="1854762739">
+    <w:abstractNumId w:val="17"/>
+  </w:num>
+  <w:num w:numId="20" w16cid:durableId="643199849">
+    <w:abstractNumId w:val="27"/>
+  </w:num>
+  <w:num w:numId="21" w16cid:durableId="1930456851">
+    <w:abstractNumId w:val="22"/>
+  </w:num>
+  <w:num w:numId="22" w16cid:durableId="1290043333">
+    <w:abstractNumId w:val="33"/>
+  </w:num>
+  <w:num w:numId="23" w16cid:durableId="1508448853">
+    <w:abstractNumId w:val="30"/>
+  </w:num>
+  <w:num w:numId="24" w16cid:durableId="123232136">
+    <w:abstractNumId w:val="12"/>
+  </w:num>
+  <w:num w:numId="25" w16cid:durableId="2001807458">
     <w:abstractNumId w:val="16"/>
   </w:num>
-  <w:num w:numId="20" w16cid:durableId="643199849">
-    <w:abstractNumId w:val="26"/>
-  </w:num>
-  <w:num w:numId="21" w16cid:durableId="1930456851">
-    <w:abstractNumId w:val="21"/>
-  </w:num>
-  <w:num w:numId="22" w16cid:durableId="1290043333">
-    <w:abstractNumId w:val="32"/>
-  </w:num>
-  <w:num w:numId="23" w16cid:durableId="1508448853">
-    <w:abstractNumId w:val="29"/>
-  </w:num>
-  <w:num w:numId="24" w16cid:durableId="123232136">
+  <w:num w:numId="26" w16cid:durableId="1780903640">
     <w:abstractNumId w:val="11"/>
   </w:num>
-  <w:num w:numId="25" w16cid:durableId="2001807458">
+  <w:num w:numId="27" w16cid:durableId="1537422049">
+    <w:abstractNumId w:val="18"/>
+  </w:num>
+  <w:num w:numId="28" w16cid:durableId="959386256">
+    <w:abstractNumId w:val="20"/>
+  </w:num>
+  <w:num w:numId="29" w16cid:durableId="1469087537">
     <w:abstractNumId w:val="15"/>
   </w:num>
-  <w:num w:numId="26" w16cid:durableId="1780903640">
-    <w:abstractNumId w:val="10"/>
-  </w:num>
-  <w:num w:numId="27" w16cid:durableId="1537422049">
-    <w:abstractNumId w:val="17"/>
-  </w:num>
-  <w:num w:numId="28" w16cid:durableId="959386256">
-    <w:abstractNumId w:val="19"/>
-  </w:num>
-  <w:num w:numId="29" w16cid:durableId="1469087537">
-    <w:abstractNumId w:val="14"/>
-  </w:num>
   <w:num w:numId="30" w16cid:durableId="496309045">
-    <w:abstractNumId w:val="22"/>
+    <w:abstractNumId w:val="23"/>
   </w:num>
   <w:num w:numId="31" w16cid:durableId="928537482">
-    <w:abstractNumId w:val="6"/>
+    <w:abstractNumId w:val="7"/>
   </w:num>
   <w:num w:numId="32" w16cid:durableId="420416609">
     <w:abstractNumId w:val="2"/>
   </w:num>
   <w:num w:numId="33" w16cid:durableId="1812869509">
-    <w:abstractNumId w:val="27"/>
+    <w:abstractNumId w:val="28"/>
+  </w:num>
+  <w:num w:numId="34" w16cid:durableId="956253382">
+    <w:abstractNumId w:val="6"/>
   </w:num>
 </w:numbering>
 </file>

</xml_diff>

<commit_message>
Unit Test vs Integration Test
</commit_message>
<xml_diff>
--- a/Backend/SpringBootTesting/MODULE7/notes/SpringBootTesting.docx
+++ b/Backend/SpringBootTesting/MODULE7/notes/SpringBootTesting.docx
@@ -70,8 +70,13 @@
         <w:spacing w:line="276" w:lineRule="auto"/>
         <w:ind w:left="1440"/>
       </w:pPr>
-      <w:r>
-        <w:t>UserService {</w:t>
+      <w:proofErr w:type="spellStart"/>
+      <w:r>
+        <w:t>UserService</w:t>
+      </w:r>
+      <w:proofErr w:type="spellEnd"/>
+      <w:r>
+        <w:t xml:space="preserve"> {</w:t>
       </w:r>
     </w:p>
     <w:p>
@@ -80,8 +85,18 @@
         <w:ind w:left="1440"/>
       </w:pPr>
       <w:r>
-        <w:t xml:space="preserve">  saveUser();</w:t>
-      </w:r>
+        <w:t xml:space="preserve">  </w:t>
+      </w:r>
+      <w:proofErr w:type="spellStart"/>
+      <w:proofErr w:type="gramStart"/>
+      <w:r>
+        <w:t>saveUser</w:t>
+      </w:r>
+      <w:proofErr w:type="spellEnd"/>
+      <w:r>
+        <w:t>();</w:t>
+      </w:r>
+      <w:proofErr w:type="gramEnd"/>
     </w:p>
     <w:p>
       <w:pPr>
@@ -89,8 +104,18 @@
         <w:ind w:left="1440"/>
       </w:pPr>
       <w:r>
-        <w:t xml:space="preserve">  sendEmail();</w:t>
-      </w:r>
+        <w:t xml:space="preserve">  </w:t>
+      </w:r>
+      <w:proofErr w:type="spellStart"/>
+      <w:proofErr w:type="gramStart"/>
+      <w:r>
+        <w:t>sendEmail</w:t>
+      </w:r>
+      <w:proofErr w:type="spellEnd"/>
+      <w:r>
+        <w:t>();</w:t>
+      </w:r>
+      <w:proofErr w:type="gramEnd"/>
     </w:p>
     <w:p>
       <w:pPr>
@@ -98,8 +123,18 @@
         <w:ind w:left="1440"/>
       </w:pPr>
       <w:r>
-        <w:t xml:space="preserve">  generateReport();</w:t>
-      </w:r>
+        <w:t xml:space="preserve">  </w:t>
+      </w:r>
+      <w:proofErr w:type="spellStart"/>
+      <w:proofErr w:type="gramStart"/>
+      <w:r>
+        <w:t>generateReport</w:t>
+      </w:r>
+      <w:proofErr w:type="spellEnd"/>
+      <w:r>
+        <w:t>();</w:t>
+      </w:r>
+      <w:proofErr w:type="gramEnd"/>
     </w:p>
     <w:p>
       <w:pPr>
@@ -127,8 +162,13 @@
         <w:spacing w:line="276" w:lineRule="auto"/>
         <w:ind w:left="720"/>
       </w:pPr>
-      <w:r>
-        <w:t>UserService      // saves user</w:t>
+      <w:proofErr w:type="spellStart"/>
+      <w:r>
+        <w:t>UserService</w:t>
+      </w:r>
+      <w:proofErr w:type="spellEnd"/>
+      <w:r>
+        <w:t xml:space="preserve">      // saves user</w:t>
       </w:r>
     </w:p>
     <w:p>
@@ -136,8 +176,13 @@
         <w:spacing w:line="276" w:lineRule="auto"/>
         <w:ind w:left="720"/>
       </w:pPr>
-      <w:r>
-        <w:t>EmailService     // sends email</w:t>
+      <w:proofErr w:type="spellStart"/>
+      <w:r>
+        <w:t>EmailService</w:t>
+      </w:r>
+      <w:proofErr w:type="spellEnd"/>
+      <w:r>
+        <w:t xml:space="preserve">     // sends email</w:t>
       </w:r>
     </w:p>
     <w:p>
@@ -145,8 +190,13 @@
         <w:spacing w:line="276" w:lineRule="auto"/>
         <w:ind w:left="720"/>
       </w:pPr>
-      <w:r>
-        <w:t>ReportService    // generates report</w:t>
+      <w:proofErr w:type="spellStart"/>
+      <w:r>
+        <w:t>ReportService</w:t>
+      </w:r>
+      <w:proofErr w:type="spellEnd"/>
+      <w:r>
+        <w:t xml:space="preserve">    // generates report</w:t>
       </w:r>
     </w:p>
     <w:p>
@@ -213,8 +263,13 @@
         <w:ind w:left="1440"/>
       </w:pPr>
       <w:r>
-        <w:t>if (type == "CAR") {}</w:t>
-      </w:r>
+        <w:t>if (type == "CAR</w:t>
+      </w:r>
+      <w:proofErr w:type="gramStart"/>
+      <w:r>
+        <w:t>") {}</w:t>
+      </w:r>
+      <w:proofErr w:type="gramEnd"/>
     </w:p>
     <w:p>
       <w:pPr>
@@ -243,8 +298,21 @@
         <w:ind w:left="1440"/>
       </w:pPr>
       <w:r>
-        <w:t>interface Vehicle { move(); }</w:t>
-      </w:r>
+        <w:t xml:space="preserve">interface Vehicle </w:t>
+      </w:r>
+      <w:proofErr w:type="gramStart"/>
+      <w:r>
+        <w:t>{ move</w:t>
+      </w:r>
+      <w:proofErr w:type="gramEnd"/>
+      <w:r>
+        <w:t>()</w:t>
+      </w:r>
+      <w:proofErr w:type="gramStart"/>
+      <w:r>
+        <w:t>; }</w:t>
+      </w:r>
+      <w:proofErr w:type="gramEnd"/>
     </w:p>
     <w:p>
       <w:pPr>
@@ -307,223 +375,192 @@
           <w:bCs/>
         </w:rPr>
         <w:lastRenderedPageBreak/>
-        <w:t>L — Liskov Substitution</w:t>
-      </w:r>
-    </w:p>
-    <w:p>
-      <w:pPr>
-        <w:spacing w:line="276" w:lineRule="auto"/>
-      </w:pPr>
+        <w:t xml:space="preserve">L — </w:t>
+      </w:r>
+      <w:proofErr w:type="spellStart"/>
       <w:r>
         <w:rPr>
           <w:b/>
           <w:bCs/>
         </w:rPr>
-        <w:t>Child should behave like the parent</w:t>
-      </w:r>
-    </w:p>
-    <w:p>
-      <w:pPr>
-        <w:spacing w:line="276" w:lineRule="auto"/>
-      </w:pPr>
-      <w:r>
-        <w:t xml:space="preserve">If something expects a </w:t>
-      </w:r>
+        <w:t>Liskov</w:t>
+      </w:r>
+      <w:proofErr w:type="spellEnd"/>
       <w:r>
         <w:rPr>
           <w:b/>
           <w:bCs/>
         </w:rPr>
-        <w:t>parent</w:t>
-      </w:r>
-      <w:r>
-        <w:t xml:space="preserve">, a </w:t>
-      </w:r>
+        <w:t xml:space="preserve"> Substitution</w:t>
+      </w:r>
+    </w:p>
+    <w:p>
+      <w:pPr>
+        <w:spacing w:line="276" w:lineRule="auto"/>
+      </w:pPr>
       <w:r>
         <w:rPr>
           <w:b/>
           <w:bCs/>
         </w:rPr>
-        <w:t>child should work without breaking anything</w:t>
-      </w:r>
-      <w:r>
-        <w:t>.</w:t>
-      </w:r>
-    </w:p>
-    <w:p>
-      <w:pPr>
-        <w:spacing w:line="276" w:lineRule="auto"/>
-      </w:pPr>
+        <w:t>Child should behave like the parent</w:t>
+      </w:r>
+    </w:p>
+    <w:p>
+      <w:pPr>
+        <w:spacing w:line="276" w:lineRule="auto"/>
+      </w:pPr>
+      <w:r>
+        <w:t xml:space="preserve">If something expects a </w:t>
+      </w:r>
       <w:r>
         <w:rPr>
           <w:b/>
           <w:bCs/>
         </w:rPr>
-        <w:t>Bad</w:t>
-      </w:r>
-    </w:p>
-    <w:p>
-      <w:pPr>
-        <w:spacing w:line="276" w:lineRule="auto"/>
-        <w:ind w:left="1440"/>
-      </w:pPr>
-      <w:r>
-        <w:t>Bird fly();</w:t>
-      </w:r>
-    </w:p>
-    <w:p>
-      <w:pPr>
-        <w:spacing w:line="276" w:lineRule="auto"/>
-        <w:ind w:left="1440"/>
-      </w:pPr>
-      <w:r>
-        <w:t xml:space="preserve">Penguin extends Bird </w:t>
-      </w:r>
-      <w:r>
-        <w:rPr>
-          <w:rFonts w:ascii="Segoe UI Emoji" w:hAnsi="Segoe UI Emoji" w:cs="Segoe UI Emoji"/>
-        </w:rPr>
-        <w:t>❌</w:t>
-      </w:r>
-      <w:r>
-        <w:t xml:space="preserve"> (penguins can</w:t>
-      </w:r>
-      <w:r>
-        <w:rPr>
-          <w:rFonts w:cs="Aptos"/>
-        </w:rPr>
-        <w:t>’</w:t>
-      </w:r>
-      <w:r>
-        <w:t>t fly)</w:t>
-      </w:r>
-    </w:p>
-    <w:p>
-      <w:pPr>
-        <w:spacing w:line="276" w:lineRule="auto"/>
-      </w:pPr>
+        <w:t>parent</w:t>
+      </w:r>
+      <w:r>
+        <w:t xml:space="preserve">, a </w:t>
+      </w:r>
       <w:r>
         <w:rPr>
           <w:b/>
           <w:bCs/>
         </w:rPr>
-        <w:t>Good</w:t>
-      </w:r>
-    </w:p>
-    <w:p>
-      <w:pPr>
-        <w:spacing w:line="276" w:lineRule="auto"/>
-        <w:ind w:left="1440"/>
-      </w:pPr>
-      <w:r>
-        <w:t>Bird eat();</w:t>
-      </w:r>
-    </w:p>
-    <w:p>
-      <w:pPr>
-        <w:spacing w:line="276" w:lineRule="auto"/>
-        <w:ind w:left="1440"/>
-      </w:pPr>
-      <w:r>
-        <w:t>FlyingBird fly();</w:t>
-      </w:r>
-    </w:p>
-    <w:p>
-      <w:pPr>
-        <w:spacing w:line="276" w:lineRule="auto"/>
-      </w:pPr>
-      <w:r>
-        <w:t>Don’t lie about what a class can do.</w:t>
-      </w:r>
-    </w:p>
-    <w:p>
-      <w:pPr>
-        <w:spacing w:line="276" w:lineRule="auto"/>
-      </w:pPr>
-    </w:p>
-    <w:p>
-      <w:pPr>
-        <w:spacing w:line="276" w:lineRule="auto"/>
+        <w:t>child should work without breaking anything</w:t>
+      </w:r>
+      <w:r>
+        <w:t>.</w:t>
+      </w:r>
+    </w:p>
+    <w:p>
+      <w:pPr>
+        <w:spacing w:line="276" w:lineRule="auto"/>
+      </w:pPr>
+      <w:r>
         <w:rPr>
           <w:b/>
           <w:bCs/>
         </w:rPr>
+        <w:t>Bad</w:t>
+      </w:r>
+    </w:p>
+    <w:p>
+      <w:pPr>
+        <w:spacing w:line="276" w:lineRule="auto"/>
+        <w:ind w:left="1440"/>
+      </w:pPr>
+      <w:r>
+        <w:t xml:space="preserve">Bird </w:t>
+      </w:r>
+      <w:proofErr w:type="gramStart"/>
+      <w:r>
+        <w:t>fly();</w:t>
+      </w:r>
+      <w:proofErr w:type="gramEnd"/>
+    </w:p>
+    <w:p>
+      <w:pPr>
+        <w:spacing w:line="276" w:lineRule="auto"/>
+        <w:ind w:left="1440"/>
+      </w:pPr>
+      <w:r>
+        <w:t xml:space="preserve">Penguin extends Bird </w:t>
+      </w:r>
+      <w:r>
+        <w:rPr>
+          <w:rFonts w:ascii="Segoe UI Emoji" w:hAnsi="Segoe UI Emoji" w:cs="Segoe UI Emoji"/>
+        </w:rPr>
+        <w:t>❌</w:t>
+      </w:r>
+      <w:r>
+        <w:t xml:space="preserve"> (penguins can</w:t>
+      </w:r>
+      <w:r>
+        <w:rPr>
+          <w:rFonts w:cs="Aptos"/>
+        </w:rPr>
+        <w:t>’</w:t>
+      </w:r>
+      <w:r>
+        <w:t>t fly)</w:t>
+      </w:r>
+    </w:p>
+    <w:p>
+      <w:pPr>
+        <w:spacing w:line="276" w:lineRule="auto"/>
       </w:pPr>
       <w:r>
         <w:rPr>
           <w:b/>
           <w:bCs/>
         </w:rPr>
-        <w:t>I — Interface Segregation</w:t>
-      </w:r>
-    </w:p>
-    <w:p>
-      <w:pPr>
-        <w:spacing w:line="276" w:lineRule="auto"/>
-      </w:pPr>
-      <w:r>
+        <w:t>Good</w:t>
+      </w:r>
+    </w:p>
+    <w:p>
+      <w:pPr>
+        <w:spacing w:line="276" w:lineRule="auto"/>
+        <w:ind w:left="1440"/>
+      </w:pPr>
+      <w:r>
+        <w:t xml:space="preserve">Bird </w:t>
+      </w:r>
+      <w:proofErr w:type="gramStart"/>
+      <w:r>
+        <w:t>eat();</w:t>
+      </w:r>
+      <w:proofErr w:type="gramEnd"/>
+    </w:p>
+    <w:p>
+      <w:pPr>
+        <w:spacing w:line="276" w:lineRule="auto"/>
+        <w:ind w:left="1440"/>
+      </w:pPr>
+      <w:proofErr w:type="spellStart"/>
+      <w:proofErr w:type="gramStart"/>
+      <w:r>
+        <w:t>FlyingBird</w:t>
+      </w:r>
+      <w:proofErr w:type="spellEnd"/>
+      <w:proofErr w:type="gramEnd"/>
+      <w:r>
+        <w:t xml:space="preserve"> </w:t>
+      </w:r>
+      <w:proofErr w:type="gramStart"/>
+      <w:r>
+        <w:t>fly();</w:t>
+      </w:r>
+      <w:proofErr w:type="gramEnd"/>
+    </w:p>
+    <w:p>
+      <w:pPr>
+        <w:spacing w:line="276" w:lineRule="auto"/>
+      </w:pPr>
+      <w:r>
+        <w:t>Don’t lie about what a class can do.</w:t>
+      </w:r>
+    </w:p>
+    <w:p>
+      <w:pPr>
+        <w:spacing w:line="276" w:lineRule="auto"/>
+      </w:pPr>
+    </w:p>
+    <w:p>
+      <w:pPr>
+        <w:spacing w:line="276" w:lineRule="auto"/>
         <w:rPr>
           <w:b/>
           <w:bCs/>
         </w:rPr>
-        <w:t>Don’t force classes to use methods they don’t need</w:t>
-      </w:r>
-    </w:p>
-    <w:p>
-      <w:pPr>
-        <w:spacing w:line="276" w:lineRule="auto"/>
       </w:pPr>
       <w:r>
         <w:rPr>
           <w:b/>
           <w:bCs/>
         </w:rPr>
-        <w:t>Bad</w:t>
-      </w:r>
-    </w:p>
-    <w:p>
-      <w:pPr>
-        <w:spacing w:line="276" w:lineRule="auto"/>
-        <w:ind w:left="1440"/>
-      </w:pPr>
-      <w:r>
-        <w:t>interface Machine {</w:t>
-      </w:r>
-    </w:p>
-    <w:p>
-      <w:pPr>
-        <w:spacing w:line="276" w:lineRule="auto"/>
-        <w:ind w:left="1440"/>
-      </w:pPr>
-      <w:r>
-        <w:t xml:space="preserve">  print();</w:t>
-      </w:r>
-    </w:p>
-    <w:p>
-      <w:pPr>
-        <w:spacing w:line="276" w:lineRule="auto"/>
-        <w:ind w:left="1440"/>
-      </w:pPr>
-      <w:r>
-        <w:t xml:space="preserve">  scan();</w:t>
-      </w:r>
-    </w:p>
-    <w:p>
-      <w:pPr>
-        <w:spacing w:line="276" w:lineRule="auto"/>
-        <w:ind w:left="1440"/>
-      </w:pPr>
-      <w:r>
-        <w:t xml:space="preserve">  fax();</w:t>
-      </w:r>
-    </w:p>
-    <w:p>
-      <w:pPr>
-        <w:spacing w:line="276" w:lineRule="auto"/>
-        <w:ind w:left="1440"/>
-      </w:pPr>
-      <w:r>
-        <w:t>}</w:t>
+        <w:t>I — Interface Segregation</w:t>
       </w:r>
     </w:p>
     <w:p>
@@ -535,77 +572,196 @@
           <w:b/>
           <w:bCs/>
         </w:rPr>
-        <w:t>Good</w:t>
-      </w:r>
-    </w:p>
-    <w:p>
-      <w:pPr>
-        <w:spacing w:line="276" w:lineRule="auto"/>
-        <w:ind w:left="1440"/>
-      </w:pPr>
-      <w:r>
-        <w:t>interface Printer { print(); }</w:t>
-      </w:r>
-    </w:p>
-    <w:p>
-      <w:pPr>
-        <w:spacing w:line="276" w:lineRule="auto"/>
-        <w:ind w:left="1440"/>
-      </w:pPr>
-      <w:r>
-        <w:t>interface Scanner { scan(); }</w:t>
-      </w:r>
-    </w:p>
-    <w:p>
-      <w:pPr>
-        <w:spacing w:line="276" w:lineRule="auto"/>
-      </w:pPr>
-      <w:r>
-        <w:t>Small, focused interfaces are better.</w:t>
-      </w:r>
-    </w:p>
-    <w:p>
-      <w:pPr>
-        <w:spacing w:line="276" w:lineRule="auto"/>
-      </w:pPr>
-    </w:p>
-    <w:p>
-      <w:pPr>
-        <w:spacing w:line="276" w:lineRule="auto"/>
+        <w:t>Don’t force classes to use methods they don’t need</w:t>
+      </w:r>
+    </w:p>
+    <w:p>
+      <w:pPr>
+        <w:spacing w:line="276" w:lineRule="auto"/>
+      </w:pPr>
+      <w:r>
         <w:rPr>
           <w:b/>
           <w:bCs/>
         </w:rPr>
+        <w:t>Bad</w:t>
+      </w:r>
+    </w:p>
+    <w:p>
+      <w:pPr>
+        <w:spacing w:line="276" w:lineRule="auto"/>
+        <w:ind w:left="1440"/>
+      </w:pPr>
+      <w:r>
+        <w:t>interface Machine {</w:t>
+      </w:r>
+    </w:p>
+    <w:p>
+      <w:pPr>
+        <w:spacing w:line="276" w:lineRule="auto"/>
+        <w:ind w:left="1440"/>
+      </w:pPr>
+      <w:r>
+        <w:t xml:space="preserve">  </w:t>
+      </w:r>
+      <w:proofErr w:type="gramStart"/>
+      <w:r>
+        <w:t>print();</w:t>
+      </w:r>
+      <w:proofErr w:type="gramEnd"/>
+    </w:p>
+    <w:p>
+      <w:pPr>
+        <w:spacing w:line="276" w:lineRule="auto"/>
+        <w:ind w:left="1440"/>
+      </w:pPr>
+      <w:r>
+        <w:t xml:space="preserve">  </w:t>
+      </w:r>
+      <w:proofErr w:type="gramStart"/>
+      <w:r>
+        <w:t>scan();</w:t>
+      </w:r>
+      <w:proofErr w:type="gramEnd"/>
+    </w:p>
+    <w:p>
+      <w:pPr>
+        <w:spacing w:line="276" w:lineRule="auto"/>
+        <w:ind w:left="1440"/>
+      </w:pPr>
+      <w:r>
+        <w:t xml:space="preserve">  </w:t>
+      </w:r>
+      <w:proofErr w:type="gramStart"/>
+      <w:r>
+        <w:t>fax();</w:t>
+      </w:r>
+      <w:proofErr w:type="gramEnd"/>
+    </w:p>
+    <w:p>
+      <w:pPr>
+        <w:spacing w:line="276" w:lineRule="auto"/>
+        <w:ind w:left="1440"/>
+      </w:pPr>
+      <w:r>
+        <w:t>}</w:t>
+      </w:r>
+    </w:p>
+    <w:p>
+      <w:pPr>
+        <w:spacing w:line="276" w:lineRule="auto"/>
       </w:pPr>
       <w:r>
         <w:rPr>
           <w:b/>
           <w:bCs/>
         </w:rPr>
-        <w:t>D — Dependency Inversion</w:t>
-      </w:r>
-    </w:p>
-    <w:p>
-      <w:pPr>
-        <w:spacing w:line="276" w:lineRule="auto"/>
-      </w:pPr>
-      <w:r>
+        <w:t>Good</w:t>
+      </w:r>
+    </w:p>
+    <w:p>
+      <w:pPr>
+        <w:spacing w:line="276" w:lineRule="auto"/>
+        <w:ind w:left="1440"/>
+      </w:pPr>
+      <w:r>
+        <w:t xml:space="preserve">interface Printer </w:t>
+      </w:r>
+      <w:proofErr w:type="gramStart"/>
+      <w:r>
+        <w:t>{ print</w:t>
+      </w:r>
+      <w:proofErr w:type="gramEnd"/>
+      <w:r>
+        <w:t>()</w:t>
+      </w:r>
+      <w:proofErr w:type="gramStart"/>
+      <w:r>
+        <w:t>; }</w:t>
+      </w:r>
+      <w:proofErr w:type="gramEnd"/>
+    </w:p>
+    <w:p>
+      <w:pPr>
+        <w:spacing w:line="276" w:lineRule="auto"/>
+        <w:ind w:left="1440"/>
+      </w:pPr>
+      <w:r>
+        <w:t xml:space="preserve">interface Scanner </w:t>
+      </w:r>
+      <w:proofErr w:type="gramStart"/>
+      <w:r>
+        <w:t>{ scan</w:t>
+      </w:r>
+      <w:proofErr w:type="gramEnd"/>
+      <w:r>
+        <w:t>()</w:t>
+      </w:r>
+      <w:proofErr w:type="gramStart"/>
+      <w:r>
+        <w:t>; }</w:t>
+      </w:r>
+      <w:proofErr w:type="gramEnd"/>
+    </w:p>
+    <w:p>
+      <w:pPr>
+        <w:spacing w:line="276" w:lineRule="auto"/>
+      </w:pPr>
+      <w:r>
+        <w:t>Small, focused interfaces are better.</w:t>
+      </w:r>
+    </w:p>
+    <w:p>
+      <w:pPr>
+        <w:spacing w:line="276" w:lineRule="auto"/>
+      </w:pPr>
+    </w:p>
+    <w:p>
+      <w:pPr>
+        <w:spacing w:line="276" w:lineRule="auto"/>
         <w:rPr>
           <w:b/>
           <w:bCs/>
         </w:rPr>
-        <w:t>Depend on interfaces, not concrete classes</w:t>
-      </w:r>
-    </w:p>
-    <w:p>
-      <w:pPr>
-        <w:spacing w:line="276" w:lineRule="auto"/>
       </w:pPr>
       <w:r>
         <w:rPr>
           <w:b/>
           <w:bCs/>
         </w:rPr>
+        <w:t>D — Dependency Inversion</w:t>
+      </w:r>
+    </w:p>
+    <w:p>
+      <w:pPr>
+        <w:spacing w:line="276" w:lineRule="auto"/>
+      </w:pPr>
+      <w:proofErr w:type="gramStart"/>
+      <w:r>
+        <w:rPr>
+          <w:b/>
+          <w:bCs/>
+        </w:rPr>
+        <w:t>Depend</w:t>
+      </w:r>
+      <w:proofErr w:type="gramEnd"/>
+      <w:r>
+        <w:rPr>
+          <w:b/>
+          <w:bCs/>
+        </w:rPr>
+        <w:t xml:space="preserve"> on interfaces, not concrete classes</w:t>
+      </w:r>
+    </w:p>
+    <w:p>
+      <w:pPr>
+        <w:spacing w:line="276" w:lineRule="auto"/>
+      </w:pPr>
+      <w:r>
+        <w:rPr>
+          <w:b/>
+          <w:bCs/>
+        </w:rPr>
         <w:lastRenderedPageBreak/>
         <w:t>Bad</w:t>
       </w:r>
@@ -615,9 +771,24 @@
         <w:spacing w:line="276" w:lineRule="auto"/>
         <w:ind w:left="1440"/>
       </w:pPr>
-      <w:r>
-        <w:t>OrderService = new MySQLDatabase();</w:t>
-      </w:r>
+      <w:proofErr w:type="spellStart"/>
+      <w:r>
+        <w:t>OrderService</w:t>
+      </w:r>
+      <w:proofErr w:type="spellEnd"/>
+      <w:r>
+        <w:t xml:space="preserve"> = new </w:t>
+      </w:r>
+      <w:proofErr w:type="spellStart"/>
+      <w:proofErr w:type="gramStart"/>
+      <w:r>
+        <w:t>MySQLDatabase</w:t>
+      </w:r>
+      <w:proofErr w:type="spellEnd"/>
+      <w:r>
+        <w:t>();</w:t>
+      </w:r>
+      <w:proofErr w:type="gramEnd"/>
     </w:p>
     <w:p>
       <w:pPr>
@@ -636,16 +807,41 @@
         <w:spacing w:line="276" w:lineRule="auto"/>
         <w:ind w:left="1440"/>
       </w:pPr>
-      <w:r>
-        <w:t>OrderService(Database db);</w:t>
-      </w:r>
-    </w:p>
-    <w:p>
-      <w:pPr>
-        <w:spacing w:line="276" w:lineRule="auto"/>
-      </w:pPr>
-      <w:r>
-        <w:t>Makes testing and swapping implementations easy.</w:t>
+      <w:proofErr w:type="spellStart"/>
+      <w:proofErr w:type="gramStart"/>
+      <w:r>
+        <w:t>OrderService</w:t>
+      </w:r>
+      <w:proofErr w:type="spellEnd"/>
+      <w:r>
+        <w:t>(</w:t>
+      </w:r>
+      <w:proofErr w:type="gramEnd"/>
+      <w:r>
+        <w:t xml:space="preserve">Database </w:t>
+      </w:r>
+      <w:proofErr w:type="spellStart"/>
+      <w:r>
+        <w:t>db</w:t>
+      </w:r>
+      <w:proofErr w:type="spellEnd"/>
+      <w:proofErr w:type="gramStart"/>
+      <w:r>
+        <w:t>);</w:t>
+      </w:r>
+      <w:proofErr w:type="gramEnd"/>
+    </w:p>
+    <w:p>
+      <w:pPr>
+        <w:spacing w:line="276" w:lineRule="auto"/>
+      </w:pPr>
+      <w:proofErr w:type="gramStart"/>
+      <w:r>
+        <w:t>Makes</w:t>
+      </w:r>
+      <w:proofErr w:type="gramEnd"/>
+      <w:r>
+        <w:t xml:space="preserve"> testing and swapping implementations easy.</w:t>
       </w:r>
     </w:p>
     <w:p>
@@ -1768,6 +1964,7 @@
           <w:bCs w:val="0"/>
         </w:rPr>
       </w:pPr>
+      <w:proofErr w:type="spellStart"/>
       <w:r>
         <w:rPr>
           <w:rStyle w:val="Strong"/>
@@ -1775,20 +1972,19 @@
           <w:b w:val="0"/>
           <w:bCs w:val="0"/>
         </w:rPr>
-        <w:t>SpringBoot, SpringMVC, Hibernate, Angular</w:t>
-      </w:r>
-    </w:p>
-    <w:p>
-      <w:pPr>
-        <w:pStyle w:val="NormalWeb"/>
-        <w:spacing w:line="276" w:lineRule="auto"/>
+        <w:t>SpringBoot</w:t>
+      </w:r>
+      <w:proofErr w:type="spellEnd"/>
+      <w:r>
         <w:rPr>
           <w:rStyle w:val="Strong"/>
           <w:rFonts w:asciiTheme="minorHAnsi" w:eastAsiaTheme="majorEastAsia" w:hAnsiTheme="minorHAnsi"/>
           <w:b w:val="0"/>
           <w:bCs w:val="0"/>
         </w:rPr>
-      </w:pPr>
+        <w:t xml:space="preserve">, </w:t>
+      </w:r>
+      <w:proofErr w:type="spellStart"/>
       <w:r>
         <w:rPr>
           <w:rStyle w:val="Strong"/>
@@ -1796,8 +1992,50 @@
           <w:b w:val="0"/>
           <w:bCs w:val="0"/>
         </w:rPr>
-        <w:t>Understanding Junit and AssertJ</w:t>
-      </w:r>
+        <w:t>SpringMVC</w:t>
+      </w:r>
+      <w:proofErr w:type="spellEnd"/>
+      <w:r>
+        <w:rPr>
+          <w:rStyle w:val="Strong"/>
+          <w:rFonts w:asciiTheme="minorHAnsi" w:eastAsiaTheme="majorEastAsia" w:hAnsiTheme="minorHAnsi"/>
+          <w:b w:val="0"/>
+          <w:bCs w:val="0"/>
+        </w:rPr>
+        <w:t>, Hibernate, Angular</w:t>
+      </w:r>
+    </w:p>
+    <w:p>
+      <w:pPr>
+        <w:pStyle w:val="NormalWeb"/>
+        <w:spacing w:line="276" w:lineRule="auto"/>
+        <w:rPr>
+          <w:rStyle w:val="Strong"/>
+          <w:rFonts w:asciiTheme="minorHAnsi" w:eastAsiaTheme="majorEastAsia" w:hAnsiTheme="minorHAnsi"/>
+          <w:b w:val="0"/>
+          <w:bCs w:val="0"/>
+        </w:rPr>
+      </w:pPr>
+      <w:r>
+        <w:rPr>
+          <w:rStyle w:val="Strong"/>
+          <w:rFonts w:asciiTheme="minorHAnsi" w:eastAsiaTheme="majorEastAsia" w:hAnsiTheme="minorHAnsi"/>
+          <w:b w:val="0"/>
+          <w:bCs w:val="0"/>
+        </w:rPr>
+        <w:t xml:space="preserve">Understanding Junit and </w:t>
+      </w:r>
+      <w:proofErr w:type="spellStart"/>
+      <w:r>
+        <w:rPr>
+          <w:rStyle w:val="Strong"/>
+          <w:rFonts w:asciiTheme="minorHAnsi" w:eastAsiaTheme="majorEastAsia" w:hAnsiTheme="minorHAnsi"/>
+          <w:b w:val="0"/>
+          <w:bCs w:val="0"/>
+        </w:rPr>
+        <w:t>AssertJ</w:t>
+      </w:r>
+      <w:proofErr w:type="spellEnd"/>
     </w:p>
     <w:p>
       <w:pPr>
@@ -1839,6 +2077,7 @@
           <w:bCs w:val="0"/>
         </w:rPr>
       </w:pPr>
+      <w:proofErr w:type="spellStart"/>
       <w:r>
         <w:rPr>
           <w:rStyle w:val="Strong"/>
@@ -1846,7 +2085,17 @@
           <w:b w:val="0"/>
           <w:bCs w:val="0"/>
         </w:rPr>
-        <w:t>AssertJ is a library</w:t>
+        <w:t>AssertJ</w:t>
+      </w:r>
+      <w:proofErr w:type="spellEnd"/>
+      <w:r>
+        <w:rPr>
+          <w:rStyle w:val="Strong"/>
+          <w:rFonts w:asciiTheme="minorHAnsi" w:eastAsiaTheme="majorEastAsia" w:hAnsiTheme="minorHAnsi"/>
+          <w:b w:val="0"/>
+          <w:bCs w:val="0"/>
+        </w:rPr>
+        <w:t xml:space="preserve"> is a library</w:t>
       </w:r>
     </w:p>
     <w:p>
@@ -1885,6 +2134,7 @@
           <w:bCs w:val="0"/>
         </w:rPr>
       </w:pPr>
+      <w:proofErr w:type="gramStart"/>
       <w:r>
         <w:rPr>
           <w:rStyle w:val="Strong"/>
@@ -1892,7 +2142,17 @@
           <w:b w:val="0"/>
           <w:bCs w:val="0"/>
         </w:rPr>
-        <w:t>@Test: Marks a method as a test method. Junit will execute this method when running test.</w:t>
+        <w:t>@Test</w:t>
+      </w:r>
+      <w:proofErr w:type="gramEnd"/>
+      <w:r>
+        <w:rPr>
+          <w:rStyle w:val="Strong"/>
+          <w:rFonts w:asciiTheme="minorHAnsi" w:eastAsiaTheme="majorEastAsia" w:hAnsiTheme="minorHAnsi"/>
+          <w:b w:val="0"/>
+          <w:bCs w:val="0"/>
+        </w:rPr>
+        <w:t>: Marks a method as a test method. Junit will execute this method when running test.</w:t>
       </w:r>
     </w:p>
     <w:p>
@@ -1910,6 +2170,7 @@
           <w:bCs w:val="0"/>
         </w:rPr>
       </w:pPr>
+      <w:proofErr w:type="gramStart"/>
       <w:r>
         <w:rPr>
           <w:rStyle w:val="Strong"/>
@@ -1917,7 +2178,17 @@
           <w:b w:val="0"/>
           <w:bCs w:val="0"/>
         </w:rPr>
-        <w:t xml:space="preserve">@DisplayName: Sets a custom display name for the test class or test method. This name is used in test reports and IDEs. </w:t>
+        <w:t>@DisplayName</w:t>
+      </w:r>
+      <w:proofErr w:type="gramEnd"/>
+      <w:r>
+        <w:rPr>
+          <w:rStyle w:val="Strong"/>
+          <w:rFonts w:asciiTheme="minorHAnsi" w:eastAsiaTheme="majorEastAsia" w:hAnsiTheme="minorHAnsi"/>
+          <w:b w:val="0"/>
+          <w:bCs w:val="0"/>
+        </w:rPr>
+        <w:t xml:space="preserve">: Sets a custom display name for the test class or test method. This name is used in test reports and IDEs. </w:t>
       </w:r>
     </w:p>
     <w:p>
@@ -1957,7 +2228,35 @@
         <w:rPr>
           <w:rFonts w:asciiTheme="minorHAnsi" w:eastAsiaTheme="majorEastAsia" w:hAnsiTheme="minorHAnsi"/>
         </w:rPr>
-        <w:t>What is Assertions.assertEquals()?</w:t>
+        <w:t xml:space="preserve">What </w:t>
+      </w:r>
+      <w:proofErr w:type="gramStart"/>
+      <w:r>
+        <w:rPr>
+          <w:rFonts w:asciiTheme="minorHAnsi" w:eastAsiaTheme="majorEastAsia" w:hAnsiTheme="minorHAnsi"/>
+        </w:rPr>
+        <w:t>is</w:t>
+      </w:r>
+      <w:proofErr w:type="gramEnd"/>
+      <w:r>
+        <w:rPr>
+          <w:rFonts w:asciiTheme="minorHAnsi" w:eastAsiaTheme="majorEastAsia" w:hAnsiTheme="minorHAnsi"/>
+        </w:rPr>
+        <w:t xml:space="preserve"> </w:t>
+      </w:r>
+      <w:proofErr w:type="spellStart"/>
+      <w:r>
+        <w:rPr>
+          <w:rFonts w:asciiTheme="minorHAnsi" w:eastAsiaTheme="majorEastAsia" w:hAnsiTheme="minorHAnsi"/>
+        </w:rPr>
+        <w:t>Assertions.assertEquals</w:t>
+      </w:r>
+      <w:proofErr w:type="spellEnd"/>
+      <w:r>
+        <w:rPr>
+          <w:rFonts w:asciiTheme="minorHAnsi" w:eastAsiaTheme="majorEastAsia" w:hAnsiTheme="minorHAnsi"/>
+        </w:rPr>
+        <w:t>()?</w:t>
       </w:r>
     </w:p>
     <w:p>
@@ -1972,11 +2271,27 @@
           <w:rFonts w:asciiTheme="minorHAnsi" w:eastAsiaTheme="majorEastAsia" w:hAnsiTheme="minorHAnsi"/>
         </w:rPr>
       </w:pPr>
-      <w:r>
-        <w:rPr>
-          <w:rFonts w:asciiTheme="minorHAnsi" w:eastAsiaTheme="majorEastAsia" w:hAnsiTheme="minorHAnsi"/>
-        </w:rPr>
-        <w:t>assertEquals(expected, actual) checks whether the actual value matches the expected value. If they don’t match, the test fails.</w:t>
+      <w:proofErr w:type="spellStart"/>
+      <w:proofErr w:type="gramStart"/>
+      <w:r>
+        <w:rPr>
+          <w:rFonts w:asciiTheme="minorHAnsi" w:eastAsiaTheme="majorEastAsia" w:hAnsiTheme="minorHAnsi"/>
+        </w:rPr>
+        <w:t>assertEquals</w:t>
+      </w:r>
+      <w:proofErr w:type="spellEnd"/>
+      <w:r>
+        <w:rPr>
+          <w:rFonts w:asciiTheme="minorHAnsi" w:eastAsiaTheme="majorEastAsia" w:hAnsiTheme="minorHAnsi"/>
+        </w:rPr>
+        <w:t>(</w:t>
+      </w:r>
+      <w:proofErr w:type="gramEnd"/>
+      <w:r>
+        <w:rPr>
+          <w:rFonts w:asciiTheme="minorHAnsi" w:eastAsiaTheme="majorEastAsia" w:hAnsiTheme="minorHAnsi"/>
+        </w:rPr>
+        <w:t>expected, actual) checks whether the actual value matches the expected value. If they don’t match, the test fails.</w:t>
       </w:r>
     </w:p>
     <w:p>
@@ -1994,12 +2309,14 @@
         </w:rPr>
         <w:t xml:space="preserve"> </w:t>
       </w:r>
+      <w:proofErr w:type="gramStart"/>
       <w:r>
         <w:rPr>
           <w:rFonts w:asciiTheme="minorHAnsi" w:eastAsiaTheme="majorEastAsia" w:hAnsiTheme="minorHAnsi"/>
         </w:rPr>
         <w:t>@Test</w:t>
       </w:r>
+      <w:proofErr w:type="gramEnd"/>
     </w:p>
     <w:p>
       <w:pPr>
@@ -2014,7 +2331,29 @@
         <w:rPr>
           <w:rFonts w:asciiTheme="minorHAnsi" w:eastAsiaTheme="majorEastAsia" w:hAnsiTheme="minorHAnsi"/>
         </w:rPr>
-        <w:t>void testSum() {</w:t>
+        <w:t xml:space="preserve">void </w:t>
+      </w:r>
+      <w:proofErr w:type="spellStart"/>
+      <w:proofErr w:type="gramStart"/>
+      <w:r>
+        <w:rPr>
+          <w:rFonts w:asciiTheme="minorHAnsi" w:eastAsiaTheme="majorEastAsia" w:hAnsiTheme="minorHAnsi"/>
+        </w:rPr>
+        <w:t>testSum</w:t>
+      </w:r>
+      <w:proofErr w:type="spellEnd"/>
+      <w:r>
+        <w:rPr>
+          <w:rFonts w:asciiTheme="minorHAnsi" w:eastAsiaTheme="majorEastAsia" w:hAnsiTheme="minorHAnsi"/>
+        </w:rPr>
+        <w:t>(</w:t>
+      </w:r>
+      <w:proofErr w:type="gramEnd"/>
+      <w:r>
+        <w:rPr>
+          <w:rFonts w:asciiTheme="minorHAnsi" w:eastAsiaTheme="majorEastAsia" w:hAnsiTheme="minorHAnsi"/>
+        </w:rPr>
+        <w:t>) {</w:t>
       </w:r>
     </w:p>
     <w:p>
@@ -2030,8 +2369,16 @@
         <w:rPr>
           <w:rFonts w:asciiTheme="minorHAnsi" w:eastAsiaTheme="majorEastAsia" w:hAnsiTheme="minorHAnsi"/>
         </w:rPr>
-        <w:t xml:space="preserve">    int result = 2 + 3;</w:t>
-      </w:r>
+        <w:t xml:space="preserve">    int result = 2 + </w:t>
+      </w:r>
+      <w:proofErr w:type="gramStart"/>
+      <w:r>
+        <w:rPr>
+          <w:rFonts w:asciiTheme="minorHAnsi" w:eastAsiaTheme="majorEastAsia" w:hAnsiTheme="minorHAnsi"/>
+        </w:rPr>
+        <w:t>3;</w:t>
+      </w:r>
+      <w:proofErr w:type="gramEnd"/>
     </w:p>
     <w:p>
       <w:pPr>
@@ -2058,12 +2405,28 @@
           <w:rFonts w:asciiTheme="minorHAnsi" w:eastAsiaTheme="majorEastAsia" w:hAnsiTheme="minorHAnsi"/>
         </w:rPr>
       </w:pPr>
-      <w:r>
-        <w:rPr>
-          <w:rFonts w:asciiTheme="minorHAnsi" w:eastAsiaTheme="majorEastAsia" w:hAnsiTheme="minorHAnsi"/>
-        </w:rPr>
-        <w:t>Assertions.assertEquals(5, result);</w:t>
-      </w:r>
+      <w:proofErr w:type="spellStart"/>
+      <w:r>
+        <w:rPr>
+          <w:rFonts w:asciiTheme="minorHAnsi" w:eastAsiaTheme="majorEastAsia" w:hAnsiTheme="minorHAnsi"/>
+        </w:rPr>
+        <w:t>Assertions.assertEquals</w:t>
+      </w:r>
+      <w:proofErr w:type="spellEnd"/>
+      <w:r>
+        <w:rPr>
+          <w:rFonts w:asciiTheme="minorHAnsi" w:eastAsiaTheme="majorEastAsia" w:hAnsiTheme="minorHAnsi"/>
+        </w:rPr>
+        <w:t>(5, result</w:t>
+      </w:r>
+      <w:proofErr w:type="gramStart"/>
+      <w:r>
+        <w:rPr>
+          <w:rFonts w:asciiTheme="minorHAnsi" w:eastAsiaTheme="majorEastAsia" w:hAnsiTheme="minorHAnsi"/>
+        </w:rPr>
+        <w:t>);</w:t>
+      </w:r>
+      <w:proofErr w:type="gramEnd"/>
     </w:p>
     <w:p>
       <w:pPr>
@@ -2087,8 +2450,16 @@
         <w:rPr>
           <w:rFonts w:asciiTheme="minorHAnsi" w:eastAsiaTheme="majorEastAsia" w:hAnsiTheme="minorHAnsi"/>
         </w:rPr>
-        <w:t>Junit vs AssertJ</w:t>
-      </w:r>
+        <w:t xml:space="preserve">Junit vs </w:t>
+      </w:r>
+      <w:proofErr w:type="spellStart"/>
+      <w:r>
+        <w:rPr>
+          <w:rFonts w:asciiTheme="minorHAnsi" w:eastAsiaTheme="majorEastAsia" w:hAnsiTheme="minorHAnsi"/>
+        </w:rPr>
+        <w:t>AssertJ</w:t>
+      </w:r>
+      <w:proofErr w:type="spellEnd"/>
     </w:p>
     <w:p>
       <w:pPr>
@@ -2144,6 +2515,7 @@
           <w:rFonts w:asciiTheme="minorHAnsi" w:eastAsiaTheme="majorEastAsia" w:hAnsiTheme="minorHAnsi"/>
         </w:rPr>
       </w:pPr>
+      <w:proofErr w:type="spellStart"/>
       <w:r>
         <w:rPr>
           <w:rFonts w:asciiTheme="minorHAnsi" w:eastAsiaTheme="majorEastAsia" w:hAnsiTheme="minorHAnsi"/>
@@ -2152,6 +2524,7 @@
         </w:rPr>
         <w:t>AssertJ</w:t>
       </w:r>
+      <w:proofErr w:type="spellEnd"/>
       <w:r>
         <w:rPr>
           <w:rFonts w:asciiTheme="minorHAnsi" w:eastAsiaTheme="majorEastAsia" w:hAnsiTheme="minorHAnsi"/>
@@ -2260,8 +2633,44 @@
         <w:rPr>
           <w:rFonts w:asciiTheme="minorHAnsi" w:eastAsiaTheme="majorEastAsia" w:hAnsiTheme="minorHAnsi"/>
         </w:rPr>
-        <w:t>Assertions like assertEquals, assertTrue, assertThrows</w:t>
-      </w:r>
+        <w:t xml:space="preserve">Assertions like </w:t>
+      </w:r>
+      <w:proofErr w:type="spellStart"/>
+      <w:r>
+        <w:rPr>
+          <w:rFonts w:asciiTheme="minorHAnsi" w:eastAsiaTheme="majorEastAsia" w:hAnsiTheme="minorHAnsi"/>
+        </w:rPr>
+        <w:t>assertEquals</w:t>
+      </w:r>
+      <w:proofErr w:type="spellEnd"/>
+      <w:r>
+        <w:rPr>
+          <w:rFonts w:asciiTheme="minorHAnsi" w:eastAsiaTheme="majorEastAsia" w:hAnsiTheme="minorHAnsi"/>
+        </w:rPr>
+        <w:t xml:space="preserve">, </w:t>
+      </w:r>
+      <w:proofErr w:type="spellStart"/>
+      <w:r>
+        <w:rPr>
+          <w:rFonts w:asciiTheme="minorHAnsi" w:eastAsiaTheme="majorEastAsia" w:hAnsiTheme="minorHAnsi"/>
+        </w:rPr>
+        <w:t>assertTrue</w:t>
+      </w:r>
+      <w:proofErr w:type="spellEnd"/>
+      <w:r>
+        <w:rPr>
+          <w:rFonts w:asciiTheme="minorHAnsi" w:eastAsiaTheme="majorEastAsia" w:hAnsiTheme="minorHAnsi"/>
+        </w:rPr>
+        <w:t xml:space="preserve">, </w:t>
+      </w:r>
+      <w:proofErr w:type="spellStart"/>
+      <w:r>
+        <w:rPr>
+          <w:rFonts w:asciiTheme="minorHAnsi" w:eastAsiaTheme="majorEastAsia" w:hAnsiTheme="minorHAnsi"/>
+        </w:rPr>
+        <w:t>assertThrows</w:t>
+      </w:r>
+      <w:proofErr w:type="spellEnd"/>
     </w:p>
     <w:p>
       <w:pPr>
@@ -2276,8 +2685,32 @@
         <w:rPr>
           <w:rFonts w:asciiTheme="minorHAnsi" w:eastAsiaTheme="majorEastAsia" w:hAnsiTheme="minorHAnsi"/>
         </w:rPr>
-        <w:t>import static org.junit.jupiter.api.Assertions.*;</w:t>
-      </w:r>
+        <w:t xml:space="preserve">import static </w:t>
+      </w:r>
+      <w:proofErr w:type="spellStart"/>
+      <w:proofErr w:type="gramStart"/>
+      <w:r>
+        <w:rPr>
+          <w:rFonts w:asciiTheme="minorHAnsi" w:eastAsiaTheme="majorEastAsia" w:hAnsiTheme="minorHAnsi"/>
+        </w:rPr>
+        <w:t>org.junit.jupiter.api.Assertions</w:t>
+      </w:r>
+      <w:proofErr w:type="spellEnd"/>
+      <w:proofErr w:type="gramEnd"/>
+      <w:r>
+        <w:rPr>
+          <w:rFonts w:asciiTheme="minorHAnsi" w:eastAsiaTheme="majorEastAsia" w:hAnsiTheme="minorHAnsi"/>
+        </w:rPr>
+        <w:t>.</w:t>
+      </w:r>
+      <w:proofErr w:type="gramStart"/>
+      <w:r>
+        <w:rPr>
+          <w:rFonts w:asciiTheme="minorHAnsi" w:eastAsiaTheme="majorEastAsia" w:hAnsiTheme="minorHAnsi"/>
+        </w:rPr>
+        <w:t>*;</w:t>
+      </w:r>
+      <w:proofErr w:type="gramEnd"/>
     </w:p>
     <w:p>
       <w:pPr>
@@ -2288,12 +2721,14 @@
           <w:rFonts w:asciiTheme="minorHAnsi" w:eastAsiaTheme="majorEastAsia" w:hAnsiTheme="minorHAnsi"/>
         </w:rPr>
       </w:pPr>
+      <w:proofErr w:type="gramStart"/>
       <w:r>
         <w:rPr>
           <w:rFonts w:asciiTheme="minorHAnsi" w:eastAsiaTheme="majorEastAsia" w:hAnsiTheme="minorHAnsi"/>
         </w:rPr>
         <w:t>@Test</w:t>
       </w:r>
+      <w:proofErr w:type="gramEnd"/>
     </w:p>
     <w:p>
       <w:pPr>
@@ -2308,8 +2743,30 @@
         <w:rPr>
           <w:rFonts w:asciiTheme="minorHAnsi" w:eastAsiaTheme="majorEastAsia" w:hAnsiTheme="minorHAnsi"/>
         </w:rPr>
-        <w:t>void junit_example() {</w:t>
-      </w:r>
+        <w:t xml:space="preserve">void </w:t>
+      </w:r>
+      <w:proofErr w:type="spellStart"/>
+      <w:r>
+        <w:rPr>
+          <w:rFonts w:asciiTheme="minorHAnsi" w:eastAsiaTheme="majorEastAsia" w:hAnsiTheme="minorHAnsi"/>
+        </w:rPr>
+        <w:t>junit_</w:t>
+      </w:r>
+      <w:proofErr w:type="gramStart"/>
+      <w:r>
+        <w:rPr>
+          <w:rFonts w:asciiTheme="minorHAnsi" w:eastAsiaTheme="majorEastAsia" w:hAnsiTheme="minorHAnsi"/>
+        </w:rPr>
+        <w:t>example</w:t>
+      </w:r>
+      <w:proofErr w:type="spellEnd"/>
+      <w:r>
+        <w:rPr>
+          <w:rFonts w:asciiTheme="minorHAnsi" w:eastAsiaTheme="majorEastAsia" w:hAnsiTheme="minorHAnsi"/>
+        </w:rPr>
+        <w:t>() {</w:t>
+      </w:r>
+      <w:proofErr w:type="gramEnd"/>
     </w:p>
     <w:p>
       <w:pPr>
@@ -2324,8 +2781,16 @@
         <w:rPr>
           <w:rFonts w:asciiTheme="minorHAnsi" w:eastAsiaTheme="majorEastAsia" w:hAnsiTheme="minorHAnsi"/>
         </w:rPr>
-        <w:t xml:space="preserve">  int sum = 2 + 3;</w:t>
-      </w:r>
+        <w:t xml:space="preserve">  int sum = 2 + </w:t>
+      </w:r>
+      <w:proofErr w:type="gramStart"/>
+      <w:r>
+        <w:rPr>
+          <w:rFonts w:asciiTheme="minorHAnsi" w:eastAsiaTheme="majorEastAsia" w:hAnsiTheme="minorHAnsi"/>
+        </w:rPr>
+        <w:t>3;</w:t>
+      </w:r>
+      <w:proofErr w:type="gramEnd"/>
     </w:p>
     <w:p>
       <w:pPr>
@@ -2340,8 +2805,38 @@
         <w:rPr>
           <w:rFonts w:asciiTheme="minorHAnsi" w:eastAsiaTheme="majorEastAsia" w:hAnsiTheme="minorHAnsi"/>
         </w:rPr>
-        <w:t xml:space="preserve">  assertEquals(5, sum);</w:t>
-      </w:r>
+        <w:t xml:space="preserve">  </w:t>
+      </w:r>
+      <w:proofErr w:type="spellStart"/>
+      <w:proofErr w:type="gramStart"/>
+      <w:r>
+        <w:rPr>
+          <w:rFonts w:asciiTheme="minorHAnsi" w:eastAsiaTheme="majorEastAsia" w:hAnsiTheme="minorHAnsi"/>
+        </w:rPr>
+        <w:t>assertEquals</w:t>
+      </w:r>
+      <w:proofErr w:type="spellEnd"/>
+      <w:r>
+        <w:rPr>
+          <w:rFonts w:asciiTheme="minorHAnsi" w:eastAsiaTheme="majorEastAsia" w:hAnsiTheme="minorHAnsi"/>
+        </w:rPr>
+        <w:t>(</w:t>
+      </w:r>
+      <w:proofErr w:type="gramEnd"/>
+      <w:r>
+        <w:rPr>
+          <w:rFonts w:asciiTheme="minorHAnsi" w:eastAsiaTheme="majorEastAsia" w:hAnsiTheme="minorHAnsi"/>
+        </w:rPr>
+        <w:t>5, sum</w:t>
+      </w:r>
+      <w:proofErr w:type="gramStart"/>
+      <w:r>
+        <w:rPr>
+          <w:rFonts w:asciiTheme="minorHAnsi" w:eastAsiaTheme="majorEastAsia" w:hAnsiTheme="minorHAnsi"/>
+        </w:rPr>
+        <w:t>);</w:t>
+      </w:r>
+      <w:proofErr w:type="gramEnd"/>
     </w:p>
     <w:p>
       <w:pPr>
@@ -2375,7 +2870,25 @@
           <w:b/>
           <w:bCs/>
         </w:rPr>
-        <w:t>What AssertJ gives you</w:t>
+        <w:t xml:space="preserve">What </w:t>
+      </w:r>
+      <w:proofErr w:type="spellStart"/>
+      <w:r>
+        <w:rPr>
+          <w:rFonts w:asciiTheme="minorHAnsi" w:eastAsiaTheme="majorEastAsia" w:hAnsiTheme="minorHAnsi"/>
+          <w:b/>
+          <w:bCs/>
+        </w:rPr>
+        <w:t>AssertJ</w:t>
+      </w:r>
+      <w:proofErr w:type="spellEnd"/>
+      <w:r>
+        <w:rPr>
+          <w:rFonts w:asciiTheme="minorHAnsi" w:eastAsiaTheme="majorEastAsia" w:hAnsiTheme="minorHAnsi"/>
+          <w:b/>
+          <w:bCs/>
+        </w:rPr>
+        <w:t xml:space="preserve"> gives you</w:t>
       </w:r>
     </w:p>
     <w:p>
@@ -2479,6 +2992,7 @@
         </w:rPr>
         <w:t xml:space="preserve">, </w:t>
       </w:r>
+      <w:proofErr w:type="spellStart"/>
       <w:r>
         <w:rPr>
           <w:rFonts w:asciiTheme="minorHAnsi" w:eastAsiaTheme="majorEastAsia" w:hAnsiTheme="minorHAnsi"/>
@@ -2487,6 +3001,7 @@
         </w:rPr>
         <w:t>Optionals</w:t>
       </w:r>
+      <w:proofErr w:type="spellEnd"/>
     </w:p>
     <w:p>
       <w:pPr>
@@ -2504,7 +3019,35 @@
         <w:rPr>
           <w:rFonts w:asciiTheme="minorHAnsi" w:eastAsiaTheme="majorEastAsia" w:hAnsiTheme="minorHAnsi"/>
         </w:rPr>
-        <w:t>“Extracting”, “containsExactly”, “filteredOn”, etc.</w:t>
+        <w:t>“Extracting”, “</w:t>
+      </w:r>
+      <w:proofErr w:type="spellStart"/>
+      <w:r>
+        <w:rPr>
+          <w:rFonts w:asciiTheme="minorHAnsi" w:eastAsiaTheme="majorEastAsia" w:hAnsiTheme="minorHAnsi"/>
+        </w:rPr>
+        <w:t>containsExactly</w:t>
+      </w:r>
+      <w:proofErr w:type="spellEnd"/>
+      <w:r>
+        <w:rPr>
+          <w:rFonts w:asciiTheme="minorHAnsi" w:eastAsiaTheme="majorEastAsia" w:hAnsiTheme="minorHAnsi"/>
+        </w:rPr>
+        <w:t>”, “</w:t>
+      </w:r>
+      <w:proofErr w:type="spellStart"/>
+      <w:r>
+        <w:rPr>
+          <w:rFonts w:asciiTheme="minorHAnsi" w:eastAsiaTheme="majorEastAsia" w:hAnsiTheme="minorHAnsi"/>
+        </w:rPr>
+        <w:t>filteredOn</w:t>
+      </w:r>
+      <w:proofErr w:type="spellEnd"/>
+      <w:r>
+        <w:rPr>
+          <w:rFonts w:asciiTheme="minorHAnsi" w:eastAsiaTheme="majorEastAsia" w:hAnsiTheme="minorHAnsi"/>
+        </w:rPr>
+        <w:t>”, etc.</w:t>
       </w:r>
     </w:p>
     <w:p>
@@ -2529,8 +3072,32 @@
         <w:rPr>
           <w:rFonts w:asciiTheme="minorHAnsi" w:eastAsiaTheme="majorEastAsia" w:hAnsiTheme="minorHAnsi"/>
         </w:rPr>
-        <w:t>import static org.assertj.core.api.Assertions.*;</w:t>
-      </w:r>
+        <w:t xml:space="preserve">import static </w:t>
+      </w:r>
+      <w:proofErr w:type="spellStart"/>
+      <w:proofErr w:type="gramStart"/>
+      <w:r>
+        <w:rPr>
+          <w:rFonts w:asciiTheme="minorHAnsi" w:eastAsiaTheme="majorEastAsia" w:hAnsiTheme="minorHAnsi"/>
+        </w:rPr>
+        <w:t>org.assertj.core.api.Assertions</w:t>
+      </w:r>
+      <w:proofErr w:type="spellEnd"/>
+      <w:proofErr w:type="gramEnd"/>
+      <w:r>
+        <w:rPr>
+          <w:rFonts w:asciiTheme="minorHAnsi" w:eastAsiaTheme="majorEastAsia" w:hAnsiTheme="minorHAnsi"/>
+        </w:rPr>
+        <w:t>.</w:t>
+      </w:r>
+      <w:proofErr w:type="gramStart"/>
+      <w:r>
+        <w:rPr>
+          <w:rFonts w:asciiTheme="minorHAnsi" w:eastAsiaTheme="majorEastAsia" w:hAnsiTheme="minorHAnsi"/>
+        </w:rPr>
+        <w:t>*;</w:t>
+      </w:r>
+      <w:proofErr w:type="gramEnd"/>
     </w:p>
     <w:p>
       <w:pPr>
@@ -2541,12 +3108,14 @@
           <w:rFonts w:asciiTheme="minorHAnsi" w:eastAsiaTheme="majorEastAsia" w:hAnsiTheme="minorHAnsi"/>
         </w:rPr>
       </w:pPr>
+      <w:proofErr w:type="gramStart"/>
       <w:r>
         <w:rPr>
           <w:rFonts w:asciiTheme="minorHAnsi" w:eastAsiaTheme="majorEastAsia" w:hAnsiTheme="minorHAnsi"/>
         </w:rPr>
         <w:t>@Test</w:t>
       </w:r>
+      <w:proofErr w:type="gramEnd"/>
     </w:p>
     <w:p>
       <w:pPr>
@@ -2561,7 +3130,35 @@
         <w:rPr>
           <w:rFonts w:asciiTheme="minorHAnsi" w:eastAsiaTheme="majorEastAsia" w:hAnsiTheme="minorHAnsi"/>
         </w:rPr>
-        <w:t>void assertj_example() {</w:t>
+        <w:t xml:space="preserve">void </w:t>
+      </w:r>
+      <w:proofErr w:type="spellStart"/>
+      <w:r>
+        <w:rPr>
+          <w:rFonts w:asciiTheme="minorHAnsi" w:eastAsiaTheme="majorEastAsia" w:hAnsiTheme="minorHAnsi"/>
+        </w:rPr>
+        <w:t>assertj_</w:t>
+      </w:r>
+      <w:proofErr w:type="gramStart"/>
+      <w:r>
+        <w:rPr>
+          <w:rFonts w:asciiTheme="minorHAnsi" w:eastAsiaTheme="majorEastAsia" w:hAnsiTheme="minorHAnsi"/>
+        </w:rPr>
+        <w:t>example</w:t>
+      </w:r>
+      <w:proofErr w:type="spellEnd"/>
+      <w:r>
+        <w:rPr>
+          <w:rFonts w:asciiTheme="minorHAnsi" w:eastAsiaTheme="majorEastAsia" w:hAnsiTheme="minorHAnsi"/>
+        </w:rPr>
+        <w:t>(</w:t>
+      </w:r>
+      <w:proofErr w:type="gramEnd"/>
+      <w:r>
+        <w:rPr>
+          <w:rFonts w:asciiTheme="minorHAnsi" w:eastAsiaTheme="majorEastAsia" w:hAnsiTheme="minorHAnsi"/>
+        </w:rPr>
+        <w:t>) {</w:t>
       </w:r>
     </w:p>
     <w:p>
@@ -2577,8 +3174,16 @@
         <w:rPr>
           <w:rFonts w:asciiTheme="minorHAnsi" w:eastAsiaTheme="majorEastAsia" w:hAnsiTheme="minorHAnsi"/>
         </w:rPr>
-        <w:t xml:space="preserve">  int sum = 2 + 3;</w:t>
-      </w:r>
+        <w:t xml:space="preserve">  int sum = 2 + </w:t>
+      </w:r>
+      <w:proofErr w:type="gramStart"/>
+      <w:r>
+        <w:rPr>
+          <w:rFonts w:asciiTheme="minorHAnsi" w:eastAsiaTheme="majorEastAsia" w:hAnsiTheme="minorHAnsi"/>
+        </w:rPr>
+        <w:t>3;</w:t>
+      </w:r>
+      <w:proofErr w:type="gramEnd"/>
     </w:p>
     <w:p>
       <w:pPr>
@@ -2593,8 +3198,52 @@
         <w:rPr>
           <w:rFonts w:asciiTheme="minorHAnsi" w:eastAsiaTheme="majorEastAsia" w:hAnsiTheme="minorHAnsi"/>
         </w:rPr>
-        <w:t xml:space="preserve">  assertThat(sum).isEqualTo(5);</w:t>
-      </w:r>
+        <w:t xml:space="preserve">  </w:t>
+      </w:r>
+      <w:proofErr w:type="spellStart"/>
+      <w:r>
+        <w:rPr>
+          <w:rFonts w:asciiTheme="minorHAnsi" w:eastAsiaTheme="majorEastAsia" w:hAnsiTheme="minorHAnsi"/>
+        </w:rPr>
+        <w:t>assertThat</w:t>
+      </w:r>
+      <w:proofErr w:type="spellEnd"/>
+      <w:r>
+        <w:rPr>
+          <w:rFonts w:asciiTheme="minorHAnsi" w:eastAsiaTheme="majorEastAsia" w:hAnsiTheme="minorHAnsi"/>
+        </w:rPr>
+        <w:t>(sum</w:t>
+      </w:r>
+      <w:proofErr w:type="gramStart"/>
+      <w:r>
+        <w:rPr>
+          <w:rFonts w:asciiTheme="minorHAnsi" w:eastAsiaTheme="majorEastAsia" w:hAnsiTheme="minorHAnsi"/>
+        </w:rPr>
+        <w:t>).</w:t>
+      </w:r>
+      <w:proofErr w:type="spellStart"/>
+      <w:r>
+        <w:rPr>
+          <w:rFonts w:asciiTheme="minorHAnsi" w:eastAsiaTheme="majorEastAsia" w:hAnsiTheme="minorHAnsi"/>
+        </w:rPr>
+        <w:t>isEqualTo</w:t>
+      </w:r>
+      <w:proofErr w:type="spellEnd"/>
+      <w:proofErr w:type="gramEnd"/>
+      <w:r>
+        <w:rPr>
+          <w:rFonts w:asciiTheme="minorHAnsi" w:eastAsiaTheme="majorEastAsia" w:hAnsiTheme="minorHAnsi"/>
+        </w:rPr>
+        <w:t>(5</w:t>
+      </w:r>
+      <w:proofErr w:type="gramStart"/>
+      <w:r>
+        <w:rPr>
+          <w:rFonts w:asciiTheme="minorHAnsi" w:eastAsiaTheme="majorEastAsia" w:hAnsiTheme="minorHAnsi"/>
+        </w:rPr>
+        <w:t>);</w:t>
+      </w:r>
+      <w:proofErr w:type="gramEnd"/>
     </w:p>
     <w:p>
       <w:pPr>
@@ -2612,6 +3261,269 @@
         <w:lastRenderedPageBreak/>
         <w:t>}</w:t>
       </w:r>
+    </w:p>
+    <w:p>
+      <w:pPr>
+        <w:pStyle w:val="NormalWeb"/>
+        <w:spacing w:line="276" w:lineRule="auto"/>
+        <w:ind w:left="1440"/>
+        <w:rPr>
+          <w:rFonts w:asciiTheme="minorHAnsi" w:eastAsiaTheme="majorEastAsia" w:hAnsiTheme="minorHAnsi"/>
+        </w:rPr>
+      </w:pPr>
+    </w:p>
+    <w:p>
+      <w:pPr>
+        <w:pStyle w:val="NormalWeb"/>
+        <w:spacing w:line="276" w:lineRule="auto"/>
+        <w:ind w:left="1440"/>
+        <w:rPr>
+          <w:rFonts w:asciiTheme="minorHAnsi" w:eastAsiaTheme="majorEastAsia" w:hAnsiTheme="minorHAnsi"/>
+        </w:rPr>
+      </w:pPr>
+    </w:p>
+    <w:p>
+      <w:pPr>
+        <w:pStyle w:val="NormalWeb"/>
+        <w:spacing w:line="276" w:lineRule="auto"/>
+        <w:rPr>
+          <w:rFonts w:asciiTheme="minorHAnsi" w:eastAsiaTheme="majorEastAsia" w:hAnsiTheme="minorHAnsi"/>
+        </w:rPr>
+      </w:pPr>
+      <w:r>
+        <w:rPr>
+          <w:rFonts w:asciiTheme="minorHAnsi" w:eastAsiaTheme="majorEastAsia" w:hAnsiTheme="minorHAnsi"/>
+        </w:rPr>
+        <w:t>Unit Test vs Integration Test</w:t>
+      </w:r>
+    </w:p>
+    <w:p>
+      <w:pPr>
+        <w:pStyle w:val="NormalWeb"/>
+        <w:spacing w:line="276" w:lineRule="auto"/>
+        <w:rPr>
+          <w:rFonts w:asciiTheme="minorHAnsi" w:eastAsiaTheme="majorEastAsia" w:hAnsiTheme="minorHAnsi"/>
+        </w:rPr>
+      </w:pPr>
+      <w:r>
+        <w:rPr>
+          <w:rFonts w:asciiTheme="minorHAnsi" w:eastAsiaTheme="majorEastAsia" w:hAnsiTheme="minorHAnsi"/>
+        </w:rPr>
+        <w:t>Unit Test</w:t>
+      </w:r>
+    </w:p>
+    <w:p>
+      <w:pPr>
+        <w:pStyle w:val="NormalWeb"/>
+        <w:numPr>
+          <w:ilvl w:val="0"/>
+          <w:numId w:val="43"/>
+        </w:numPr>
+        <w:spacing w:line="276" w:lineRule="auto"/>
+        <w:rPr>
+          <w:rFonts w:asciiTheme="minorHAnsi" w:eastAsiaTheme="majorEastAsia" w:hAnsiTheme="minorHAnsi"/>
+        </w:rPr>
+      </w:pPr>
+      <w:r>
+        <w:rPr>
+          <w:rFonts w:asciiTheme="minorHAnsi" w:eastAsiaTheme="majorEastAsia" w:hAnsiTheme="minorHAnsi"/>
+        </w:rPr>
+        <w:t>Unit test covers a single unit. Where a unit can be a class or a cluster of classes tested in combination</w:t>
+      </w:r>
+    </w:p>
+    <w:p>
+      <w:pPr>
+        <w:pStyle w:val="NormalWeb"/>
+        <w:numPr>
+          <w:ilvl w:val="0"/>
+          <w:numId w:val="43"/>
+        </w:numPr>
+        <w:spacing w:line="276" w:lineRule="auto"/>
+        <w:rPr>
+          <w:rFonts w:asciiTheme="minorHAnsi" w:eastAsiaTheme="majorEastAsia" w:hAnsiTheme="minorHAnsi"/>
+        </w:rPr>
+      </w:pPr>
+      <w:r>
+        <w:rPr>
+          <w:rFonts w:asciiTheme="minorHAnsi" w:eastAsiaTheme="majorEastAsia" w:hAnsiTheme="minorHAnsi"/>
+        </w:rPr>
+        <w:t>Focus: testing individual components, such as methods in service class</w:t>
+      </w:r>
+    </w:p>
+    <w:p>
+      <w:pPr>
+        <w:pStyle w:val="NormalWeb"/>
+        <w:numPr>
+          <w:ilvl w:val="0"/>
+          <w:numId w:val="43"/>
+        </w:numPr>
+        <w:spacing w:line="276" w:lineRule="auto"/>
+        <w:rPr>
+          <w:rFonts w:asciiTheme="minorHAnsi" w:eastAsiaTheme="majorEastAsia" w:hAnsiTheme="minorHAnsi"/>
+        </w:rPr>
+      </w:pPr>
+      <w:r>
+        <w:rPr>
+          <w:rFonts w:asciiTheme="minorHAnsi" w:eastAsiaTheme="majorEastAsia" w:hAnsiTheme="minorHAnsi"/>
+        </w:rPr>
+        <w:t>Tools: Junit, Mockito</w:t>
+      </w:r>
+    </w:p>
+    <w:p>
+      <w:pPr>
+        <w:pStyle w:val="NormalWeb"/>
+        <w:numPr>
+          <w:ilvl w:val="0"/>
+          <w:numId w:val="43"/>
+        </w:numPr>
+        <w:spacing w:line="276" w:lineRule="auto"/>
+        <w:rPr>
+          <w:rFonts w:asciiTheme="minorHAnsi" w:eastAsiaTheme="majorEastAsia" w:hAnsiTheme="minorHAnsi"/>
+        </w:rPr>
+      </w:pPr>
+      <w:r>
+        <w:rPr>
+          <w:rFonts w:asciiTheme="minorHAnsi" w:eastAsiaTheme="majorEastAsia" w:hAnsiTheme="minorHAnsi"/>
+        </w:rPr>
+        <w:t>Example: Testing a service method that performs a business logic</w:t>
+      </w:r>
+    </w:p>
+    <w:p>
+      <w:pPr>
+        <w:pStyle w:val="NormalWeb"/>
+        <w:spacing w:line="276" w:lineRule="auto"/>
+        <w:rPr>
+          <w:rFonts w:asciiTheme="minorHAnsi" w:eastAsiaTheme="majorEastAsia" w:hAnsiTheme="minorHAnsi"/>
+        </w:rPr>
+      </w:pPr>
+      <w:r>
+        <w:rPr>
+          <w:rFonts w:asciiTheme="minorHAnsi" w:eastAsiaTheme="majorEastAsia" w:hAnsiTheme="minorHAnsi"/>
+        </w:rPr>
+        <w:t>Integration Test</w:t>
+      </w:r>
+    </w:p>
+    <w:p>
+      <w:pPr>
+        <w:pStyle w:val="NormalWeb"/>
+        <w:numPr>
+          <w:ilvl w:val="0"/>
+          <w:numId w:val="44"/>
+        </w:numPr>
+        <w:spacing w:line="276" w:lineRule="auto"/>
+        <w:rPr>
+          <w:rFonts w:asciiTheme="minorHAnsi" w:eastAsiaTheme="majorEastAsia" w:hAnsiTheme="minorHAnsi"/>
+        </w:rPr>
+      </w:pPr>
+      <w:r>
+        <w:rPr>
+          <w:rFonts w:asciiTheme="minorHAnsi" w:eastAsiaTheme="majorEastAsia" w:hAnsiTheme="minorHAnsi"/>
+        </w:rPr>
+        <w:t>A test that covers multiple layers. This might cover the interaction between a business service and the persistence layer, for instance.</w:t>
+      </w:r>
+    </w:p>
+    <w:p>
+      <w:pPr>
+        <w:pStyle w:val="NormalWeb"/>
+        <w:numPr>
+          <w:ilvl w:val="0"/>
+          <w:numId w:val="44"/>
+        </w:numPr>
+        <w:spacing w:line="276" w:lineRule="auto"/>
+        <w:rPr>
+          <w:rFonts w:asciiTheme="minorHAnsi" w:eastAsiaTheme="majorEastAsia" w:hAnsiTheme="minorHAnsi"/>
+        </w:rPr>
+      </w:pPr>
+      <w:r>
+        <w:rPr>
+          <w:rFonts w:asciiTheme="minorHAnsi" w:eastAsiaTheme="majorEastAsia" w:hAnsiTheme="minorHAnsi"/>
+        </w:rPr>
+        <w:t xml:space="preserve">Focus: Interaction between multiple components, such as </w:t>
+      </w:r>
+      <w:r>
+        <w:rPr>
+          <w:rFonts w:asciiTheme="minorHAnsi" w:eastAsiaTheme="majorEastAsia" w:hAnsiTheme="minorHAnsi"/>
+        </w:rPr>
+        <w:t xml:space="preserve">repositories, services and controllers. </w:t>
+      </w:r>
+    </w:p>
+    <w:p>
+      <w:pPr>
+        <w:pStyle w:val="NormalWeb"/>
+        <w:numPr>
+          <w:ilvl w:val="0"/>
+          <w:numId w:val="44"/>
+        </w:numPr>
+        <w:spacing w:line="276" w:lineRule="auto"/>
+        <w:rPr>
+          <w:rFonts w:asciiTheme="minorHAnsi" w:eastAsiaTheme="majorEastAsia" w:hAnsiTheme="minorHAnsi"/>
+        </w:rPr>
+      </w:pPr>
+      <w:r>
+        <w:rPr>
+          <w:rFonts w:asciiTheme="minorHAnsi" w:eastAsiaTheme="majorEastAsia" w:hAnsiTheme="minorHAnsi"/>
+        </w:rPr>
+        <w:t xml:space="preserve">Tools: </w:t>
+      </w:r>
+      <w:proofErr w:type="spellStart"/>
+      <w:proofErr w:type="gramStart"/>
+      <w:r>
+        <w:rPr>
+          <w:rFonts w:asciiTheme="minorHAnsi" w:eastAsiaTheme="majorEastAsia" w:hAnsiTheme="minorHAnsi"/>
+        </w:rPr>
+        <w:t>SpringTest</w:t>
+      </w:r>
+      <w:proofErr w:type="spellEnd"/>
+      <w:r>
+        <w:rPr>
+          <w:rFonts w:asciiTheme="minorHAnsi" w:eastAsiaTheme="majorEastAsia" w:hAnsiTheme="minorHAnsi"/>
+        </w:rPr>
+        <w:t xml:space="preserve"> @</w:t>
+      </w:r>
+      <w:proofErr w:type="gramEnd"/>
+      <w:r>
+        <w:rPr>
+          <w:rFonts w:asciiTheme="minorHAnsi" w:eastAsiaTheme="majorEastAsia" w:hAnsiTheme="minorHAnsi"/>
+        </w:rPr>
+        <w:t>SpringBootTest</w:t>
+      </w:r>
+    </w:p>
+    <w:p>
+      <w:pPr>
+        <w:pStyle w:val="NormalWeb"/>
+        <w:numPr>
+          <w:ilvl w:val="0"/>
+          <w:numId w:val="44"/>
+        </w:numPr>
+        <w:spacing w:line="276" w:lineRule="auto"/>
+        <w:rPr>
+          <w:rFonts w:asciiTheme="minorHAnsi" w:eastAsiaTheme="majorEastAsia" w:hAnsiTheme="minorHAnsi"/>
+        </w:rPr>
+      </w:pPr>
+      <w:r>
+        <w:rPr>
+          <w:rFonts w:asciiTheme="minorHAnsi" w:eastAsiaTheme="majorEastAsia" w:hAnsiTheme="minorHAnsi"/>
+        </w:rPr>
+        <w:t>Example: Testing the interaction between a service and a repository</w:t>
+      </w:r>
+    </w:p>
+    <w:p>
+      <w:pPr>
+        <w:pStyle w:val="NormalWeb"/>
+        <w:spacing w:line="276" w:lineRule="auto"/>
+        <w:rPr>
+          <w:rFonts w:asciiTheme="minorHAnsi" w:eastAsiaTheme="majorEastAsia" w:hAnsiTheme="minorHAnsi"/>
+        </w:rPr>
+      </w:pPr>
+    </w:p>
+    <w:p>
+      <w:pPr>
+        <w:pStyle w:val="NormalWeb"/>
+        <w:spacing w:line="276" w:lineRule="auto"/>
+        <w:rPr>
+          <w:rFonts w:asciiTheme="minorHAnsi" w:eastAsiaTheme="majorEastAsia" w:hAnsiTheme="minorHAnsi"/>
+        </w:rPr>
+      </w:pPr>
     </w:p>
     <w:p>
       <w:pPr>
@@ -3067,6 +3979,119 @@
     </w:lvl>
   </w:abstractNum>
   <w:abstractNum w:abstractNumId="4" w15:restartNumberingAfterBreak="0">
+    <w:nsid w:val="0A8D05E5"/>
+    <w:multiLevelType w:val="hybridMultilevel"/>
+    <w:tmpl w:val="C92C2EEE"/>
+    <w:lvl w:ilvl="0" w:tplc="04090001">
+      <w:start w:val="1"/>
+      <w:numFmt w:val="bullet"/>
+      <w:lvlText w:val=""/>
+      <w:lvlJc w:val="left"/>
+      <w:pPr>
+        <w:ind w:left="720" w:hanging="360"/>
+      </w:pPr>
+      <w:rPr>
+        <w:rFonts w:ascii="Symbol" w:hAnsi="Symbol" w:hint="default"/>
+      </w:rPr>
+    </w:lvl>
+    <w:lvl w:ilvl="1" w:tplc="04090003" w:tentative="1">
+      <w:start w:val="1"/>
+      <w:numFmt w:val="bullet"/>
+      <w:lvlText w:val="o"/>
+      <w:lvlJc w:val="left"/>
+      <w:pPr>
+        <w:ind w:left="1440" w:hanging="360"/>
+      </w:pPr>
+      <w:rPr>
+        <w:rFonts w:ascii="Courier New" w:hAnsi="Courier New" w:cs="Courier New" w:hint="default"/>
+      </w:rPr>
+    </w:lvl>
+    <w:lvl w:ilvl="2" w:tplc="04090005" w:tentative="1">
+      <w:start w:val="1"/>
+      <w:numFmt w:val="bullet"/>
+      <w:lvlText w:val=""/>
+      <w:lvlJc w:val="left"/>
+      <w:pPr>
+        <w:ind w:left="2160" w:hanging="360"/>
+      </w:pPr>
+      <w:rPr>
+        <w:rFonts w:ascii="Wingdings" w:hAnsi="Wingdings" w:hint="default"/>
+      </w:rPr>
+    </w:lvl>
+    <w:lvl w:ilvl="3" w:tplc="04090001" w:tentative="1">
+      <w:start w:val="1"/>
+      <w:numFmt w:val="bullet"/>
+      <w:lvlText w:val=""/>
+      <w:lvlJc w:val="left"/>
+      <w:pPr>
+        <w:ind w:left="2880" w:hanging="360"/>
+      </w:pPr>
+      <w:rPr>
+        <w:rFonts w:ascii="Symbol" w:hAnsi="Symbol" w:hint="default"/>
+      </w:rPr>
+    </w:lvl>
+    <w:lvl w:ilvl="4" w:tplc="04090003" w:tentative="1">
+      <w:start w:val="1"/>
+      <w:numFmt w:val="bullet"/>
+      <w:lvlText w:val="o"/>
+      <w:lvlJc w:val="left"/>
+      <w:pPr>
+        <w:ind w:left="3600" w:hanging="360"/>
+      </w:pPr>
+      <w:rPr>
+        <w:rFonts w:ascii="Courier New" w:hAnsi="Courier New" w:cs="Courier New" w:hint="default"/>
+      </w:rPr>
+    </w:lvl>
+    <w:lvl w:ilvl="5" w:tplc="04090005" w:tentative="1">
+      <w:start w:val="1"/>
+      <w:numFmt w:val="bullet"/>
+      <w:lvlText w:val=""/>
+      <w:lvlJc w:val="left"/>
+      <w:pPr>
+        <w:ind w:left="4320" w:hanging="360"/>
+      </w:pPr>
+      <w:rPr>
+        <w:rFonts w:ascii="Wingdings" w:hAnsi="Wingdings" w:hint="default"/>
+      </w:rPr>
+    </w:lvl>
+    <w:lvl w:ilvl="6" w:tplc="04090001" w:tentative="1">
+      <w:start w:val="1"/>
+      <w:numFmt w:val="bullet"/>
+      <w:lvlText w:val=""/>
+      <w:lvlJc w:val="left"/>
+      <w:pPr>
+        <w:ind w:left="5040" w:hanging="360"/>
+      </w:pPr>
+      <w:rPr>
+        <w:rFonts w:ascii="Symbol" w:hAnsi="Symbol" w:hint="default"/>
+      </w:rPr>
+    </w:lvl>
+    <w:lvl w:ilvl="7" w:tplc="04090003" w:tentative="1">
+      <w:start w:val="1"/>
+      <w:numFmt w:val="bullet"/>
+      <w:lvlText w:val="o"/>
+      <w:lvlJc w:val="left"/>
+      <w:pPr>
+        <w:ind w:left="5760" w:hanging="360"/>
+      </w:pPr>
+      <w:rPr>
+        <w:rFonts w:ascii="Courier New" w:hAnsi="Courier New" w:cs="Courier New" w:hint="default"/>
+      </w:rPr>
+    </w:lvl>
+    <w:lvl w:ilvl="8" w:tplc="04090005" w:tentative="1">
+      <w:start w:val="1"/>
+      <w:numFmt w:val="bullet"/>
+      <w:lvlText w:val=""/>
+      <w:lvlJc w:val="left"/>
+      <w:pPr>
+        <w:ind w:left="6480" w:hanging="360"/>
+      </w:pPr>
+      <w:rPr>
+        <w:rFonts w:ascii="Wingdings" w:hAnsi="Wingdings" w:hint="default"/>
+      </w:rPr>
+    </w:lvl>
+  </w:abstractNum>
+  <w:abstractNum w:abstractNumId="5" w15:restartNumberingAfterBreak="0">
     <w:nsid w:val="11477E8E"/>
     <w:multiLevelType w:val="hybridMultilevel"/>
     <w:tmpl w:val="16DC6AE2"/>
@@ -3158,7 +4183,7 @@
       </w:pPr>
     </w:lvl>
   </w:abstractNum>
-  <w:abstractNum w:abstractNumId="5" w15:restartNumberingAfterBreak="0">
+  <w:abstractNum w:abstractNumId="6" w15:restartNumberingAfterBreak="0">
     <w:nsid w:val="11ED730B"/>
     <w:multiLevelType w:val="hybridMultilevel"/>
     <w:tmpl w:val="B43E1F32"/>
@@ -3247,7 +4272,7 @@
       </w:pPr>
     </w:lvl>
   </w:abstractNum>
-  <w:abstractNum w:abstractNumId="6" w15:restartNumberingAfterBreak="0">
+  <w:abstractNum w:abstractNumId="7" w15:restartNumberingAfterBreak="0">
     <w:nsid w:val="128E1305"/>
     <w:multiLevelType w:val="hybridMultilevel"/>
     <w:tmpl w:val="B400F218"/>
@@ -3360,7 +4385,7 @@
       </w:rPr>
     </w:lvl>
   </w:abstractNum>
-  <w:abstractNum w:abstractNumId="7" w15:restartNumberingAfterBreak="0">
+  <w:abstractNum w:abstractNumId="8" w15:restartNumberingAfterBreak="0">
     <w:nsid w:val="133935EE"/>
     <w:multiLevelType w:val="hybridMultilevel"/>
     <w:tmpl w:val="4BB834F6"/>
@@ -3473,7 +4498,7 @@
       </w:rPr>
     </w:lvl>
   </w:abstractNum>
-  <w:abstractNum w:abstractNumId="8" w15:restartNumberingAfterBreak="0">
+  <w:abstractNum w:abstractNumId="9" w15:restartNumberingAfterBreak="0">
     <w:nsid w:val="164F0A49"/>
     <w:multiLevelType w:val="multilevel"/>
     <w:tmpl w:val="70585EEC"/>
@@ -3622,7 +4647,7 @@
       </w:rPr>
     </w:lvl>
   </w:abstractNum>
-  <w:abstractNum w:abstractNumId="9" w15:restartNumberingAfterBreak="0">
+  <w:abstractNum w:abstractNumId="10" w15:restartNumberingAfterBreak="0">
     <w:nsid w:val="23D5572E"/>
     <w:multiLevelType w:val="hybridMultilevel"/>
     <w:tmpl w:val="B2EA7024"/>
@@ -3708,7 +4733,7 @@
       </w:pPr>
     </w:lvl>
   </w:abstractNum>
-  <w:abstractNum w:abstractNumId="10" w15:restartNumberingAfterBreak="0">
+  <w:abstractNum w:abstractNumId="11" w15:restartNumberingAfterBreak="0">
     <w:nsid w:val="2A7A5726"/>
     <w:multiLevelType w:val="hybridMultilevel"/>
     <w:tmpl w:val="EC94AB66"/>
@@ -3799,7 +4824,7 @@
       </w:pPr>
     </w:lvl>
   </w:abstractNum>
-  <w:abstractNum w:abstractNumId="11" w15:restartNumberingAfterBreak="0">
+  <w:abstractNum w:abstractNumId="12" w15:restartNumberingAfterBreak="0">
     <w:nsid w:val="2C532562"/>
     <w:multiLevelType w:val="hybridMultilevel"/>
     <w:tmpl w:val="A740CE3A"/>
@@ -3885,7 +4910,7 @@
       </w:pPr>
     </w:lvl>
   </w:abstractNum>
-  <w:abstractNum w:abstractNumId="12" w15:restartNumberingAfterBreak="0">
+  <w:abstractNum w:abstractNumId="13" w15:restartNumberingAfterBreak="0">
     <w:nsid w:val="2C6D7DCA"/>
     <w:multiLevelType w:val="hybridMultilevel"/>
     <w:tmpl w:val="05C25B9E"/>
@@ -3998,7 +5023,7 @@
       </w:rPr>
     </w:lvl>
   </w:abstractNum>
-  <w:abstractNum w:abstractNumId="13" w15:restartNumberingAfterBreak="0">
+  <w:abstractNum w:abstractNumId="14" w15:restartNumberingAfterBreak="0">
     <w:nsid w:val="30515E13"/>
     <w:multiLevelType w:val="hybridMultilevel"/>
     <w:tmpl w:val="A4D29E0C"/>
@@ -4084,7 +5109,7 @@
       </w:pPr>
     </w:lvl>
   </w:abstractNum>
-  <w:abstractNum w:abstractNumId="14" w15:restartNumberingAfterBreak="0">
+  <w:abstractNum w:abstractNumId="15" w15:restartNumberingAfterBreak="0">
     <w:nsid w:val="343634B7"/>
     <w:multiLevelType w:val="hybridMultilevel"/>
     <w:tmpl w:val="3BAE0486"/>
@@ -4197,7 +5222,7 @@
       </w:rPr>
     </w:lvl>
   </w:abstractNum>
-  <w:abstractNum w:abstractNumId="15" w15:restartNumberingAfterBreak="0">
+  <w:abstractNum w:abstractNumId="16" w15:restartNumberingAfterBreak="0">
     <w:nsid w:val="36313389"/>
     <w:multiLevelType w:val="hybridMultilevel"/>
     <w:tmpl w:val="EA94F0C4"/>
@@ -4309,7 +5334,7 @@
       </w:rPr>
     </w:lvl>
   </w:abstractNum>
-  <w:abstractNum w:abstractNumId="16" w15:restartNumberingAfterBreak="0">
+  <w:abstractNum w:abstractNumId="17" w15:restartNumberingAfterBreak="0">
     <w:nsid w:val="3BCF2FCB"/>
     <w:multiLevelType w:val="hybridMultilevel"/>
     <w:tmpl w:val="F8406F1A"/>
@@ -4398,7 +5423,7 @@
       </w:pPr>
     </w:lvl>
   </w:abstractNum>
-  <w:abstractNum w:abstractNumId="17" w15:restartNumberingAfterBreak="0">
+  <w:abstractNum w:abstractNumId="18" w15:restartNumberingAfterBreak="0">
     <w:nsid w:val="41D42701"/>
     <w:multiLevelType w:val="hybridMultilevel"/>
     <w:tmpl w:val="AF1073E8"/>
@@ -4511,7 +5536,7 @@
       </w:rPr>
     </w:lvl>
   </w:abstractNum>
-  <w:abstractNum w:abstractNumId="18" w15:restartNumberingAfterBreak="0">
+  <w:abstractNum w:abstractNumId="19" w15:restartNumberingAfterBreak="0">
     <w:nsid w:val="42741277"/>
     <w:multiLevelType w:val="multilevel"/>
     <w:tmpl w:val="49606EF4"/>
@@ -4660,7 +5685,7 @@
       </w:rPr>
     </w:lvl>
   </w:abstractNum>
-  <w:abstractNum w:abstractNumId="19" w15:restartNumberingAfterBreak="0">
+  <w:abstractNum w:abstractNumId="20" w15:restartNumberingAfterBreak="0">
     <w:nsid w:val="43013DA6"/>
     <w:multiLevelType w:val="hybridMultilevel"/>
     <w:tmpl w:val="7194BE0C"/>
@@ -4773,7 +5798,7 @@
       </w:rPr>
     </w:lvl>
   </w:abstractNum>
-  <w:abstractNum w:abstractNumId="20" w15:restartNumberingAfterBreak="0">
+  <w:abstractNum w:abstractNumId="21" w15:restartNumberingAfterBreak="0">
     <w:nsid w:val="437F31FA"/>
     <w:multiLevelType w:val="hybridMultilevel"/>
     <w:tmpl w:val="DCD21FB4"/>
@@ -4865,7 +5890,7 @@
       </w:pPr>
     </w:lvl>
   </w:abstractNum>
-  <w:abstractNum w:abstractNumId="21" w15:restartNumberingAfterBreak="0">
+  <w:abstractNum w:abstractNumId="22" w15:restartNumberingAfterBreak="0">
     <w:nsid w:val="44C33C41"/>
     <w:multiLevelType w:val="hybridMultilevel"/>
     <w:tmpl w:val="849CDA22"/>
@@ -4977,7 +6002,7 @@
       </w:rPr>
     </w:lvl>
   </w:abstractNum>
-  <w:abstractNum w:abstractNumId="22" w15:restartNumberingAfterBreak="0">
+  <w:abstractNum w:abstractNumId="23" w15:restartNumberingAfterBreak="0">
     <w:nsid w:val="44F1015C"/>
     <w:multiLevelType w:val="hybridMultilevel"/>
     <w:tmpl w:val="1F3A736E"/>
@@ -5089,7 +6114,7 @@
       </w:rPr>
     </w:lvl>
   </w:abstractNum>
-  <w:abstractNum w:abstractNumId="23" w15:restartNumberingAfterBreak="0">
+  <w:abstractNum w:abstractNumId="24" w15:restartNumberingAfterBreak="0">
     <w:nsid w:val="46DF2ED1"/>
     <w:multiLevelType w:val="hybridMultilevel"/>
     <w:tmpl w:val="480AF3F6"/>
@@ -5175,7 +6200,7 @@
       </w:pPr>
     </w:lvl>
   </w:abstractNum>
-  <w:abstractNum w:abstractNumId="24" w15:restartNumberingAfterBreak="0">
+  <w:abstractNum w:abstractNumId="25" w15:restartNumberingAfterBreak="0">
     <w:nsid w:val="48B17DB6"/>
     <w:multiLevelType w:val="hybridMultilevel"/>
     <w:tmpl w:val="AB148F18"/>
@@ -5288,7 +6313,7 @@
       </w:rPr>
     </w:lvl>
   </w:abstractNum>
-  <w:abstractNum w:abstractNumId="25" w15:restartNumberingAfterBreak="0">
+  <w:abstractNum w:abstractNumId="26" w15:restartNumberingAfterBreak="0">
     <w:nsid w:val="577B487E"/>
     <w:multiLevelType w:val="hybridMultilevel"/>
     <w:tmpl w:val="A6189196"/>
@@ -5401,7 +6426,7 @@
       </w:rPr>
     </w:lvl>
   </w:abstractNum>
-  <w:abstractNum w:abstractNumId="26" w15:restartNumberingAfterBreak="0">
+  <w:abstractNum w:abstractNumId="27" w15:restartNumberingAfterBreak="0">
     <w:nsid w:val="580174C7"/>
     <w:multiLevelType w:val="hybridMultilevel"/>
     <w:tmpl w:val="2B4EB026"/>
@@ -5490,7 +6515,7 @@
       </w:pPr>
     </w:lvl>
   </w:abstractNum>
-  <w:abstractNum w:abstractNumId="27" w15:restartNumberingAfterBreak="0">
+  <w:abstractNum w:abstractNumId="28" w15:restartNumberingAfterBreak="0">
     <w:nsid w:val="5A204979"/>
     <w:multiLevelType w:val="hybridMultilevel"/>
     <w:tmpl w:val="E800F4A6"/>
@@ -5582,7 +6607,7 @@
       </w:pPr>
     </w:lvl>
   </w:abstractNum>
-  <w:abstractNum w:abstractNumId="28" w15:restartNumberingAfterBreak="0">
+  <w:abstractNum w:abstractNumId="29" w15:restartNumberingAfterBreak="0">
     <w:nsid w:val="5E437B83"/>
     <w:multiLevelType w:val="hybridMultilevel"/>
     <w:tmpl w:val="1092346A"/>
@@ -5695,7 +6720,7 @@
       </w:rPr>
     </w:lvl>
   </w:abstractNum>
-  <w:abstractNum w:abstractNumId="29" w15:restartNumberingAfterBreak="0">
+  <w:abstractNum w:abstractNumId="30" w15:restartNumberingAfterBreak="0">
     <w:nsid w:val="5EC0275A"/>
     <w:multiLevelType w:val="hybridMultilevel"/>
     <w:tmpl w:val="3A622A5E"/>
@@ -5807,7 +6832,7 @@
       </w:rPr>
     </w:lvl>
   </w:abstractNum>
-  <w:abstractNum w:abstractNumId="30" w15:restartNumberingAfterBreak="0">
+  <w:abstractNum w:abstractNumId="31" w15:restartNumberingAfterBreak="0">
     <w:nsid w:val="5F713ECC"/>
     <w:multiLevelType w:val="hybridMultilevel"/>
     <w:tmpl w:val="75D024EC"/>
@@ -5899,7 +6924,7 @@
       </w:pPr>
     </w:lvl>
   </w:abstractNum>
-  <w:abstractNum w:abstractNumId="31" w15:restartNumberingAfterBreak="0">
+  <w:abstractNum w:abstractNumId="32" w15:restartNumberingAfterBreak="0">
     <w:nsid w:val="630D2B53"/>
     <w:multiLevelType w:val="hybridMultilevel"/>
     <w:tmpl w:val="7EC6DCBA"/>
@@ -6012,7 +7037,7 @@
       </w:rPr>
     </w:lvl>
   </w:abstractNum>
-  <w:abstractNum w:abstractNumId="32" w15:restartNumberingAfterBreak="0">
+  <w:abstractNum w:abstractNumId="33" w15:restartNumberingAfterBreak="0">
     <w:nsid w:val="635D3E67"/>
     <w:multiLevelType w:val="hybridMultilevel"/>
     <w:tmpl w:val="9572DD62"/>
@@ -6125,7 +7150,7 @@
       </w:rPr>
     </w:lvl>
   </w:abstractNum>
-  <w:abstractNum w:abstractNumId="33" w15:restartNumberingAfterBreak="0">
+  <w:abstractNum w:abstractNumId="34" w15:restartNumberingAfterBreak="0">
     <w:nsid w:val="65320A84"/>
     <w:multiLevelType w:val="hybridMultilevel"/>
     <w:tmpl w:val="329C1470"/>
@@ -6211,7 +7236,7 @@
       </w:pPr>
     </w:lvl>
   </w:abstractNum>
-  <w:abstractNum w:abstractNumId="34" w15:restartNumberingAfterBreak="0">
+  <w:abstractNum w:abstractNumId="35" w15:restartNumberingAfterBreak="0">
     <w:nsid w:val="66540037"/>
     <w:multiLevelType w:val="hybridMultilevel"/>
     <w:tmpl w:val="C81A381E"/>
@@ -6297,7 +7322,7 @@
       </w:pPr>
     </w:lvl>
   </w:abstractNum>
-  <w:abstractNum w:abstractNumId="35" w15:restartNumberingAfterBreak="0">
+  <w:abstractNum w:abstractNumId="36" w15:restartNumberingAfterBreak="0">
     <w:nsid w:val="6BD93B84"/>
     <w:multiLevelType w:val="hybridMultilevel"/>
     <w:tmpl w:val="21DA0204"/>
@@ -6386,7 +7411,7 @@
       </w:pPr>
     </w:lvl>
   </w:abstractNum>
-  <w:abstractNum w:abstractNumId="36" w15:restartNumberingAfterBreak="0">
+  <w:abstractNum w:abstractNumId="37" w15:restartNumberingAfterBreak="0">
     <w:nsid w:val="707A5825"/>
     <w:multiLevelType w:val="hybridMultilevel"/>
     <w:tmpl w:val="E03040D4"/>
@@ -6498,7 +7523,7 @@
       </w:rPr>
     </w:lvl>
   </w:abstractNum>
-  <w:abstractNum w:abstractNumId="37" w15:restartNumberingAfterBreak="0">
+  <w:abstractNum w:abstractNumId="38" w15:restartNumberingAfterBreak="0">
     <w:nsid w:val="72D51A61"/>
     <w:multiLevelType w:val="hybridMultilevel"/>
     <w:tmpl w:val="4A7A8500"/>
@@ -6611,7 +7636,7 @@
       </w:rPr>
     </w:lvl>
   </w:abstractNum>
-  <w:abstractNum w:abstractNumId="38" w15:restartNumberingAfterBreak="0">
+  <w:abstractNum w:abstractNumId="39" w15:restartNumberingAfterBreak="0">
     <w:nsid w:val="783568DC"/>
     <w:multiLevelType w:val="hybridMultilevel"/>
     <w:tmpl w:val="29226D96"/>
@@ -6703,7 +7728,120 @@
       </w:pPr>
     </w:lvl>
   </w:abstractNum>
-  <w:abstractNum w:abstractNumId="39" w15:restartNumberingAfterBreak="0">
+  <w:abstractNum w:abstractNumId="40" w15:restartNumberingAfterBreak="0">
+    <w:nsid w:val="78826452"/>
+    <w:multiLevelType w:val="hybridMultilevel"/>
+    <w:tmpl w:val="CF0691E0"/>
+    <w:lvl w:ilvl="0" w:tplc="04090001">
+      <w:start w:val="1"/>
+      <w:numFmt w:val="bullet"/>
+      <w:lvlText w:val=""/>
+      <w:lvlJc w:val="left"/>
+      <w:pPr>
+        <w:ind w:left="720" w:hanging="360"/>
+      </w:pPr>
+      <w:rPr>
+        <w:rFonts w:ascii="Symbol" w:hAnsi="Symbol" w:hint="default"/>
+      </w:rPr>
+    </w:lvl>
+    <w:lvl w:ilvl="1" w:tplc="04090003" w:tentative="1">
+      <w:start w:val="1"/>
+      <w:numFmt w:val="bullet"/>
+      <w:lvlText w:val="o"/>
+      <w:lvlJc w:val="left"/>
+      <w:pPr>
+        <w:ind w:left="1440" w:hanging="360"/>
+      </w:pPr>
+      <w:rPr>
+        <w:rFonts w:ascii="Courier New" w:hAnsi="Courier New" w:cs="Courier New" w:hint="default"/>
+      </w:rPr>
+    </w:lvl>
+    <w:lvl w:ilvl="2" w:tplc="04090005" w:tentative="1">
+      <w:start w:val="1"/>
+      <w:numFmt w:val="bullet"/>
+      <w:lvlText w:val=""/>
+      <w:lvlJc w:val="left"/>
+      <w:pPr>
+        <w:ind w:left="2160" w:hanging="360"/>
+      </w:pPr>
+      <w:rPr>
+        <w:rFonts w:ascii="Wingdings" w:hAnsi="Wingdings" w:hint="default"/>
+      </w:rPr>
+    </w:lvl>
+    <w:lvl w:ilvl="3" w:tplc="04090001" w:tentative="1">
+      <w:start w:val="1"/>
+      <w:numFmt w:val="bullet"/>
+      <w:lvlText w:val=""/>
+      <w:lvlJc w:val="left"/>
+      <w:pPr>
+        <w:ind w:left="2880" w:hanging="360"/>
+      </w:pPr>
+      <w:rPr>
+        <w:rFonts w:ascii="Symbol" w:hAnsi="Symbol" w:hint="default"/>
+      </w:rPr>
+    </w:lvl>
+    <w:lvl w:ilvl="4" w:tplc="04090003" w:tentative="1">
+      <w:start w:val="1"/>
+      <w:numFmt w:val="bullet"/>
+      <w:lvlText w:val="o"/>
+      <w:lvlJc w:val="left"/>
+      <w:pPr>
+        <w:ind w:left="3600" w:hanging="360"/>
+      </w:pPr>
+      <w:rPr>
+        <w:rFonts w:ascii="Courier New" w:hAnsi="Courier New" w:cs="Courier New" w:hint="default"/>
+      </w:rPr>
+    </w:lvl>
+    <w:lvl w:ilvl="5" w:tplc="04090005" w:tentative="1">
+      <w:start w:val="1"/>
+      <w:numFmt w:val="bullet"/>
+      <w:lvlText w:val=""/>
+      <w:lvlJc w:val="left"/>
+      <w:pPr>
+        <w:ind w:left="4320" w:hanging="360"/>
+      </w:pPr>
+      <w:rPr>
+        <w:rFonts w:ascii="Wingdings" w:hAnsi="Wingdings" w:hint="default"/>
+      </w:rPr>
+    </w:lvl>
+    <w:lvl w:ilvl="6" w:tplc="04090001" w:tentative="1">
+      <w:start w:val="1"/>
+      <w:numFmt w:val="bullet"/>
+      <w:lvlText w:val=""/>
+      <w:lvlJc w:val="left"/>
+      <w:pPr>
+        <w:ind w:left="5040" w:hanging="360"/>
+      </w:pPr>
+      <w:rPr>
+        <w:rFonts w:ascii="Symbol" w:hAnsi="Symbol" w:hint="default"/>
+      </w:rPr>
+    </w:lvl>
+    <w:lvl w:ilvl="7" w:tplc="04090003" w:tentative="1">
+      <w:start w:val="1"/>
+      <w:numFmt w:val="bullet"/>
+      <w:lvlText w:val="o"/>
+      <w:lvlJc w:val="left"/>
+      <w:pPr>
+        <w:ind w:left="5760" w:hanging="360"/>
+      </w:pPr>
+      <w:rPr>
+        <w:rFonts w:ascii="Courier New" w:hAnsi="Courier New" w:cs="Courier New" w:hint="default"/>
+      </w:rPr>
+    </w:lvl>
+    <w:lvl w:ilvl="8" w:tplc="04090005" w:tentative="1">
+      <w:start w:val="1"/>
+      <w:numFmt w:val="bullet"/>
+      <w:lvlText w:val=""/>
+      <w:lvlJc w:val="left"/>
+      <w:pPr>
+        <w:ind w:left="6480" w:hanging="360"/>
+      </w:pPr>
+      <w:rPr>
+        <w:rFonts w:ascii="Wingdings" w:hAnsi="Wingdings" w:hint="default"/>
+      </w:rPr>
+    </w:lvl>
+  </w:abstractNum>
+  <w:abstractNum w:abstractNumId="41" w15:restartNumberingAfterBreak="0">
     <w:nsid w:val="7B22150F"/>
     <w:multiLevelType w:val="hybridMultilevel"/>
     <w:tmpl w:val="3FA647C6"/>
@@ -6789,7 +7927,7 @@
       </w:pPr>
     </w:lvl>
   </w:abstractNum>
-  <w:abstractNum w:abstractNumId="40" w15:restartNumberingAfterBreak="0">
+  <w:abstractNum w:abstractNumId="42" w15:restartNumberingAfterBreak="0">
     <w:nsid w:val="7D3A636A"/>
     <w:multiLevelType w:val="hybridMultilevel"/>
     <w:tmpl w:val="F6F84E62"/>
@@ -6902,7 +8040,7 @@
       </w:rPr>
     </w:lvl>
   </w:abstractNum>
-  <w:abstractNum w:abstractNumId="41" w15:restartNumberingAfterBreak="0">
+  <w:abstractNum w:abstractNumId="43" w15:restartNumberingAfterBreak="0">
     <w:nsid w:val="7E280765"/>
     <w:multiLevelType w:val="hybridMultilevel"/>
     <w:tmpl w:val="BC244B9E"/>
@@ -7016,130 +8154,136 @@
     </w:lvl>
   </w:abstractNum>
   <w:num w:numId="1" w16cid:durableId="1924337573">
-    <w:abstractNumId w:val="38"/>
+    <w:abstractNumId w:val="39"/>
   </w:num>
   <w:num w:numId="2" w16cid:durableId="743067488">
-    <w:abstractNumId w:val="5"/>
+    <w:abstractNumId w:val="6"/>
   </w:num>
   <w:num w:numId="3" w16cid:durableId="1224372325">
-    <w:abstractNumId w:val="29"/>
+    <w:abstractNumId w:val="30"/>
   </w:num>
   <w:num w:numId="4" w16cid:durableId="1195193567">
-    <w:abstractNumId w:val="26"/>
+    <w:abstractNumId w:val="27"/>
   </w:num>
   <w:num w:numId="5" w16cid:durableId="1074204700">
     <w:abstractNumId w:val="0"/>
   </w:num>
   <w:num w:numId="6" w16cid:durableId="147215699">
-    <w:abstractNumId w:val="35"/>
+    <w:abstractNumId w:val="36"/>
   </w:num>
   <w:num w:numId="7" w16cid:durableId="1943150898">
-    <w:abstractNumId w:val="9"/>
+    <w:abstractNumId w:val="10"/>
   </w:num>
   <w:num w:numId="8" w16cid:durableId="1123040100">
-    <w:abstractNumId w:val="23"/>
+    <w:abstractNumId w:val="24"/>
   </w:num>
   <w:num w:numId="9" w16cid:durableId="570965468">
     <w:abstractNumId w:val="3"/>
   </w:num>
   <w:num w:numId="10" w16cid:durableId="1852840738">
-    <w:abstractNumId w:val="4"/>
+    <w:abstractNumId w:val="5"/>
   </w:num>
   <w:num w:numId="11" w16cid:durableId="642006152">
-    <w:abstractNumId w:val="31"/>
+    <w:abstractNumId w:val="32"/>
   </w:num>
   <w:num w:numId="12" w16cid:durableId="905069341">
-    <w:abstractNumId w:val="15"/>
+    <w:abstractNumId w:val="16"/>
   </w:num>
   <w:num w:numId="13" w16cid:durableId="2033145819">
+    <w:abstractNumId w:val="12"/>
+  </w:num>
+  <w:num w:numId="14" w16cid:durableId="1385981044">
+    <w:abstractNumId w:val="41"/>
+  </w:num>
+  <w:num w:numId="15" w16cid:durableId="395977025">
     <w:abstractNumId w:val="11"/>
   </w:num>
-  <w:num w:numId="14" w16cid:durableId="1385981044">
-    <w:abstractNumId w:val="39"/>
-  </w:num>
-  <w:num w:numId="15" w16cid:durableId="395977025">
-    <w:abstractNumId w:val="10"/>
-  </w:num>
   <w:num w:numId="16" w16cid:durableId="1300106897">
-    <w:abstractNumId w:val="16"/>
+    <w:abstractNumId w:val="17"/>
   </w:num>
   <w:num w:numId="17" w16cid:durableId="944456749">
     <w:abstractNumId w:val="1"/>
   </w:num>
   <w:num w:numId="18" w16cid:durableId="1673952956">
-    <w:abstractNumId w:val="30"/>
+    <w:abstractNumId w:val="31"/>
   </w:num>
   <w:num w:numId="19" w16cid:durableId="1854762739">
+    <w:abstractNumId w:val="22"/>
+  </w:num>
+  <w:num w:numId="20" w16cid:durableId="643199849">
+    <w:abstractNumId w:val="34"/>
+  </w:num>
+  <w:num w:numId="21" w16cid:durableId="1930456851">
+    <w:abstractNumId w:val="28"/>
+  </w:num>
+  <w:num w:numId="22" w16cid:durableId="1290043333">
+    <w:abstractNumId w:val="43"/>
+  </w:num>
+  <w:num w:numId="23" w16cid:durableId="1508448853">
+    <w:abstractNumId w:val="37"/>
+  </w:num>
+  <w:num w:numId="24" w16cid:durableId="123232136">
+    <w:abstractNumId w:val="14"/>
+  </w:num>
+  <w:num w:numId="25" w16cid:durableId="2001807458">
     <w:abstractNumId w:val="21"/>
   </w:num>
-  <w:num w:numId="20" w16cid:durableId="643199849">
-    <w:abstractNumId w:val="33"/>
-  </w:num>
-  <w:num w:numId="21" w16cid:durableId="1930456851">
-    <w:abstractNumId w:val="27"/>
-  </w:num>
-  <w:num w:numId="22" w16cid:durableId="1290043333">
-    <w:abstractNumId w:val="41"/>
-  </w:num>
-  <w:num w:numId="23" w16cid:durableId="1508448853">
-    <w:abstractNumId w:val="36"/>
-  </w:num>
-  <w:num w:numId="24" w16cid:durableId="123232136">
+  <w:num w:numId="26" w16cid:durableId="1780903640">
     <w:abstractNumId w:val="13"/>
   </w:num>
-  <w:num w:numId="25" w16cid:durableId="2001807458">
+  <w:num w:numId="27" w16cid:durableId="1537422049">
+    <w:abstractNumId w:val="23"/>
+  </w:num>
+  <w:num w:numId="28" w16cid:durableId="959386256">
+    <w:abstractNumId w:val="26"/>
+  </w:num>
+  <w:num w:numId="29" w16cid:durableId="1469087537">
     <w:abstractNumId w:val="20"/>
   </w:num>
-  <w:num w:numId="26" w16cid:durableId="1780903640">
-    <w:abstractNumId w:val="12"/>
-  </w:num>
-  <w:num w:numId="27" w16cid:durableId="1537422049">
-    <w:abstractNumId w:val="22"/>
-  </w:num>
-  <w:num w:numId="28" w16cid:durableId="959386256">
-    <w:abstractNumId w:val="25"/>
-  </w:num>
-  <w:num w:numId="29" w16cid:durableId="1469087537">
-    <w:abstractNumId w:val="19"/>
-  </w:num>
   <w:num w:numId="30" w16cid:durableId="496309045">
-    <w:abstractNumId w:val="28"/>
+    <w:abstractNumId w:val="29"/>
   </w:num>
   <w:num w:numId="31" w16cid:durableId="928537482">
-    <w:abstractNumId w:val="7"/>
+    <w:abstractNumId w:val="8"/>
   </w:num>
   <w:num w:numId="32" w16cid:durableId="420416609">
     <w:abstractNumId w:val="2"/>
   </w:num>
   <w:num w:numId="33" w16cid:durableId="1812869509">
-    <w:abstractNumId w:val="34"/>
+    <w:abstractNumId w:val="35"/>
   </w:num>
   <w:num w:numId="34" w16cid:durableId="956253382">
-    <w:abstractNumId w:val="6"/>
+    <w:abstractNumId w:val="7"/>
   </w:num>
   <w:num w:numId="35" w16cid:durableId="1272278993">
+    <w:abstractNumId w:val="42"/>
+  </w:num>
+  <w:num w:numId="36" w16cid:durableId="2020504769">
+    <w:abstractNumId w:val="38"/>
+  </w:num>
+  <w:num w:numId="37" w16cid:durableId="2030837763">
+    <w:abstractNumId w:val="25"/>
+  </w:num>
+  <w:num w:numId="38" w16cid:durableId="731079044">
+    <w:abstractNumId w:val="33"/>
+  </w:num>
+  <w:num w:numId="39" w16cid:durableId="165368534">
+    <w:abstractNumId w:val="15"/>
+  </w:num>
+  <w:num w:numId="40" w16cid:durableId="558327329">
+    <w:abstractNumId w:val="18"/>
+  </w:num>
+  <w:num w:numId="41" w16cid:durableId="2040010543">
+    <w:abstractNumId w:val="9"/>
+  </w:num>
+  <w:num w:numId="42" w16cid:durableId="247348496">
+    <w:abstractNumId w:val="19"/>
+  </w:num>
+  <w:num w:numId="43" w16cid:durableId="616058370">
     <w:abstractNumId w:val="40"/>
   </w:num>
-  <w:num w:numId="36" w16cid:durableId="2020504769">
-    <w:abstractNumId w:val="37"/>
-  </w:num>
-  <w:num w:numId="37" w16cid:durableId="2030837763">
-    <w:abstractNumId w:val="24"/>
-  </w:num>
-  <w:num w:numId="38" w16cid:durableId="731079044">
-    <w:abstractNumId w:val="32"/>
-  </w:num>
-  <w:num w:numId="39" w16cid:durableId="165368534">
-    <w:abstractNumId w:val="14"/>
-  </w:num>
-  <w:num w:numId="40" w16cid:durableId="558327329">
-    <w:abstractNumId w:val="17"/>
-  </w:num>
-  <w:num w:numId="41" w16cid:durableId="2040010543">
-    <w:abstractNumId w:val="8"/>
-  </w:num>
-  <w:num w:numId="42" w16cid:durableId="247348496">
-    <w:abstractNumId w:val="18"/>
+  <w:num w:numId="44" w16cid:durableId="1705599149">
+    <w:abstractNumId w:val="4"/>
   </w:num>
 </w:numbering>
 </file>

</xml_diff>

<commit_message>
common springboot testing annotations
</commit_message>
<xml_diff>
--- a/Backend/SpringBootTesting/MODULE7/notes/SpringBootTesting.docx
+++ b/Backend/SpringBootTesting/MODULE7/notes/SpringBootTesting.docx
@@ -3506,6 +3506,1731 @@
         </w:rPr>
         <w:t>Example: Testing the interaction between a service and a repository</w:t>
       </w:r>
+    </w:p>
+    <w:p>
+      <w:pPr>
+        <w:pStyle w:val="NormalWeb"/>
+        <w:spacing w:line="276" w:lineRule="auto"/>
+        <w:rPr>
+          <w:rFonts w:asciiTheme="minorHAnsi" w:eastAsiaTheme="majorEastAsia" w:hAnsiTheme="minorHAnsi"/>
+        </w:rPr>
+      </w:pPr>
+    </w:p>
+    <w:p>
+      <w:pPr>
+        <w:pStyle w:val="NormalWeb"/>
+        <w:spacing w:line="276" w:lineRule="auto"/>
+        <w:rPr>
+          <w:rFonts w:asciiTheme="minorHAnsi" w:eastAsiaTheme="majorEastAsia" w:hAnsiTheme="minorHAnsi"/>
+        </w:rPr>
+      </w:pPr>
+      <w:r>
+        <w:rPr>
+          <w:rFonts w:asciiTheme="minorHAnsi" w:eastAsiaTheme="majorEastAsia" w:hAnsiTheme="minorHAnsi"/>
+        </w:rPr>
+        <w:t>Spring Boot Testing Annotations</w:t>
+      </w:r>
+    </w:p>
+    <w:tbl>
+      <w:tblPr>
+        <w:tblW w:w="0" w:type="auto"/>
+        <w:tblCellSpacing w:w="15" w:type="dxa"/>
+        <w:tblCellMar>
+          <w:top w:w="15" w:type="dxa"/>
+          <w:left w:w="15" w:type="dxa"/>
+          <w:bottom w:w="15" w:type="dxa"/>
+          <w:right w:w="15" w:type="dxa"/>
+        </w:tblCellMar>
+        <w:tblLook w:val="04A0" w:firstRow="1" w:lastRow="0" w:firstColumn="1" w:lastColumn="0" w:noHBand="0" w:noVBand="1"/>
+      </w:tblPr>
+      <w:tblGrid>
+        <w:gridCol w:w="3231"/>
+        <w:gridCol w:w="1369"/>
+        <w:gridCol w:w="2849"/>
+        <w:gridCol w:w="1911"/>
+      </w:tblGrid>
+      <w:tr>
+        <w:trPr>
+          <w:tblHeader/>
+          <w:tblCellSpacing w:w="15" w:type="dxa"/>
+        </w:trPr>
+        <w:tc>
+          <w:tcPr>
+            <w:tcW w:w="0" w:type="auto"/>
+            <w:vAlign w:val="center"/>
+            <w:hideMark/>
+          </w:tcPr>
+          <w:p>
+            <w:pPr>
+              <w:pStyle w:val="NormalWeb"/>
+              <w:spacing w:line="276" w:lineRule="auto"/>
+              <w:rPr>
+                <w:rFonts w:asciiTheme="minorHAnsi" w:eastAsiaTheme="majorEastAsia" w:hAnsiTheme="minorHAnsi"/>
+                <w:b/>
+                <w:bCs/>
+              </w:rPr>
+            </w:pPr>
+            <w:r>
+              <w:rPr>
+                <w:rFonts w:asciiTheme="minorHAnsi" w:eastAsiaTheme="majorEastAsia" w:hAnsiTheme="minorHAnsi"/>
+                <w:b/>
+                <w:bCs/>
+              </w:rPr>
+              <w:t>Annotation</w:t>
+            </w:r>
+          </w:p>
+        </w:tc>
+        <w:tc>
+          <w:tcPr>
+            <w:tcW w:w="0" w:type="auto"/>
+            <w:vAlign w:val="center"/>
+            <w:hideMark/>
+          </w:tcPr>
+          <w:p>
+            <w:pPr>
+              <w:pStyle w:val="NormalWeb"/>
+              <w:spacing w:line="276" w:lineRule="auto"/>
+              <w:rPr>
+                <w:rFonts w:asciiTheme="minorHAnsi" w:eastAsiaTheme="majorEastAsia" w:hAnsiTheme="minorHAnsi"/>
+                <w:b/>
+                <w:bCs/>
+              </w:rPr>
+            </w:pPr>
+            <w:r>
+              <w:rPr>
+                <w:rFonts w:asciiTheme="minorHAnsi" w:eastAsiaTheme="majorEastAsia" w:hAnsiTheme="minorHAnsi"/>
+                <w:b/>
+                <w:bCs/>
+              </w:rPr>
+              <w:t>Layer Tested</w:t>
+            </w:r>
+          </w:p>
+        </w:tc>
+        <w:tc>
+          <w:tcPr>
+            <w:tcW w:w="0" w:type="auto"/>
+            <w:vAlign w:val="center"/>
+            <w:hideMark/>
+          </w:tcPr>
+          <w:p>
+            <w:pPr>
+              <w:pStyle w:val="NormalWeb"/>
+              <w:spacing w:line="276" w:lineRule="auto"/>
+              <w:rPr>
+                <w:rFonts w:asciiTheme="minorHAnsi" w:eastAsiaTheme="majorEastAsia" w:hAnsiTheme="minorHAnsi"/>
+                <w:b/>
+                <w:bCs/>
+              </w:rPr>
+            </w:pPr>
+            <w:r>
+              <w:rPr>
+                <w:rFonts w:asciiTheme="minorHAnsi" w:eastAsiaTheme="majorEastAsia" w:hAnsiTheme="minorHAnsi"/>
+                <w:b/>
+                <w:bCs/>
+              </w:rPr>
+              <w:t>What it Does</w:t>
+            </w:r>
+          </w:p>
+        </w:tc>
+        <w:tc>
+          <w:tcPr>
+            <w:tcW w:w="0" w:type="auto"/>
+            <w:vAlign w:val="center"/>
+            <w:hideMark/>
+          </w:tcPr>
+          <w:p>
+            <w:pPr>
+              <w:pStyle w:val="NormalWeb"/>
+              <w:spacing w:line="276" w:lineRule="auto"/>
+              <w:rPr>
+                <w:rFonts w:asciiTheme="minorHAnsi" w:eastAsiaTheme="majorEastAsia" w:hAnsiTheme="minorHAnsi"/>
+                <w:b/>
+                <w:bCs/>
+              </w:rPr>
+            </w:pPr>
+            <w:r>
+              <w:rPr>
+                <w:rFonts w:asciiTheme="minorHAnsi" w:eastAsiaTheme="majorEastAsia" w:hAnsiTheme="minorHAnsi"/>
+                <w:b/>
+                <w:bCs/>
+              </w:rPr>
+              <w:t>When to Use</w:t>
+            </w:r>
+          </w:p>
+        </w:tc>
+      </w:tr>
+      <w:tr>
+        <w:trPr>
+          <w:tblCellSpacing w:w="15" w:type="dxa"/>
+        </w:trPr>
+        <w:tc>
+          <w:tcPr>
+            <w:tcW w:w="0" w:type="auto"/>
+            <w:vAlign w:val="center"/>
+            <w:hideMark/>
+          </w:tcPr>
+          <w:p>
+            <w:pPr>
+              <w:pStyle w:val="NormalWeb"/>
+              <w:spacing w:line="276" w:lineRule="auto"/>
+              <w:rPr>
+                <w:rFonts w:asciiTheme="minorHAnsi" w:eastAsiaTheme="majorEastAsia" w:hAnsiTheme="minorHAnsi"/>
+              </w:rPr>
+            </w:pPr>
+            <w:r>
+              <w:rPr>
+                <w:rFonts w:asciiTheme="minorHAnsi" w:eastAsiaTheme="majorEastAsia" w:hAnsiTheme="minorHAnsi"/>
+              </w:rPr>
+              <w:t>@SpringBootTest</w:t>
+            </w:r>
+          </w:p>
+        </w:tc>
+        <w:tc>
+          <w:tcPr>
+            <w:tcW w:w="0" w:type="auto"/>
+            <w:vAlign w:val="center"/>
+            <w:hideMark/>
+          </w:tcPr>
+          <w:p>
+            <w:pPr>
+              <w:pStyle w:val="NormalWeb"/>
+              <w:spacing w:line="276" w:lineRule="auto"/>
+              <w:rPr>
+                <w:rFonts w:asciiTheme="minorHAnsi" w:eastAsiaTheme="majorEastAsia" w:hAnsiTheme="minorHAnsi"/>
+              </w:rPr>
+            </w:pPr>
+            <w:r>
+              <w:rPr>
+                <w:rFonts w:asciiTheme="minorHAnsi" w:eastAsiaTheme="majorEastAsia" w:hAnsiTheme="minorHAnsi"/>
+              </w:rPr>
+              <w:t>All layers</w:t>
+            </w:r>
+          </w:p>
+        </w:tc>
+        <w:tc>
+          <w:tcPr>
+            <w:tcW w:w="0" w:type="auto"/>
+            <w:vAlign w:val="center"/>
+            <w:hideMark/>
+          </w:tcPr>
+          <w:p>
+            <w:pPr>
+              <w:pStyle w:val="NormalWeb"/>
+              <w:spacing w:line="276" w:lineRule="auto"/>
+              <w:rPr>
+                <w:rFonts w:asciiTheme="minorHAnsi" w:eastAsiaTheme="majorEastAsia" w:hAnsiTheme="minorHAnsi"/>
+              </w:rPr>
+            </w:pPr>
+            <w:r>
+              <w:rPr>
+                <w:rFonts w:asciiTheme="minorHAnsi" w:eastAsiaTheme="majorEastAsia" w:hAnsiTheme="minorHAnsi"/>
+              </w:rPr>
+              <w:t xml:space="preserve">Loads </w:t>
+            </w:r>
+            <w:r>
+              <w:rPr>
+                <w:rFonts w:asciiTheme="minorHAnsi" w:eastAsiaTheme="majorEastAsia" w:hAnsiTheme="minorHAnsi"/>
+                <w:b/>
+                <w:bCs/>
+              </w:rPr>
+              <w:t>entire application context</w:t>
+            </w:r>
+          </w:p>
+        </w:tc>
+        <w:tc>
+          <w:tcPr>
+            <w:tcW w:w="0" w:type="auto"/>
+            <w:vAlign w:val="center"/>
+            <w:hideMark/>
+          </w:tcPr>
+          <w:p>
+            <w:pPr>
+              <w:pStyle w:val="NormalWeb"/>
+              <w:spacing w:line="276" w:lineRule="auto"/>
+              <w:rPr>
+                <w:rFonts w:asciiTheme="minorHAnsi" w:eastAsiaTheme="majorEastAsia" w:hAnsiTheme="minorHAnsi"/>
+              </w:rPr>
+            </w:pPr>
+            <w:r>
+              <w:rPr>
+                <w:rFonts w:asciiTheme="minorHAnsi" w:eastAsiaTheme="majorEastAsia" w:hAnsiTheme="minorHAnsi"/>
+              </w:rPr>
+              <w:t>Integration tests</w:t>
+            </w:r>
+          </w:p>
+        </w:tc>
+      </w:tr>
+      <w:tr>
+        <w:trPr>
+          <w:tblCellSpacing w:w="15" w:type="dxa"/>
+        </w:trPr>
+        <w:tc>
+          <w:tcPr>
+            <w:tcW w:w="0" w:type="auto"/>
+            <w:vAlign w:val="center"/>
+            <w:hideMark/>
+          </w:tcPr>
+          <w:p>
+            <w:pPr>
+              <w:pStyle w:val="NormalWeb"/>
+              <w:spacing w:line="276" w:lineRule="auto"/>
+              <w:rPr>
+                <w:rFonts w:asciiTheme="minorHAnsi" w:eastAsiaTheme="majorEastAsia" w:hAnsiTheme="minorHAnsi"/>
+              </w:rPr>
+            </w:pPr>
+            <w:r>
+              <w:rPr>
+                <w:rFonts w:asciiTheme="minorHAnsi" w:eastAsiaTheme="majorEastAsia" w:hAnsiTheme="minorHAnsi"/>
+              </w:rPr>
+              <w:t>@Test</w:t>
+            </w:r>
+          </w:p>
+        </w:tc>
+        <w:tc>
+          <w:tcPr>
+            <w:tcW w:w="0" w:type="auto"/>
+            <w:vAlign w:val="center"/>
+            <w:hideMark/>
+          </w:tcPr>
+          <w:p>
+            <w:pPr>
+              <w:pStyle w:val="NormalWeb"/>
+              <w:spacing w:line="276" w:lineRule="auto"/>
+              <w:rPr>
+                <w:rFonts w:asciiTheme="minorHAnsi" w:eastAsiaTheme="majorEastAsia" w:hAnsiTheme="minorHAnsi"/>
+              </w:rPr>
+            </w:pPr>
+            <w:r>
+              <w:rPr>
+                <w:rFonts w:asciiTheme="minorHAnsi" w:eastAsiaTheme="majorEastAsia" w:hAnsiTheme="minorHAnsi"/>
+              </w:rPr>
+              <w:t>Any</w:t>
+            </w:r>
+          </w:p>
+        </w:tc>
+        <w:tc>
+          <w:tcPr>
+            <w:tcW w:w="0" w:type="auto"/>
+            <w:vAlign w:val="center"/>
+            <w:hideMark/>
+          </w:tcPr>
+          <w:p>
+            <w:pPr>
+              <w:pStyle w:val="NormalWeb"/>
+              <w:spacing w:line="276" w:lineRule="auto"/>
+              <w:rPr>
+                <w:rFonts w:asciiTheme="minorHAnsi" w:eastAsiaTheme="majorEastAsia" w:hAnsiTheme="minorHAnsi"/>
+              </w:rPr>
+            </w:pPr>
+            <w:r>
+              <w:rPr>
+                <w:rFonts w:asciiTheme="minorHAnsi" w:eastAsiaTheme="majorEastAsia" w:hAnsiTheme="minorHAnsi"/>
+              </w:rPr>
+              <w:t>Marks a test method</w:t>
+            </w:r>
+          </w:p>
+        </w:tc>
+        <w:tc>
+          <w:tcPr>
+            <w:tcW w:w="0" w:type="auto"/>
+            <w:vAlign w:val="center"/>
+            <w:hideMark/>
+          </w:tcPr>
+          <w:p>
+            <w:pPr>
+              <w:pStyle w:val="NormalWeb"/>
+              <w:spacing w:line="276" w:lineRule="auto"/>
+              <w:rPr>
+                <w:rFonts w:asciiTheme="minorHAnsi" w:eastAsiaTheme="majorEastAsia" w:hAnsiTheme="minorHAnsi"/>
+              </w:rPr>
+            </w:pPr>
+            <w:r>
+              <w:rPr>
+                <w:rFonts w:asciiTheme="minorHAnsi" w:eastAsiaTheme="majorEastAsia" w:hAnsiTheme="minorHAnsi"/>
+              </w:rPr>
+              <w:t>Required for every test</w:t>
+            </w:r>
+          </w:p>
+        </w:tc>
+      </w:tr>
+      <w:tr>
+        <w:trPr>
+          <w:tblCellSpacing w:w="15" w:type="dxa"/>
+        </w:trPr>
+        <w:tc>
+          <w:tcPr>
+            <w:tcW w:w="0" w:type="auto"/>
+            <w:vAlign w:val="center"/>
+            <w:hideMark/>
+          </w:tcPr>
+          <w:p>
+            <w:pPr>
+              <w:pStyle w:val="NormalWeb"/>
+              <w:spacing w:line="276" w:lineRule="auto"/>
+              <w:rPr>
+                <w:rFonts w:asciiTheme="minorHAnsi" w:eastAsiaTheme="majorEastAsia" w:hAnsiTheme="minorHAnsi"/>
+              </w:rPr>
+            </w:pPr>
+            <w:r>
+              <w:rPr>
+                <w:rFonts w:asciiTheme="minorHAnsi" w:eastAsiaTheme="majorEastAsia" w:hAnsiTheme="minorHAnsi"/>
+              </w:rPr>
+              <w:t>@WebMvcTest</w:t>
+            </w:r>
+          </w:p>
+        </w:tc>
+        <w:tc>
+          <w:tcPr>
+            <w:tcW w:w="0" w:type="auto"/>
+            <w:vAlign w:val="center"/>
+            <w:hideMark/>
+          </w:tcPr>
+          <w:p>
+            <w:pPr>
+              <w:pStyle w:val="NormalWeb"/>
+              <w:spacing w:line="276" w:lineRule="auto"/>
+              <w:rPr>
+                <w:rFonts w:asciiTheme="minorHAnsi" w:eastAsiaTheme="majorEastAsia" w:hAnsiTheme="minorHAnsi"/>
+              </w:rPr>
+            </w:pPr>
+            <w:r>
+              <w:rPr>
+                <w:rFonts w:asciiTheme="minorHAnsi" w:eastAsiaTheme="majorEastAsia" w:hAnsiTheme="minorHAnsi"/>
+              </w:rPr>
+              <w:t>Controller</w:t>
+            </w:r>
+          </w:p>
+        </w:tc>
+        <w:tc>
+          <w:tcPr>
+            <w:tcW w:w="0" w:type="auto"/>
+            <w:vAlign w:val="center"/>
+            <w:hideMark/>
+          </w:tcPr>
+          <w:p>
+            <w:pPr>
+              <w:pStyle w:val="NormalWeb"/>
+              <w:spacing w:line="276" w:lineRule="auto"/>
+              <w:rPr>
+                <w:rFonts w:asciiTheme="minorHAnsi" w:eastAsiaTheme="majorEastAsia" w:hAnsiTheme="minorHAnsi"/>
+              </w:rPr>
+            </w:pPr>
+            <w:r>
+              <w:rPr>
+                <w:rFonts w:asciiTheme="minorHAnsi" w:eastAsiaTheme="majorEastAsia" w:hAnsiTheme="minorHAnsi"/>
+              </w:rPr>
+              <w:t xml:space="preserve">Loads </w:t>
+            </w:r>
+            <w:r>
+              <w:rPr>
+                <w:rFonts w:asciiTheme="minorHAnsi" w:eastAsiaTheme="majorEastAsia" w:hAnsiTheme="minorHAnsi"/>
+                <w:b/>
+                <w:bCs/>
+              </w:rPr>
+              <w:t>only controllers</w:t>
+            </w:r>
+            <w:r>
+              <w:rPr>
+                <w:rFonts w:asciiTheme="minorHAnsi" w:eastAsiaTheme="majorEastAsia" w:hAnsiTheme="minorHAnsi"/>
+              </w:rPr>
+              <w:t>, no DB/services</w:t>
+            </w:r>
+          </w:p>
+        </w:tc>
+        <w:tc>
+          <w:tcPr>
+            <w:tcW w:w="0" w:type="auto"/>
+            <w:vAlign w:val="center"/>
+            <w:hideMark/>
+          </w:tcPr>
+          <w:p>
+            <w:pPr>
+              <w:pStyle w:val="NormalWeb"/>
+              <w:spacing w:line="276" w:lineRule="auto"/>
+              <w:rPr>
+                <w:rFonts w:asciiTheme="minorHAnsi" w:eastAsiaTheme="majorEastAsia" w:hAnsiTheme="minorHAnsi"/>
+              </w:rPr>
+            </w:pPr>
+            <w:r>
+              <w:rPr>
+                <w:rFonts w:asciiTheme="minorHAnsi" w:eastAsiaTheme="majorEastAsia" w:hAnsiTheme="minorHAnsi"/>
+              </w:rPr>
+              <w:t>REST controller tests</w:t>
+            </w:r>
+          </w:p>
+        </w:tc>
+      </w:tr>
+      <w:tr>
+        <w:trPr>
+          <w:tblCellSpacing w:w="15" w:type="dxa"/>
+        </w:trPr>
+        <w:tc>
+          <w:tcPr>
+            <w:tcW w:w="0" w:type="auto"/>
+            <w:vAlign w:val="center"/>
+            <w:hideMark/>
+          </w:tcPr>
+          <w:p>
+            <w:pPr>
+              <w:pStyle w:val="NormalWeb"/>
+              <w:spacing w:line="276" w:lineRule="auto"/>
+              <w:rPr>
+                <w:rFonts w:asciiTheme="minorHAnsi" w:eastAsiaTheme="majorEastAsia" w:hAnsiTheme="minorHAnsi"/>
+              </w:rPr>
+            </w:pPr>
+            <w:r>
+              <w:rPr>
+                <w:rFonts w:asciiTheme="minorHAnsi" w:eastAsiaTheme="majorEastAsia" w:hAnsiTheme="minorHAnsi"/>
+              </w:rPr>
+              <w:lastRenderedPageBreak/>
+              <w:t>@AutoConfigureMockMvc</w:t>
+            </w:r>
+          </w:p>
+        </w:tc>
+        <w:tc>
+          <w:tcPr>
+            <w:tcW w:w="0" w:type="auto"/>
+            <w:vAlign w:val="center"/>
+            <w:hideMark/>
+          </w:tcPr>
+          <w:p>
+            <w:pPr>
+              <w:pStyle w:val="NormalWeb"/>
+              <w:spacing w:line="276" w:lineRule="auto"/>
+              <w:rPr>
+                <w:rFonts w:asciiTheme="minorHAnsi" w:eastAsiaTheme="majorEastAsia" w:hAnsiTheme="minorHAnsi"/>
+              </w:rPr>
+            </w:pPr>
+            <w:r>
+              <w:rPr>
+                <w:rFonts w:asciiTheme="minorHAnsi" w:eastAsiaTheme="majorEastAsia" w:hAnsiTheme="minorHAnsi"/>
+              </w:rPr>
+              <w:t>Controller</w:t>
+            </w:r>
+          </w:p>
+        </w:tc>
+        <w:tc>
+          <w:tcPr>
+            <w:tcW w:w="0" w:type="auto"/>
+            <w:vAlign w:val="center"/>
+            <w:hideMark/>
+          </w:tcPr>
+          <w:p>
+            <w:pPr>
+              <w:pStyle w:val="NormalWeb"/>
+              <w:spacing w:line="276" w:lineRule="auto"/>
+              <w:rPr>
+                <w:rFonts w:asciiTheme="minorHAnsi" w:eastAsiaTheme="majorEastAsia" w:hAnsiTheme="minorHAnsi"/>
+              </w:rPr>
+            </w:pPr>
+            <w:r>
+              <w:rPr>
+                <w:rFonts w:asciiTheme="minorHAnsi" w:eastAsiaTheme="majorEastAsia" w:hAnsiTheme="minorHAnsi"/>
+              </w:rPr>
+              <w:t xml:space="preserve">Enables </w:t>
+            </w:r>
+            <w:proofErr w:type="spellStart"/>
+            <w:r>
+              <w:rPr>
+                <w:rFonts w:asciiTheme="minorHAnsi" w:eastAsiaTheme="majorEastAsia" w:hAnsiTheme="minorHAnsi"/>
+              </w:rPr>
+              <w:t>MockMvc</w:t>
+            </w:r>
+            <w:proofErr w:type="spellEnd"/>
+            <w:r>
+              <w:rPr>
+                <w:rFonts w:asciiTheme="minorHAnsi" w:eastAsiaTheme="majorEastAsia" w:hAnsiTheme="minorHAnsi"/>
+              </w:rPr>
+              <w:t xml:space="preserve"> for HTTP testing</w:t>
+            </w:r>
+          </w:p>
+        </w:tc>
+        <w:tc>
+          <w:tcPr>
+            <w:tcW w:w="0" w:type="auto"/>
+            <w:vAlign w:val="center"/>
+            <w:hideMark/>
+          </w:tcPr>
+          <w:p>
+            <w:pPr>
+              <w:pStyle w:val="NormalWeb"/>
+              <w:spacing w:line="276" w:lineRule="auto"/>
+              <w:rPr>
+                <w:rFonts w:asciiTheme="minorHAnsi" w:eastAsiaTheme="majorEastAsia" w:hAnsiTheme="minorHAnsi"/>
+              </w:rPr>
+            </w:pPr>
+            <w:r>
+              <w:rPr>
+                <w:rFonts w:asciiTheme="minorHAnsi" w:eastAsiaTheme="majorEastAsia" w:hAnsiTheme="minorHAnsi"/>
+              </w:rPr>
+              <w:t>API testing</w:t>
+            </w:r>
+          </w:p>
+        </w:tc>
+      </w:tr>
+      <w:tr>
+        <w:trPr>
+          <w:tblCellSpacing w:w="15" w:type="dxa"/>
+        </w:trPr>
+        <w:tc>
+          <w:tcPr>
+            <w:tcW w:w="0" w:type="auto"/>
+            <w:vAlign w:val="center"/>
+            <w:hideMark/>
+          </w:tcPr>
+          <w:p>
+            <w:pPr>
+              <w:pStyle w:val="NormalWeb"/>
+              <w:spacing w:line="276" w:lineRule="auto"/>
+              <w:rPr>
+                <w:rFonts w:asciiTheme="minorHAnsi" w:eastAsiaTheme="majorEastAsia" w:hAnsiTheme="minorHAnsi"/>
+              </w:rPr>
+            </w:pPr>
+            <w:r>
+              <w:rPr>
+                <w:rFonts w:asciiTheme="minorHAnsi" w:eastAsiaTheme="majorEastAsia" w:hAnsiTheme="minorHAnsi"/>
+              </w:rPr>
+              <w:t>@MockBean</w:t>
+            </w:r>
+          </w:p>
+        </w:tc>
+        <w:tc>
+          <w:tcPr>
+            <w:tcW w:w="0" w:type="auto"/>
+            <w:vAlign w:val="center"/>
+            <w:hideMark/>
+          </w:tcPr>
+          <w:p>
+            <w:pPr>
+              <w:pStyle w:val="NormalWeb"/>
+              <w:spacing w:line="276" w:lineRule="auto"/>
+              <w:rPr>
+                <w:rFonts w:asciiTheme="minorHAnsi" w:eastAsiaTheme="majorEastAsia" w:hAnsiTheme="minorHAnsi"/>
+              </w:rPr>
+            </w:pPr>
+            <w:r>
+              <w:rPr>
+                <w:rFonts w:asciiTheme="minorHAnsi" w:eastAsiaTheme="majorEastAsia" w:hAnsiTheme="minorHAnsi"/>
+              </w:rPr>
+              <w:t>Any</w:t>
+            </w:r>
+          </w:p>
+        </w:tc>
+        <w:tc>
+          <w:tcPr>
+            <w:tcW w:w="0" w:type="auto"/>
+            <w:vAlign w:val="center"/>
+            <w:hideMark/>
+          </w:tcPr>
+          <w:p>
+            <w:pPr>
+              <w:pStyle w:val="NormalWeb"/>
+              <w:spacing w:line="276" w:lineRule="auto"/>
+              <w:rPr>
+                <w:rFonts w:asciiTheme="minorHAnsi" w:eastAsiaTheme="majorEastAsia" w:hAnsiTheme="minorHAnsi"/>
+              </w:rPr>
+            </w:pPr>
+            <w:r>
+              <w:rPr>
+                <w:rFonts w:asciiTheme="minorHAnsi" w:eastAsiaTheme="majorEastAsia" w:hAnsiTheme="minorHAnsi"/>
+              </w:rPr>
+              <w:t>Mocks Spring-managed beans</w:t>
+            </w:r>
+          </w:p>
+        </w:tc>
+        <w:tc>
+          <w:tcPr>
+            <w:tcW w:w="0" w:type="auto"/>
+            <w:vAlign w:val="center"/>
+            <w:hideMark/>
+          </w:tcPr>
+          <w:p>
+            <w:pPr>
+              <w:pStyle w:val="NormalWeb"/>
+              <w:spacing w:line="276" w:lineRule="auto"/>
+              <w:rPr>
+                <w:rFonts w:asciiTheme="minorHAnsi" w:eastAsiaTheme="majorEastAsia" w:hAnsiTheme="minorHAnsi"/>
+              </w:rPr>
+            </w:pPr>
+            <w:r>
+              <w:rPr>
+                <w:rFonts w:asciiTheme="minorHAnsi" w:eastAsiaTheme="majorEastAsia" w:hAnsiTheme="minorHAnsi"/>
+              </w:rPr>
+              <w:t>Replace real beans</w:t>
+            </w:r>
+          </w:p>
+        </w:tc>
+      </w:tr>
+      <w:tr>
+        <w:trPr>
+          <w:tblCellSpacing w:w="15" w:type="dxa"/>
+        </w:trPr>
+        <w:tc>
+          <w:tcPr>
+            <w:tcW w:w="0" w:type="auto"/>
+            <w:vAlign w:val="center"/>
+            <w:hideMark/>
+          </w:tcPr>
+          <w:p>
+            <w:pPr>
+              <w:pStyle w:val="NormalWeb"/>
+              <w:spacing w:line="276" w:lineRule="auto"/>
+              <w:rPr>
+                <w:rFonts w:asciiTheme="minorHAnsi" w:eastAsiaTheme="majorEastAsia" w:hAnsiTheme="minorHAnsi"/>
+              </w:rPr>
+            </w:pPr>
+            <w:r>
+              <w:rPr>
+                <w:rFonts w:asciiTheme="minorHAnsi" w:eastAsiaTheme="majorEastAsia" w:hAnsiTheme="minorHAnsi"/>
+              </w:rPr>
+              <w:t>@DataJpaTest</w:t>
+            </w:r>
+          </w:p>
+        </w:tc>
+        <w:tc>
+          <w:tcPr>
+            <w:tcW w:w="0" w:type="auto"/>
+            <w:vAlign w:val="center"/>
+            <w:hideMark/>
+          </w:tcPr>
+          <w:p>
+            <w:pPr>
+              <w:pStyle w:val="NormalWeb"/>
+              <w:spacing w:line="276" w:lineRule="auto"/>
+              <w:rPr>
+                <w:rFonts w:asciiTheme="minorHAnsi" w:eastAsiaTheme="majorEastAsia" w:hAnsiTheme="minorHAnsi"/>
+              </w:rPr>
+            </w:pPr>
+            <w:r>
+              <w:rPr>
+                <w:rFonts w:asciiTheme="minorHAnsi" w:eastAsiaTheme="majorEastAsia" w:hAnsiTheme="minorHAnsi"/>
+              </w:rPr>
+              <w:t>Persistence</w:t>
+            </w:r>
+          </w:p>
+        </w:tc>
+        <w:tc>
+          <w:tcPr>
+            <w:tcW w:w="0" w:type="auto"/>
+            <w:vAlign w:val="center"/>
+            <w:hideMark/>
+          </w:tcPr>
+          <w:p>
+            <w:pPr>
+              <w:pStyle w:val="NormalWeb"/>
+              <w:spacing w:line="276" w:lineRule="auto"/>
+              <w:rPr>
+                <w:rFonts w:asciiTheme="minorHAnsi" w:eastAsiaTheme="majorEastAsia" w:hAnsiTheme="minorHAnsi"/>
+              </w:rPr>
+            </w:pPr>
+            <w:r>
+              <w:rPr>
+                <w:rFonts w:asciiTheme="minorHAnsi" w:eastAsiaTheme="majorEastAsia" w:hAnsiTheme="minorHAnsi"/>
+              </w:rPr>
+              <w:t xml:space="preserve">Loads only </w:t>
+            </w:r>
+            <w:r>
+              <w:rPr>
+                <w:rFonts w:asciiTheme="minorHAnsi" w:eastAsiaTheme="majorEastAsia" w:hAnsiTheme="minorHAnsi"/>
+                <w:b/>
+                <w:bCs/>
+              </w:rPr>
+              <w:t>JPA repositories</w:t>
+            </w:r>
+          </w:p>
+        </w:tc>
+        <w:tc>
+          <w:tcPr>
+            <w:tcW w:w="0" w:type="auto"/>
+            <w:vAlign w:val="center"/>
+            <w:hideMark/>
+          </w:tcPr>
+          <w:p>
+            <w:pPr>
+              <w:pStyle w:val="NormalWeb"/>
+              <w:spacing w:line="276" w:lineRule="auto"/>
+              <w:rPr>
+                <w:rFonts w:asciiTheme="minorHAnsi" w:eastAsiaTheme="majorEastAsia" w:hAnsiTheme="minorHAnsi"/>
+              </w:rPr>
+            </w:pPr>
+            <w:r>
+              <w:rPr>
+                <w:rFonts w:asciiTheme="minorHAnsi" w:eastAsiaTheme="majorEastAsia" w:hAnsiTheme="minorHAnsi"/>
+              </w:rPr>
+              <w:t>Repository testing</w:t>
+            </w:r>
+          </w:p>
+        </w:tc>
+      </w:tr>
+      <w:tr>
+        <w:trPr>
+          <w:tblCellSpacing w:w="15" w:type="dxa"/>
+        </w:trPr>
+        <w:tc>
+          <w:tcPr>
+            <w:tcW w:w="0" w:type="auto"/>
+            <w:vAlign w:val="center"/>
+            <w:hideMark/>
+          </w:tcPr>
+          <w:p>
+            <w:pPr>
+              <w:pStyle w:val="NormalWeb"/>
+              <w:spacing w:line="276" w:lineRule="auto"/>
+              <w:rPr>
+                <w:rFonts w:asciiTheme="minorHAnsi" w:eastAsiaTheme="majorEastAsia" w:hAnsiTheme="minorHAnsi"/>
+              </w:rPr>
+            </w:pPr>
+            <w:r>
+              <w:rPr>
+                <w:rFonts w:asciiTheme="minorHAnsi" w:eastAsiaTheme="majorEastAsia" w:hAnsiTheme="minorHAnsi"/>
+              </w:rPr>
+              <w:t>@AutoConfigureTestDatabase</w:t>
+            </w:r>
+          </w:p>
+        </w:tc>
+        <w:tc>
+          <w:tcPr>
+            <w:tcW w:w="0" w:type="auto"/>
+            <w:vAlign w:val="center"/>
+            <w:hideMark/>
+          </w:tcPr>
+          <w:p>
+            <w:pPr>
+              <w:pStyle w:val="NormalWeb"/>
+              <w:spacing w:line="276" w:lineRule="auto"/>
+              <w:rPr>
+                <w:rFonts w:asciiTheme="minorHAnsi" w:eastAsiaTheme="majorEastAsia" w:hAnsiTheme="minorHAnsi"/>
+              </w:rPr>
+            </w:pPr>
+            <w:r>
+              <w:rPr>
+                <w:rFonts w:asciiTheme="minorHAnsi" w:eastAsiaTheme="majorEastAsia" w:hAnsiTheme="minorHAnsi"/>
+              </w:rPr>
+              <w:t>Persistence</w:t>
+            </w:r>
+          </w:p>
+        </w:tc>
+        <w:tc>
+          <w:tcPr>
+            <w:tcW w:w="0" w:type="auto"/>
+            <w:vAlign w:val="center"/>
+            <w:hideMark/>
+          </w:tcPr>
+          <w:p>
+            <w:pPr>
+              <w:pStyle w:val="NormalWeb"/>
+              <w:spacing w:line="276" w:lineRule="auto"/>
+              <w:rPr>
+                <w:rFonts w:asciiTheme="minorHAnsi" w:eastAsiaTheme="majorEastAsia" w:hAnsiTheme="minorHAnsi"/>
+              </w:rPr>
+            </w:pPr>
+            <w:r>
+              <w:rPr>
+                <w:rFonts w:asciiTheme="minorHAnsi" w:eastAsiaTheme="majorEastAsia" w:hAnsiTheme="minorHAnsi"/>
+              </w:rPr>
+              <w:t>Configure test DB (H2 / real DB)</w:t>
+            </w:r>
+          </w:p>
+        </w:tc>
+        <w:tc>
+          <w:tcPr>
+            <w:tcW w:w="0" w:type="auto"/>
+            <w:vAlign w:val="center"/>
+            <w:hideMark/>
+          </w:tcPr>
+          <w:p>
+            <w:pPr>
+              <w:pStyle w:val="NormalWeb"/>
+              <w:spacing w:line="276" w:lineRule="auto"/>
+              <w:rPr>
+                <w:rFonts w:asciiTheme="minorHAnsi" w:eastAsiaTheme="majorEastAsia" w:hAnsiTheme="minorHAnsi"/>
+              </w:rPr>
+            </w:pPr>
+            <w:r>
+              <w:rPr>
+                <w:rFonts w:asciiTheme="minorHAnsi" w:eastAsiaTheme="majorEastAsia" w:hAnsiTheme="minorHAnsi"/>
+              </w:rPr>
+              <w:t>Control DB behavior</w:t>
+            </w:r>
+          </w:p>
+        </w:tc>
+      </w:tr>
+      <w:tr>
+        <w:trPr>
+          <w:tblCellSpacing w:w="15" w:type="dxa"/>
+        </w:trPr>
+        <w:tc>
+          <w:tcPr>
+            <w:tcW w:w="0" w:type="auto"/>
+            <w:vAlign w:val="center"/>
+            <w:hideMark/>
+          </w:tcPr>
+          <w:p>
+            <w:pPr>
+              <w:pStyle w:val="NormalWeb"/>
+              <w:spacing w:line="276" w:lineRule="auto"/>
+              <w:rPr>
+                <w:rFonts w:asciiTheme="minorHAnsi" w:eastAsiaTheme="majorEastAsia" w:hAnsiTheme="minorHAnsi"/>
+              </w:rPr>
+            </w:pPr>
+            <w:r>
+              <w:rPr>
+                <w:rFonts w:asciiTheme="minorHAnsi" w:eastAsiaTheme="majorEastAsia" w:hAnsiTheme="minorHAnsi"/>
+              </w:rPr>
+              <w:t>@Mock</w:t>
+            </w:r>
+          </w:p>
+        </w:tc>
+        <w:tc>
+          <w:tcPr>
+            <w:tcW w:w="0" w:type="auto"/>
+            <w:vAlign w:val="center"/>
+            <w:hideMark/>
+          </w:tcPr>
+          <w:p>
+            <w:pPr>
+              <w:pStyle w:val="NormalWeb"/>
+              <w:spacing w:line="276" w:lineRule="auto"/>
+              <w:rPr>
+                <w:rFonts w:asciiTheme="minorHAnsi" w:eastAsiaTheme="majorEastAsia" w:hAnsiTheme="minorHAnsi"/>
+              </w:rPr>
+            </w:pPr>
+            <w:r>
+              <w:rPr>
+                <w:rFonts w:asciiTheme="minorHAnsi" w:eastAsiaTheme="majorEastAsia" w:hAnsiTheme="minorHAnsi"/>
+              </w:rPr>
+              <w:t>Service</w:t>
+            </w:r>
+          </w:p>
+        </w:tc>
+        <w:tc>
+          <w:tcPr>
+            <w:tcW w:w="0" w:type="auto"/>
+            <w:vAlign w:val="center"/>
+            <w:hideMark/>
+          </w:tcPr>
+          <w:p>
+            <w:pPr>
+              <w:pStyle w:val="NormalWeb"/>
+              <w:spacing w:line="276" w:lineRule="auto"/>
+              <w:rPr>
+                <w:rFonts w:asciiTheme="minorHAnsi" w:eastAsiaTheme="majorEastAsia" w:hAnsiTheme="minorHAnsi"/>
+              </w:rPr>
+            </w:pPr>
+            <w:r>
+              <w:rPr>
+                <w:rFonts w:asciiTheme="minorHAnsi" w:eastAsiaTheme="majorEastAsia" w:hAnsiTheme="minorHAnsi"/>
+              </w:rPr>
+              <w:t>Creates Mockito mock (not Spring)</w:t>
+            </w:r>
+          </w:p>
+        </w:tc>
+        <w:tc>
+          <w:tcPr>
+            <w:tcW w:w="0" w:type="auto"/>
+            <w:vAlign w:val="center"/>
+            <w:hideMark/>
+          </w:tcPr>
+          <w:p>
+            <w:pPr>
+              <w:pStyle w:val="NormalWeb"/>
+              <w:spacing w:line="276" w:lineRule="auto"/>
+              <w:rPr>
+                <w:rFonts w:asciiTheme="minorHAnsi" w:eastAsiaTheme="majorEastAsia" w:hAnsiTheme="minorHAnsi"/>
+              </w:rPr>
+            </w:pPr>
+            <w:r>
+              <w:rPr>
+                <w:rFonts w:asciiTheme="minorHAnsi" w:eastAsiaTheme="majorEastAsia" w:hAnsiTheme="minorHAnsi"/>
+              </w:rPr>
+              <w:t>Unit testing</w:t>
+            </w:r>
+          </w:p>
+        </w:tc>
+      </w:tr>
+      <w:tr>
+        <w:trPr>
+          <w:tblCellSpacing w:w="15" w:type="dxa"/>
+        </w:trPr>
+        <w:tc>
+          <w:tcPr>
+            <w:tcW w:w="0" w:type="auto"/>
+            <w:vAlign w:val="center"/>
+            <w:hideMark/>
+          </w:tcPr>
+          <w:p>
+            <w:pPr>
+              <w:pStyle w:val="NormalWeb"/>
+              <w:spacing w:line="276" w:lineRule="auto"/>
+              <w:rPr>
+                <w:rFonts w:asciiTheme="minorHAnsi" w:eastAsiaTheme="majorEastAsia" w:hAnsiTheme="minorHAnsi"/>
+              </w:rPr>
+            </w:pPr>
+            <w:r>
+              <w:rPr>
+                <w:rFonts w:asciiTheme="minorHAnsi" w:eastAsiaTheme="majorEastAsia" w:hAnsiTheme="minorHAnsi"/>
+              </w:rPr>
+              <w:t>@InjectMocks</w:t>
+            </w:r>
+          </w:p>
+        </w:tc>
+        <w:tc>
+          <w:tcPr>
+            <w:tcW w:w="0" w:type="auto"/>
+            <w:vAlign w:val="center"/>
+            <w:hideMark/>
+          </w:tcPr>
+          <w:p>
+            <w:pPr>
+              <w:pStyle w:val="NormalWeb"/>
+              <w:spacing w:line="276" w:lineRule="auto"/>
+              <w:rPr>
+                <w:rFonts w:asciiTheme="minorHAnsi" w:eastAsiaTheme="majorEastAsia" w:hAnsiTheme="minorHAnsi"/>
+              </w:rPr>
+            </w:pPr>
+            <w:r>
+              <w:rPr>
+                <w:rFonts w:asciiTheme="minorHAnsi" w:eastAsiaTheme="majorEastAsia" w:hAnsiTheme="minorHAnsi"/>
+              </w:rPr>
+              <w:t>Service</w:t>
+            </w:r>
+          </w:p>
+        </w:tc>
+        <w:tc>
+          <w:tcPr>
+            <w:tcW w:w="0" w:type="auto"/>
+            <w:vAlign w:val="center"/>
+            <w:hideMark/>
+          </w:tcPr>
+          <w:p>
+            <w:pPr>
+              <w:pStyle w:val="NormalWeb"/>
+              <w:spacing w:line="276" w:lineRule="auto"/>
+              <w:rPr>
+                <w:rFonts w:asciiTheme="minorHAnsi" w:eastAsiaTheme="majorEastAsia" w:hAnsiTheme="minorHAnsi"/>
+              </w:rPr>
+            </w:pPr>
+            <w:r>
+              <w:rPr>
+                <w:rFonts w:asciiTheme="minorHAnsi" w:eastAsiaTheme="majorEastAsia" w:hAnsiTheme="minorHAnsi"/>
+              </w:rPr>
+              <w:t xml:space="preserve">Injects </w:t>
+            </w:r>
+            <w:proofErr w:type="gramStart"/>
+            <w:r>
+              <w:rPr>
+                <w:rFonts w:asciiTheme="minorHAnsi" w:eastAsiaTheme="majorEastAsia" w:hAnsiTheme="minorHAnsi"/>
+              </w:rPr>
+              <w:t>mocks</w:t>
+            </w:r>
+            <w:proofErr w:type="gramEnd"/>
+            <w:r>
+              <w:rPr>
+                <w:rFonts w:asciiTheme="minorHAnsi" w:eastAsiaTheme="majorEastAsia" w:hAnsiTheme="minorHAnsi"/>
+              </w:rPr>
+              <w:t xml:space="preserve"> into class under test</w:t>
+            </w:r>
+          </w:p>
+        </w:tc>
+        <w:tc>
+          <w:tcPr>
+            <w:tcW w:w="0" w:type="auto"/>
+            <w:vAlign w:val="center"/>
+            <w:hideMark/>
+          </w:tcPr>
+          <w:p>
+            <w:pPr>
+              <w:pStyle w:val="NormalWeb"/>
+              <w:spacing w:line="276" w:lineRule="auto"/>
+              <w:rPr>
+                <w:rFonts w:asciiTheme="minorHAnsi" w:eastAsiaTheme="majorEastAsia" w:hAnsiTheme="minorHAnsi"/>
+              </w:rPr>
+            </w:pPr>
+            <w:r>
+              <w:rPr>
+                <w:rFonts w:asciiTheme="minorHAnsi" w:eastAsiaTheme="majorEastAsia" w:hAnsiTheme="minorHAnsi"/>
+              </w:rPr>
+              <w:t>Service unit tests</w:t>
+            </w:r>
+          </w:p>
+        </w:tc>
+      </w:tr>
+      <w:tr>
+        <w:trPr>
+          <w:tblCellSpacing w:w="15" w:type="dxa"/>
+        </w:trPr>
+        <w:tc>
+          <w:tcPr>
+            <w:tcW w:w="0" w:type="auto"/>
+            <w:vAlign w:val="center"/>
+            <w:hideMark/>
+          </w:tcPr>
+          <w:p>
+            <w:pPr>
+              <w:pStyle w:val="NormalWeb"/>
+              <w:spacing w:line="276" w:lineRule="auto"/>
+              <w:rPr>
+                <w:rFonts w:asciiTheme="minorHAnsi" w:eastAsiaTheme="majorEastAsia" w:hAnsiTheme="minorHAnsi"/>
+              </w:rPr>
+            </w:pPr>
+            <w:r>
+              <w:rPr>
+                <w:rFonts w:asciiTheme="minorHAnsi" w:eastAsiaTheme="majorEastAsia" w:hAnsiTheme="minorHAnsi"/>
+              </w:rPr>
+              <w:t>@BeforeEach</w:t>
+            </w:r>
+          </w:p>
+        </w:tc>
+        <w:tc>
+          <w:tcPr>
+            <w:tcW w:w="0" w:type="auto"/>
+            <w:vAlign w:val="center"/>
+            <w:hideMark/>
+          </w:tcPr>
+          <w:p>
+            <w:pPr>
+              <w:pStyle w:val="NormalWeb"/>
+              <w:spacing w:line="276" w:lineRule="auto"/>
+              <w:rPr>
+                <w:rFonts w:asciiTheme="minorHAnsi" w:eastAsiaTheme="majorEastAsia" w:hAnsiTheme="minorHAnsi"/>
+              </w:rPr>
+            </w:pPr>
+            <w:r>
+              <w:rPr>
+                <w:rFonts w:asciiTheme="minorHAnsi" w:eastAsiaTheme="majorEastAsia" w:hAnsiTheme="minorHAnsi"/>
+              </w:rPr>
+              <w:t>Lifecycle</w:t>
+            </w:r>
+          </w:p>
+        </w:tc>
+        <w:tc>
+          <w:tcPr>
+            <w:tcW w:w="0" w:type="auto"/>
+            <w:vAlign w:val="center"/>
+            <w:hideMark/>
+          </w:tcPr>
+          <w:p>
+            <w:pPr>
+              <w:pStyle w:val="NormalWeb"/>
+              <w:spacing w:line="276" w:lineRule="auto"/>
+              <w:rPr>
+                <w:rFonts w:asciiTheme="minorHAnsi" w:eastAsiaTheme="majorEastAsia" w:hAnsiTheme="minorHAnsi"/>
+              </w:rPr>
+            </w:pPr>
+            <w:r>
+              <w:rPr>
+                <w:rFonts w:asciiTheme="minorHAnsi" w:eastAsiaTheme="majorEastAsia" w:hAnsiTheme="minorHAnsi"/>
+              </w:rPr>
+              <w:t>Runs before each test</w:t>
+            </w:r>
+          </w:p>
+        </w:tc>
+        <w:tc>
+          <w:tcPr>
+            <w:tcW w:w="0" w:type="auto"/>
+            <w:vAlign w:val="center"/>
+            <w:hideMark/>
+          </w:tcPr>
+          <w:p>
+            <w:pPr>
+              <w:pStyle w:val="NormalWeb"/>
+              <w:spacing w:line="276" w:lineRule="auto"/>
+              <w:rPr>
+                <w:rFonts w:asciiTheme="minorHAnsi" w:eastAsiaTheme="majorEastAsia" w:hAnsiTheme="minorHAnsi"/>
+              </w:rPr>
+            </w:pPr>
+            <w:r>
+              <w:rPr>
+                <w:rFonts w:asciiTheme="minorHAnsi" w:eastAsiaTheme="majorEastAsia" w:hAnsiTheme="minorHAnsi"/>
+              </w:rPr>
+              <w:t>Test setup</w:t>
+            </w:r>
+          </w:p>
+        </w:tc>
+      </w:tr>
+      <w:tr>
+        <w:trPr>
+          <w:tblCellSpacing w:w="15" w:type="dxa"/>
+        </w:trPr>
+        <w:tc>
+          <w:tcPr>
+            <w:tcW w:w="0" w:type="auto"/>
+            <w:vAlign w:val="center"/>
+            <w:hideMark/>
+          </w:tcPr>
+          <w:p>
+            <w:pPr>
+              <w:pStyle w:val="NormalWeb"/>
+              <w:spacing w:line="276" w:lineRule="auto"/>
+              <w:rPr>
+                <w:rFonts w:asciiTheme="minorHAnsi" w:eastAsiaTheme="majorEastAsia" w:hAnsiTheme="minorHAnsi"/>
+              </w:rPr>
+            </w:pPr>
+            <w:r>
+              <w:rPr>
+                <w:rFonts w:asciiTheme="minorHAnsi" w:eastAsiaTheme="majorEastAsia" w:hAnsiTheme="minorHAnsi"/>
+              </w:rPr>
+              <w:t>@AfterEach</w:t>
+            </w:r>
+          </w:p>
+        </w:tc>
+        <w:tc>
+          <w:tcPr>
+            <w:tcW w:w="0" w:type="auto"/>
+            <w:vAlign w:val="center"/>
+            <w:hideMark/>
+          </w:tcPr>
+          <w:p>
+            <w:pPr>
+              <w:pStyle w:val="NormalWeb"/>
+              <w:spacing w:line="276" w:lineRule="auto"/>
+              <w:rPr>
+                <w:rFonts w:asciiTheme="minorHAnsi" w:eastAsiaTheme="majorEastAsia" w:hAnsiTheme="minorHAnsi"/>
+              </w:rPr>
+            </w:pPr>
+            <w:r>
+              <w:rPr>
+                <w:rFonts w:asciiTheme="minorHAnsi" w:eastAsiaTheme="majorEastAsia" w:hAnsiTheme="minorHAnsi"/>
+              </w:rPr>
+              <w:t>Lifecycle</w:t>
+            </w:r>
+          </w:p>
+        </w:tc>
+        <w:tc>
+          <w:tcPr>
+            <w:tcW w:w="0" w:type="auto"/>
+            <w:vAlign w:val="center"/>
+            <w:hideMark/>
+          </w:tcPr>
+          <w:p>
+            <w:pPr>
+              <w:pStyle w:val="NormalWeb"/>
+              <w:spacing w:line="276" w:lineRule="auto"/>
+              <w:rPr>
+                <w:rFonts w:asciiTheme="minorHAnsi" w:eastAsiaTheme="majorEastAsia" w:hAnsiTheme="minorHAnsi"/>
+              </w:rPr>
+            </w:pPr>
+            <w:proofErr w:type="gramStart"/>
+            <w:r>
+              <w:rPr>
+                <w:rFonts w:asciiTheme="minorHAnsi" w:eastAsiaTheme="majorEastAsia" w:hAnsiTheme="minorHAnsi"/>
+              </w:rPr>
+              <w:t>Runs</w:t>
+            </w:r>
+            <w:proofErr w:type="gramEnd"/>
+            <w:r>
+              <w:rPr>
+                <w:rFonts w:asciiTheme="minorHAnsi" w:eastAsiaTheme="majorEastAsia" w:hAnsiTheme="minorHAnsi"/>
+              </w:rPr>
+              <w:t xml:space="preserve"> after each test</w:t>
+            </w:r>
+          </w:p>
+        </w:tc>
+        <w:tc>
+          <w:tcPr>
+            <w:tcW w:w="0" w:type="auto"/>
+            <w:vAlign w:val="center"/>
+            <w:hideMark/>
+          </w:tcPr>
+          <w:p>
+            <w:pPr>
+              <w:pStyle w:val="NormalWeb"/>
+              <w:spacing w:line="276" w:lineRule="auto"/>
+              <w:rPr>
+                <w:rFonts w:asciiTheme="minorHAnsi" w:eastAsiaTheme="majorEastAsia" w:hAnsiTheme="minorHAnsi"/>
+              </w:rPr>
+            </w:pPr>
+            <w:r>
+              <w:rPr>
+                <w:rFonts w:asciiTheme="minorHAnsi" w:eastAsiaTheme="majorEastAsia" w:hAnsiTheme="minorHAnsi"/>
+              </w:rPr>
+              <w:t>Cleanup</w:t>
+            </w:r>
+          </w:p>
+        </w:tc>
+      </w:tr>
+      <w:tr>
+        <w:trPr>
+          <w:tblCellSpacing w:w="15" w:type="dxa"/>
+        </w:trPr>
+        <w:tc>
+          <w:tcPr>
+            <w:tcW w:w="0" w:type="auto"/>
+            <w:vAlign w:val="center"/>
+            <w:hideMark/>
+          </w:tcPr>
+          <w:p>
+            <w:pPr>
+              <w:pStyle w:val="NormalWeb"/>
+              <w:spacing w:line="276" w:lineRule="auto"/>
+              <w:rPr>
+                <w:rFonts w:asciiTheme="minorHAnsi" w:eastAsiaTheme="majorEastAsia" w:hAnsiTheme="minorHAnsi"/>
+              </w:rPr>
+            </w:pPr>
+            <w:r>
+              <w:rPr>
+                <w:rFonts w:asciiTheme="minorHAnsi" w:eastAsiaTheme="majorEastAsia" w:hAnsiTheme="minorHAnsi"/>
+              </w:rPr>
+              <w:t>@BeforeAll</w:t>
+            </w:r>
+          </w:p>
+        </w:tc>
+        <w:tc>
+          <w:tcPr>
+            <w:tcW w:w="0" w:type="auto"/>
+            <w:vAlign w:val="center"/>
+            <w:hideMark/>
+          </w:tcPr>
+          <w:p>
+            <w:pPr>
+              <w:pStyle w:val="NormalWeb"/>
+              <w:spacing w:line="276" w:lineRule="auto"/>
+              <w:rPr>
+                <w:rFonts w:asciiTheme="minorHAnsi" w:eastAsiaTheme="majorEastAsia" w:hAnsiTheme="minorHAnsi"/>
+              </w:rPr>
+            </w:pPr>
+            <w:r>
+              <w:rPr>
+                <w:rFonts w:asciiTheme="minorHAnsi" w:eastAsiaTheme="majorEastAsia" w:hAnsiTheme="minorHAnsi"/>
+              </w:rPr>
+              <w:t>Lifecycle</w:t>
+            </w:r>
+          </w:p>
+        </w:tc>
+        <w:tc>
+          <w:tcPr>
+            <w:tcW w:w="0" w:type="auto"/>
+            <w:vAlign w:val="center"/>
+            <w:hideMark/>
+          </w:tcPr>
+          <w:p>
+            <w:pPr>
+              <w:pStyle w:val="NormalWeb"/>
+              <w:spacing w:line="276" w:lineRule="auto"/>
+              <w:rPr>
+                <w:rFonts w:asciiTheme="minorHAnsi" w:eastAsiaTheme="majorEastAsia" w:hAnsiTheme="minorHAnsi"/>
+              </w:rPr>
+            </w:pPr>
+            <w:r>
+              <w:rPr>
+                <w:rFonts w:asciiTheme="minorHAnsi" w:eastAsiaTheme="majorEastAsia" w:hAnsiTheme="minorHAnsi"/>
+              </w:rPr>
+              <w:t>Runs once before all tests</w:t>
+            </w:r>
+          </w:p>
+        </w:tc>
+        <w:tc>
+          <w:tcPr>
+            <w:tcW w:w="0" w:type="auto"/>
+            <w:vAlign w:val="center"/>
+            <w:hideMark/>
+          </w:tcPr>
+          <w:p>
+            <w:pPr>
+              <w:pStyle w:val="NormalWeb"/>
+              <w:spacing w:line="276" w:lineRule="auto"/>
+              <w:rPr>
+                <w:rFonts w:asciiTheme="minorHAnsi" w:eastAsiaTheme="majorEastAsia" w:hAnsiTheme="minorHAnsi"/>
+              </w:rPr>
+            </w:pPr>
+            <w:r>
+              <w:rPr>
+                <w:rFonts w:asciiTheme="minorHAnsi" w:eastAsiaTheme="majorEastAsia" w:hAnsiTheme="minorHAnsi"/>
+              </w:rPr>
+              <w:t>One-time setup</w:t>
+            </w:r>
+          </w:p>
+        </w:tc>
+      </w:tr>
+      <w:tr>
+        <w:trPr>
+          <w:tblCellSpacing w:w="15" w:type="dxa"/>
+        </w:trPr>
+        <w:tc>
+          <w:tcPr>
+            <w:tcW w:w="0" w:type="auto"/>
+            <w:vAlign w:val="center"/>
+            <w:hideMark/>
+          </w:tcPr>
+          <w:p>
+            <w:pPr>
+              <w:pStyle w:val="NormalWeb"/>
+              <w:spacing w:line="276" w:lineRule="auto"/>
+              <w:rPr>
+                <w:rFonts w:asciiTheme="minorHAnsi" w:eastAsiaTheme="majorEastAsia" w:hAnsiTheme="minorHAnsi"/>
+              </w:rPr>
+            </w:pPr>
+            <w:r>
+              <w:rPr>
+                <w:rFonts w:asciiTheme="minorHAnsi" w:eastAsiaTheme="majorEastAsia" w:hAnsiTheme="minorHAnsi"/>
+              </w:rPr>
+              <w:t>@AfterAll</w:t>
+            </w:r>
+          </w:p>
+        </w:tc>
+        <w:tc>
+          <w:tcPr>
+            <w:tcW w:w="0" w:type="auto"/>
+            <w:vAlign w:val="center"/>
+            <w:hideMark/>
+          </w:tcPr>
+          <w:p>
+            <w:pPr>
+              <w:pStyle w:val="NormalWeb"/>
+              <w:spacing w:line="276" w:lineRule="auto"/>
+              <w:rPr>
+                <w:rFonts w:asciiTheme="minorHAnsi" w:eastAsiaTheme="majorEastAsia" w:hAnsiTheme="minorHAnsi"/>
+              </w:rPr>
+            </w:pPr>
+            <w:r>
+              <w:rPr>
+                <w:rFonts w:asciiTheme="minorHAnsi" w:eastAsiaTheme="majorEastAsia" w:hAnsiTheme="minorHAnsi"/>
+              </w:rPr>
+              <w:t>Lifecycle</w:t>
+            </w:r>
+          </w:p>
+        </w:tc>
+        <w:tc>
+          <w:tcPr>
+            <w:tcW w:w="0" w:type="auto"/>
+            <w:vAlign w:val="center"/>
+            <w:hideMark/>
+          </w:tcPr>
+          <w:p>
+            <w:pPr>
+              <w:pStyle w:val="NormalWeb"/>
+              <w:spacing w:line="276" w:lineRule="auto"/>
+              <w:rPr>
+                <w:rFonts w:asciiTheme="minorHAnsi" w:eastAsiaTheme="majorEastAsia" w:hAnsiTheme="minorHAnsi"/>
+              </w:rPr>
+            </w:pPr>
+            <w:r>
+              <w:rPr>
+                <w:rFonts w:asciiTheme="minorHAnsi" w:eastAsiaTheme="majorEastAsia" w:hAnsiTheme="minorHAnsi"/>
+              </w:rPr>
+              <w:t>Runs once after all tests</w:t>
+            </w:r>
+          </w:p>
+        </w:tc>
+        <w:tc>
+          <w:tcPr>
+            <w:tcW w:w="0" w:type="auto"/>
+            <w:vAlign w:val="center"/>
+            <w:hideMark/>
+          </w:tcPr>
+          <w:p>
+            <w:pPr>
+              <w:pStyle w:val="NormalWeb"/>
+              <w:spacing w:line="276" w:lineRule="auto"/>
+              <w:rPr>
+                <w:rFonts w:asciiTheme="minorHAnsi" w:eastAsiaTheme="majorEastAsia" w:hAnsiTheme="minorHAnsi"/>
+              </w:rPr>
+            </w:pPr>
+            <w:r>
+              <w:rPr>
+                <w:rFonts w:asciiTheme="minorHAnsi" w:eastAsiaTheme="majorEastAsia" w:hAnsiTheme="minorHAnsi"/>
+              </w:rPr>
+              <w:t>One-time cleanup</w:t>
+            </w:r>
+          </w:p>
+        </w:tc>
+      </w:tr>
+      <w:tr>
+        <w:trPr>
+          <w:tblCellSpacing w:w="15" w:type="dxa"/>
+        </w:trPr>
+        <w:tc>
+          <w:tcPr>
+            <w:tcW w:w="0" w:type="auto"/>
+            <w:vAlign w:val="center"/>
+            <w:hideMark/>
+          </w:tcPr>
+          <w:p>
+            <w:pPr>
+              <w:pStyle w:val="NormalWeb"/>
+              <w:spacing w:line="276" w:lineRule="auto"/>
+              <w:rPr>
+                <w:rFonts w:asciiTheme="minorHAnsi" w:eastAsiaTheme="majorEastAsia" w:hAnsiTheme="minorHAnsi"/>
+              </w:rPr>
+            </w:pPr>
+            <w:r>
+              <w:rPr>
+                <w:rFonts w:asciiTheme="minorHAnsi" w:eastAsiaTheme="majorEastAsia" w:hAnsiTheme="minorHAnsi"/>
+              </w:rPr>
+              <w:t>@Disabled</w:t>
+            </w:r>
+          </w:p>
+        </w:tc>
+        <w:tc>
+          <w:tcPr>
+            <w:tcW w:w="0" w:type="auto"/>
+            <w:vAlign w:val="center"/>
+            <w:hideMark/>
+          </w:tcPr>
+          <w:p>
+            <w:pPr>
+              <w:pStyle w:val="NormalWeb"/>
+              <w:spacing w:line="276" w:lineRule="auto"/>
+              <w:rPr>
+                <w:rFonts w:asciiTheme="minorHAnsi" w:eastAsiaTheme="majorEastAsia" w:hAnsiTheme="minorHAnsi"/>
+              </w:rPr>
+            </w:pPr>
+            <w:r>
+              <w:rPr>
+                <w:rFonts w:asciiTheme="minorHAnsi" w:eastAsiaTheme="majorEastAsia" w:hAnsiTheme="minorHAnsi"/>
+              </w:rPr>
+              <w:t>Any</w:t>
+            </w:r>
+          </w:p>
+        </w:tc>
+        <w:tc>
+          <w:tcPr>
+            <w:tcW w:w="0" w:type="auto"/>
+            <w:vAlign w:val="center"/>
+            <w:hideMark/>
+          </w:tcPr>
+          <w:p>
+            <w:pPr>
+              <w:pStyle w:val="NormalWeb"/>
+              <w:spacing w:line="276" w:lineRule="auto"/>
+              <w:rPr>
+                <w:rFonts w:asciiTheme="minorHAnsi" w:eastAsiaTheme="majorEastAsia" w:hAnsiTheme="minorHAnsi"/>
+              </w:rPr>
+            </w:pPr>
+            <w:proofErr w:type="gramStart"/>
+            <w:r>
+              <w:rPr>
+                <w:rFonts w:asciiTheme="minorHAnsi" w:eastAsiaTheme="majorEastAsia" w:hAnsiTheme="minorHAnsi"/>
+              </w:rPr>
+              <w:t>Skips</w:t>
+            </w:r>
+            <w:proofErr w:type="gramEnd"/>
+            <w:r>
+              <w:rPr>
+                <w:rFonts w:asciiTheme="minorHAnsi" w:eastAsiaTheme="majorEastAsia" w:hAnsiTheme="minorHAnsi"/>
+              </w:rPr>
+              <w:t xml:space="preserve"> a test</w:t>
+            </w:r>
+          </w:p>
+        </w:tc>
+        <w:tc>
+          <w:tcPr>
+            <w:tcW w:w="0" w:type="auto"/>
+            <w:vAlign w:val="center"/>
+            <w:hideMark/>
+          </w:tcPr>
+          <w:p>
+            <w:pPr>
+              <w:pStyle w:val="NormalWeb"/>
+              <w:spacing w:line="276" w:lineRule="auto"/>
+              <w:rPr>
+                <w:rFonts w:asciiTheme="minorHAnsi" w:eastAsiaTheme="majorEastAsia" w:hAnsiTheme="minorHAnsi"/>
+              </w:rPr>
+            </w:pPr>
+            <w:r>
+              <w:rPr>
+                <w:rFonts w:asciiTheme="minorHAnsi" w:eastAsiaTheme="majorEastAsia" w:hAnsiTheme="minorHAnsi"/>
+              </w:rPr>
+              <w:t>Temporarily ignore test</w:t>
+            </w:r>
+          </w:p>
+        </w:tc>
+      </w:tr>
+      <w:tr>
+        <w:trPr>
+          <w:tblCellSpacing w:w="15" w:type="dxa"/>
+        </w:trPr>
+        <w:tc>
+          <w:tcPr>
+            <w:tcW w:w="0" w:type="auto"/>
+            <w:vAlign w:val="center"/>
+            <w:hideMark/>
+          </w:tcPr>
+          <w:p>
+            <w:pPr>
+              <w:pStyle w:val="NormalWeb"/>
+              <w:spacing w:line="276" w:lineRule="auto"/>
+              <w:rPr>
+                <w:rFonts w:asciiTheme="minorHAnsi" w:eastAsiaTheme="majorEastAsia" w:hAnsiTheme="minorHAnsi"/>
+              </w:rPr>
+            </w:pPr>
+            <w:r>
+              <w:rPr>
+                <w:rFonts w:asciiTheme="minorHAnsi" w:eastAsiaTheme="majorEastAsia" w:hAnsiTheme="minorHAnsi"/>
+              </w:rPr>
+              <w:t>@ActiveProfiles</w:t>
+            </w:r>
+          </w:p>
+        </w:tc>
+        <w:tc>
+          <w:tcPr>
+            <w:tcW w:w="0" w:type="auto"/>
+            <w:vAlign w:val="center"/>
+            <w:hideMark/>
+          </w:tcPr>
+          <w:p>
+            <w:pPr>
+              <w:pStyle w:val="NormalWeb"/>
+              <w:spacing w:line="276" w:lineRule="auto"/>
+              <w:rPr>
+                <w:rFonts w:asciiTheme="minorHAnsi" w:eastAsiaTheme="majorEastAsia" w:hAnsiTheme="minorHAnsi"/>
+              </w:rPr>
+            </w:pPr>
+            <w:r>
+              <w:rPr>
+                <w:rFonts w:asciiTheme="minorHAnsi" w:eastAsiaTheme="majorEastAsia" w:hAnsiTheme="minorHAnsi"/>
+              </w:rPr>
+              <w:t>Config</w:t>
+            </w:r>
+          </w:p>
+        </w:tc>
+        <w:tc>
+          <w:tcPr>
+            <w:tcW w:w="0" w:type="auto"/>
+            <w:vAlign w:val="center"/>
+            <w:hideMark/>
+          </w:tcPr>
+          <w:p>
+            <w:pPr>
+              <w:pStyle w:val="NormalWeb"/>
+              <w:spacing w:line="276" w:lineRule="auto"/>
+              <w:rPr>
+                <w:rFonts w:asciiTheme="minorHAnsi" w:eastAsiaTheme="majorEastAsia" w:hAnsiTheme="minorHAnsi"/>
+              </w:rPr>
+            </w:pPr>
+            <w:r>
+              <w:rPr>
+                <w:rFonts w:asciiTheme="minorHAnsi" w:eastAsiaTheme="majorEastAsia" w:hAnsiTheme="minorHAnsi"/>
+              </w:rPr>
+              <w:t>Uses specific Spring profile</w:t>
+            </w:r>
+          </w:p>
+        </w:tc>
+        <w:tc>
+          <w:tcPr>
+            <w:tcW w:w="0" w:type="auto"/>
+            <w:vAlign w:val="center"/>
+            <w:hideMark/>
+          </w:tcPr>
+          <w:p>
+            <w:pPr>
+              <w:pStyle w:val="NormalWeb"/>
+              <w:spacing w:line="276" w:lineRule="auto"/>
+              <w:rPr>
+                <w:rFonts w:asciiTheme="minorHAnsi" w:eastAsiaTheme="majorEastAsia" w:hAnsiTheme="minorHAnsi"/>
+              </w:rPr>
+            </w:pPr>
+            <w:r>
+              <w:rPr>
+                <w:rFonts w:asciiTheme="minorHAnsi" w:eastAsiaTheme="majorEastAsia" w:hAnsiTheme="minorHAnsi"/>
+              </w:rPr>
+              <w:t>Load test configs</w:t>
+            </w:r>
+          </w:p>
+        </w:tc>
+      </w:tr>
+      <w:tr>
+        <w:trPr>
+          <w:tblCellSpacing w:w="15" w:type="dxa"/>
+        </w:trPr>
+        <w:tc>
+          <w:tcPr>
+            <w:tcW w:w="0" w:type="auto"/>
+            <w:vAlign w:val="center"/>
+            <w:hideMark/>
+          </w:tcPr>
+          <w:p>
+            <w:pPr>
+              <w:pStyle w:val="NormalWeb"/>
+              <w:spacing w:line="276" w:lineRule="auto"/>
+              <w:rPr>
+                <w:rFonts w:asciiTheme="minorHAnsi" w:eastAsiaTheme="majorEastAsia" w:hAnsiTheme="minorHAnsi"/>
+              </w:rPr>
+            </w:pPr>
+            <w:r>
+              <w:rPr>
+                <w:rFonts w:asciiTheme="minorHAnsi" w:eastAsiaTheme="majorEastAsia" w:hAnsiTheme="minorHAnsi"/>
+              </w:rPr>
+              <w:t>@TestPropertySource</w:t>
+            </w:r>
+          </w:p>
+        </w:tc>
+        <w:tc>
+          <w:tcPr>
+            <w:tcW w:w="0" w:type="auto"/>
+            <w:vAlign w:val="center"/>
+            <w:hideMark/>
+          </w:tcPr>
+          <w:p>
+            <w:pPr>
+              <w:pStyle w:val="NormalWeb"/>
+              <w:spacing w:line="276" w:lineRule="auto"/>
+              <w:rPr>
+                <w:rFonts w:asciiTheme="minorHAnsi" w:eastAsiaTheme="majorEastAsia" w:hAnsiTheme="minorHAnsi"/>
+              </w:rPr>
+            </w:pPr>
+            <w:r>
+              <w:rPr>
+                <w:rFonts w:asciiTheme="minorHAnsi" w:eastAsiaTheme="majorEastAsia" w:hAnsiTheme="minorHAnsi"/>
+              </w:rPr>
+              <w:t>Config</w:t>
+            </w:r>
+          </w:p>
+        </w:tc>
+        <w:tc>
+          <w:tcPr>
+            <w:tcW w:w="0" w:type="auto"/>
+            <w:vAlign w:val="center"/>
+            <w:hideMark/>
+          </w:tcPr>
+          <w:p>
+            <w:pPr>
+              <w:pStyle w:val="NormalWeb"/>
+              <w:spacing w:line="276" w:lineRule="auto"/>
+              <w:rPr>
+                <w:rFonts w:asciiTheme="minorHAnsi" w:eastAsiaTheme="majorEastAsia" w:hAnsiTheme="minorHAnsi"/>
+              </w:rPr>
+            </w:pPr>
+            <w:r>
+              <w:rPr>
+                <w:rFonts w:asciiTheme="minorHAnsi" w:eastAsiaTheme="majorEastAsia" w:hAnsiTheme="minorHAnsi"/>
+              </w:rPr>
+              <w:t>Overrides properties for tests</w:t>
+            </w:r>
+          </w:p>
+        </w:tc>
+        <w:tc>
+          <w:tcPr>
+            <w:tcW w:w="0" w:type="auto"/>
+            <w:vAlign w:val="center"/>
+            <w:hideMark/>
+          </w:tcPr>
+          <w:p>
+            <w:pPr>
+              <w:pStyle w:val="NormalWeb"/>
+              <w:spacing w:line="276" w:lineRule="auto"/>
+              <w:rPr>
+                <w:rFonts w:asciiTheme="minorHAnsi" w:eastAsiaTheme="majorEastAsia" w:hAnsiTheme="minorHAnsi"/>
+              </w:rPr>
+            </w:pPr>
+            <w:r>
+              <w:rPr>
+                <w:rFonts w:asciiTheme="minorHAnsi" w:eastAsiaTheme="majorEastAsia" w:hAnsiTheme="minorHAnsi"/>
+              </w:rPr>
+              <w:t>Custom test configs</w:t>
+            </w:r>
+          </w:p>
+        </w:tc>
+      </w:tr>
+    </w:tbl>
+    <w:p>
+      <w:pPr>
+        <w:pStyle w:val="NormalWeb"/>
+        <w:spacing w:line="276" w:lineRule="auto"/>
+        <w:rPr>
+          <w:rFonts w:asciiTheme="minorHAnsi" w:eastAsiaTheme="majorEastAsia" w:hAnsiTheme="minorHAnsi"/>
+        </w:rPr>
+      </w:pPr>
     </w:p>
     <w:p>
       <w:pPr>

</xml_diff>

<commit_message>
testing dependencies for docker
</commit_message>
<xml_diff>
--- a/Backend/SpringBootTesting/MODULE7/notes/SpringBootTesting.docx
+++ b/Backend/SpringBootTesting/MODULE7/notes/SpringBootTesting.docx
@@ -88,7 +88,6 @@
         <w:t xml:space="preserve">  </w:t>
       </w:r>
       <w:proofErr w:type="spellStart"/>
-      <w:proofErr w:type="gramStart"/>
       <w:r>
         <w:t>saveUser</w:t>
       </w:r>
@@ -96,7 +95,6 @@
       <w:r>
         <w:t>();</w:t>
       </w:r>
-      <w:proofErr w:type="gramEnd"/>
     </w:p>
     <w:p>
       <w:pPr>
@@ -107,7 +105,6 @@
         <w:t xml:space="preserve">  </w:t>
       </w:r>
       <w:proofErr w:type="spellStart"/>
-      <w:proofErr w:type="gramStart"/>
       <w:r>
         <w:t>sendEmail</w:t>
       </w:r>
@@ -115,7 +112,6 @@
       <w:r>
         <w:t>();</w:t>
       </w:r>
-      <w:proofErr w:type="gramEnd"/>
     </w:p>
     <w:p>
       <w:pPr>
@@ -126,7 +122,6 @@
         <w:t xml:space="preserve">  </w:t>
       </w:r>
       <w:proofErr w:type="spellStart"/>
-      <w:proofErr w:type="gramStart"/>
       <w:r>
         <w:t>generateReport</w:t>
       </w:r>
@@ -134,7 +129,6 @@
       <w:r>
         <w:t>();</w:t>
       </w:r>
-      <w:proofErr w:type="gramEnd"/>
     </w:p>
     <w:p>
       <w:pPr>
@@ -263,13 +257,8 @@
         <w:ind w:left="1440"/>
       </w:pPr>
       <w:r>
-        <w:t>if (type == "CAR</w:t>
-      </w:r>
-      <w:proofErr w:type="gramStart"/>
-      <w:r>
-        <w:t>") {}</w:t>
-      </w:r>
-      <w:proofErr w:type="gramEnd"/>
+        <w:t>if (type == "CAR") {}</w:t>
+      </w:r>
     </w:p>
     <w:p>
       <w:pPr>
@@ -298,21 +287,8 @@
         <w:ind w:left="1440"/>
       </w:pPr>
       <w:r>
-        <w:t xml:space="preserve">interface Vehicle </w:t>
-      </w:r>
-      <w:proofErr w:type="gramStart"/>
-      <w:r>
-        <w:t>{ move</w:t>
-      </w:r>
-      <w:proofErr w:type="gramEnd"/>
-      <w:r>
-        <w:t>()</w:t>
-      </w:r>
-      <w:proofErr w:type="gramStart"/>
-      <w:r>
-        <w:t>; }</w:t>
-      </w:r>
-      <w:proofErr w:type="gramEnd"/>
+        <w:t>interface Vehicle { move(); }</w:t>
+      </w:r>
     </w:p>
     <w:p>
       <w:pPr>
@@ -452,13 +428,8 @@
         <w:ind w:left="1440"/>
       </w:pPr>
       <w:r>
-        <w:t xml:space="preserve">Bird </w:t>
-      </w:r>
-      <w:proofErr w:type="gramStart"/>
-      <w:r>
-        <w:t>fly();</w:t>
-      </w:r>
-      <w:proofErr w:type="gramEnd"/>
+        <w:t>Bird fly();</w:t>
+      </w:r>
     </w:p>
     <w:p>
       <w:pPr>
@@ -505,13 +476,8 @@
         <w:ind w:left="1440"/>
       </w:pPr>
       <w:r>
-        <w:t xml:space="preserve">Bird </w:t>
-      </w:r>
-      <w:proofErr w:type="gramStart"/>
-      <w:r>
-        <w:t>eat();</w:t>
-      </w:r>
-      <w:proofErr w:type="gramEnd"/>
+        <w:t>Bird eat();</w:t>
+      </w:r>
     </w:p>
     <w:p>
       <w:pPr>
@@ -519,20 +485,13 @@
         <w:ind w:left="1440"/>
       </w:pPr>
       <w:proofErr w:type="spellStart"/>
-      <w:proofErr w:type="gramStart"/>
       <w:r>
         <w:t>FlyingBird</w:t>
       </w:r>
       <w:proofErr w:type="spellEnd"/>
-      <w:proofErr w:type="gramEnd"/>
-      <w:r>
-        <w:t xml:space="preserve"> </w:t>
-      </w:r>
-      <w:proofErr w:type="gramStart"/>
-      <w:r>
-        <w:t>fly();</w:t>
-      </w:r>
-      <w:proofErr w:type="gramEnd"/>
+      <w:r>
+        <w:t xml:space="preserve"> fly();</w:t>
+      </w:r>
     </w:p>
     <w:p>
       <w:pPr>
@@ -602,13 +561,8 @@
         <w:ind w:left="1440"/>
       </w:pPr>
       <w:r>
-        <w:t xml:space="preserve">  </w:t>
-      </w:r>
-      <w:proofErr w:type="gramStart"/>
-      <w:r>
-        <w:t>print();</w:t>
-      </w:r>
-      <w:proofErr w:type="gramEnd"/>
+        <w:t xml:space="preserve">  print();</w:t>
+      </w:r>
     </w:p>
     <w:p>
       <w:pPr>
@@ -616,13 +570,8 @@
         <w:ind w:left="1440"/>
       </w:pPr>
       <w:r>
-        <w:t xml:space="preserve">  </w:t>
-      </w:r>
-      <w:proofErr w:type="gramStart"/>
-      <w:r>
-        <w:t>scan();</w:t>
-      </w:r>
-      <w:proofErr w:type="gramEnd"/>
+        <w:t xml:space="preserve">  scan();</w:t>
+      </w:r>
     </w:p>
     <w:p>
       <w:pPr>
@@ -630,13 +579,8 @@
         <w:ind w:left="1440"/>
       </w:pPr>
       <w:r>
-        <w:t xml:space="preserve">  </w:t>
-      </w:r>
-      <w:proofErr w:type="gramStart"/>
-      <w:r>
-        <w:t>fax();</w:t>
-      </w:r>
-      <w:proofErr w:type="gramEnd"/>
+        <w:t xml:space="preserve">  fax();</w:t>
+      </w:r>
     </w:p>
     <w:p>
       <w:pPr>
@@ -665,21 +609,8 @@
         <w:ind w:left="1440"/>
       </w:pPr>
       <w:r>
-        <w:t xml:space="preserve">interface Printer </w:t>
-      </w:r>
-      <w:proofErr w:type="gramStart"/>
-      <w:r>
-        <w:t>{ print</w:t>
-      </w:r>
-      <w:proofErr w:type="gramEnd"/>
-      <w:r>
-        <w:t>()</w:t>
-      </w:r>
-      <w:proofErr w:type="gramStart"/>
-      <w:r>
-        <w:t>; }</w:t>
-      </w:r>
-      <w:proofErr w:type="gramEnd"/>
+        <w:t>interface Printer { print(); }</w:t>
+      </w:r>
     </w:p>
     <w:p>
       <w:pPr>
@@ -687,21 +618,8 @@
         <w:ind w:left="1440"/>
       </w:pPr>
       <w:r>
-        <w:t xml:space="preserve">interface Scanner </w:t>
-      </w:r>
-      <w:proofErr w:type="gramStart"/>
-      <w:r>
-        <w:t>{ scan</w:t>
-      </w:r>
-      <w:proofErr w:type="gramEnd"/>
-      <w:r>
-        <w:t>()</w:t>
-      </w:r>
-      <w:proofErr w:type="gramStart"/>
-      <w:r>
-        <w:t>; }</w:t>
-      </w:r>
-      <w:proofErr w:type="gramEnd"/>
+        <w:t>interface Scanner { scan(); }</w:t>
+      </w:r>
     </w:p>
     <w:p>
       <w:pPr>
@@ -736,21 +654,47 @@
       <w:pPr>
         <w:spacing w:line="276" w:lineRule="auto"/>
       </w:pPr>
-      <w:proofErr w:type="gramStart"/>
       <w:r>
         <w:rPr>
           <w:b/>
           <w:bCs/>
         </w:rPr>
-        <w:t>Depend</w:t>
-      </w:r>
-      <w:proofErr w:type="gramEnd"/>
+        <w:t>Depend on interfaces, not concrete classes</w:t>
+      </w:r>
+    </w:p>
+    <w:p>
+      <w:pPr>
+        <w:spacing w:line="276" w:lineRule="auto"/>
+      </w:pPr>
       <w:r>
         <w:rPr>
           <w:b/>
           <w:bCs/>
         </w:rPr>
-        <w:t xml:space="preserve"> on interfaces, not concrete classes</w:t>
+        <w:lastRenderedPageBreak/>
+        <w:t>Bad</w:t>
+      </w:r>
+    </w:p>
+    <w:p>
+      <w:pPr>
+        <w:spacing w:line="276" w:lineRule="auto"/>
+        <w:ind w:left="1440"/>
+      </w:pPr>
+      <w:proofErr w:type="spellStart"/>
+      <w:r>
+        <w:t>OrderService</w:t>
+      </w:r>
+      <w:proofErr w:type="spellEnd"/>
+      <w:r>
+        <w:t xml:space="preserve"> = new </w:t>
+      </w:r>
+      <w:proofErr w:type="spellStart"/>
+      <w:r>
+        <w:t>MySQLDatabase</w:t>
+      </w:r>
+      <w:proofErr w:type="spellEnd"/>
+      <w:r>
+        <w:t>();</w:t>
       </w:r>
     </w:p>
     <w:p>
@@ -762,8 +706,7 @@
           <w:b/>
           <w:bCs/>
         </w:rPr>
-        <w:lastRenderedPageBreak/>
-        <w:t>Bad</w:t>
+        <w:t>Good</w:t>
       </w:r>
     </w:p>
     <w:p>
@@ -777,71 +720,23 @@
       </w:r>
       <w:proofErr w:type="spellEnd"/>
       <w:r>
-        <w:t xml:space="preserve"> = new </w:t>
+        <w:t xml:space="preserve">(Database </w:t>
       </w:r>
       <w:proofErr w:type="spellStart"/>
-      <w:proofErr w:type="gramStart"/>
-      <w:r>
-        <w:t>MySQLDatabase</w:t>
+      <w:r>
+        <w:t>db</w:t>
       </w:r>
       <w:proofErr w:type="spellEnd"/>
       <w:r>
-        <w:t>();</w:t>
-      </w:r>
-      <w:proofErr w:type="gramEnd"/>
-    </w:p>
-    <w:p>
-      <w:pPr>
-        <w:spacing w:line="276" w:lineRule="auto"/>
-      </w:pPr>
-      <w:r>
-        <w:rPr>
-          <w:b/>
-          <w:bCs/>
-        </w:rPr>
-        <w:t>Good</w:t>
-      </w:r>
-    </w:p>
-    <w:p>
-      <w:pPr>
-        <w:spacing w:line="276" w:lineRule="auto"/>
-        <w:ind w:left="1440"/>
-      </w:pPr>
-      <w:proofErr w:type="spellStart"/>
-      <w:proofErr w:type="gramStart"/>
-      <w:r>
-        <w:t>OrderService</w:t>
-      </w:r>
-      <w:proofErr w:type="spellEnd"/>
-      <w:r>
-        <w:t>(</w:t>
-      </w:r>
-      <w:proofErr w:type="gramEnd"/>
-      <w:r>
-        <w:t xml:space="preserve">Database </w:t>
-      </w:r>
-      <w:proofErr w:type="spellStart"/>
-      <w:r>
-        <w:t>db</w:t>
-      </w:r>
-      <w:proofErr w:type="spellEnd"/>
-      <w:proofErr w:type="gramStart"/>
-      <w:r>
         <w:t>);</w:t>
       </w:r>
-      <w:proofErr w:type="gramEnd"/>
-    </w:p>
-    <w:p>
-      <w:pPr>
-        <w:spacing w:line="276" w:lineRule="auto"/>
-      </w:pPr>
-      <w:proofErr w:type="gramStart"/>
-      <w:r>
-        <w:t>Makes</w:t>
-      </w:r>
-      <w:proofErr w:type="gramEnd"/>
-      <w:r>
-        <w:t xml:space="preserve"> testing and swapping implementations easy.</w:t>
+    </w:p>
+    <w:p>
+      <w:pPr>
+        <w:spacing w:line="276" w:lineRule="auto"/>
+      </w:pPr>
+      <w:r>
+        <w:t>Makes testing and swapping implementations easy.</w:t>
       </w:r>
     </w:p>
     <w:p>
@@ -2134,7 +2029,6 @@
           <w:bCs w:val="0"/>
         </w:rPr>
       </w:pPr>
-      <w:proofErr w:type="gramStart"/>
       <w:r>
         <w:rPr>
           <w:rStyle w:val="Strong"/>
@@ -2142,17 +2036,7 @@
           <w:b w:val="0"/>
           <w:bCs w:val="0"/>
         </w:rPr>
-        <w:t>@Test</w:t>
-      </w:r>
-      <w:proofErr w:type="gramEnd"/>
-      <w:r>
-        <w:rPr>
-          <w:rStyle w:val="Strong"/>
-          <w:rFonts w:asciiTheme="minorHAnsi" w:eastAsiaTheme="majorEastAsia" w:hAnsiTheme="minorHAnsi"/>
-          <w:b w:val="0"/>
-          <w:bCs w:val="0"/>
-        </w:rPr>
-        <w:t>: Marks a method as a test method. Junit will execute this method when running test.</w:t>
+        <w:t>@Test: Marks a method as a test method. Junit will execute this method when running test.</w:t>
       </w:r>
     </w:p>
     <w:p>
@@ -2170,7 +2054,6 @@
           <w:bCs w:val="0"/>
         </w:rPr>
       </w:pPr>
-      <w:proofErr w:type="gramStart"/>
       <w:r>
         <w:rPr>
           <w:rStyle w:val="Strong"/>
@@ -2178,17 +2061,7 @@
           <w:b w:val="0"/>
           <w:bCs w:val="0"/>
         </w:rPr>
-        <w:t>@DisplayName</w:t>
-      </w:r>
-      <w:proofErr w:type="gramEnd"/>
-      <w:r>
-        <w:rPr>
-          <w:rStyle w:val="Strong"/>
-          <w:rFonts w:asciiTheme="minorHAnsi" w:eastAsiaTheme="majorEastAsia" w:hAnsiTheme="minorHAnsi"/>
-          <w:b w:val="0"/>
-          <w:bCs w:val="0"/>
-        </w:rPr>
-        <w:t xml:space="preserve">: Sets a custom display name for the test class or test method. This name is used in test reports and IDEs. </w:t>
+        <w:t xml:space="preserve">@DisplayName: Sets a custom display name for the test class or test method. This name is used in test reports and IDEs. </w:t>
       </w:r>
     </w:p>
     <w:p>
@@ -2228,21 +2101,7 @@
         <w:rPr>
           <w:rFonts w:asciiTheme="minorHAnsi" w:eastAsiaTheme="majorEastAsia" w:hAnsiTheme="minorHAnsi"/>
         </w:rPr>
-        <w:t xml:space="preserve">What </w:t>
-      </w:r>
-      <w:proofErr w:type="gramStart"/>
-      <w:r>
-        <w:rPr>
-          <w:rFonts w:asciiTheme="minorHAnsi" w:eastAsiaTheme="majorEastAsia" w:hAnsiTheme="minorHAnsi"/>
-        </w:rPr>
-        <w:t>is</w:t>
-      </w:r>
-      <w:proofErr w:type="gramEnd"/>
-      <w:r>
-        <w:rPr>
-          <w:rFonts w:asciiTheme="minorHAnsi" w:eastAsiaTheme="majorEastAsia" w:hAnsiTheme="minorHAnsi"/>
-        </w:rPr>
-        <w:t xml:space="preserve"> </w:t>
+        <w:t xml:space="preserve">What is </w:t>
       </w:r>
       <w:proofErr w:type="spellStart"/>
       <w:r>
@@ -2272,7 +2131,6 @@
         </w:rPr>
       </w:pPr>
       <w:proofErr w:type="spellStart"/>
-      <w:proofErr w:type="gramStart"/>
       <w:r>
         <w:rPr>
           <w:rFonts w:asciiTheme="minorHAnsi" w:eastAsiaTheme="majorEastAsia" w:hAnsiTheme="minorHAnsi"/>
@@ -2284,14 +2142,7 @@
         <w:rPr>
           <w:rFonts w:asciiTheme="minorHAnsi" w:eastAsiaTheme="majorEastAsia" w:hAnsiTheme="minorHAnsi"/>
         </w:rPr>
-        <w:t>(</w:t>
-      </w:r>
-      <w:proofErr w:type="gramEnd"/>
-      <w:r>
-        <w:rPr>
-          <w:rFonts w:asciiTheme="minorHAnsi" w:eastAsiaTheme="majorEastAsia" w:hAnsiTheme="minorHAnsi"/>
-        </w:rPr>
-        <w:t>expected, actual) checks whether the actual value matches the expected value. If they don’t match, the test fails.</w:t>
+        <w:t>(expected, actual) checks whether the actual value matches the expected value. If they don’t match, the test fails.</w:t>
       </w:r>
     </w:p>
     <w:p>
@@ -2309,14 +2160,12 @@
         </w:rPr>
         <w:t xml:space="preserve"> </w:t>
       </w:r>
-      <w:proofErr w:type="gramStart"/>
       <w:r>
         <w:rPr>
           <w:rFonts w:asciiTheme="minorHAnsi" w:eastAsiaTheme="majorEastAsia" w:hAnsiTheme="minorHAnsi"/>
         </w:rPr>
         <w:t>@Test</w:t>
       </w:r>
-      <w:proofErr w:type="gramEnd"/>
     </w:p>
     <w:p>
       <w:pPr>
@@ -2334,7 +2183,6 @@
         <w:t xml:space="preserve">void </w:t>
       </w:r>
       <w:proofErr w:type="spellStart"/>
-      <w:proofErr w:type="gramStart"/>
       <w:r>
         <w:rPr>
           <w:rFonts w:asciiTheme="minorHAnsi" w:eastAsiaTheme="majorEastAsia" w:hAnsiTheme="minorHAnsi"/>
@@ -2346,14 +2194,7 @@
         <w:rPr>
           <w:rFonts w:asciiTheme="minorHAnsi" w:eastAsiaTheme="majorEastAsia" w:hAnsiTheme="minorHAnsi"/>
         </w:rPr>
-        <w:t>(</w:t>
-      </w:r>
-      <w:proofErr w:type="gramEnd"/>
-      <w:r>
-        <w:rPr>
-          <w:rFonts w:asciiTheme="minorHAnsi" w:eastAsiaTheme="majorEastAsia" w:hAnsiTheme="minorHAnsi"/>
-        </w:rPr>
-        <w:t>) {</w:t>
+        <w:t>() {</w:t>
       </w:r>
     </w:p>
     <w:p>
@@ -2369,16 +2210,8 @@
         <w:rPr>
           <w:rFonts w:asciiTheme="minorHAnsi" w:eastAsiaTheme="majorEastAsia" w:hAnsiTheme="minorHAnsi"/>
         </w:rPr>
-        <w:t xml:space="preserve">    int result = 2 + </w:t>
-      </w:r>
-      <w:proofErr w:type="gramStart"/>
-      <w:r>
-        <w:rPr>
-          <w:rFonts w:asciiTheme="minorHAnsi" w:eastAsiaTheme="majorEastAsia" w:hAnsiTheme="minorHAnsi"/>
-        </w:rPr>
-        <w:t>3;</w:t>
-      </w:r>
-      <w:proofErr w:type="gramEnd"/>
+        <w:t xml:space="preserve">    int result = 2 + 3;</w:t>
+      </w:r>
     </w:p>
     <w:p>
       <w:pPr>
@@ -2417,16 +2250,8 @@
         <w:rPr>
           <w:rFonts w:asciiTheme="minorHAnsi" w:eastAsiaTheme="majorEastAsia" w:hAnsiTheme="minorHAnsi"/>
         </w:rPr>
-        <w:t>(5, result</w:t>
-      </w:r>
-      <w:proofErr w:type="gramStart"/>
-      <w:r>
-        <w:rPr>
-          <w:rFonts w:asciiTheme="minorHAnsi" w:eastAsiaTheme="majorEastAsia" w:hAnsiTheme="minorHAnsi"/>
-        </w:rPr>
-        <w:t>);</w:t>
-      </w:r>
-      <w:proofErr w:type="gramEnd"/>
+        <w:t>(5, result);</w:t>
+      </w:r>
     </w:p>
     <w:p>
       <w:pPr>
@@ -2688,7 +2513,6 @@
         <w:t xml:space="preserve">import static </w:t>
       </w:r>
       <w:proofErr w:type="spellStart"/>
-      <w:proofErr w:type="gramStart"/>
       <w:r>
         <w:rPr>
           <w:rFonts w:asciiTheme="minorHAnsi" w:eastAsiaTheme="majorEastAsia" w:hAnsiTheme="minorHAnsi"/>
@@ -2696,21 +2520,12 @@
         <w:t>org.junit.jupiter.api.Assertions</w:t>
       </w:r>
       <w:proofErr w:type="spellEnd"/>
-      <w:proofErr w:type="gramEnd"/>
-      <w:r>
-        <w:rPr>
-          <w:rFonts w:asciiTheme="minorHAnsi" w:eastAsiaTheme="majorEastAsia" w:hAnsiTheme="minorHAnsi"/>
-        </w:rPr>
-        <w:t>.</w:t>
-      </w:r>
-      <w:proofErr w:type="gramStart"/>
-      <w:r>
-        <w:rPr>
-          <w:rFonts w:asciiTheme="minorHAnsi" w:eastAsiaTheme="majorEastAsia" w:hAnsiTheme="minorHAnsi"/>
-        </w:rPr>
-        <w:t>*;</w:t>
-      </w:r>
-      <w:proofErr w:type="gramEnd"/>
+      <w:r>
+        <w:rPr>
+          <w:rFonts w:asciiTheme="minorHAnsi" w:eastAsiaTheme="majorEastAsia" w:hAnsiTheme="minorHAnsi"/>
+        </w:rPr>
+        <w:t>.*;</w:t>
+      </w:r>
     </w:p>
     <w:p>
       <w:pPr>
@@ -2721,14 +2536,12 @@
           <w:rFonts w:asciiTheme="minorHAnsi" w:eastAsiaTheme="majorEastAsia" w:hAnsiTheme="minorHAnsi"/>
         </w:rPr>
       </w:pPr>
-      <w:proofErr w:type="gramStart"/>
       <w:r>
         <w:rPr>
           <w:rFonts w:asciiTheme="minorHAnsi" w:eastAsiaTheme="majorEastAsia" w:hAnsiTheme="minorHAnsi"/>
         </w:rPr>
         <w:t>@Test</w:t>
       </w:r>
-      <w:proofErr w:type="gramEnd"/>
     </w:p>
     <w:p>
       <w:pPr>
@@ -2750,14 +2563,7 @@
         <w:rPr>
           <w:rFonts w:asciiTheme="minorHAnsi" w:eastAsiaTheme="majorEastAsia" w:hAnsiTheme="minorHAnsi"/>
         </w:rPr>
-        <w:t>junit_</w:t>
-      </w:r>
-      <w:proofErr w:type="gramStart"/>
-      <w:r>
-        <w:rPr>
-          <w:rFonts w:asciiTheme="minorHAnsi" w:eastAsiaTheme="majorEastAsia" w:hAnsiTheme="minorHAnsi"/>
-        </w:rPr>
-        <w:t>example</w:t>
+        <w:t>junit_example</w:t>
       </w:r>
       <w:proofErr w:type="spellEnd"/>
       <w:r>
@@ -2766,7 +2572,6 @@
         </w:rPr>
         <w:t>() {</w:t>
       </w:r>
-      <w:proofErr w:type="gramEnd"/>
     </w:p>
     <w:p>
       <w:pPr>
@@ -2781,16 +2586,8 @@
         <w:rPr>
           <w:rFonts w:asciiTheme="minorHAnsi" w:eastAsiaTheme="majorEastAsia" w:hAnsiTheme="minorHAnsi"/>
         </w:rPr>
-        <w:t xml:space="preserve">  int sum = 2 + </w:t>
-      </w:r>
-      <w:proofErr w:type="gramStart"/>
-      <w:r>
-        <w:rPr>
-          <w:rFonts w:asciiTheme="minorHAnsi" w:eastAsiaTheme="majorEastAsia" w:hAnsiTheme="minorHAnsi"/>
-        </w:rPr>
-        <w:t>3;</w:t>
-      </w:r>
-      <w:proofErr w:type="gramEnd"/>
+        <w:t xml:space="preserve">  int sum = 2 + 3;</w:t>
+      </w:r>
     </w:p>
     <w:p>
       <w:pPr>
@@ -2808,7 +2605,6 @@
         <w:t xml:space="preserve">  </w:t>
       </w:r>
       <w:proofErr w:type="spellStart"/>
-      <w:proofErr w:type="gramStart"/>
       <w:r>
         <w:rPr>
           <w:rFonts w:asciiTheme="minorHAnsi" w:eastAsiaTheme="majorEastAsia" w:hAnsiTheme="minorHAnsi"/>
@@ -2820,23 +2616,8 @@
         <w:rPr>
           <w:rFonts w:asciiTheme="minorHAnsi" w:eastAsiaTheme="majorEastAsia" w:hAnsiTheme="minorHAnsi"/>
         </w:rPr>
-        <w:t>(</w:t>
-      </w:r>
-      <w:proofErr w:type="gramEnd"/>
-      <w:r>
-        <w:rPr>
-          <w:rFonts w:asciiTheme="minorHAnsi" w:eastAsiaTheme="majorEastAsia" w:hAnsiTheme="minorHAnsi"/>
-        </w:rPr>
-        <w:t>5, sum</w:t>
-      </w:r>
-      <w:proofErr w:type="gramStart"/>
-      <w:r>
-        <w:rPr>
-          <w:rFonts w:asciiTheme="minorHAnsi" w:eastAsiaTheme="majorEastAsia" w:hAnsiTheme="minorHAnsi"/>
-        </w:rPr>
-        <w:t>);</w:t>
-      </w:r>
-      <w:proofErr w:type="gramEnd"/>
+        <w:t>(5, sum);</w:t>
+      </w:r>
     </w:p>
     <w:p>
       <w:pPr>
@@ -3075,7 +2856,6 @@
         <w:t xml:space="preserve">import static </w:t>
       </w:r>
       <w:proofErr w:type="spellStart"/>
-      <w:proofErr w:type="gramStart"/>
       <w:r>
         <w:rPr>
           <w:rFonts w:asciiTheme="minorHAnsi" w:eastAsiaTheme="majorEastAsia" w:hAnsiTheme="minorHAnsi"/>
@@ -3083,21 +2863,12 @@
         <w:t>org.assertj.core.api.Assertions</w:t>
       </w:r>
       <w:proofErr w:type="spellEnd"/>
-      <w:proofErr w:type="gramEnd"/>
-      <w:r>
-        <w:rPr>
-          <w:rFonts w:asciiTheme="minorHAnsi" w:eastAsiaTheme="majorEastAsia" w:hAnsiTheme="minorHAnsi"/>
-        </w:rPr>
-        <w:t>.</w:t>
-      </w:r>
-      <w:proofErr w:type="gramStart"/>
-      <w:r>
-        <w:rPr>
-          <w:rFonts w:asciiTheme="minorHAnsi" w:eastAsiaTheme="majorEastAsia" w:hAnsiTheme="minorHAnsi"/>
-        </w:rPr>
-        <w:t>*;</w:t>
-      </w:r>
-      <w:proofErr w:type="gramEnd"/>
+      <w:r>
+        <w:rPr>
+          <w:rFonts w:asciiTheme="minorHAnsi" w:eastAsiaTheme="majorEastAsia" w:hAnsiTheme="minorHAnsi"/>
+        </w:rPr>
+        <w:t>.*;</w:t>
+      </w:r>
     </w:p>
     <w:p>
       <w:pPr>
@@ -3108,14 +2879,12 @@
           <w:rFonts w:asciiTheme="minorHAnsi" w:eastAsiaTheme="majorEastAsia" w:hAnsiTheme="minorHAnsi"/>
         </w:rPr>
       </w:pPr>
-      <w:proofErr w:type="gramStart"/>
       <w:r>
         <w:rPr>
           <w:rFonts w:asciiTheme="minorHAnsi" w:eastAsiaTheme="majorEastAsia" w:hAnsiTheme="minorHAnsi"/>
         </w:rPr>
         <w:t>@Test</w:t>
       </w:r>
-      <w:proofErr w:type="gramEnd"/>
     </w:p>
     <w:p>
       <w:pPr>
@@ -3137,28 +2906,14 @@
         <w:rPr>
           <w:rFonts w:asciiTheme="minorHAnsi" w:eastAsiaTheme="majorEastAsia" w:hAnsiTheme="minorHAnsi"/>
         </w:rPr>
-        <w:t>assertj_</w:t>
-      </w:r>
-      <w:proofErr w:type="gramStart"/>
-      <w:r>
-        <w:rPr>
-          <w:rFonts w:asciiTheme="minorHAnsi" w:eastAsiaTheme="majorEastAsia" w:hAnsiTheme="minorHAnsi"/>
-        </w:rPr>
-        <w:t>example</w:t>
+        <w:t>assertj_example</w:t>
       </w:r>
       <w:proofErr w:type="spellEnd"/>
       <w:r>
         <w:rPr>
           <w:rFonts w:asciiTheme="minorHAnsi" w:eastAsiaTheme="majorEastAsia" w:hAnsiTheme="minorHAnsi"/>
         </w:rPr>
-        <w:t>(</w:t>
-      </w:r>
-      <w:proofErr w:type="gramEnd"/>
-      <w:r>
-        <w:rPr>
-          <w:rFonts w:asciiTheme="minorHAnsi" w:eastAsiaTheme="majorEastAsia" w:hAnsiTheme="minorHAnsi"/>
-        </w:rPr>
-        <w:t>) {</w:t>
+        <w:t>() {</w:t>
       </w:r>
     </w:p>
     <w:p>
@@ -3174,16 +2929,8 @@
         <w:rPr>
           <w:rFonts w:asciiTheme="minorHAnsi" w:eastAsiaTheme="majorEastAsia" w:hAnsiTheme="minorHAnsi"/>
         </w:rPr>
-        <w:t xml:space="preserve">  int sum = 2 + </w:t>
-      </w:r>
-      <w:proofErr w:type="gramStart"/>
-      <w:r>
-        <w:rPr>
-          <w:rFonts w:asciiTheme="minorHAnsi" w:eastAsiaTheme="majorEastAsia" w:hAnsiTheme="minorHAnsi"/>
-        </w:rPr>
-        <w:t>3;</w:t>
-      </w:r>
-      <w:proofErr w:type="gramEnd"/>
+        <w:t xml:space="preserve">  int sum = 2 + 3;</w:t>
+      </w:r>
     </w:p>
     <w:p>
       <w:pPr>
@@ -3212,14 +2959,7 @@
         <w:rPr>
           <w:rFonts w:asciiTheme="minorHAnsi" w:eastAsiaTheme="majorEastAsia" w:hAnsiTheme="minorHAnsi"/>
         </w:rPr>
-        <w:t>(sum</w:t>
-      </w:r>
-      <w:proofErr w:type="gramStart"/>
-      <w:r>
-        <w:rPr>
-          <w:rFonts w:asciiTheme="minorHAnsi" w:eastAsiaTheme="majorEastAsia" w:hAnsiTheme="minorHAnsi"/>
-        </w:rPr>
-        <w:t>).</w:t>
+        <w:t>(sum).</w:t>
       </w:r>
       <w:proofErr w:type="spellStart"/>
       <w:r>
@@ -3229,21 +2969,12 @@
         <w:t>isEqualTo</w:t>
       </w:r>
       <w:proofErr w:type="spellEnd"/>
-      <w:proofErr w:type="gramEnd"/>
-      <w:r>
-        <w:rPr>
-          <w:rFonts w:asciiTheme="minorHAnsi" w:eastAsiaTheme="majorEastAsia" w:hAnsiTheme="minorHAnsi"/>
-        </w:rPr>
-        <w:t>(5</w:t>
-      </w:r>
-      <w:proofErr w:type="gramStart"/>
-      <w:r>
-        <w:rPr>
-          <w:rFonts w:asciiTheme="minorHAnsi" w:eastAsiaTheme="majorEastAsia" w:hAnsiTheme="minorHAnsi"/>
-        </w:rPr>
-        <w:t>);</w:t>
-      </w:r>
-      <w:proofErr w:type="gramEnd"/>
+      <w:r>
+        <w:rPr>
+          <w:rFonts w:asciiTheme="minorHAnsi" w:eastAsiaTheme="majorEastAsia" w:hAnsiTheme="minorHAnsi"/>
+        </w:rPr>
+        <w:t>(5);</w:t>
+      </w:r>
     </w:p>
     <w:p>
       <w:pPr>
@@ -3466,7 +3197,6 @@
         <w:t xml:space="preserve">Tools: </w:t>
       </w:r>
       <w:proofErr w:type="spellStart"/>
-      <w:proofErr w:type="gramStart"/>
       <w:r>
         <w:rPr>
           <w:rFonts w:asciiTheme="minorHAnsi" w:eastAsiaTheme="majorEastAsia" w:hAnsiTheme="minorHAnsi"/>
@@ -3478,14 +3208,7 @@
         <w:rPr>
           <w:rFonts w:asciiTheme="minorHAnsi" w:eastAsiaTheme="majorEastAsia" w:hAnsiTheme="minorHAnsi"/>
         </w:rPr>
-        <w:t xml:space="preserve"> @</w:t>
-      </w:r>
-      <w:proofErr w:type="gramEnd"/>
-      <w:r>
-        <w:rPr>
-          <w:rFonts w:asciiTheme="minorHAnsi" w:eastAsiaTheme="majorEastAsia" w:hAnsiTheme="minorHAnsi"/>
-        </w:rPr>
-        <w:t>SpringBootTest</w:t>
+        <w:t xml:space="preserve"> @SpringBootTest</w:t>
       </w:r>
     </w:p>
     <w:p>
@@ -4514,21 +4237,7 @@
               <w:rPr>
                 <w:rFonts w:asciiTheme="minorHAnsi" w:eastAsiaTheme="majorEastAsia" w:hAnsiTheme="minorHAnsi"/>
               </w:rPr>
-              <w:t xml:space="preserve">Injects </w:t>
-            </w:r>
-            <w:proofErr w:type="gramStart"/>
-            <w:r>
-              <w:rPr>
-                <w:rFonts w:asciiTheme="minorHAnsi" w:eastAsiaTheme="majorEastAsia" w:hAnsiTheme="minorHAnsi"/>
-              </w:rPr>
-              <w:t>mocks</w:t>
-            </w:r>
-            <w:proofErr w:type="gramEnd"/>
-            <w:r>
-              <w:rPr>
-                <w:rFonts w:asciiTheme="minorHAnsi" w:eastAsiaTheme="majorEastAsia" w:hAnsiTheme="minorHAnsi"/>
-              </w:rPr>
-              <w:t xml:space="preserve"> into class under test</w:t>
+              <w:t>Injects mocks into class under test</w:t>
             </w:r>
           </w:p>
         </w:tc>
@@ -4710,19 +4419,11 @@
                 <w:rFonts w:asciiTheme="minorHAnsi" w:eastAsiaTheme="majorEastAsia" w:hAnsiTheme="minorHAnsi"/>
               </w:rPr>
             </w:pPr>
-            <w:proofErr w:type="gramStart"/>
             <w:r>
               <w:rPr>
                 <w:rFonts w:asciiTheme="minorHAnsi" w:eastAsiaTheme="majorEastAsia" w:hAnsiTheme="minorHAnsi"/>
               </w:rPr>
-              <w:t>Runs</w:t>
-            </w:r>
-            <w:proofErr w:type="gramEnd"/>
-            <w:r>
-              <w:rPr>
-                <w:rFonts w:asciiTheme="minorHAnsi" w:eastAsiaTheme="majorEastAsia" w:hAnsiTheme="minorHAnsi"/>
-              </w:rPr>
-              <w:t xml:space="preserve"> after each test</w:t>
+              <w:t>Runs after each test</w:t>
             </w:r>
           </w:p>
         </w:tc>
@@ -4997,19 +4698,11 @@
                 <w:rFonts w:asciiTheme="minorHAnsi" w:eastAsiaTheme="majorEastAsia" w:hAnsiTheme="minorHAnsi"/>
               </w:rPr>
             </w:pPr>
-            <w:proofErr w:type="gramStart"/>
             <w:r>
               <w:rPr>
                 <w:rFonts w:asciiTheme="minorHAnsi" w:eastAsiaTheme="majorEastAsia" w:hAnsiTheme="minorHAnsi"/>
               </w:rPr>
-              <w:t>Skips</w:t>
-            </w:r>
-            <w:proofErr w:type="gramEnd"/>
-            <w:r>
-              <w:rPr>
-                <w:rFonts w:asciiTheme="minorHAnsi" w:eastAsiaTheme="majorEastAsia" w:hAnsiTheme="minorHAnsi"/>
-              </w:rPr>
-              <w:t xml:space="preserve"> a test</w:t>
+              <w:t>Skips a test</w:t>
             </w:r>
           </w:p>
         </w:tc>
@@ -5413,14 +5106,12 @@
           <w:rFonts w:asciiTheme="minorHAnsi" w:eastAsiaTheme="majorEastAsia" w:hAnsiTheme="minorHAnsi"/>
         </w:rPr>
       </w:pPr>
-      <w:proofErr w:type="gramStart"/>
       <w:r>
         <w:rPr>
           <w:rFonts w:asciiTheme="minorHAnsi" w:eastAsiaTheme="majorEastAsia" w:hAnsiTheme="minorHAnsi"/>
         </w:rPr>
         <w:t>@AutoConfigureTestDatabase</w:t>
       </w:r>
-      <w:proofErr w:type="gramEnd"/>
     </w:p>
     <w:p>
       <w:pPr>
@@ -5453,19 +5144,11 @@
           <w:rFonts w:asciiTheme="minorHAnsi" w:eastAsiaTheme="majorEastAsia" w:hAnsiTheme="minorHAnsi"/>
         </w:rPr>
       </w:pPr>
-      <w:proofErr w:type="gramStart"/>
-      <w:r>
-        <w:rPr>
-          <w:rFonts w:asciiTheme="minorHAnsi" w:eastAsiaTheme="majorEastAsia" w:hAnsiTheme="minorHAnsi"/>
-        </w:rPr>
-        <w:t>Replaces</w:t>
-      </w:r>
-      <w:proofErr w:type="gramEnd"/>
-      <w:r>
-        <w:rPr>
-          <w:rFonts w:asciiTheme="minorHAnsi" w:eastAsiaTheme="majorEastAsia" w:hAnsiTheme="minorHAnsi"/>
-        </w:rPr>
-        <w:t xml:space="preserve"> your real database with an in-memory database (H2) when testing.</w:t>
+      <w:r>
+        <w:rPr>
+          <w:rFonts w:asciiTheme="minorHAnsi" w:eastAsiaTheme="majorEastAsia" w:hAnsiTheme="minorHAnsi"/>
+        </w:rPr>
+        <w:t>Replaces your real database with an in-memory database (H2) when testing.</w:t>
       </w:r>
     </w:p>
     <w:p>
@@ -5503,27 +5186,13 @@
         <w:rPr>
           <w:rFonts w:asciiTheme="minorHAnsi" w:eastAsiaTheme="majorEastAsia" w:hAnsiTheme="minorHAnsi"/>
         </w:rPr>
-        <w:t xml:space="preserve">Common Usage </w:t>
-      </w:r>
-      <w:proofErr w:type="gramStart"/>
-      <w:r>
-        <w:rPr>
-          <w:rFonts w:asciiTheme="minorHAnsi" w:eastAsiaTheme="majorEastAsia" w:hAnsiTheme="minorHAnsi"/>
-        </w:rPr>
-        <w:t xml:space="preserve">Patterns - </w:t>
-      </w:r>
-      <w:r>
-        <w:rPr>
-          <w:rFonts w:asciiTheme="minorHAnsi" w:eastAsiaTheme="majorEastAsia" w:hAnsiTheme="minorHAnsi"/>
-        </w:rPr>
-        <w:t>@AutoConfigureTestDatabase(</w:t>
-      </w:r>
-      <w:proofErr w:type="gramEnd"/>
-      <w:r>
-        <w:rPr>
-          <w:rFonts w:asciiTheme="minorHAnsi" w:eastAsiaTheme="majorEastAsia" w:hAnsiTheme="minorHAnsi"/>
-        </w:rPr>
-        <w:t xml:space="preserve">replace = </w:t>
+        <w:t xml:space="preserve">Common Usage Patterns - </w:t>
+      </w:r>
+      <w:r>
+        <w:rPr>
+          <w:rFonts w:asciiTheme="minorHAnsi" w:eastAsiaTheme="majorEastAsia" w:hAnsiTheme="minorHAnsi"/>
+        </w:rPr>
+        <w:t xml:space="preserve">@AutoConfigureTestDatabase(replace = </w:t>
       </w:r>
       <w:proofErr w:type="spellStart"/>
       <w:r>
@@ -5548,14 +5217,12 @@
           <w:rFonts w:asciiTheme="minorHAnsi" w:eastAsiaTheme="majorEastAsia" w:hAnsiTheme="minorHAnsi"/>
         </w:rPr>
       </w:pPr>
-      <w:proofErr w:type="gramStart"/>
       <w:r>
         <w:rPr>
           <w:rFonts w:asciiTheme="minorHAnsi" w:eastAsiaTheme="majorEastAsia" w:hAnsiTheme="minorHAnsi"/>
         </w:rPr>
         <w:t>@DataJpaTest</w:t>
       </w:r>
-      <w:proofErr w:type="gramEnd"/>
     </w:p>
     <w:p>
       <w:pPr>
@@ -5569,14 +5236,12 @@
           <w:rFonts w:asciiTheme="minorHAnsi" w:eastAsiaTheme="majorEastAsia" w:hAnsiTheme="minorHAnsi"/>
         </w:rPr>
       </w:pPr>
-      <w:proofErr w:type="gramStart"/>
       <w:r>
         <w:rPr>
           <w:rFonts w:asciiTheme="minorHAnsi" w:eastAsiaTheme="majorEastAsia" w:hAnsiTheme="minorHAnsi"/>
         </w:rPr>
         <w:t>@DataJpaTest</w:t>
       </w:r>
-      <w:proofErr w:type="gramEnd"/>
       <w:r>
         <w:rPr>
           <w:rFonts w:asciiTheme="minorHAnsi" w:eastAsiaTheme="majorEastAsia" w:hAnsiTheme="minorHAnsi"/>
@@ -5595,21 +5260,7 @@
         <w:rPr>
           <w:rFonts w:asciiTheme="minorHAnsi" w:eastAsiaTheme="majorEastAsia" w:hAnsiTheme="minorHAnsi"/>
         </w:rPr>
-        <w:t xml:space="preserve"> test slice used to test persistence layer in isolation. It loads only JPA related components like entities and repositories, uses an in-memory database and </w:t>
-      </w:r>
-      <w:proofErr w:type="gramStart"/>
-      <w:r>
-        <w:rPr>
-          <w:rFonts w:asciiTheme="minorHAnsi" w:eastAsiaTheme="majorEastAsia" w:hAnsiTheme="minorHAnsi"/>
-        </w:rPr>
-        <w:t>exclude</w:t>
-      </w:r>
-      <w:proofErr w:type="gramEnd"/>
-      <w:r>
-        <w:rPr>
-          <w:rFonts w:asciiTheme="minorHAnsi" w:eastAsiaTheme="majorEastAsia" w:hAnsiTheme="minorHAnsi"/>
-        </w:rPr>
-        <w:t xml:space="preserve"> presentation and business layer. </w:t>
+        <w:t xml:space="preserve"> test slice used to test persistence layer in isolation. It loads only JPA related components like entities and repositories, uses an in-memory database and exclude presentation and business layer. </w:t>
       </w:r>
     </w:p>
     <w:p>
@@ -5619,7 +5270,7 @@
           <w:ilvl w:val="0"/>
           <w:numId w:val="48"/>
         </w:numPr>
-        <w:spacing w:line="276" w:lineRule="auto"/>
+        <w:spacing w:line="360" w:lineRule="auto"/>
         <w:rPr>
           <w:rFonts w:asciiTheme="minorHAnsi" w:eastAsiaTheme="majorEastAsia" w:hAnsiTheme="minorHAnsi"/>
           <w:i/>
@@ -5632,33 +5283,15 @@
           <w:i/>
           <w:iCs/>
         </w:rPr>
-        <w:t xml:space="preserve">We can also </w:t>
-      </w:r>
-      <w:proofErr w:type="gramStart"/>
+        <w:t xml:space="preserve">We can also use </w:t>
+      </w:r>
       <w:r>
         <w:rPr>
           <w:rFonts w:asciiTheme="minorHAnsi" w:eastAsiaTheme="majorEastAsia" w:hAnsiTheme="minorHAnsi"/>
           <w:i/>
           <w:iCs/>
         </w:rPr>
-        <w:t xml:space="preserve">use </w:t>
-      </w:r>
-      <w:r>
-        <w:rPr>
-          <w:rFonts w:asciiTheme="minorHAnsi" w:eastAsiaTheme="majorEastAsia" w:hAnsiTheme="minorHAnsi"/>
-          <w:i/>
-          <w:iCs/>
-        </w:rPr>
-        <w:t>@AutoConfigureTestDatabase(</w:t>
-      </w:r>
-      <w:proofErr w:type="gramEnd"/>
-      <w:r>
-        <w:rPr>
-          <w:rFonts w:asciiTheme="minorHAnsi" w:eastAsiaTheme="majorEastAsia" w:hAnsiTheme="minorHAnsi"/>
-          <w:i/>
-          <w:iCs/>
-        </w:rPr>
-        <w:t>replace = NONE)</w:t>
+        <w:t>@AutoConfigureTestDatabase(replace = NONE)</w:t>
       </w:r>
       <w:r>
         <w:rPr>
@@ -5694,7 +5327,7 @@
           <w:ilvl w:val="0"/>
           <w:numId w:val="48"/>
         </w:numPr>
-        <w:spacing w:line="276" w:lineRule="auto"/>
+        <w:spacing w:line="360" w:lineRule="auto"/>
         <w:rPr>
           <w:rFonts w:asciiTheme="minorHAnsi" w:eastAsiaTheme="majorEastAsia" w:hAnsiTheme="minorHAnsi"/>
           <w:i/>
@@ -5707,16 +5340,15 @@
           <w:i/>
           <w:iCs/>
         </w:rPr>
-        <w:t xml:space="preserve"> We don’t need to </w:t>
-      </w:r>
-      <w:proofErr w:type="gramStart"/>
+        <w:t xml:space="preserve"> We don’t need to use </w:t>
+      </w:r>
       <w:r>
         <w:rPr>
           <w:rFonts w:asciiTheme="minorHAnsi" w:eastAsiaTheme="majorEastAsia" w:hAnsiTheme="minorHAnsi"/>
           <w:i/>
           <w:iCs/>
         </w:rPr>
-        <w:t xml:space="preserve">use </w:t>
+        <w:t>@AutoConfigureTestDatabase</w:t>
       </w:r>
       <w:r>
         <w:rPr>
@@ -5724,68 +5356,15 @@
           <w:i/>
           <w:iCs/>
         </w:rPr>
-        <w:t>@</w:t>
-      </w:r>
-      <w:proofErr w:type="gramEnd"/>
+        <w:t xml:space="preserve"> because @DataJpaTest uses </w:t>
+      </w:r>
       <w:r>
         <w:rPr>
           <w:rFonts w:asciiTheme="minorHAnsi" w:eastAsiaTheme="majorEastAsia" w:hAnsiTheme="minorHAnsi"/>
           <w:i/>
           <w:iCs/>
         </w:rPr>
-        <w:t>AutoConfigureTestDatabase</w:t>
-      </w:r>
-      <w:r>
-        <w:rPr>
-          <w:rFonts w:asciiTheme="minorHAnsi" w:eastAsiaTheme="majorEastAsia" w:hAnsiTheme="minorHAnsi"/>
-          <w:i/>
-          <w:iCs/>
-        </w:rPr>
-        <w:t xml:space="preserve"> </w:t>
-      </w:r>
-      <w:proofErr w:type="gramStart"/>
-      <w:r>
-        <w:rPr>
-          <w:rFonts w:asciiTheme="minorHAnsi" w:eastAsiaTheme="majorEastAsia" w:hAnsiTheme="minorHAnsi"/>
-          <w:i/>
-          <w:iCs/>
-        </w:rPr>
-        <w:t>because @</w:t>
-      </w:r>
-      <w:proofErr w:type="gramEnd"/>
-      <w:r>
-        <w:rPr>
-          <w:rFonts w:asciiTheme="minorHAnsi" w:eastAsiaTheme="majorEastAsia" w:hAnsiTheme="minorHAnsi"/>
-          <w:i/>
-          <w:iCs/>
-        </w:rPr>
-        <w:t xml:space="preserve">DataJpaTest </w:t>
-      </w:r>
-      <w:proofErr w:type="gramStart"/>
-      <w:r>
-        <w:rPr>
-          <w:rFonts w:asciiTheme="minorHAnsi" w:eastAsiaTheme="majorEastAsia" w:hAnsiTheme="minorHAnsi"/>
-          <w:i/>
-          <w:iCs/>
-        </w:rPr>
-        <w:t xml:space="preserve">uses </w:t>
-      </w:r>
-      <w:r>
-        <w:rPr>
-          <w:rFonts w:asciiTheme="minorHAnsi" w:eastAsiaTheme="majorEastAsia" w:hAnsiTheme="minorHAnsi"/>
-          <w:i/>
-          <w:iCs/>
-        </w:rPr>
-        <w:t>@</w:t>
-      </w:r>
-      <w:proofErr w:type="gramEnd"/>
-      <w:r>
-        <w:rPr>
-          <w:rFonts w:asciiTheme="minorHAnsi" w:eastAsiaTheme="majorEastAsia" w:hAnsiTheme="minorHAnsi"/>
-          <w:i/>
-          <w:iCs/>
-        </w:rPr>
-        <w:t>AutoConfigureTestDatabase</w:t>
+        <w:t>@AutoConfigureTestDatabase</w:t>
       </w:r>
       <w:r>
         <w:rPr>
@@ -5811,7 +5390,7 @@
           <w:ilvl w:val="0"/>
           <w:numId w:val="48"/>
         </w:numPr>
-        <w:spacing w:line="276" w:lineRule="auto"/>
+        <w:spacing w:line="360" w:lineRule="auto"/>
         <w:rPr>
           <w:rFonts w:asciiTheme="minorHAnsi" w:eastAsiaTheme="majorEastAsia" w:hAnsiTheme="minorHAnsi"/>
           <w:i/>
@@ -5824,25 +5403,23 @@
           <w:i/>
           <w:iCs/>
         </w:rPr>
-        <w:t xml:space="preserve">By </w:t>
-      </w:r>
-      <w:proofErr w:type="gramStart"/>
+        <w:t>By default, @DataJpaTest runs each test method inside a transaction and automatically rolls it back after the test completes, ensuring database state isolation between tests.</w:t>
+      </w:r>
       <w:r>
         <w:rPr>
           <w:rFonts w:asciiTheme="minorHAnsi" w:eastAsiaTheme="majorEastAsia" w:hAnsiTheme="minorHAnsi"/>
           <w:i/>
           <w:iCs/>
         </w:rPr>
-        <w:t>default, @</w:t>
-      </w:r>
-      <w:proofErr w:type="gramEnd"/>
+        <w:t xml:space="preserve"> </w:t>
+      </w:r>
       <w:r>
         <w:rPr>
           <w:rFonts w:asciiTheme="minorHAnsi" w:eastAsiaTheme="majorEastAsia" w:hAnsiTheme="minorHAnsi"/>
           <w:i/>
           <w:iCs/>
         </w:rPr>
-        <w:t>DataJpaTest runs each test method inside a transaction and automatically rolls it back after the test completes, ensuring database state isolation between tests.</w:t>
+        <w:t>(</w:t>
       </w:r>
       <w:r>
         <w:rPr>
@@ -5850,42 +5427,458 @@
           <w:i/>
           <w:iCs/>
         </w:rPr>
+        <w:t>You can disable rollback with:@Rollback(false)</w:t>
+      </w:r>
+    </w:p>
+    <w:p>
+      <w:pPr>
+        <w:pStyle w:val="NormalWeb"/>
+        <w:spacing w:line="360" w:lineRule="auto"/>
+        <w:rPr>
+          <w:rFonts w:asciiTheme="minorHAnsi" w:eastAsiaTheme="majorEastAsia" w:hAnsiTheme="minorHAnsi"/>
+        </w:rPr>
+      </w:pPr>
+      <w:r>
+        <w:rPr>
+          <w:rFonts w:asciiTheme="minorHAnsi" w:eastAsiaTheme="majorEastAsia" w:hAnsiTheme="minorHAnsi"/>
+        </w:rPr>
         <w:t xml:space="preserve"> </w:t>
       </w:r>
       <w:r>
         <w:rPr>
           <w:rFonts w:asciiTheme="minorHAnsi" w:eastAsiaTheme="majorEastAsia" w:hAnsiTheme="minorHAnsi"/>
-          <w:i/>
-          <w:iCs/>
+        </w:rPr>
+        <w:t xml:space="preserve">For example: </w:t>
+      </w:r>
+    </w:p>
+    <w:p>
+      <w:pPr>
+        <w:pStyle w:val="NormalWeb"/>
+        <w:spacing w:line="360" w:lineRule="auto"/>
+        <w:rPr>
+          <w:rFonts w:asciiTheme="minorHAnsi" w:eastAsiaTheme="majorEastAsia" w:hAnsiTheme="minorHAnsi"/>
+        </w:rPr>
+      </w:pPr>
+      <w:r>
+        <w:rPr>
+          <w:rFonts w:asciiTheme="minorHAnsi" w:eastAsiaTheme="majorEastAsia" w:hAnsiTheme="minorHAnsi"/>
+        </w:rPr>
+        <w:t>@DataJpaTest</w:t>
+      </w:r>
+    </w:p>
+    <w:p>
+      <w:pPr>
+        <w:pStyle w:val="NormalWeb"/>
+        <w:ind w:left="1440"/>
+        <w:rPr>
+          <w:rFonts w:asciiTheme="minorHAnsi" w:eastAsiaTheme="majorEastAsia" w:hAnsiTheme="minorHAnsi"/>
+        </w:rPr>
+      </w:pPr>
+      <w:r>
+        <w:rPr>
+          <w:rFonts w:asciiTheme="minorHAnsi" w:eastAsiaTheme="majorEastAsia" w:hAnsiTheme="minorHAnsi"/>
+        </w:rPr>
+        <w:lastRenderedPageBreak/>
+        <w:t xml:space="preserve">class </w:t>
+      </w:r>
+      <w:proofErr w:type="spellStart"/>
+      <w:r>
+        <w:rPr>
+          <w:rFonts w:asciiTheme="minorHAnsi" w:eastAsiaTheme="majorEastAsia" w:hAnsiTheme="minorHAnsi"/>
+        </w:rPr>
+        <w:t>EmployeeRepositoryTest</w:t>
+      </w:r>
+      <w:proofErr w:type="spellEnd"/>
+      <w:r>
+        <w:rPr>
+          <w:rFonts w:asciiTheme="minorHAnsi" w:eastAsiaTheme="majorEastAsia" w:hAnsiTheme="minorHAnsi"/>
+        </w:rPr>
+        <w:t xml:space="preserve"> {</w:t>
+      </w:r>
+    </w:p>
+    <w:p>
+      <w:pPr>
+        <w:pStyle w:val="NormalWeb"/>
+        <w:ind w:left="1440"/>
+        <w:rPr>
+          <w:rFonts w:asciiTheme="minorHAnsi" w:eastAsiaTheme="majorEastAsia" w:hAnsiTheme="minorHAnsi"/>
+        </w:rPr>
+      </w:pPr>
+      <w:r>
+        <w:rPr>
+          <w:rFonts w:asciiTheme="minorHAnsi" w:eastAsiaTheme="majorEastAsia" w:hAnsiTheme="minorHAnsi"/>
+        </w:rPr>
+        <w:t>@Autowired</w:t>
+      </w:r>
+    </w:p>
+    <w:p>
+      <w:pPr>
+        <w:pStyle w:val="NormalWeb"/>
+        <w:ind w:left="1440"/>
+        <w:rPr>
+          <w:rFonts w:asciiTheme="minorHAnsi" w:eastAsiaTheme="majorEastAsia" w:hAnsiTheme="minorHAnsi"/>
+        </w:rPr>
+      </w:pPr>
+      <w:r>
+        <w:rPr>
+          <w:rFonts w:asciiTheme="minorHAnsi" w:eastAsiaTheme="majorEastAsia" w:hAnsiTheme="minorHAnsi"/>
+        </w:rPr>
+        <w:t xml:space="preserve">    private </w:t>
+      </w:r>
+      <w:proofErr w:type="spellStart"/>
+      <w:r>
+        <w:rPr>
+          <w:rFonts w:asciiTheme="minorHAnsi" w:eastAsiaTheme="majorEastAsia" w:hAnsiTheme="minorHAnsi"/>
+        </w:rPr>
+        <w:t>EmployeeRepository</w:t>
+      </w:r>
+      <w:proofErr w:type="spellEnd"/>
+      <w:r>
+        <w:rPr>
+          <w:rFonts w:asciiTheme="minorHAnsi" w:eastAsiaTheme="majorEastAsia" w:hAnsiTheme="minorHAnsi"/>
+        </w:rPr>
+        <w:t xml:space="preserve"> </w:t>
+      </w:r>
+      <w:proofErr w:type="spellStart"/>
+      <w:r>
+        <w:rPr>
+          <w:rFonts w:asciiTheme="minorHAnsi" w:eastAsiaTheme="majorEastAsia" w:hAnsiTheme="minorHAnsi"/>
+        </w:rPr>
+        <w:t>employeeRepository</w:t>
+      </w:r>
+      <w:proofErr w:type="spellEnd"/>
+      <w:r>
+        <w:rPr>
+          <w:rFonts w:asciiTheme="minorHAnsi" w:eastAsiaTheme="majorEastAsia" w:hAnsiTheme="minorHAnsi"/>
+        </w:rPr>
+        <w:t>;</w:t>
+      </w:r>
+    </w:p>
+    <w:p>
+      <w:pPr>
+        <w:pStyle w:val="NormalWeb"/>
+        <w:ind w:left="1440"/>
+        <w:rPr>
+          <w:rFonts w:asciiTheme="minorHAnsi" w:eastAsiaTheme="majorEastAsia" w:hAnsiTheme="minorHAnsi"/>
+        </w:rPr>
+      </w:pPr>
+    </w:p>
+    <w:p>
+      <w:pPr>
+        <w:pStyle w:val="NormalWeb"/>
+        <w:ind w:left="1440"/>
+        <w:rPr>
+          <w:rFonts w:asciiTheme="minorHAnsi" w:eastAsiaTheme="majorEastAsia" w:hAnsiTheme="minorHAnsi"/>
+        </w:rPr>
+      </w:pPr>
+      <w:r>
+        <w:rPr>
+          <w:rFonts w:asciiTheme="minorHAnsi" w:eastAsiaTheme="majorEastAsia" w:hAnsiTheme="minorHAnsi"/>
+        </w:rPr>
+        <w:t xml:space="preserve">    @Test</w:t>
+      </w:r>
+    </w:p>
+    <w:p>
+      <w:pPr>
+        <w:pStyle w:val="NormalWeb"/>
+        <w:ind w:left="1440"/>
+        <w:rPr>
+          <w:rFonts w:asciiTheme="minorHAnsi" w:eastAsiaTheme="majorEastAsia" w:hAnsiTheme="minorHAnsi"/>
+        </w:rPr>
+      </w:pPr>
+      <w:r>
+        <w:rPr>
+          <w:rFonts w:asciiTheme="minorHAnsi" w:eastAsiaTheme="majorEastAsia" w:hAnsiTheme="minorHAnsi"/>
+        </w:rPr>
+        <w:t xml:space="preserve">    void </w:t>
+      </w:r>
+      <w:proofErr w:type="spellStart"/>
+      <w:r>
+        <w:rPr>
+          <w:rFonts w:asciiTheme="minorHAnsi" w:eastAsiaTheme="majorEastAsia" w:hAnsiTheme="minorHAnsi"/>
+        </w:rPr>
+        <w:t>shouldSaveEmployee</w:t>
+      </w:r>
+      <w:proofErr w:type="spellEnd"/>
+      <w:r>
+        <w:rPr>
+          <w:rFonts w:asciiTheme="minorHAnsi" w:eastAsiaTheme="majorEastAsia" w:hAnsiTheme="minorHAnsi"/>
+        </w:rPr>
+        <w:t>() {</w:t>
+      </w:r>
+    </w:p>
+    <w:p>
+      <w:pPr>
+        <w:pStyle w:val="NormalWeb"/>
+        <w:ind w:left="1440"/>
+        <w:rPr>
+          <w:rFonts w:asciiTheme="minorHAnsi" w:eastAsiaTheme="majorEastAsia" w:hAnsiTheme="minorHAnsi"/>
+        </w:rPr>
+      </w:pPr>
+      <w:r>
+        <w:rPr>
+          <w:rFonts w:asciiTheme="minorHAnsi" w:eastAsiaTheme="majorEastAsia" w:hAnsiTheme="minorHAnsi"/>
+        </w:rPr>
+        <w:t xml:space="preserve">        Employee </w:t>
+      </w:r>
+      <w:proofErr w:type="spellStart"/>
+      <w:r>
+        <w:rPr>
+          <w:rFonts w:asciiTheme="minorHAnsi" w:eastAsiaTheme="majorEastAsia" w:hAnsiTheme="minorHAnsi"/>
+        </w:rPr>
+        <w:t>employee</w:t>
+      </w:r>
+      <w:proofErr w:type="spellEnd"/>
+      <w:r>
+        <w:rPr>
+          <w:rFonts w:asciiTheme="minorHAnsi" w:eastAsiaTheme="majorEastAsia" w:hAnsiTheme="minorHAnsi"/>
+        </w:rPr>
+        <w:t xml:space="preserve"> = new Employee();</w:t>
+      </w:r>
+    </w:p>
+    <w:p>
+      <w:pPr>
+        <w:pStyle w:val="NormalWeb"/>
+        <w:ind w:left="1440"/>
+        <w:rPr>
+          <w:rFonts w:asciiTheme="minorHAnsi" w:eastAsiaTheme="majorEastAsia" w:hAnsiTheme="minorHAnsi"/>
+        </w:rPr>
+      </w:pPr>
+      <w:r>
+        <w:rPr>
+          <w:rFonts w:asciiTheme="minorHAnsi" w:eastAsiaTheme="majorEastAsia" w:hAnsiTheme="minorHAnsi"/>
+        </w:rPr>
+        <w:t xml:space="preserve">        </w:t>
+      </w:r>
+      <w:proofErr w:type="spellStart"/>
+      <w:r>
+        <w:rPr>
+          <w:rFonts w:asciiTheme="minorHAnsi" w:eastAsiaTheme="majorEastAsia" w:hAnsiTheme="minorHAnsi"/>
+        </w:rPr>
+        <w:t>employee.setName</w:t>
+      </w:r>
+      <w:proofErr w:type="spellEnd"/>
+      <w:r>
+        <w:rPr>
+          <w:rFonts w:asciiTheme="minorHAnsi" w:eastAsiaTheme="majorEastAsia" w:hAnsiTheme="minorHAnsi"/>
+        </w:rPr>
+        <w:t>("Umair");</w:t>
+      </w:r>
+    </w:p>
+    <w:p>
+      <w:pPr>
+        <w:pStyle w:val="NormalWeb"/>
+        <w:ind w:left="1440"/>
+        <w:rPr>
+          <w:rFonts w:asciiTheme="minorHAnsi" w:eastAsiaTheme="majorEastAsia" w:hAnsiTheme="minorHAnsi"/>
+        </w:rPr>
+      </w:pPr>
+      <w:r>
+        <w:rPr>
+          <w:rFonts w:asciiTheme="minorHAnsi" w:eastAsiaTheme="majorEastAsia" w:hAnsiTheme="minorHAnsi"/>
+        </w:rPr>
+        <w:t xml:space="preserve">        </w:t>
+      </w:r>
+      <w:proofErr w:type="spellStart"/>
+      <w:r>
+        <w:rPr>
+          <w:rFonts w:asciiTheme="minorHAnsi" w:eastAsiaTheme="majorEastAsia" w:hAnsiTheme="minorHAnsi"/>
+        </w:rPr>
+        <w:t>employee.setEmail</w:t>
+      </w:r>
+      <w:proofErr w:type="spellEnd"/>
+      <w:r>
+        <w:rPr>
+          <w:rFonts w:asciiTheme="minorHAnsi" w:eastAsiaTheme="majorEastAsia" w:hAnsiTheme="minorHAnsi"/>
+        </w:rPr>
+        <w:t>("umair@test.com");</w:t>
+      </w:r>
+    </w:p>
+    <w:p>
+      <w:pPr>
+        <w:pStyle w:val="NormalWeb"/>
+        <w:ind w:left="1440"/>
+        <w:rPr>
+          <w:rFonts w:asciiTheme="minorHAnsi" w:eastAsiaTheme="majorEastAsia" w:hAnsiTheme="minorHAnsi"/>
+        </w:rPr>
+      </w:pPr>
+      <w:r>
+        <w:rPr>
+          <w:rFonts w:asciiTheme="minorHAnsi" w:eastAsiaTheme="majorEastAsia" w:hAnsiTheme="minorHAnsi"/>
+        </w:rPr>
+        <w:t xml:space="preserve">        </w:t>
+      </w:r>
+      <w:proofErr w:type="spellStart"/>
+      <w:r>
+        <w:rPr>
+          <w:rFonts w:asciiTheme="minorHAnsi" w:eastAsiaTheme="majorEastAsia" w:hAnsiTheme="minorHAnsi"/>
+        </w:rPr>
+        <w:t>employee.setSalary</w:t>
+      </w:r>
+      <w:proofErr w:type="spellEnd"/>
+      <w:r>
+        <w:rPr>
+          <w:rFonts w:asciiTheme="minorHAnsi" w:eastAsiaTheme="majorEastAsia" w:hAnsiTheme="minorHAnsi"/>
+        </w:rPr>
+        <w:t>(50000.0);</w:t>
+      </w:r>
+    </w:p>
+    <w:p>
+      <w:pPr>
+        <w:pStyle w:val="NormalWeb"/>
+        <w:ind w:left="1440"/>
+        <w:rPr>
+          <w:rFonts w:asciiTheme="minorHAnsi" w:eastAsiaTheme="majorEastAsia" w:hAnsiTheme="minorHAnsi"/>
+        </w:rPr>
+      </w:pPr>
+    </w:p>
+    <w:p>
+      <w:pPr>
+        <w:pStyle w:val="NormalWeb"/>
+        <w:ind w:left="1440"/>
+        <w:rPr>
+          <w:rFonts w:asciiTheme="minorHAnsi" w:eastAsiaTheme="majorEastAsia" w:hAnsiTheme="minorHAnsi"/>
+        </w:rPr>
+      </w:pPr>
+      <w:r>
+        <w:rPr>
+          <w:rFonts w:asciiTheme="minorHAnsi" w:eastAsiaTheme="majorEastAsia" w:hAnsiTheme="minorHAnsi"/>
+        </w:rPr>
+        <w:t xml:space="preserve">        Employee </w:t>
+      </w:r>
+      <w:proofErr w:type="spellStart"/>
+      <w:r>
+        <w:rPr>
+          <w:rFonts w:asciiTheme="minorHAnsi" w:eastAsiaTheme="majorEastAsia" w:hAnsiTheme="minorHAnsi"/>
+        </w:rPr>
+        <w:t>savedEmployee</w:t>
+      </w:r>
+      <w:proofErr w:type="spellEnd"/>
+      <w:r>
+        <w:rPr>
+          <w:rFonts w:asciiTheme="minorHAnsi" w:eastAsiaTheme="majorEastAsia" w:hAnsiTheme="minorHAnsi"/>
+        </w:rPr>
+        <w:t xml:space="preserve"> = </w:t>
+      </w:r>
+      <w:proofErr w:type="spellStart"/>
+      <w:r>
+        <w:rPr>
+          <w:rFonts w:asciiTheme="minorHAnsi" w:eastAsiaTheme="majorEastAsia" w:hAnsiTheme="minorHAnsi"/>
+        </w:rPr>
+        <w:t>employeeRepository.save</w:t>
+      </w:r>
+      <w:proofErr w:type="spellEnd"/>
+      <w:r>
+        <w:rPr>
+          <w:rFonts w:asciiTheme="minorHAnsi" w:eastAsiaTheme="majorEastAsia" w:hAnsiTheme="minorHAnsi"/>
+        </w:rPr>
+        <w:t>(employee);</w:t>
+      </w:r>
+    </w:p>
+    <w:p>
+      <w:pPr>
+        <w:pStyle w:val="NormalWeb"/>
+        <w:ind w:left="1440"/>
+        <w:rPr>
+          <w:rFonts w:asciiTheme="minorHAnsi" w:eastAsiaTheme="majorEastAsia" w:hAnsiTheme="minorHAnsi"/>
+        </w:rPr>
+      </w:pPr>
+    </w:p>
+    <w:p>
+      <w:pPr>
+        <w:pStyle w:val="NormalWeb"/>
+        <w:ind w:left="1440"/>
+        <w:rPr>
+          <w:rFonts w:asciiTheme="minorHAnsi" w:eastAsiaTheme="majorEastAsia" w:hAnsiTheme="minorHAnsi"/>
+        </w:rPr>
+      </w:pPr>
+      <w:r>
+        <w:rPr>
+          <w:rFonts w:asciiTheme="minorHAnsi" w:eastAsiaTheme="majorEastAsia" w:hAnsiTheme="minorHAnsi"/>
+        </w:rPr>
+        <w:t xml:space="preserve">        </w:t>
+      </w:r>
+      <w:proofErr w:type="spellStart"/>
+      <w:r>
+        <w:rPr>
+          <w:rFonts w:asciiTheme="minorHAnsi" w:eastAsiaTheme="majorEastAsia" w:hAnsiTheme="minorHAnsi"/>
+        </w:rPr>
+        <w:t>assertThat</w:t>
+      </w:r>
+      <w:proofErr w:type="spellEnd"/>
+      <w:r>
+        <w:rPr>
+          <w:rFonts w:asciiTheme="minorHAnsi" w:eastAsiaTheme="majorEastAsia" w:hAnsiTheme="minorHAnsi"/>
         </w:rPr>
         <w:t>(</w:t>
       </w:r>
-      <w:r>
-        <w:rPr>
-          <w:rFonts w:asciiTheme="minorHAnsi" w:eastAsiaTheme="majorEastAsia" w:hAnsiTheme="minorHAnsi"/>
-          <w:i/>
-          <w:iCs/>
-        </w:rPr>
-        <w:t xml:space="preserve">You can disable rollback </w:t>
-      </w:r>
-      <w:proofErr w:type="gramStart"/>
-      <w:r>
-        <w:rPr>
-          <w:rFonts w:asciiTheme="minorHAnsi" w:eastAsiaTheme="majorEastAsia" w:hAnsiTheme="minorHAnsi"/>
-          <w:i/>
-          <w:iCs/>
-        </w:rPr>
-        <w:t>with:@</w:t>
-      </w:r>
-      <w:proofErr w:type="gramEnd"/>
-      <w:r>
-        <w:rPr>
-          <w:rFonts w:asciiTheme="minorHAnsi" w:eastAsiaTheme="majorEastAsia" w:hAnsiTheme="minorHAnsi"/>
-          <w:i/>
-          <w:iCs/>
-        </w:rPr>
-        <w:t>Rollback(false)</w:t>
-      </w:r>
+      <w:proofErr w:type="spellStart"/>
+      <w:r>
+        <w:rPr>
+          <w:rFonts w:asciiTheme="minorHAnsi" w:eastAsiaTheme="majorEastAsia" w:hAnsiTheme="minorHAnsi"/>
+        </w:rPr>
+        <w:t>savedEmployee.getId</w:t>
+      </w:r>
+      <w:proofErr w:type="spellEnd"/>
+      <w:r>
+        <w:rPr>
+          <w:rFonts w:asciiTheme="minorHAnsi" w:eastAsiaTheme="majorEastAsia" w:hAnsiTheme="minorHAnsi"/>
+        </w:rPr>
+        <w:t>()).</w:t>
+      </w:r>
+      <w:proofErr w:type="spellStart"/>
+      <w:r>
+        <w:rPr>
+          <w:rFonts w:asciiTheme="minorHAnsi" w:eastAsiaTheme="majorEastAsia" w:hAnsiTheme="minorHAnsi"/>
+        </w:rPr>
+        <w:t>isNotNull</w:t>
+      </w:r>
+      <w:proofErr w:type="spellEnd"/>
+      <w:r>
+        <w:rPr>
+          <w:rFonts w:asciiTheme="minorHAnsi" w:eastAsiaTheme="majorEastAsia" w:hAnsiTheme="minorHAnsi"/>
+        </w:rPr>
+        <w:t>();</w:t>
+      </w:r>
+    </w:p>
+    <w:p>
+      <w:pPr>
+        <w:pStyle w:val="NormalWeb"/>
+        <w:ind w:left="1440"/>
+        <w:rPr>
+          <w:rFonts w:asciiTheme="minorHAnsi" w:eastAsiaTheme="majorEastAsia" w:hAnsiTheme="minorHAnsi"/>
+        </w:rPr>
+      </w:pPr>
+      <w:r>
+        <w:rPr>
+          <w:rFonts w:asciiTheme="minorHAnsi" w:eastAsiaTheme="majorEastAsia" w:hAnsiTheme="minorHAnsi"/>
+        </w:rPr>
+        <w:t xml:space="preserve">    }</w:t>
+      </w:r>
+    </w:p>
+    <w:p>
+      <w:pPr>
+        <w:pStyle w:val="NormalWeb"/>
+        <w:ind w:left="1440"/>
+        <w:rPr>
+          <w:rFonts w:asciiTheme="minorHAnsi" w:eastAsiaTheme="majorEastAsia" w:hAnsiTheme="minorHAnsi"/>
+        </w:rPr>
+      </w:pPr>
+      <w:r>
+        <w:rPr>
+          <w:rFonts w:asciiTheme="minorHAnsi" w:eastAsiaTheme="majorEastAsia" w:hAnsiTheme="minorHAnsi"/>
+        </w:rPr>
+        <w:t>}</w:t>
+      </w:r>
+    </w:p>
+    <w:p>
+      <w:pPr>
+        <w:pStyle w:val="NormalWeb"/>
+        <w:ind w:left="1440"/>
+        <w:rPr>
+          <w:rFonts w:asciiTheme="minorHAnsi" w:eastAsiaTheme="majorEastAsia" w:hAnsiTheme="minorHAnsi"/>
+        </w:rPr>
+      </w:pPr>
     </w:p>
     <w:p>
       <w:pPr>
@@ -5899,13 +5892,13 @@
         <w:rPr>
           <w:rFonts w:asciiTheme="minorHAnsi" w:eastAsiaTheme="majorEastAsia" w:hAnsiTheme="minorHAnsi"/>
         </w:rPr>
-        <w:t xml:space="preserve"> </w:t>
-      </w:r>
-      <w:r>
-        <w:rPr>
-          <w:rFonts w:asciiTheme="minorHAnsi" w:eastAsiaTheme="majorEastAsia" w:hAnsiTheme="minorHAnsi"/>
-        </w:rPr>
-        <w:t xml:space="preserve">For example: </w:t>
+        <w:t>D</w:t>
+      </w:r>
+      <w:r>
+        <w:rPr>
+          <w:rFonts w:asciiTheme="minorHAnsi" w:eastAsiaTheme="majorEastAsia" w:hAnsiTheme="minorHAnsi"/>
+        </w:rPr>
+        <w:t>efinition of Arrange, Act, Assert (AAA) in testing</w:t>
       </w:r>
     </w:p>
     <w:p>
@@ -5916,538 +5909,6 @@
           <w:rFonts w:asciiTheme="minorHAnsi" w:eastAsiaTheme="majorEastAsia" w:hAnsiTheme="minorHAnsi"/>
         </w:rPr>
       </w:pPr>
-      <w:proofErr w:type="gramStart"/>
-      <w:r>
-        <w:rPr>
-          <w:rFonts w:asciiTheme="minorHAnsi" w:eastAsiaTheme="majorEastAsia" w:hAnsiTheme="minorHAnsi"/>
-        </w:rPr>
-        <w:t>@DataJpaTest</w:t>
-      </w:r>
-      <w:proofErr w:type="gramEnd"/>
-    </w:p>
-    <w:p>
-      <w:pPr>
-        <w:pStyle w:val="NormalWeb"/>
-        <w:ind w:left="1440"/>
-        <w:rPr>
-          <w:rFonts w:asciiTheme="minorHAnsi" w:eastAsiaTheme="majorEastAsia" w:hAnsiTheme="minorHAnsi"/>
-        </w:rPr>
-      </w:pPr>
-      <w:r>
-        <w:rPr>
-          <w:rFonts w:asciiTheme="minorHAnsi" w:eastAsiaTheme="majorEastAsia" w:hAnsiTheme="minorHAnsi"/>
-        </w:rPr>
-        <w:t xml:space="preserve">class </w:t>
-      </w:r>
-      <w:proofErr w:type="spellStart"/>
-      <w:r>
-        <w:rPr>
-          <w:rFonts w:asciiTheme="minorHAnsi" w:eastAsiaTheme="majorEastAsia" w:hAnsiTheme="minorHAnsi"/>
-        </w:rPr>
-        <w:t>EmployeeRepositoryTest</w:t>
-      </w:r>
-      <w:proofErr w:type="spellEnd"/>
-      <w:r>
-        <w:rPr>
-          <w:rFonts w:asciiTheme="minorHAnsi" w:eastAsiaTheme="majorEastAsia" w:hAnsiTheme="minorHAnsi"/>
-        </w:rPr>
-        <w:t xml:space="preserve"> {</w:t>
-      </w:r>
-    </w:p>
-    <w:p>
-      <w:pPr>
-        <w:pStyle w:val="NormalWeb"/>
-        <w:ind w:left="1440"/>
-        <w:rPr>
-          <w:rFonts w:asciiTheme="minorHAnsi" w:eastAsiaTheme="majorEastAsia" w:hAnsiTheme="minorHAnsi"/>
-        </w:rPr>
-      </w:pPr>
-      <w:r>
-        <w:rPr>
-          <w:rFonts w:asciiTheme="minorHAnsi" w:eastAsiaTheme="majorEastAsia" w:hAnsiTheme="minorHAnsi"/>
-        </w:rPr>
-        <w:lastRenderedPageBreak/>
-        <w:t>@Autowired</w:t>
-      </w:r>
-    </w:p>
-    <w:p>
-      <w:pPr>
-        <w:pStyle w:val="NormalWeb"/>
-        <w:ind w:left="1440"/>
-        <w:rPr>
-          <w:rFonts w:asciiTheme="minorHAnsi" w:eastAsiaTheme="majorEastAsia" w:hAnsiTheme="minorHAnsi"/>
-        </w:rPr>
-      </w:pPr>
-      <w:r>
-        <w:rPr>
-          <w:rFonts w:asciiTheme="minorHAnsi" w:eastAsiaTheme="majorEastAsia" w:hAnsiTheme="minorHAnsi"/>
-        </w:rPr>
-        <w:t xml:space="preserve">    private </w:t>
-      </w:r>
-      <w:proofErr w:type="spellStart"/>
-      <w:r>
-        <w:rPr>
-          <w:rFonts w:asciiTheme="minorHAnsi" w:eastAsiaTheme="majorEastAsia" w:hAnsiTheme="minorHAnsi"/>
-        </w:rPr>
-        <w:t>EmployeeRepository</w:t>
-      </w:r>
-      <w:proofErr w:type="spellEnd"/>
-      <w:r>
-        <w:rPr>
-          <w:rFonts w:asciiTheme="minorHAnsi" w:eastAsiaTheme="majorEastAsia" w:hAnsiTheme="minorHAnsi"/>
-        </w:rPr>
-        <w:t xml:space="preserve"> </w:t>
-      </w:r>
-      <w:proofErr w:type="spellStart"/>
-      <w:proofErr w:type="gramStart"/>
-      <w:r>
-        <w:rPr>
-          <w:rFonts w:asciiTheme="minorHAnsi" w:eastAsiaTheme="majorEastAsia" w:hAnsiTheme="minorHAnsi"/>
-        </w:rPr>
-        <w:t>employeeRepository</w:t>
-      </w:r>
-      <w:proofErr w:type="spellEnd"/>
-      <w:r>
-        <w:rPr>
-          <w:rFonts w:asciiTheme="minorHAnsi" w:eastAsiaTheme="majorEastAsia" w:hAnsiTheme="minorHAnsi"/>
-        </w:rPr>
-        <w:t>;</w:t>
-      </w:r>
-      <w:proofErr w:type="gramEnd"/>
-    </w:p>
-    <w:p>
-      <w:pPr>
-        <w:pStyle w:val="NormalWeb"/>
-        <w:ind w:left="1440"/>
-        <w:rPr>
-          <w:rFonts w:asciiTheme="minorHAnsi" w:eastAsiaTheme="majorEastAsia" w:hAnsiTheme="minorHAnsi"/>
-        </w:rPr>
-      </w:pPr>
-    </w:p>
-    <w:p>
-      <w:pPr>
-        <w:pStyle w:val="NormalWeb"/>
-        <w:ind w:left="1440"/>
-        <w:rPr>
-          <w:rFonts w:asciiTheme="minorHAnsi" w:eastAsiaTheme="majorEastAsia" w:hAnsiTheme="minorHAnsi"/>
-        </w:rPr>
-      </w:pPr>
-      <w:r>
-        <w:rPr>
-          <w:rFonts w:asciiTheme="minorHAnsi" w:eastAsiaTheme="majorEastAsia" w:hAnsiTheme="minorHAnsi"/>
-        </w:rPr>
-        <w:t xml:space="preserve">    </w:t>
-      </w:r>
-      <w:proofErr w:type="gramStart"/>
-      <w:r>
-        <w:rPr>
-          <w:rFonts w:asciiTheme="minorHAnsi" w:eastAsiaTheme="majorEastAsia" w:hAnsiTheme="minorHAnsi"/>
-        </w:rPr>
-        <w:t>@Test</w:t>
-      </w:r>
-      <w:proofErr w:type="gramEnd"/>
-    </w:p>
-    <w:p>
-      <w:pPr>
-        <w:pStyle w:val="NormalWeb"/>
-        <w:ind w:left="1440"/>
-        <w:rPr>
-          <w:rFonts w:asciiTheme="minorHAnsi" w:eastAsiaTheme="majorEastAsia" w:hAnsiTheme="minorHAnsi"/>
-        </w:rPr>
-      </w:pPr>
-      <w:r>
-        <w:rPr>
-          <w:rFonts w:asciiTheme="minorHAnsi" w:eastAsiaTheme="majorEastAsia" w:hAnsiTheme="minorHAnsi"/>
-        </w:rPr>
-        <w:t xml:space="preserve">    void </w:t>
-      </w:r>
-      <w:proofErr w:type="spellStart"/>
-      <w:proofErr w:type="gramStart"/>
-      <w:r>
-        <w:rPr>
-          <w:rFonts w:asciiTheme="minorHAnsi" w:eastAsiaTheme="majorEastAsia" w:hAnsiTheme="minorHAnsi"/>
-        </w:rPr>
-        <w:t>shouldSaveEmployee</w:t>
-      </w:r>
-      <w:proofErr w:type="spellEnd"/>
-      <w:r>
-        <w:rPr>
-          <w:rFonts w:asciiTheme="minorHAnsi" w:eastAsiaTheme="majorEastAsia" w:hAnsiTheme="minorHAnsi"/>
-        </w:rPr>
-        <w:t>(</w:t>
-      </w:r>
-      <w:proofErr w:type="gramEnd"/>
-      <w:r>
-        <w:rPr>
-          <w:rFonts w:asciiTheme="minorHAnsi" w:eastAsiaTheme="majorEastAsia" w:hAnsiTheme="minorHAnsi"/>
-        </w:rPr>
-        <w:t>) {</w:t>
-      </w:r>
-    </w:p>
-    <w:p>
-      <w:pPr>
-        <w:pStyle w:val="NormalWeb"/>
-        <w:ind w:left="1440"/>
-        <w:rPr>
-          <w:rFonts w:asciiTheme="minorHAnsi" w:eastAsiaTheme="majorEastAsia" w:hAnsiTheme="minorHAnsi"/>
-        </w:rPr>
-      </w:pPr>
-      <w:r>
-        <w:rPr>
-          <w:rFonts w:asciiTheme="minorHAnsi" w:eastAsiaTheme="majorEastAsia" w:hAnsiTheme="minorHAnsi"/>
-        </w:rPr>
-        <w:t xml:space="preserve">        Employee </w:t>
-      </w:r>
-      <w:proofErr w:type="spellStart"/>
-      <w:r>
-        <w:rPr>
-          <w:rFonts w:asciiTheme="minorHAnsi" w:eastAsiaTheme="majorEastAsia" w:hAnsiTheme="minorHAnsi"/>
-        </w:rPr>
-        <w:t>employee</w:t>
-      </w:r>
-      <w:proofErr w:type="spellEnd"/>
-      <w:r>
-        <w:rPr>
-          <w:rFonts w:asciiTheme="minorHAnsi" w:eastAsiaTheme="majorEastAsia" w:hAnsiTheme="minorHAnsi"/>
-        </w:rPr>
-        <w:t xml:space="preserve"> = new </w:t>
-      </w:r>
-      <w:proofErr w:type="gramStart"/>
-      <w:r>
-        <w:rPr>
-          <w:rFonts w:asciiTheme="minorHAnsi" w:eastAsiaTheme="majorEastAsia" w:hAnsiTheme="minorHAnsi"/>
-        </w:rPr>
-        <w:t>Employee();</w:t>
-      </w:r>
-      <w:proofErr w:type="gramEnd"/>
-    </w:p>
-    <w:p>
-      <w:pPr>
-        <w:pStyle w:val="NormalWeb"/>
-        <w:ind w:left="1440"/>
-        <w:rPr>
-          <w:rFonts w:asciiTheme="minorHAnsi" w:eastAsiaTheme="majorEastAsia" w:hAnsiTheme="minorHAnsi"/>
-        </w:rPr>
-      </w:pPr>
-      <w:r>
-        <w:rPr>
-          <w:rFonts w:asciiTheme="minorHAnsi" w:eastAsiaTheme="majorEastAsia" w:hAnsiTheme="minorHAnsi"/>
-        </w:rPr>
-        <w:t xml:space="preserve">        </w:t>
-      </w:r>
-      <w:proofErr w:type="spellStart"/>
-      <w:proofErr w:type="gramStart"/>
-      <w:r>
-        <w:rPr>
-          <w:rFonts w:asciiTheme="minorHAnsi" w:eastAsiaTheme="majorEastAsia" w:hAnsiTheme="minorHAnsi"/>
-        </w:rPr>
-        <w:t>employee.setName</w:t>
-      </w:r>
-      <w:proofErr w:type="spellEnd"/>
-      <w:proofErr w:type="gramEnd"/>
-      <w:r>
-        <w:rPr>
-          <w:rFonts w:asciiTheme="minorHAnsi" w:eastAsiaTheme="majorEastAsia" w:hAnsiTheme="minorHAnsi"/>
-        </w:rPr>
-        <w:t>("Umair"</w:t>
-      </w:r>
-      <w:proofErr w:type="gramStart"/>
-      <w:r>
-        <w:rPr>
-          <w:rFonts w:asciiTheme="minorHAnsi" w:eastAsiaTheme="majorEastAsia" w:hAnsiTheme="minorHAnsi"/>
-        </w:rPr>
-        <w:t>);</w:t>
-      </w:r>
-      <w:proofErr w:type="gramEnd"/>
-    </w:p>
-    <w:p>
-      <w:pPr>
-        <w:pStyle w:val="NormalWeb"/>
-        <w:ind w:left="1440"/>
-        <w:rPr>
-          <w:rFonts w:asciiTheme="minorHAnsi" w:eastAsiaTheme="majorEastAsia" w:hAnsiTheme="minorHAnsi"/>
-        </w:rPr>
-      </w:pPr>
-      <w:r>
-        <w:rPr>
-          <w:rFonts w:asciiTheme="minorHAnsi" w:eastAsiaTheme="majorEastAsia" w:hAnsiTheme="minorHAnsi"/>
-        </w:rPr>
-        <w:t xml:space="preserve">        </w:t>
-      </w:r>
-      <w:proofErr w:type="spellStart"/>
-      <w:proofErr w:type="gramStart"/>
-      <w:r>
-        <w:rPr>
-          <w:rFonts w:asciiTheme="minorHAnsi" w:eastAsiaTheme="majorEastAsia" w:hAnsiTheme="minorHAnsi"/>
-        </w:rPr>
-        <w:t>employee.setEmail</w:t>
-      </w:r>
-      <w:proofErr w:type="spellEnd"/>
-      <w:proofErr w:type="gramEnd"/>
-      <w:r>
-        <w:rPr>
-          <w:rFonts w:asciiTheme="minorHAnsi" w:eastAsiaTheme="majorEastAsia" w:hAnsiTheme="minorHAnsi"/>
-        </w:rPr>
-        <w:t>("umair@test.com"</w:t>
-      </w:r>
-      <w:proofErr w:type="gramStart"/>
-      <w:r>
-        <w:rPr>
-          <w:rFonts w:asciiTheme="minorHAnsi" w:eastAsiaTheme="majorEastAsia" w:hAnsiTheme="minorHAnsi"/>
-        </w:rPr>
-        <w:t>);</w:t>
-      </w:r>
-      <w:proofErr w:type="gramEnd"/>
-    </w:p>
-    <w:p>
-      <w:pPr>
-        <w:pStyle w:val="NormalWeb"/>
-        <w:ind w:left="1440"/>
-        <w:rPr>
-          <w:rFonts w:asciiTheme="minorHAnsi" w:eastAsiaTheme="majorEastAsia" w:hAnsiTheme="minorHAnsi"/>
-        </w:rPr>
-      </w:pPr>
-      <w:r>
-        <w:rPr>
-          <w:rFonts w:asciiTheme="minorHAnsi" w:eastAsiaTheme="majorEastAsia" w:hAnsiTheme="minorHAnsi"/>
-        </w:rPr>
-        <w:t xml:space="preserve">        </w:t>
-      </w:r>
-      <w:proofErr w:type="spellStart"/>
-      <w:proofErr w:type="gramStart"/>
-      <w:r>
-        <w:rPr>
-          <w:rFonts w:asciiTheme="minorHAnsi" w:eastAsiaTheme="majorEastAsia" w:hAnsiTheme="minorHAnsi"/>
-        </w:rPr>
-        <w:t>employee.setSalary</w:t>
-      </w:r>
-      <w:proofErr w:type="spellEnd"/>
-      <w:proofErr w:type="gramEnd"/>
-      <w:r>
-        <w:rPr>
-          <w:rFonts w:asciiTheme="minorHAnsi" w:eastAsiaTheme="majorEastAsia" w:hAnsiTheme="minorHAnsi"/>
-        </w:rPr>
-        <w:t>(50000.0</w:t>
-      </w:r>
-      <w:proofErr w:type="gramStart"/>
-      <w:r>
-        <w:rPr>
-          <w:rFonts w:asciiTheme="minorHAnsi" w:eastAsiaTheme="majorEastAsia" w:hAnsiTheme="minorHAnsi"/>
-        </w:rPr>
-        <w:t>);</w:t>
-      </w:r>
-      <w:proofErr w:type="gramEnd"/>
-    </w:p>
-    <w:p>
-      <w:pPr>
-        <w:pStyle w:val="NormalWeb"/>
-        <w:ind w:left="1440"/>
-        <w:rPr>
-          <w:rFonts w:asciiTheme="minorHAnsi" w:eastAsiaTheme="majorEastAsia" w:hAnsiTheme="minorHAnsi"/>
-        </w:rPr>
-      </w:pPr>
-    </w:p>
-    <w:p>
-      <w:pPr>
-        <w:pStyle w:val="NormalWeb"/>
-        <w:ind w:left="1440"/>
-        <w:rPr>
-          <w:rFonts w:asciiTheme="minorHAnsi" w:eastAsiaTheme="majorEastAsia" w:hAnsiTheme="minorHAnsi"/>
-        </w:rPr>
-      </w:pPr>
-      <w:r>
-        <w:rPr>
-          <w:rFonts w:asciiTheme="minorHAnsi" w:eastAsiaTheme="majorEastAsia" w:hAnsiTheme="minorHAnsi"/>
-        </w:rPr>
-        <w:t xml:space="preserve">        Employee </w:t>
-      </w:r>
-      <w:proofErr w:type="spellStart"/>
-      <w:r>
-        <w:rPr>
-          <w:rFonts w:asciiTheme="minorHAnsi" w:eastAsiaTheme="majorEastAsia" w:hAnsiTheme="minorHAnsi"/>
-        </w:rPr>
-        <w:t>savedEmployee</w:t>
-      </w:r>
-      <w:proofErr w:type="spellEnd"/>
-      <w:r>
-        <w:rPr>
-          <w:rFonts w:asciiTheme="minorHAnsi" w:eastAsiaTheme="majorEastAsia" w:hAnsiTheme="minorHAnsi"/>
-        </w:rPr>
-        <w:t xml:space="preserve"> = </w:t>
-      </w:r>
-      <w:proofErr w:type="spellStart"/>
-      <w:r>
-        <w:rPr>
-          <w:rFonts w:asciiTheme="minorHAnsi" w:eastAsiaTheme="majorEastAsia" w:hAnsiTheme="minorHAnsi"/>
-        </w:rPr>
-        <w:t>employeeRepository.save</w:t>
-      </w:r>
-      <w:proofErr w:type="spellEnd"/>
-      <w:r>
-        <w:rPr>
-          <w:rFonts w:asciiTheme="minorHAnsi" w:eastAsiaTheme="majorEastAsia" w:hAnsiTheme="minorHAnsi"/>
-        </w:rPr>
-        <w:t>(employee</w:t>
-      </w:r>
-      <w:proofErr w:type="gramStart"/>
-      <w:r>
-        <w:rPr>
-          <w:rFonts w:asciiTheme="minorHAnsi" w:eastAsiaTheme="majorEastAsia" w:hAnsiTheme="minorHAnsi"/>
-        </w:rPr>
-        <w:t>);</w:t>
-      </w:r>
-      <w:proofErr w:type="gramEnd"/>
-    </w:p>
-    <w:p>
-      <w:pPr>
-        <w:pStyle w:val="NormalWeb"/>
-        <w:ind w:left="1440"/>
-        <w:rPr>
-          <w:rFonts w:asciiTheme="minorHAnsi" w:eastAsiaTheme="majorEastAsia" w:hAnsiTheme="minorHAnsi"/>
-        </w:rPr>
-      </w:pPr>
-    </w:p>
-    <w:p>
-      <w:pPr>
-        <w:pStyle w:val="NormalWeb"/>
-        <w:ind w:left="1440"/>
-        <w:rPr>
-          <w:rFonts w:asciiTheme="minorHAnsi" w:eastAsiaTheme="majorEastAsia" w:hAnsiTheme="minorHAnsi"/>
-        </w:rPr>
-      </w:pPr>
-      <w:r>
-        <w:rPr>
-          <w:rFonts w:asciiTheme="minorHAnsi" w:eastAsiaTheme="majorEastAsia" w:hAnsiTheme="minorHAnsi"/>
-        </w:rPr>
-        <w:t xml:space="preserve">        </w:t>
-      </w:r>
-      <w:proofErr w:type="spellStart"/>
-      <w:proofErr w:type="gramStart"/>
-      <w:r>
-        <w:rPr>
-          <w:rFonts w:asciiTheme="minorHAnsi" w:eastAsiaTheme="majorEastAsia" w:hAnsiTheme="minorHAnsi"/>
-        </w:rPr>
-        <w:t>assertThat</w:t>
-      </w:r>
-      <w:proofErr w:type="spellEnd"/>
-      <w:r>
-        <w:rPr>
-          <w:rFonts w:asciiTheme="minorHAnsi" w:eastAsiaTheme="majorEastAsia" w:hAnsiTheme="minorHAnsi"/>
-        </w:rPr>
-        <w:t>(</w:t>
-      </w:r>
-      <w:proofErr w:type="spellStart"/>
-      <w:proofErr w:type="gramEnd"/>
-      <w:r>
-        <w:rPr>
-          <w:rFonts w:asciiTheme="minorHAnsi" w:eastAsiaTheme="majorEastAsia" w:hAnsiTheme="minorHAnsi"/>
-        </w:rPr>
-        <w:t>savedEmployee.getId</w:t>
-      </w:r>
-      <w:proofErr w:type="spellEnd"/>
-      <w:r>
-        <w:rPr>
-          <w:rFonts w:asciiTheme="minorHAnsi" w:eastAsiaTheme="majorEastAsia" w:hAnsiTheme="minorHAnsi"/>
-        </w:rPr>
-        <w:t>()</w:t>
-      </w:r>
-      <w:proofErr w:type="gramStart"/>
-      <w:r>
-        <w:rPr>
-          <w:rFonts w:asciiTheme="minorHAnsi" w:eastAsiaTheme="majorEastAsia" w:hAnsiTheme="minorHAnsi"/>
-        </w:rPr>
-        <w:t>).</w:t>
-      </w:r>
-      <w:proofErr w:type="spellStart"/>
-      <w:r>
-        <w:rPr>
-          <w:rFonts w:asciiTheme="minorHAnsi" w:eastAsiaTheme="majorEastAsia" w:hAnsiTheme="minorHAnsi"/>
-        </w:rPr>
-        <w:t>isNotNull</w:t>
-      </w:r>
-      <w:proofErr w:type="spellEnd"/>
-      <w:proofErr w:type="gramEnd"/>
-      <w:r>
-        <w:rPr>
-          <w:rFonts w:asciiTheme="minorHAnsi" w:eastAsiaTheme="majorEastAsia" w:hAnsiTheme="minorHAnsi"/>
-        </w:rPr>
-        <w:t>(</w:t>
-      </w:r>
-      <w:proofErr w:type="gramStart"/>
-      <w:r>
-        <w:rPr>
-          <w:rFonts w:asciiTheme="minorHAnsi" w:eastAsiaTheme="majorEastAsia" w:hAnsiTheme="minorHAnsi"/>
-        </w:rPr>
-        <w:t>);</w:t>
-      </w:r>
-      <w:proofErr w:type="gramEnd"/>
-    </w:p>
-    <w:p>
-      <w:pPr>
-        <w:pStyle w:val="NormalWeb"/>
-        <w:ind w:left="1440"/>
-        <w:rPr>
-          <w:rFonts w:asciiTheme="minorHAnsi" w:eastAsiaTheme="majorEastAsia" w:hAnsiTheme="minorHAnsi"/>
-        </w:rPr>
-      </w:pPr>
-      <w:r>
-        <w:rPr>
-          <w:rFonts w:asciiTheme="minorHAnsi" w:eastAsiaTheme="majorEastAsia" w:hAnsiTheme="minorHAnsi"/>
-        </w:rPr>
-        <w:t xml:space="preserve">    }</w:t>
-      </w:r>
-    </w:p>
-    <w:p>
-      <w:pPr>
-        <w:pStyle w:val="NormalWeb"/>
-        <w:ind w:left="1440"/>
-        <w:rPr>
-          <w:rFonts w:asciiTheme="minorHAnsi" w:eastAsiaTheme="majorEastAsia" w:hAnsiTheme="minorHAnsi"/>
-        </w:rPr>
-      </w:pPr>
-      <w:r>
-        <w:rPr>
-          <w:rFonts w:asciiTheme="minorHAnsi" w:eastAsiaTheme="majorEastAsia" w:hAnsiTheme="minorHAnsi"/>
-        </w:rPr>
-        <w:t>}</w:t>
-      </w:r>
-    </w:p>
-    <w:p>
-      <w:pPr>
-        <w:pStyle w:val="NormalWeb"/>
-        <w:ind w:left="1440"/>
-        <w:rPr>
-          <w:rFonts w:asciiTheme="minorHAnsi" w:eastAsiaTheme="majorEastAsia" w:hAnsiTheme="minorHAnsi"/>
-        </w:rPr>
-      </w:pPr>
-    </w:p>
-    <w:p>
-      <w:pPr>
-        <w:pStyle w:val="NormalWeb"/>
-        <w:rPr>
-          <w:rFonts w:asciiTheme="minorHAnsi" w:eastAsiaTheme="majorEastAsia" w:hAnsiTheme="minorHAnsi"/>
-        </w:rPr>
-      </w:pPr>
-      <w:r>
-        <w:rPr>
-          <w:rFonts w:asciiTheme="minorHAnsi" w:eastAsiaTheme="majorEastAsia" w:hAnsiTheme="minorHAnsi"/>
-        </w:rPr>
-        <w:t>D</w:t>
-      </w:r>
-      <w:r>
-        <w:rPr>
-          <w:rFonts w:asciiTheme="minorHAnsi" w:eastAsiaTheme="majorEastAsia" w:hAnsiTheme="minorHAnsi"/>
-        </w:rPr>
-        <w:t>efinition of Arrange, Act, Assert (AAA) in testing</w:t>
-      </w:r>
-    </w:p>
-    <w:p>
-      <w:pPr>
-        <w:pStyle w:val="NormalWeb"/>
-        <w:rPr>
-          <w:rFonts w:asciiTheme="minorHAnsi" w:eastAsiaTheme="majorEastAsia" w:hAnsiTheme="minorHAnsi"/>
-        </w:rPr>
-      </w:pPr>
       <w:r>
         <w:rPr>
           <w:rFonts w:asciiTheme="minorHAnsi" w:eastAsiaTheme="majorEastAsia" w:hAnsiTheme="minorHAnsi"/>
@@ -6458,6 +5919,7 @@
     <w:p>
       <w:pPr>
         <w:pStyle w:val="NormalWeb"/>
+        <w:spacing w:line="360" w:lineRule="auto"/>
         <w:rPr>
           <w:rFonts w:asciiTheme="minorHAnsi" w:eastAsiaTheme="majorEastAsia" w:hAnsiTheme="minorHAnsi"/>
         </w:rPr>
@@ -6476,6 +5938,7 @@
           <w:ilvl w:val="0"/>
           <w:numId w:val="50"/>
         </w:numPr>
+        <w:spacing w:line="360" w:lineRule="auto"/>
         <w:rPr>
           <w:rFonts w:asciiTheme="minorHAnsi" w:eastAsiaTheme="majorEastAsia" w:hAnsiTheme="minorHAnsi"/>
         </w:rPr>
@@ -6494,6 +5957,7 @@
           <w:ilvl w:val="0"/>
           <w:numId w:val="50"/>
         </w:numPr>
+        <w:spacing w:line="360" w:lineRule="auto"/>
         <w:rPr>
           <w:rFonts w:asciiTheme="minorHAnsi" w:eastAsiaTheme="majorEastAsia" w:hAnsiTheme="minorHAnsi"/>
         </w:rPr>
@@ -6512,14 +5976,16 @@
           <w:ilvl w:val="0"/>
           <w:numId w:val="50"/>
         </w:numPr>
-        <w:rPr>
-          <w:rFonts w:asciiTheme="minorHAnsi" w:eastAsiaTheme="majorEastAsia" w:hAnsiTheme="minorHAnsi"/>
-        </w:rPr>
-      </w:pPr>
-      <w:r>
-        <w:rPr>
-          <w:rFonts w:asciiTheme="minorHAnsi" w:eastAsiaTheme="majorEastAsia" w:hAnsiTheme="minorHAnsi"/>
-        </w:rPr>
+        <w:spacing w:line="360" w:lineRule="auto"/>
+        <w:rPr>
+          <w:rFonts w:asciiTheme="minorHAnsi" w:eastAsiaTheme="majorEastAsia" w:hAnsiTheme="minorHAnsi"/>
+        </w:rPr>
+      </w:pPr>
+      <w:r>
+        <w:rPr>
+          <w:rFonts w:asciiTheme="minorHAnsi" w:eastAsiaTheme="majorEastAsia" w:hAnsiTheme="minorHAnsi"/>
+        </w:rPr>
+        <w:lastRenderedPageBreak/>
         <w:t>Mock dependencies</w:t>
       </w:r>
     </w:p>
@@ -6549,30 +6015,8 @@
         <w:rPr>
           <w:rFonts w:asciiTheme="minorHAnsi" w:eastAsiaTheme="majorEastAsia" w:hAnsiTheme="minorHAnsi"/>
         </w:rPr>
-        <w:t xml:space="preserve"> = new </w:t>
-      </w:r>
-      <w:proofErr w:type="gramStart"/>
-      <w:r>
-        <w:rPr>
-          <w:rFonts w:asciiTheme="minorHAnsi" w:eastAsiaTheme="majorEastAsia" w:hAnsiTheme="minorHAnsi"/>
-        </w:rPr>
-        <w:t>Employee(</w:t>
-      </w:r>
-      <w:proofErr w:type="gramEnd"/>
-      <w:r>
-        <w:rPr>
-          <w:rFonts w:asciiTheme="minorHAnsi" w:eastAsiaTheme="majorEastAsia" w:hAnsiTheme="minorHAnsi"/>
-        </w:rPr>
-        <w:t>"Walter", "ww@example.com"</w:t>
-      </w:r>
-      <w:proofErr w:type="gramStart"/>
-      <w:r>
-        <w:rPr>
-          <w:rFonts w:asciiTheme="minorHAnsi" w:eastAsiaTheme="majorEastAsia" w:hAnsiTheme="minorHAnsi"/>
-        </w:rPr>
-        <w:t>);</w:t>
-      </w:r>
-      <w:proofErr w:type="gramEnd"/>
+        <w:t xml:space="preserve"> = new Employee("Walter", "ww@example.com");</w:t>
+      </w:r>
     </w:p>
     <w:p>
       <w:pPr>
@@ -6594,35 +6038,28 @@
         <w:rPr>
           <w:rFonts w:asciiTheme="minorHAnsi" w:eastAsiaTheme="majorEastAsia" w:hAnsiTheme="minorHAnsi"/>
         </w:rPr>
-        <w:t>(employee</w:t>
-      </w:r>
-      <w:proofErr w:type="gramStart"/>
-      <w:r>
-        <w:rPr>
-          <w:rFonts w:asciiTheme="minorHAnsi" w:eastAsiaTheme="majorEastAsia" w:hAnsiTheme="minorHAnsi"/>
-        </w:rPr>
-        <w:t>);</w:t>
-      </w:r>
-      <w:proofErr w:type="gramEnd"/>
-    </w:p>
-    <w:p>
-      <w:pPr>
-        <w:pStyle w:val="NormalWeb"/>
-        <w:rPr>
-          <w:rFonts w:asciiTheme="minorHAnsi" w:eastAsiaTheme="majorEastAsia" w:hAnsiTheme="minorHAnsi"/>
-        </w:rPr>
-      </w:pPr>
-      <w:r>
-        <w:rPr>
-          <w:rFonts w:asciiTheme="minorHAnsi" w:eastAsiaTheme="majorEastAsia" w:hAnsiTheme="minorHAnsi"/>
-        </w:rPr>
-        <w:lastRenderedPageBreak/>
+        <w:t>(employee);</w:t>
+      </w:r>
+    </w:p>
+    <w:p>
+      <w:pPr>
+        <w:pStyle w:val="NormalWeb"/>
+        <w:spacing w:line="360" w:lineRule="auto"/>
+        <w:rPr>
+          <w:rFonts w:asciiTheme="minorHAnsi" w:eastAsiaTheme="majorEastAsia" w:hAnsiTheme="minorHAnsi"/>
+        </w:rPr>
+      </w:pPr>
+      <w:r>
+        <w:rPr>
+          <w:rFonts w:asciiTheme="minorHAnsi" w:eastAsiaTheme="majorEastAsia" w:hAnsiTheme="minorHAnsi"/>
+        </w:rPr>
         <w:t>Act</w:t>
       </w:r>
     </w:p>
     <w:p>
       <w:pPr>
         <w:pStyle w:val="NormalWeb"/>
+        <w:spacing w:line="360" w:lineRule="auto"/>
         <w:rPr>
           <w:rFonts w:asciiTheme="minorHAnsi" w:eastAsiaTheme="majorEastAsia" w:hAnsiTheme="minorHAnsi"/>
         </w:rPr>
@@ -6641,6 +6078,7 @@
           <w:ilvl w:val="0"/>
           <w:numId w:val="51"/>
         </w:numPr>
+        <w:spacing w:line="360" w:lineRule="auto"/>
         <w:rPr>
           <w:rFonts w:asciiTheme="minorHAnsi" w:eastAsiaTheme="majorEastAsia" w:hAnsiTheme="minorHAnsi"/>
         </w:rPr>
@@ -6678,20 +6116,13 @@
         <w:rPr>
           <w:rFonts w:asciiTheme="minorHAnsi" w:eastAsiaTheme="majorEastAsia" w:hAnsiTheme="minorHAnsi"/>
         </w:rPr>
-        <w:t>("ww@example.com"</w:t>
-      </w:r>
-      <w:proofErr w:type="gramStart"/>
-      <w:r>
-        <w:rPr>
-          <w:rFonts w:asciiTheme="minorHAnsi" w:eastAsiaTheme="majorEastAsia" w:hAnsiTheme="minorHAnsi"/>
-        </w:rPr>
-        <w:t>);</w:t>
-      </w:r>
-      <w:proofErr w:type="gramEnd"/>
-    </w:p>
-    <w:p>
-      <w:pPr>
-        <w:pStyle w:val="NormalWeb"/>
+        <w:t>("ww@example.com");</w:t>
+      </w:r>
+    </w:p>
+    <w:p>
+      <w:pPr>
+        <w:pStyle w:val="NormalWeb"/>
+        <w:spacing w:line="360" w:lineRule="auto"/>
         <w:rPr>
           <w:rFonts w:asciiTheme="minorHAnsi" w:eastAsiaTheme="majorEastAsia" w:hAnsiTheme="minorHAnsi"/>
         </w:rPr>
@@ -6706,6 +6137,7 @@
     <w:p>
       <w:pPr>
         <w:pStyle w:val="NormalWeb"/>
+        <w:spacing w:line="360" w:lineRule="auto"/>
         <w:rPr>
           <w:rFonts w:asciiTheme="minorHAnsi" w:eastAsiaTheme="majorEastAsia" w:hAnsiTheme="minorHAnsi"/>
         </w:rPr>
@@ -6724,6 +6156,7 @@
           <w:ilvl w:val="0"/>
           <w:numId w:val="52"/>
         </w:numPr>
+        <w:spacing w:line="360" w:lineRule="auto"/>
         <w:rPr>
           <w:rFonts w:asciiTheme="minorHAnsi" w:eastAsiaTheme="majorEastAsia" w:hAnsiTheme="minorHAnsi"/>
         </w:rPr>
@@ -6755,14 +6188,7 @@
         <w:rPr>
           <w:rFonts w:asciiTheme="minorHAnsi" w:eastAsiaTheme="majorEastAsia" w:hAnsiTheme="minorHAnsi"/>
         </w:rPr>
-        <w:t>(result</w:t>
-      </w:r>
-      <w:proofErr w:type="gramStart"/>
-      <w:r>
-        <w:rPr>
-          <w:rFonts w:asciiTheme="minorHAnsi" w:eastAsiaTheme="majorEastAsia" w:hAnsiTheme="minorHAnsi"/>
-        </w:rPr>
-        <w:t>).</w:t>
+        <w:t>(result).</w:t>
       </w:r>
       <w:proofErr w:type="spellStart"/>
       <w:r>
@@ -6772,21 +6198,12 @@
         <w:t>isNotEmpty</w:t>
       </w:r>
       <w:proofErr w:type="spellEnd"/>
-      <w:proofErr w:type="gramEnd"/>
-      <w:r>
-        <w:rPr>
-          <w:rFonts w:asciiTheme="minorHAnsi" w:eastAsiaTheme="majorEastAsia" w:hAnsiTheme="minorHAnsi"/>
-        </w:rPr>
-        <w:t>(</w:t>
-      </w:r>
-      <w:proofErr w:type="gramStart"/>
-      <w:r>
-        <w:rPr>
-          <w:rFonts w:asciiTheme="minorHAnsi" w:eastAsiaTheme="majorEastAsia" w:hAnsiTheme="minorHAnsi"/>
-        </w:rPr>
-        <w:t>);</w:t>
-      </w:r>
-      <w:proofErr w:type="gramEnd"/>
+      <w:r>
+        <w:rPr>
+          <w:rFonts w:asciiTheme="minorHAnsi" w:eastAsiaTheme="majorEastAsia" w:hAnsiTheme="minorHAnsi"/>
+        </w:rPr>
+        <w:t>();</w:t>
+      </w:r>
     </w:p>
     <w:p>
       <w:pPr>
@@ -6800,44 +6217,117 @@
         <w:rPr>
           <w:rFonts w:asciiTheme="minorHAnsi" w:eastAsiaTheme="majorEastAsia" w:hAnsiTheme="minorHAnsi"/>
         </w:rPr>
-        <w:t>assertThat(result.get(0</w:t>
-      </w:r>
-      <w:proofErr w:type="gramStart"/>
-      <w:r>
-        <w:rPr>
-          <w:rFonts w:asciiTheme="minorHAnsi" w:eastAsiaTheme="majorEastAsia" w:hAnsiTheme="minorHAnsi"/>
-        </w:rPr>
-        <w:t>).getEmail</w:t>
-      </w:r>
-      <w:proofErr w:type="gramEnd"/>
-      <w:r>
-        <w:rPr>
-          <w:rFonts w:asciiTheme="minorHAnsi" w:eastAsiaTheme="majorEastAsia" w:hAnsiTheme="minorHAnsi"/>
-        </w:rPr>
-        <w:t>()</w:t>
-      </w:r>
-      <w:proofErr w:type="gramStart"/>
-      <w:r>
-        <w:rPr>
-          <w:rFonts w:asciiTheme="minorHAnsi" w:eastAsiaTheme="majorEastAsia" w:hAnsiTheme="minorHAnsi"/>
-        </w:rPr>
-        <w:t>).isEqualTo</w:t>
-      </w:r>
-      <w:proofErr w:type="gramEnd"/>
-      <w:r>
-        <w:rPr>
-          <w:rFonts w:asciiTheme="minorHAnsi" w:eastAsiaTheme="majorEastAsia" w:hAnsiTheme="minorHAnsi"/>
-        </w:rPr>
-        <w:t>("ww@example.com"</w:t>
-      </w:r>
-      <w:proofErr w:type="gramStart"/>
-      <w:r>
-        <w:rPr>
-          <w:rFonts w:asciiTheme="minorHAnsi" w:eastAsiaTheme="majorEastAsia" w:hAnsiTheme="minorHAnsi"/>
-        </w:rPr>
-        <w:t>);</w:t>
-      </w:r>
-      <w:proofErr w:type="gramEnd"/>
+        <w:t>assertThat(result.get(0).getEmail()).isEqualTo("ww@example.com");</w:t>
+      </w:r>
+    </w:p>
+    <w:p>
+      <w:pPr>
+        <w:pStyle w:val="NormalWeb"/>
+        <w:ind w:left="1440"/>
+        <w:rPr>
+          <w:rFonts w:asciiTheme="minorHAnsi" w:eastAsiaTheme="majorEastAsia" w:hAnsiTheme="minorHAnsi"/>
+        </w:rPr>
+      </w:pPr>
+    </w:p>
+    <w:p>
+      <w:pPr>
+        <w:pStyle w:val="NormalWeb"/>
+        <w:rPr>
+          <w:rFonts w:asciiTheme="minorHAnsi" w:eastAsiaTheme="majorEastAsia" w:hAnsiTheme="minorHAnsi"/>
+        </w:rPr>
+      </w:pPr>
+      <w:r>
+        <w:rPr>
+          <w:rFonts w:asciiTheme="minorHAnsi" w:eastAsiaTheme="majorEastAsia" w:hAnsiTheme="minorHAnsi"/>
+        </w:rPr>
+        <w:t>Test Containers</w:t>
+      </w:r>
+    </w:p>
+    <w:p>
+      <w:pPr>
+        <w:pStyle w:val="NormalWeb"/>
+        <w:numPr>
+          <w:ilvl w:val="0"/>
+          <w:numId w:val="53"/>
+        </w:numPr>
+        <w:spacing w:line="360" w:lineRule="auto"/>
+        <w:rPr>
+          <w:rFonts w:asciiTheme="minorHAnsi" w:eastAsiaTheme="majorEastAsia" w:hAnsiTheme="minorHAnsi"/>
+        </w:rPr>
+      </w:pPr>
+      <w:proofErr w:type="spellStart"/>
+      <w:r>
+        <w:rPr>
+          <w:rFonts w:asciiTheme="minorHAnsi" w:eastAsiaTheme="majorEastAsia" w:hAnsiTheme="minorHAnsi"/>
+        </w:rPr>
+        <w:t>TestContainers</w:t>
+      </w:r>
+      <w:proofErr w:type="spellEnd"/>
+      <w:r>
+        <w:rPr>
+          <w:rFonts w:asciiTheme="minorHAnsi" w:eastAsiaTheme="majorEastAsia" w:hAnsiTheme="minorHAnsi"/>
+        </w:rPr>
+        <w:t xml:space="preserve"> is a Java testing library that lets you run real service in Docker Containers during automated tests</w:t>
+      </w:r>
+      <w:r>
+        <w:rPr>
+          <w:rFonts w:asciiTheme="minorHAnsi" w:eastAsiaTheme="majorEastAsia" w:hAnsiTheme="minorHAnsi"/>
+        </w:rPr>
+        <w:t>.</w:t>
+      </w:r>
+      <w:r>
+        <w:rPr>
+          <w:rFonts w:asciiTheme="minorHAnsi" w:eastAsiaTheme="majorEastAsia" w:hAnsiTheme="minorHAnsi"/>
+        </w:rPr>
+        <w:t xml:space="preserve"> </w:t>
+      </w:r>
+    </w:p>
+    <w:p>
+      <w:pPr>
+        <w:pStyle w:val="NormalWeb"/>
+        <w:numPr>
+          <w:ilvl w:val="0"/>
+          <w:numId w:val="53"/>
+        </w:numPr>
+        <w:spacing w:line="360" w:lineRule="auto"/>
+        <w:rPr>
+          <w:rFonts w:asciiTheme="minorHAnsi" w:eastAsiaTheme="majorEastAsia" w:hAnsiTheme="minorHAnsi"/>
+        </w:rPr>
+      </w:pPr>
+      <w:r>
+        <w:rPr>
+          <w:rFonts w:asciiTheme="minorHAnsi" w:eastAsiaTheme="majorEastAsia" w:hAnsiTheme="minorHAnsi"/>
+        </w:rPr>
+        <w:t xml:space="preserve">It allows your tests to use the same technology as production (Postgres, MySQL, Kafka, Redis, </w:t>
+      </w:r>
+      <w:proofErr w:type="spellStart"/>
+      <w:r>
+        <w:rPr>
+          <w:rFonts w:asciiTheme="minorHAnsi" w:eastAsiaTheme="majorEastAsia" w:hAnsiTheme="minorHAnsi"/>
+        </w:rPr>
+        <w:t>etc</w:t>
+      </w:r>
+      <w:proofErr w:type="spellEnd"/>
+      <w:r>
+        <w:rPr>
+          <w:rFonts w:asciiTheme="minorHAnsi" w:eastAsiaTheme="majorEastAsia" w:hAnsiTheme="minorHAnsi"/>
+        </w:rPr>
+        <w:t>)</w:t>
+      </w:r>
+      <w:r>
+        <w:rPr>
+          <w:rFonts w:asciiTheme="minorHAnsi" w:eastAsiaTheme="majorEastAsia" w:hAnsiTheme="minorHAnsi"/>
+        </w:rPr>
+        <w:t>.</w:t>
+      </w:r>
+    </w:p>
+    <w:p>
+      <w:pPr>
+        <w:pStyle w:val="NormalWeb"/>
+        <w:rPr>
+          <w:rFonts w:asciiTheme="minorHAnsi" w:eastAsiaTheme="majorEastAsia" w:hAnsiTheme="minorHAnsi"/>
+        </w:rPr>
+      </w:pPr>
     </w:p>
     <w:p>
       <w:pPr>
@@ -10046,6 +9536,119 @@
     </w:lvl>
   </w:abstractNum>
   <w:abstractNum w:abstractNumId="28" w15:restartNumberingAfterBreak="0">
+    <w:nsid w:val="43054A0E"/>
+    <w:multiLevelType w:val="hybridMultilevel"/>
+    <w:tmpl w:val="366C14F8"/>
+    <w:lvl w:ilvl="0" w:tplc="04090001">
+      <w:start w:val="1"/>
+      <w:numFmt w:val="bullet"/>
+      <w:lvlText w:val=""/>
+      <w:lvlJc w:val="left"/>
+      <w:pPr>
+        <w:ind w:left="720" w:hanging="360"/>
+      </w:pPr>
+      <w:rPr>
+        <w:rFonts w:ascii="Symbol" w:hAnsi="Symbol" w:hint="default"/>
+      </w:rPr>
+    </w:lvl>
+    <w:lvl w:ilvl="1" w:tplc="04090003" w:tentative="1">
+      <w:start w:val="1"/>
+      <w:numFmt w:val="bullet"/>
+      <w:lvlText w:val="o"/>
+      <w:lvlJc w:val="left"/>
+      <w:pPr>
+        <w:ind w:left="1440" w:hanging="360"/>
+      </w:pPr>
+      <w:rPr>
+        <w:rFonts w:ascii="Courier New" w:hAnsi="Courier New" w:cs="Courier New" w:hint="default"/>
+      </w:rPr>
+    </w:lvl>
+    <w:lvl w:ilvl="2" w:tplc="04090005" w:tentative="1">
+      <w:start w:val="1"/>
+      <w:numFmt w:val="bullet"/>
+      <w:lvlText w:val=""/>
+      <w:lvlJc w:val="left"/>
+      <w:pPr>
+        <w:ind w:left="2160" w:hanging="360"/>
+      </w:pPr>
+      <w:rPr>
+        <w:rFonts w:ascii="Wingdings" w:hAnsi="Wingdings" w:hint="default"/>
+      </w:rPr>
+    </w:lvl>
+    <w:lvl w:ilvl="3" w:tplc="04090001" w:tentative="1">
+      <w:start w:val="1"/>
+      <w:numFmt w:val="bullet"/>
+      <w:lvlText w:val=""/>
+      <w:lvlJc w:val="left"/>
+      <w:pPr>
+        <w:ind w:left="2880" w:hanging="360"/>
+      </w:pPr>
+      <w:rPr>
+        <w:rFonts w:ascii="Symbol" w:hAnsi="Symbol" w:hint="default"/>
+      </w:rPr>
+    </w:lvl>
+    <w:lvl w:ilvl="4" w:tplc="04090003" w:tentative="1">
+      <w:start w:val="1"/>
+      <w:numFmt w:val="bullet"/>
+      <w:lvlText w:val="o"/>
+      <w:lvlJc w:val="left"/>
+      <w:pPr>
+        <w:ind w:left="3600" w:hanging="360"/>
+      </w:pPr>
+      <w:rPr>
+        <w:rFonts w:ascii="Courier New" w:hAnsi="Courier New" w:cs="Courier New" w:hint="default"/>
+      </w:rPr>
+    </w:lvl>
+    <w:lvl w:ilvl="5" w:tplc="04090005" w:tentative="1">
+      <w:start w:val="1"/>
+      <w:numFmt w:val="bullet"/>
+      <w:lvlText w:val=""/>
+      <w:lvlJc w:val="left"/>
+      <w:pPr>
+        <w:ind w:left="4320" w:hanging="360"/>
+      </w:pPr>
+      <w:rPr>
+        <w:rFonts w:ascii="Wingdings" w:hAnsi="Wingdings" w:hint="default"/>
+      </w:rPr>
+    </w:lvl>
+    <w:lvl w:ilvl="6" w:tplc="04090001" w:tentative="1">
+      <w:start w:val="1"/>
+      <w:numFmt w:val="bullet"/>
+      <w:lvlText w:val=""/>
+      <w:lvlJc w:val="left"/>
+      <w:pPr>
+        <w:ind w:left="5040" w:hanging="360"/>
+      </w:pPr>
+      <w:rPr>
+        <w:rFonts w:ascii="Symbol" w:hAnsi="Symbol" w:hint="default"/>
+      </w:rPr>
+    </w:lvl>
+    <w:lvl w:ilvl="7" w:tplc="04090003" w:tentative="1">
+      <w:start w:val="1"/>
+      <w:numFmt w:val="bullet"/>
+      <w:lvlText w:val="o"/>
+      <w:lvlJc w:val="left"/>
+      <w:pPr>
+        <w:ind w:left="5760" w:hanging="360"/>
+      </w:pPr>
+      <w:rPr>
+        <w:rFonts w:ascii="Courier New" w:hAnsi="Courier New" w:cs="Courier New" w:hint="default"/>
+      </w:rPr>
+    </w:lvl>
+    <w:lvl w:ilvl="8" w:tplc="04090005" w:tentative="1">
+      <w:start w:val="1"/>
+      <w:numFmt w:val="bullet"/>
+      <w:lvlText w:val=""/>
+      <w:lvlJc w:val="left"/>
+      <w:pPr>
+        <w:ind w:left="6480" w:hanging="360"/>
+      </w:pPr>
+      <w:rPr>
+        <w:rFonts w:ascii="Wingdings" w:hAnsi="Wingdings" w:hint="default"/>
+      </w:rPr>
+    </w:lvl>
+  </w:abstractNum>
+  <w:abstractNum w:abstractNumId="29" w15:restartNumberingAfterBreak="0">
     <w:nsid w:val="437F31FA"/>
     <w:multiLevelType w:val="hybridMultilevel"/>
     <w:tmpl w:val="DCD21FB4"/>
@@ -10137,7 +9740,7 @@
       </w:pPr>
     </w:lvl>
   </w:abstractNum>
-  <w:abstractNum w:abstractNumId="29" w15:restartNumberingAfterBreak="0">
+  <w:abstractNum w:abstractNumId="30" w15:restartNumberingAfterBreak="0">
     <w:nsid w:val="44C33C41"/>
     <w:multiLevelType w:val="hybridMultilevel"/>
     <w:tmpl w:val="849CDA22"/>
@@ -10249,7 +9852,7 @@
       </w:rPr>
     </w:lvl>
   </w:abstractNum>
-  <w:abstractNum w:abstractNumId="30" w15:restartNumberingAfterBreak="0">
+  <w:abstractNum w:abstractNumId="31" w15:restartNumberingAfterBreak="0">
     <w:nsid w:val="44F1015C"/>
     <w:multiLevelType w:val="hybridMultilevel"/>
     <w:tmpl w:val="1F3A736E"/>
@@ -10361,7 +9964,7 @@
       </w:rPr>
     </w:lvl>
   </w:abstractNum>
-  <w:abstractNum w:abstractNumId="31" w15:restartNumberingAfterBreak="0">
+  <w:abstractNum w:abstractNumId="32" w15:restartNumberingAfterBreak="0">
     <w:nsid w:val="46DF2ED1"/>
     <w:multiLevelType w:val="hybridMultilevel"/>
     <w:tmpl w:val="480AF3F6"/>
@@ -10447,7 +10050,7 @@
       </w:pPr>
     </w:lvl>
   </w:abstractNum>
-  <w:abstractNum w:abstractNumId="32" w15:restartNumberingAfterBreak="0">
+  <w:abstractNum w:abstractNumId="33" w15:restartNumberingAfterBreak="0">
     <w:nsid w:val="48B17DB6"/>
     <w:multiLevelType w:val="hybridMultilevel"/>
     <w:tmpl w:val="AB148F18"/>
@@ -10560,7 +10163,7 @@
       </w:rPr>
     </w:lvl>
   </w:abstractNum>
-  <w:abstractNum w:abstractNumId="33" w15:restartNumberingAfterBreak="0">
+  <w:abstractNum w:abstractNumId="34" w15:restartNumberingAfterBreak="0">
     <w:nsid w:val="577B487E"/>
     <w:multiLevelType w:val="hybridMultilevel"/>
     <w:tmpl w:val="A6189196"/>
@@ -10673,7 +10276,7 @@
       </w:rPr>
     </w:lvl>
   </w:abstractNum>
-  <w:abstractNum w:abstractNumId="34" w15:restartNumberingAfterBreak="0">
+  <w:abstractNum w:abstractNumId="35" w15:restartNumberingAfterBreak="0">
     <w:nsid w:val="580174C7"/>
     <w:multiLevelType w:val="hybridMultilevel"/>
     <w:tmpl w:val="2B4EB026"/>
@@ -10762,7 +10365,7 @@
       </w:pPr>
     </w:lvl>
   </w:abstractNum>
-  <w:abstractNum w:abstractNumId="35" w15:restartNumberingAfterBreak="0">
+  <w:abstractNum w:abstractNumId="36" w15:restartNumberingAfterBreak="0">
     <w:nsid w:val="5A204979"/>
     <w:multiLevelType w:val="hybridMultilevel"/>
     <w:tmpl w:val="E800F4A6"/>
@@ -10854,7 +10457,7 @@
       </w:pPr>
     </w:lvl>
   </w:abstractNum>
-  <w:abstractNum w:abstractNumId="36" w15:restartNumberingAfterBreak="0">
+  <w:abstractNum w:abstractNumId="37" w15:restartNumberingAfterBreak="0">
     <w:nsid w:val="5E437B83"/>
     <w:multiLevelType w:val="hybridMultilevel"/>
     <w:tmpl w:val="1092346A"/>
@@ -10967,7 +10570,7 @@
       </w:rPr>
     </w:lvl>
   </w:abstractNum>
-  <w:abstractNum w:abstractNumId="37" w15:restartNumberingAfterBreak="0">
+  <w:abstractNum w:abstractNumId="38" w15:restartNumberingAfterBreak="0">
     <w:nsid w:val="5EC0275A"/>
     <w:multiLevelType w:val="hybridMultilevel"/>
     <w:tmpl w:val="3A622A5E"/>
@@ -11079,7 +10682,7 @@
       </w:rPr>
     </w:lvl>
   </w:abstractNum>
-  <w:abstractNum w:abstractNumId="38" w15:restartNumberingAfterBreak="0">
+  <w:abstractNum w:abstractNumId="39" w15:restartNumberingAfterBreak="0">
     <w:nsid w:val="5F713ECC"/>
     <w:multiLevelType w:val="hybridMultilevel"/>
     <w:tmpl w:val="75D024EC"/>
@@ -11171,7 +10774,7 @@
       </w:pPr>
     </w:lvl>
   </w:abstractNum>
-  <w:abstractNum w:abstractNumId="39" w15:restartNumberingAfterBreak="0">
+  <w:abstractNum w:abstractNumId="40" w15:restartNumberingAfterBreak="0">
     <w:nsid w:val="630D2B53"/>
     <w:multiLevelType w:val="hybridMultilevel"/>
     <w:tmpl w:val="7EC6DCBA"/>
@@ -11284,7 +10887,7 @@
       </w:rPr>
     </w:lvl>
   </w:abstractNum>
-  <w:abstractNum w:abstractNumId="40" w15:restartNumberingAfterBreak="0">
+  <w:abstractNum w:abstractNumId="41" w15:restartNumberingAfterBreak="0">
     <w:nsid w:val="635D3E67"/>
     <w:multiLevelType w:val="hybridMultilevel"/>
     <w:tmpl w:val="9572DD62"/>
@@ -11397,7 +11000,7 @@
       </w:rPr>
     </w:lvl>
   </w:abstractNum>
-  <w:abstractNum w:abstractNumId="41" w15:restartNumberingAfterBreak="0">
+  <w:abstractNum w:abstractNumId="42" w15:restartNumberingAfterBreak="0">
     <w:nsid w:val="65320A84"/>
     <w:multiLevelType w:val="hybridMultilevel"/>
     <w:tmpl w:val="329C1470"/>
@@ -11483,7 +11086,7 @@
       </w:pPr>
     </w:lvl>
   </w:abstractNum>
-  <w:abstractNum w:abstractNumId="42" w15:restartNumberingAfterBreak="0">
+  <w:abstractNum w:abstractNumId="43" w15:restartNumberingAfterBreak="0">
     <w:nsid w:val="66540037"/>
     <w:multiLevelType w:val="hybridMultilevel"/>
     <w:tmpl w:val="C81A381E"/>
@@ -11569,7 +11172,7 @@
       </w:pPr>
     </w:lvl>
   </w:abstractNum>
-  <w:abstractNum w:abstractNumId="43" w15:restartNumberingAfterBreak="0">
+  <w:abstractNum w:abstractNumId="44" w15:restartNumberingAfterBreak="0">
     <w:nsid w:val="6BD93B84"/>
     <w:multiLevelType w:val="hybridMultilevel"/>
     <w:tmpl w:val="21DA0204"/>
@@ -11658,7 +11261,7 @@
       </w:pPr>
     </w:lvl>
   </w:abstractNum>
-  <w:abstractNum w:abstractNumId="44" w15:restartNumberingAfterBreak="0">
+  <w:abstractNum w:abstractNumId="45" w15:restartNumberingAfterBreak="0">
     <w:nsid w:val="707A5825"/>
     <w:multiLevelType w:val="hybridMultilevel"/>
     <w:tmpl w:val="E03040D4"/>
@@ -11770,7 +11373,7 @@
       </w:rPr>
     </w:lvl>
   </w:abstractNum>
-  <w:abstractNum w:abstractNumId="45" w15:restartNumberingAfterBreak="0">
+  <w:abstractNum w:abstractNumId="46" w15:restartNumberingAfterBreak="0">
     <w:nsid w:val="72D51A61"/>
     <w:multiLevelType w:val="hybridMultilevel"/>
     <w:tmpl w:val="4A7A8500"/>
@@ -11883,7 +11486,7 @@
       </w:rPr>
     </w:lvl>
   </w:abstractNum>
-  <w:abstractNum w:abstractNumId="46" w15:restartNumberingAfterBreak="0">
+  <w:abstractNum w:abstractNumId="47" w15:restartNumberingAfterBreak="0">
     <w:nsid w:val="737F0F33"/>
     <w:multiLevelType w:val="multilevel"/>
     <w:tmpl w:val="A238B278"/>
@@ -12032,7 +11635,7 @@
       </w:rPr>
     </w:lvl>
   </w:abstractNum>
-  <w:abstractNum w:abstractNumId="47" w15:restartNumberingAfterBreak="0">
+  <w:abstractNum w:abstractNumId="48" w15:restartNumberingAfterBreak="0">
     <w:nsid w:val="783568DC"/>
     <w:multiLevelType w:val="hybridMultilevel"/>
     <w:tmpl w:val="29226D96"/>
@@ -12124,7 +11727,7 @@
       </w:pPr>
     </w:lvl>
   </w:abstractNum>
-  <w:abstractNum w:abstractNumId="48" w15:restartNumberingAfterBreak="0">
+  <w:abstractNum w:abstractNumId="49" w15:restartNumberingAfterBreak="0">
     <w:nsid w:val="78826452"/>
     <w:multiLevelType w:val="hybridMultilevel"/>
     <w:tmpl w:val="CF0691E0"/>
@@ -12237,7 +11840,7 @@
       </w:rPr>
     </w:lvl>
   </w:abstractNum>
-  <w:abstractNum w:abstractNumId="49" w15:restartNumberingAfterBreak="0">
+  <w:abstractNum w:abstractNumId="50" w15:restartNumberingAfterBreak="0">
     <w:nsid w:val="7B22150F"/>
     <w:multiLevelType w:val="hybridMultilevel"/>
     <w:tmpl w:val="3FA647C6"/>
@@ -12323,7 +11926,7 @@
       </w:pPr>
     </w:lvl>
   </w:abstractNum>
-  <w:abstractNum w:abstractNumId="50" w15:restartNumberingAfterBreak="0">
+  <w:abstractNum w:abstractNumId="51" w15:restartNumberingAfterBreak="0">
     <w:nsid w:val="7D3A636A"/>
     <w:multiLevelType w:val="hybridMultilevel"/>
     <w:tmpl w:val="F6F84E62"/>
@@ -12436,7 +12039,7 @@
       </w:rPr>
     </w:lvl>
   </w:abstractNum>
-  <w:abstractNum w:abstractNumId="51" w15:restartNumberingAfterBreak="0">
+  <w:abstractNum w:abstractNumId="52" w15:restartNumberingAfterBreak="0">
     <w:nsid w:val="7E280765"/>
     <w:multiLevelType w:val="hybridMultilevel"/>
     <w:tmpl w:val="BC244B9E"/>
@@ -12550,28 +12153,28 @@
     </w:lvl>
   </w:abstractNum>
   <w:num w:numId="1" w16cid:durableId="1924337573">
-    <w:abstractNumId w:val="47"/>
+    <w:abstractNumId w:val="48"/>
   </w:num>
   <w:num w:numId="2" w16cid:durableId="743067488">
     <w:abstractNumId w:val="7"/>
   </w:num>
   <w:num w:numId="3" w16cid:durableId="1224372325">
-    <w:abstractNumId w:val="37"/>
+    <w:abstractNumId w:val="38"/>
   </w:num>
   <w:num w:numId="4" w16cid:durableId="1195193567">
-    <w:abstractNumId w:val="34"/>
+    <w:abstractNumId w:val="35"/>
   </w:num>
   <w:num w:numId="5" w16cid:durableId="1074204700">
     <w:abstractNumId w:val="0"/>
   </w:num>
   <w:num w:numId="6" w16cid:durableId="147215699">
-    <w:abstractNumId w:val="43"/>
+    <w:abstractNumId w:val="44"/>
   </w:num>
   <w:num w:numId="7" w16cid:durableId="1943150898">
     <w:abstractNumId w:val="12"/>
   </w:num>
   <w:num w:numId="8" w16cid:durableId="1123040100">
-    <w:abstractNumId w:val="31"/>
+    <w:abstractNumId w:val="32"/>
   </w:num>
   <w:num w:numId="9" w16cid:durableId="570965468">
     <w:abstractNumId w:val="4"/>
@@ -12580,7 +12183,7 @@
     <w:abstractNumId w:val="6"/>
   </w:num>
   <w:num w:numId="11" w16cid:durableId="642006152">
-    <w:abstractNumId w:val="39"/>
+    <w:abstractNumId w:val="40"/>
   </w:num>
   <w:num w:numId="12" w16cid:durableId="905069341">
     <w:abstractNumId w:val="20"/>
@@ -12589,7 +12192,7 @@
     <w:abstractNumId w:val="16"/>
   </w:num>
   <w:num w:numId="14" w16cid:durableId="1385981044">
-    <w:abstractNumId w:val="49"/>
+    <w:abstractNumId w:val="50"/>
   </w:num>
   <w:num w:numId="15" w16cid:durableId="395977025">
     <w:abstractNumId w:val="15"/>
@@ -12601,43 +12204,43 @@
     <w:abstractNumId w:val="2"/>
   </w:num>
   <w:num w:numId="18" w16cid:durableId="1673952956">
-    <w:abstractNumId w:val="38"/>
+    <w:abstractNumId w:val="39"/>
   </w:num>
   <w:num w:numId="19" w16cid:durableId="1854762739">
-    <w:abstractNumId w:val="29"/>
+    <w:abstractNumId w:val="30"/>
   </w:num>
   <w:num w:numId="20" w16cid:durableId="643199849">
-    <w:abstractNumId w:val="41"/>
+    <w:abstractNumId w:val="42"/>
   </w:num>
   <w:num w:numId="21" w16cid:durableId="1930456851">
-    <w:abstractNumId w:val="35"/>
+    <w:abstractNumId w:val="36"/>
   </w:num>
   <w:num w:numId="22" w16cid:durableId="1290043333">
-    <w:abstractNumId w:val="51"/>
+    <w:abstractNumId w:val="52"/>
   </w:num>
   <w:num w:numId="23" w16cid:durableId="1508448853">
-    <w:abstractNumId w:val="44"/>
+    <w:abstractNumId w:val="45"/>
   </w:num>
   <w:num w:numId="24" w16cid:durableId="123232136">
     <w:abstractNumId w:val="18"/>
   </w:num>
   <w:num w:numId="25" w16cid:durableId="2001807458">
-    <w:abstractNumId w:val="28"/>
+    <w:abstractNumId w:val="29"/>
   </w:num>
   <w:num w:numId="26" w16cid:durableId="1780903640">
     <w:abstractNumId w:val="17"/>
   </w:num>
   <w:num w:numId="27" w16cid:durableId="1537422049">
-    <w:abstractNumId w:val="30"/>
+    <w:abstractNumId w:val="31"/>
   </w:num>
   <w:num w:numId="28" w16cid:durableId="959386256">
-    <w:abstractNumId w:val="33"/>
+    <w:abstractNumId w:val="34"/>
   </w:num>
   <w:num w:numId="29" w16cid:durableId="1469087537">
     <w:abstractNumId w:val="27"/>
   </w:num>
   <w:num w:numId="30" w16cid:durableId="496309045">
-    <w:abstractNumId w:val="36"/>
+    <w:abstractNumId w:val="37"/>
   </w:num>
   <w:num w:numId="31" w16cid:durableId="928537482">
     <w:abstractNumId w:val="10"/>
@@ -12646,22 +12249,22 @@
     <w:abstractNumId w:val="3"/>
   </w:num>
   <w:num w:numId="33" w16cid:durableId="1812869509">
-    <w:abstractNumId w:val="42"/>
+    <w:abstractNumId w:val="43"/>
   </w:num>
   <w:num w:numId="34" w16cid:durableId="956253382">
     <w:abstractNumId w:val="8"/>
   </w:num>
   <w:num w:numId="35" w16cid:durableId="1272278993">
-    <w:abstractNumId w:val="50"/>
+    <w:abstractNumId w:val="51"/>
   </w:num>
   <w:num w:numId="36" w16cid:durableId="2020504769">
-    <w:abstractNumId w:val="45"/>
+    <w:abstractNumId w:val="46"/>
   </w:num>
   <w:num w:numId="37" w16cid:durableId="2030837763">
-    <w:abstractNumId w:val="32"/>
+    <w:abstractNumId w:val="33"/>
   </w:num>
   <w:num w:numId="38" w16cid:durableId="731079044">
-    <w:abstractNumId w:val="40"/>
+    <w:abstractNumId w:val="41"/>
   </w:num>
   <w:num w:numId="39" w16cid:durableId="165368534">
     <w:abstractNumId w:val="19"/>
@@ -12676,7 +12279,7 @@
     <w:abstractNumId w:val="26"/>
   </w:num>
   <w:num w:numId="43" w16cid:durableId="616058370">
-    <w:abstractNumId w:val="48"/>
+    <w:abstractNumId w:val="49"/>
   </w:num>
   <w:num w:numId="44" w16cid:durableId="1705599149">
     <w:abstractNumId w:val="5"/>
@@ -12694,7 +12297,7 @@
     <w:abstractNumId w:val="21"/>
   </w:num>
   <w:num w:numId="49" w16cid:durableId="556626747">
-    <w:abstractNumId w:val="46"/>
+    <w:abstractNumId w:val="47"/>
   </w:num>
   <w:num w:numId="50" w16cid:durableId="87697491">
     <w:abstractNumId w:val="9"/>
@@ -12704,6 +12307,9 @@
   </w:num>
   <w:num w:numId="52" w16cid:durableId="34475125">
     <w:abstractNumId w:val="23"/>
+  </w:num>
+  <w:num w:numId="53" w16cid:durableId="2006126791">
+    <w:abstractNumId w:val="28"/>
   </w:num>
 </w:numbering>
 </file>

</xml_diff>

<commit_message>
Use of webFlux in integration testing
</commit_message>
<xml_diff>
--- a/Backend/SpringBootTesting/MODULE7/notes/SpringBootTesting.docx
+++ b/Backend/SpringBootTesting/MODULE7/notes/SpringBootTesting.docx
@@ -8032,6 +8032,44 @@
     </w:p>
     <w:p>
       <w:pPr>
+        <w:spacing w:before="100" w:beforeAutospacing="1" w:after="100" w:afterAutospacing="1" w:line="360" w:lineRule="auto"/>
+      </w:pPr>
+      <w:proofErr w:type="spellStart"/>
+      <w:r>
+        <w:t>WebTestClient</w:t>
+      </w:r>
+      <w:proofErr w:type="spellEnd"/>
+    </w:p>
+    <w:p>
+      <w:pPr>
+        <w:pStyle w:val="ListParagraph"/>
+        <w:numPr>
+          <w:ilvl w:val="0"/>
+          <w:numId w:val="58"/>
+        </w:numPr>
+        <w:spacing w:before="100" w:beforeAutospacing="1" w:after="100" w:afterAutospacing="1" w:line="360" w:lineRule="auto"/>
+      </w:pPr>
+      <w:proofErr w:type="spellStart"/>
+      <w:r>
+        <w:rPr>
+          <w:rFonts w:eastAsia="Times New Roman" w:cs="Times New Roman"/>
+          <w:kern w:val="0"/>
+          <w14:ligatures w14:val="none"/>
+        </w:rPr>
+        <w:t>WebTestClient</w:t>
+      </w:r>
+      <w:proofErr w:type="spellEnd"/>
+      <w:r>
+        <w:rPr>
+          <w:rFonts w:eastAsia="Times New Roman" w:cs="Times New Roman"/>
+          <w:kern w:val="0"/>
+          <w14:ligatures w14:val="none"/>
+        </w:rPr>
+        <w:t xml:space="preserve"> is used in integration testing to verify that the full web layer and its dependent components work together correctly by sending real HTTP requests and asserting the actual responses produced by the application.</w:t>
+      </w:r>
+    </w:p>
+    <w:p>
+      <w:pPr>
         <w:pStyle w:val="NormalWeb"/>
         <w:spacing w:line="360" w:lineRule="auto"/>
         <w:rPr>
@@ -13581,6 +13619,119 @@
     </w:lvl>
   </w:abstractNum>
   <w:abstractNum w:abstractNumId="50" w15:restartNumberingAfterBreak="0">
+    <w:nsid w:val="727E2000"/>
+    <w:multiLevelType w:val="hybridMultilevel"/>
+    <w:tmpl w:val="C1A6780E"/>
+    <w:lvl w:ilvl="0" w:tplc="04090001">
+      <w:start w:val="1"/>
+      <w:numFmt w:val="bullet"/>
+      <w:lvlText w:val=""/>
+      <w:lvlJc w:val="left"/>
+      <w:pPr>
+        <w:ind w:left="720" w:hanging="360"/>
+      </w:pPr>
+      <w:rPr>
+        <w:rFonts w:ascii="Symbol" w:hAnsi="Symbol" w:hint="default"/>
+      </w:rPr>
+    </w:lvl>
+    <w:lvl w:ilvl="1" w:tplc="04090003" w:tentative="1">
+      <w:start w:val="1"/>
+      <w:numFmt w:val="bullet"/>
+      <w:lvlText w:val="o"/>
+      <w:lvlJc w:val="left"/>
+      <w:pPr>
+        <w:ind w:left="1440" w:hanging="360"/>
+      </w:pPr>
+      <w:rPr>
+        <w:rFonts w:ascii="Courier New" w:hAnsi="Courier New" w:cs="Courier New" w:hint="default"/>
+      </w:rPr>
+    </w:lvl>
+    <w:lvl w:ilvl="2" w:tplc="04090005" w:tentative="1">
+      <w:start w:val="1"/>
+      <w:numFmt w:val="bullet"/>
+      <w:lvlText w:val=""/>
+      <w:lvlJc w:val="left"/>
+      <w:pPr>
+        <w:ind w:left="2160" w:hanging="360"/>
+      </w:pPr>
+      <w:rPr>
+        <w:rFonts w:ascii="Wingdings" w:hAnsi="Wingdings" w:hint="default"/>
+      </w:rPr>
+    </w:lvl>
+    <w:lvl w:ilvl="3" w:tplc="04090001" w:tentative="1">
+      <w:start w:val="1"/>
+      <w:numFmt w:val="bullet"/>
+      <w:lvlText w:val=""/>
+      <w:lvlJc w:val="left"/>
+      <w:pPr>
+        <w:ind w:left="2880" w:hanging="360"/>
+      </w:pPr>
+      <w:rPr>
+        <w:rFonts w:ascii="Symbol" w:hAnsi="Symbol" w:hint="default"/>
+      </w:rPr>
+    </w:lvl>
+    <w:lvl w:ilvl="4" w:tplc="04090003" w:tentative="1">
+      <w:start w:val="1"/>
+      <w:numFmt w:val="bullet"/>
+      <w:lvlText w:val="o"/>
+      <w:lvlJc w:val="left"/>
+      <w:pPr>
+        <w:ind w:left="3600" w:hanging="360"/>
+      </w:pPr>
+      <w:rPr>
+        <w:rFonts w:ascii="Courier New" w:hAnsi="Courier New" w:cs="Courier New" w:hint="default"/>
+      </w:rPr>
+    </w:lvl>
+    <w:lvl w:ilvl="5" w:tplc="04090005" w:tentative="1">
+      <w:start w:val="1"/>
+      <w:numFmt w:val="bullet"/>
+      <w:lvlText w:val=""/>
+      <w:lvlJc w:val="left"/>
+      <w:pPr>
+        <w:ind w:left="4320" w:hanging="360"/>
+      </w:pPr>
+      <w:rPr>
+        <w:rFonts w:ascii="Wingdings" w:hAnsi="Wingdings" w:hint="default"/>
+      </w:rPr>
+    </w:lvl>
+    <w:lvl w:ilvl="6" w:tplc="04090001" w:tentative="1">
+      <w:start w:val="1"/>
+      <w:numFmt w:val="bullet"/>
+      <w:lvlText w:val=""/>
+      <w:lvlJc w:val="left"/>
+      <w:pPr>
+        <w:ind w:left="5040" w:hanging="360"/>
+      </w:pPr>
+      <w:rPr>
+        <w:rFonts w:ascii="Symbol" w:hAnsi="Symbol" w:hint="default"/>
+      </w:rPr>
+    </w:lvl>
+    <w:lvl w:ilvl="7" w:tplc="04090003" w:tentative="1">
+      <w:start w:val="1"/>
+      <w:numFmt w:val="bullet"/>
+      <w:lvlText w:val="o"/>
+      <w:lvlJc w:val="left"/>
+      <w:pPr>
+        <w:ind w:left="5760" w:hanging="360"/>
+      </w:pPr>
+      <w:rPr>
+        <w:rFonts w:ascii="Courier New" w:hAnsi="Courier New" w:cs="Courier New" w:hint="default"/>
+      </w:rPr>
+    </w:lvl>
+    <w:lvl w:ilvl="8" w:tplc="04090005" w:tentative="1">
+      <w:start w:val="1"/>
+      <w:numFmt w:val="bullet"/>
+      <w:lvlText w:val=""/>
+      <w:lvlJc w:val="left"/>
+      <w:pPr>
+        <w:ind w:left="6480" w:hanging="360"/>
+      </w:pPr>
+      <w:rPr>
+        <w:rFonts w:ascii="Wingdings" w:hAnsi="Wingdings" w:hint="default"/>
+      </w:rPr>
+    </w:lvl>
+  </w:abstractNum>
+  <w:abstractNum w:abstractNumId="51" w15:restartNumberingAfterBreak="0">
     <w:nsid w:val="72D51A61"/>
     <w:multiLevelType w:val="hybridMultilevel"/>
     <w:tmpl w:val="4A7A8500"/>
@@ -13693,7 +13844,7 @@
       </w:rPr>
     </w:lvl>
   </w:abstractNum>
-  <w:abstractNum w:abstractNumId="51" w15:restartNumberingAfterBreak="0">
+  <w:abstractNum w:abstractNumId="52" w15:restartNumberingAfterBreak="0">
     <w:nsid w:val="737F0F33"/>
     <w:multiLevelType w:val="multilevel"/>
     <w:tmpl w:val="A238B278"/>
@@ -13842,7 +13993,7 @@
       </w:rPr>
     </w:lvl>
   </w:abstractNum>
-  <w:abstractNum w:abstractNumId="52" w15:restartNumberingAfterBreak="0">
+  <w:abstractNum w:abstractNumId="53" w15:restartNumberingAfterBreak="0">
     <w:nsid w:val="783568DC"/>
     <w:multiLevelType w:val="hybridMultilevel"/>
     <w:tmpl w:val="29226D96"/>
@@ -13934,7 +14085,7 @@
       </w:pPr>
     </w:lvl>
   </w:abstractNum>
-  <w:abstractNum w:abstractNumId="53" w15:restartNumberingAfterBreak="0">
+  <w:abstractNum w:abstractNumId="54" w15:restartNumberingAfterBreak="0">
     <w:nsid w:val="78826452"/>
     <w:multiLevelType w:val="hybridMultilevel"/>
     <w:tmpl w:val="CF0691E0"/>
@@ -14047,7 +14198,7 @@
       </w:rPr>
     </w:lvl>
   </w:abstractNum>
-  <w:abstractNum w:abstractNumId="54" w15:restartNumberingAfterBreak="0">
+  <w:abstractNum w:abstractNumId="55" w15:restartNumberingAfterBreak="0">
     <w:nsid w:val="7B22150F"/>
     <w:multiLevelType w:val="hybridMultilevel"/>
     <w:tmpl w:val="3FA647C6"/>
@@ -14133,7 +14284,7 @@
       </w:pPr>
     </w:lvl>
   </w:abstractNum>
-  <w:abstractNum w:abstractNumId="55" w15:restartNumberingAfterBreak="0">
+  <w:abstractNum w:abstractNumId="56" w15:restartNumberingAfterBreak="0">
     <w:nsid w:val="7D3A636A"/>
     <w:multiLevelType w:val="hybridMultilevel"/>
     <w:tmpl w:val="F6F84E62"/>
@@ -14246,7 +14397,7 @@
       </w:rPr>
     </w:lvl>
   </w:abstractNum>
-  <w:abstractNum w:abstractNumId="56" w15:restartNumberingAfterBreak="0">
+  <w:abstractNum w:abstractNumId="57" w15:restartNumberingAfterBreak="0">
     <w:nsid w:val="7E280765"/>
     <w:multiLevelType w:val="hybridMultilevel"/>
     <w:tmpl w:val="BC244B9E"/>
@@ -14360,7 +14511,7 @@
     </w:lvl>
   </w:abstractNum>
   <w:num w:numId="1" w16cid:durableId="1924337573">
-    <w:abstractNumId w:val="52"/>
+    <w:abstractNumId w:val="53"/>
   </w:num>
   <w:num w:numId="2" w16cid:durableId="743067488">
     <w:abstractNumId w:val="8"/>
@@ -14399,7 +14550,7 @@
     <w:abstractNumId w:val="17"/>
   </w:num>
   <w:num w:numId="14" w16cid:durableId="1385981044">
-    <w:abstractNumId w:val="54"/>
+    <w:abstractNumId w:val="55"/>
   </w:num>
   <w:num w:numId="15" w16cid:durableId="395977025">
     <w:abstractNumId w:val="16"/>
@@ -14423,7 +14574,7 @@
     <w:abstractNumId w:val="39"/>
   </w:num>
   <w:num w:numId="22" w16cid:durableId="1290043333">
-    <w:abstractNumId w:val="56"/>
+    <w:abstractNumId w:val="57"/>
   </w:num>
   <w:num w:numId="23" w16cid:durableId="1508448853">
     <w:abstractNumId w:val="49"/>
@@ -14462,10 +14613,10 @@
     <w:abstractNumId w:val="9"/>
   </w:num>
   <w:num w:numId="35" w16cid:durableId="1272278993">
-    <w:abstractNumId w:val="55"/>
+    <w:abstractNumId w:val="56"/>
   </w:num>
   <w:num w:numId="36" w16cid:durableId="2020504769">
-    <w:abstractNumId w:val="50"/>
+    <w:abstractNumId w:val="51"/>
   </w:num>
   <w:num w:numId="37" w16cid:durableId="2030837763">
     <w:abstractNumId w:val="36"/>
@@ -14486,7 +14637,7 @@
     <w:abstractNumId w:val="29"/>
   </w:num>
   <w:num w:numId="43" w16cid:durableId="616058370">
-    <w:abstractNumId w:val="53"/>
+    <w:abstractNumId w:val="54"/>
   </w:num>
   <w:num w:numId="44" w16cid:durableId="1705599149">
     <w:abstractNumId w:val="5"/>
@@ -14504,7 +14655,7 @@
     <w:abstractNumId w:val="23"/>
   </w:num>
   <w:num w:numId="49" w16cid:durableId="556626747">
-    <w:abstractNumId w:val="51"/>
+    <w:abstractNumId w:val="52"/>
   </w:num>
   <w:num w:numId="50" w16cid:durableId="87697491">
     <w:abstractNumId w:val="10"/>
@@ -14529,6 +14680,9 @@
   </w:num>
   <w:num w:numId="57" w16cid:durableId="486239531">
     <w:abstractNumId w:val="19"/>
+  </w:num>
+  <w:num w:numId="58" w16cid:durableId="2103523654">
+    <w:abstractNumId w:val="50"/>
   </w:num>
 </w:numbering>
 </file>
@@ -15134,7 +15288,6 @@
   <w:style w:type="character" w:default="1" w:styleId="DefaultParagraphFont">
     <w:name w:val="Default Paragraph Font"/>
     <w:uiPriority w:val="1"/>
-    <w:semiHidden/>
     <w:unhideWhenUsed/>
   </w:style>
   <w:style w:type="table" w:default="1" w:styleId="TableNormal">

</xml_diff>

<commit_message>
JaCoCo benifits and implementation
</commit_message>
<xml_diff>
--- a/Backend/SpringBootTesting/MODULE7/notes/SpringBootTesting.docx
+++ b/Backend/SpringBootTesting/MODULE7/notes/SpringBootTesting.docx
@@ -88,7 +88,6 @@
         <w:t xml:space="preserve">  </w:t>
       </w:r>
       <w:proofErr w:type="spellStart"/>
-      <w:proofErr w:type="gramStart"/>
       <w:r>
         <w:t>saveUser</w:t>
       </w:r>
@@ -96,7 +95,6 @@
       <w:r>
         <w:t>();</w:t>
       </w:r>
-      <w:proofErr w:type="gramEnd"/>
     </w:p>
     <w:p>
       <w:pPr>
@@ -107,7 +105,6 @@
         <w:t xml:space="preserve">  </w:t>
       </w:r>
       <w:proofErr w:type="spellStart"/>
-      <w:proofErr w:type="gramStart"/>
       <w:r>
         <w:t>sendEmail</w:t>
       </w:r>
@@ -115,7 +112,6 @@
       <w:r>
         <w:t>();</w:t>
       </w:r>
-      <w:proofErr w:type="gramEnd"/>
     </w:p>
     <w:p>
       <w:pPr>
@@ -126,7 +122,6 @@
         <w:t xml:space="preserve">  </w:t>
       </w:r>
       <w:proofErr w:type="spellStart"/>
-      <w:proofErr w:type="gramStart"/>
       <w:r>
         <w:t>generateReport</w:t>
       </w:r>
@@ -134,7 +129,6 @@
       <w:r>
         <w:t>();</w:t>
       </w:r>
-      <w:proofErr w:type="gramEnd"/>
     </w:p>
     <w:p>
       <w:pPr>
@@ -263,13 +257,8 @@
         <w:ind w:left="1440"/>
       </w:pPr>
       <w:r>
-        <w:t>if (type == "CAR</w:t>
-      </w:r>
-      <w:proofErr w:type="gramStart"/>
-      <w:r>
-        <w:t>") {}</w:t>
-      </w:r>
-      <w:proofErr w:type="gramEnd"/>
+        <w:t>if (type == "CAR") {}</w:t>
+      </w:r>
     </w:p>
     <w:p>
       <w:pPr>
@@ -298,21 +287,8 @@
         <w:ind w:left="1440"/>
       </w:pPr>
       <w:r>
-        <w:t xml:space="preserve">interface Vehicle </w:t>
-      </w:r>
-      <w:proofErr w:type="gramStart"/>
-      <w:r>
-        <w:t>{ move</w:t>
-      </w:r>
-      <w:proofErr w:type="gramEnd"/>
-      <w:r>
-        <w:t>()</w:t>
-      </w:r>
-      <w:proofErr w:type="gramStart"/>
-      <w:r>
-        <w:t>; }</w:t>
-      </w:r>
-      <w:proofErr w:type="gramEnd"/>
+        <w:t>interface Vehicle { move(); }</w:t>
+      </w:r>
     </w:p>
     <w:p>
       <w:pPr>
@@ -452,13 +428,8 @@
         <w:ind w:left="1440"/>
       </w:pPr>
       <w:r>
-        <w:t xml:space="preserve">Bird </w:t>
-      </w:r>
-      <w:proofErr w:type="gramStart"/>
-      <w:r>
-        <w:t>fly();</w:t>
-      </w:r>
-      <w:proofErr w:type="gramEnd"/>
+        <w:t>Bird fly();</w:t>
+      </w:r>
     </w:p>
     <w:p>
       <w:pPr>
@@ -505,13 +476,8 @@
         <w:ind w:left="1440"/>
       </w:pPr>
       <w:r>
-        <w:t xml:space="preserve">Bird </w:t>
-      </w:r>
-      <w:proofErr w:type="gramStart"/>
-      <w:r>
-        <w:t>eat();</w:t>
-      </w:r>
-      <w:proofErr w:type="gramEnd"/>
+        <w:t>Bird eat();</w:t>
+      </w:r>
     </w:p>
     <w:p>
       <w:pPr>
@@ -519,20 +485,13 @@
         <w:ind w:left="1440"/>
       </w:pPr>
       <w:proofErr w:type="spellStart"/>
-      <w:proofErr w:type="gramStart"/>
       <w:r>
         <w:t>FlyingBird</w:t>
       </w:r>
       <w:proofErr w:type="spellEnd"/>
-      <w:proofErr w:type="gramEnd"/>
-      <w:r>
-        <w:t xml:space="preserve"> </w:t>
-      </w:r>
-      <w:proofErr w:type="gramStart"/>
-      <w:r>
-        <w:t>fly();</w:t>
-      </w:r>
-      <w:proofErr w:type="gramEnd"/>
+      <w:r>
+        <w:t xml:space="preserve"> fly();</w:t>
+      </w:r>
     </w:p>
     <w:p>
       <w:pPr>
@@ -602,13 +561,8 @@
         <w:ind w:left="1440"/>
       </w:pPr>
       <w:r>
-        <w:t xml:space="preserve">  </w:t>
-      </w:r>
-      <w:proofErr w:type="gramStart"/>
-      <w:r>
-        <w:t>print();</w:t>
-      </w:r>
-      <w:proofErr w:type="gramEnd"/>
+        <w:t xml:space="preserve">  print();</w:t>
+      </w:r>
     </w:p>
     <w:p>
       <w:pPr>
@@ -616,13 +570,8 @@
         <w:ind w:left="1440"/>
       </w:pPr>
       <w:r>
-        <w:t xml:space="preserve">  </w:t>
-      </w:r>
-      <w:proofErr w:type="gramStart"/>
-      <w:r>
-        <w:t>scan();</w:t>
-      </w:r>
-      <w:proofErr w:type="gramEnd"/>
+        <w:t xml:space="preserve">  scan();</w:t>
+      </w:r>
     </w:p>
     <w:p>
       <w:pPr>
@@ -630,13 +579,8 @@
         <w:ind w:left="1440"/>
       </w:pPr>
       <w:r>
-        <w:t xml:space="preserve">  </w:t>
-      </w:r>
-      <w:proofErr w:type="gramStart"/>
-      <w:r>
-        <w:t>fax();</w:t>
-      </w:r>
-      <w:proofErr w:type="gramEnd"/>
+        <w:t xml:space="preserve">  fax();</w:t>
+      </w:r>
     </w:p>
     <w:p>
       <w:pPr>
@@ -665,21 +609,8 @@
         <w:ind w:left="1440"/>
       </w:pPr>
       <w:r>
-        <w:t xml:space="preserve">interface Printer </w:t>
-      </w:r>
-      <w:proofErr w:type="gramStart"/>
-      <w:r>
-        <w:t>{ print</w:t>
-      </w:r>
-      <w:proofErr w:type="gramEnd"/>
-      <w:r>
-        <w:t>()</w:t>
-      </w:r>
-      <w:proofErr w:type="gramStart"/>
-      <w:r>
-        <w:t>; }</w:t>
-      </w:r>
-      <w:proofErr w:type="gramEnd"/>
+        <w:t>interface Printer { print(); }</w:t>
+      </w:r>
     </w:p>
     <w:p>
       <w:pPr>
@@ -687,21 +618,8 @@
         <w:ind w:left="1440"/>
       </w:pPr>
       <w:r>
-        <w:t xml:space="preserve">interface Scanner </w:t>
-      </w:r>
-      <w:proofErr w:type="gramStart"/>
-      <w:r>
-        <w:t>{ scan</w:t>
-      </w:r>
-      <w:proofErr w:type="gramEnd"/>
-      <w:r>
-        <w:t>()</w:t>
-      </w:r>
-      <w:proofErr w:type="gramStart"/>
-      <w:r>
-        <w:t>; }</w:t>
-      </w:r>
-      <w:proofErr w:type="gramEnd"/>
+        <w:t>interface Scanner { scan(); }</w:t>
+      </w:r>
     </w:p>
     <w:p>
       <w:pPr>
@@ -736,21 +654,47 @@
       <w:pPr>
         <w:spacing w:line="276" w:lineRule="auto"/>
       </w:pPr>
-      <w:proofErr w:type="gramStart"/>
       <w:r>
         <w:rPr>
           <w:b/>
           <w:bCs/>
         </w:rPr>
-        <w:t>Depend</w:t>
-      </w:r>
-      <w:proofErr w:type="gramEnd"/>
+        <w:t>Depend on interfaces, not concrete classes</w:t>
+      </w:r>
+    </w:p>
+    <w:p>
+      <w:pPr>
+        <w:spacing w:line="276" w:lineRule="auto"/>
+      </w:pPr>
       <w:r>
         <w:rPr>
           <w:b/>
           <w:bCs/>
         </w:rPr>
-        <w:t xml:space="preserve"> on interfaces, not concrete classes</w:t>
+        <w:lastRenderedPageBreak/>
+        <w:t>Bad</w:t>
+      </w:r>
+    </w:p>
+    <w:p>
+      <w:pPr>
+        <w:spacing w:line="276" w:lineRule="auto"/>
+        <w:ind w:left="1440"/>
+      </w:pPr>
+      <w:proofErr w:type="spellStart"/>
+      <w:r>
+        <w:t>OrderService</w:t>
+      </w:r>
+      <w:proofErr w:type="spellEnd"/>
+      <w:r>
+        <w:t xml:space="preserve"> = new </w:t>
+      </w:r>
+      <w:proofErr w:type="spellStart"/>
+      <w:r>
+        <w:t>MySQLDatabase</w:t>
+      </w:r>
+      <w:proofErr w:type="spellEnd"/>
+      <w:r>
+        <w:t>();</w:t>
       </w:r>
     </w:p>
     <w:p>
@@ -762,8 +706,7 @@
           <w:b/>
           <w:bCs/>
         </w:rPr>
-        <w:lastRenderedPageBreak/>
-        <w:t>Bad</w:t>
+        <w:t>Good</w:t>
       </w:r>
     </w:p>
     <w:p>
@@ -777,71 +720,23 @@
       </w:r>
       <w:proofErr w:type="spellEnd"/>
       <w:r>
-        <w:t xml:space="preserve"> = new </w:t>
+        <w:t xml:space="preserve">(Database </w:t>
       </w:r>
       <w:proofErr w:type="spellStart"/>
-      <w:proofErr w:type="gramStart"/>
-      <w:r>
-        <w:t>MySQLDatabase</w:t>
+      <w:r>
+        <w:t>db</w:t>
       </w:r>
       <w:proofErr w:type="spellEnd"/>
       <w:r>
-        <w:t>();</w:t>
-      </w:r>
-      <w:proofErr w:type="gramEnd"/>
-    </w:p>
-    <w:p>
-      <w:pPr>
-        <w:spacing w:line="276" w:lineRule="auto"/>
-      </w:pPr>
-      <w:r>
-        <w:rPr>
-          <w:b/>
-          <w:bCs/>
-        </w:rPr>
-        <w:t>Good</w:t>
-      </w:r>
-    </w:p>
-    <w:p>
-      <w:pPr>
-        <w:spacing w:line="276" w:lineRule="auto"/>
-        <w:ind w:left="1440"/>
-      </w:pPr>
-      <w:proofErr w:type="spellStart"/>
-      <w:proofErr w:type="gramStart"/>
-      <w:r>
-        <w:t>OrderService</w:t>
-      </w:r>
-      <w:proofErr w:type="spellEnd"/>
-      <w:r>
-        <w:t>(</w:t>
-      </w:r>
-      <w:proofErr w:type="gramEnd"/>
-      <w:r>
-        <w:t xml:space="preserve">Database </w:t>
-      </w:r>
-      <w:proofErr w:type="spellStart"/>
-      <w:r>
-        <w:t>db</w:t>
-      </w:r>
-      <w:proofErr w:type="spellEnd"/>
-      <w:proofErr w:type="gramStart"/>
-      <w:r>
         <w:t>);</w:t>
       </w:r>
-      <w:proofErr w:type="gramEnd"/>
-    </w:p>
-    <w:p>
-      <w:pPr>
-        <w:spacing w:line="276" w:lineRule="auto"/>
-      </w:pPr>
-      <w:proofErr w:type="gramStart"/>
-      <w:r>
-        <w:t>Makes</w:t>
-      </w:r>
-      <w:proofErr w:type="gramEnd"/>
-      <w:r>
-        <w:t xml:space="preserve"> testing and swapping implementations easy.</w:t>
+    </w:p>
+    <w:p>
+      <w:pPr>
+        <w:spacing w:line="276" w:lineRule="auto"/>
+      </w:pPr>
+      <w:r>
+        <w:t>Makes testing and swapping implementations easy.</w:t>
       </w:r>
     </w:p>
     <w:p>
@@ -2134,7 +2029,6 @@
           <w:bCs w:val="0"/>
         </w:rPr>
       </w:pPr>
-      <w:proofErr w:type="gramStart"/>
       <w:r>
         <w:rPr>
           <w:rStyle w:val="Strong"/>
@@ -2142,17 +2036,7 @@
           <w:b w:val="0"/>
           <w:bCs w:val="0"/>
         </w:rPr>
-        <w:t>@Test</w:t>
-      </w:r>
-      <w:proofErr w:type="gramEnd"/>
-      <w:r>
-        <w:rPr>
-          <w:rStyle w:val="Strong"/>
-          <w:rFonts w:asciiTheme="minorHAnsi" w:eastAsiaTheme="majorEastAsia" w:hAnsiTheme="minorHAnsi"/>
-          <w:b w:val="0"/>
-          <w:bCs w:val="0"/>
-        </w:rPr>
-        <w:t>: Marks a method as a test method. Junit will execute this method when running test.</w:t>
+        <w:t>@Test: Marks a method as a test method. Junit will execute this method when running test.</w:t>
       </w:r>
     </w:p>
     <w:p>
@@ -2170,7 +2054,6 @@
           <w:bCs w:val="0"/>
         </w:rPr>
       </w:pPr>
-      <w:proofErr w:type="gramStart"/>
       <w:r>
         <w:rPr>
           <w:rStyle w:val="Strong"/>
@@ -2178,17 +2061,7 @@
           <w:b w:val="0"/>
           <w:bCs w:val="0"/>
         </w:rPr>
-        <w:t>@DisplayName</w:t>
-      </w:r>
-      <w:proofErr w:type="gramEnd"/>
-      <w:r>
-        <w:rPr>
-          <w:rStyle w:val="Strong"/>
-          <w:rFonts w:asciiTheme="minorHAnsi" w:eastAsiaTheme="majorEastAsia" w:hAnsiTheme="minorHAnsi"/>
-          <w:b w:val="0"/>
-          <w:bCs w:val="0"/>
-        </w:rPr>
-        <w:t xml:space="preserve">: Sets a custom display name for the test class or test method. This name is used in test reports and IDEs. </w:t>
+        <w:t xml:space="preserve">@DisplayName: Sets a custom display name for the test class or test method. This name is used in test reports and IDEs. </w:t>
       </w:r>
     </w:p>
     <w:p>
@@ -2228,21 +2101,7 @@
         <w:rPr>
           <w:rFonts w:asciiTheme="minorHAnsi" w:eastAsiaTheme="majorEastAsia" w:hAnsiTheme="minorHAnsi"/>
         </w:rPr>
-        <w:t xml:space="preserve">What </w:t>
-      </w:r>
-      <w:proofErr w:type="gramStart"/>
-      <w:r>
-        <w:rPr>
-          <w:rFonts w:asciiTheme="minorHAnsi" w:eastAsiaTheme="majorEastAsia" w:hAnsiTheme="minorHAnsi"/>
-        </w:rPr>
-        <w:t>is</w:t>
-      </w:r>
-      <w:proofErr w:type="gramEnd"/>
-      <w:r>
-        <w:rPr>
-          <w:rFonts w:asciiTheme="minorHAnsi" w:eastAsiaTheme="majorEastAsia" w:hAnsiTheme="minorHAnsi"/>
-        </w:rPr>
-        <w:t xml:space="preserve"> </w:t>
+        <w:t xml:space="preserve">What is </w:t>
       </w:r>
       <w:proofErr w:type="spellStart"/>
       <w:r>
@@ -2272,7 +2131,6 @@
         </w:rPr>
       </w:pPr>
       <w:proofErr w:type="spellStart"/>
-      <w:proofErr w:type="gramStart"/>
       <w:r>
         <w:rPr>
           <w:rFonts w:asciiTheme="minorHAnsi" w:eastAsiaTheme="majorEastAsia" w:hAnsiTheme="minorHAnsi"/>
@@ -2284,14 +2142,7 @@
         <w:rPr>
           <w:rFonts w:asciiTheme="minorHAnsi" w:eastAsiaTheme="majorEastAsia" w:hAnsiTheme="minorHAnsi"/>
         </w:rPr>
-        <w:t>(</w:t>
-      </w:r>
-      <w:proofErr w:type="gramEnd"/>
-      <w:r>
-        <w:rPr>
-          <w:rFonts w:asciiTheme="minorHAnsi" w:eastAsiaTheme="majorEastAsia" w:hAnsiTheme="minorHAnsi"/>
-        </w:rPr>
-        <w:t>expected, actual) checks whether the actual value matches the expected value. If they don’t match, the test fails.</w:t>
+        <w:t>(expected, actual) checks whether the actual value matches the expected value. If they don’t match, the test fails.</w:t>
       </w:r>
     </w:p>
     <w:p>
@@ -2307,16 +2158,8 @@
         <w:rPr>
           <w:rFonts w:asciiTheme="minorHAnsi" w:eastAsiaTheme="majorEastAsia" w:hAnsiTheme="minorHAnsi"/>
         </w:rPr>
-        <w:t xml:space="preserve"> </w:t>
-      </w:r>
-      <w:proofErr w:type="gramStart"/>
-      <w:r>
-        <w:rPr>
-          <w:rFonts w:asciiTheme="minorHAnsi" w:eastAsiaTheme="majorEastAsia" w:hAnsiTheme="minorHAnsi"/>
-        </w:rPr>
-        <w:t>@Test</w:t>
-      </w:r>
-      <w:proofErr w:type="gramEnd"/>
+        <w:t xml:space="preserve"> @Test</w:t>
+      </w:r>
     </w:p>
     <w:p>
       <w:pPr>
@@ -2334,7 +2177,6 @@
         <w:t xml:space="preserve">void </w:t>
       </w:r>
       <w:proofErr w:type="spellStart"/>
-      <w:proofErr w:type="gramStart"/>
       <w:r>
         <w:rPr>
           <w:rFonts w:asciiTheme="minorHAnsi" w:eastAsiaTheme="majorEastAsia" w:hAnsiTheme="minorHAnsi"/>
@@ -2346,14 +2188,7 @@
         <w:rPr>
           <w:rFonts w:asciiTheme="minorHAnsi" w:eastAsiaTheme="majorEastAsia" w:hAnsiTheme="minorHAnsi"/>
         </w:rPr>
-        <w:t>(</w:t>
-      </w:r>
-      <w:proofErr w:type="gramEnd"/>
-      <w:r>
-        <w:rPr>
-          <w:rFonts w:asciiTheme="minorHAnsi" w:eastAsiaTheme="majorEastAsia" w:hAnsiTheme="minorHAnsi"/>
-        </w:rPr>
-        <w:t>) {</w:t>
+        <w:t>() {</w:t>
       </w:r>
     </w:p>
     <w:p>
@@ -2369,16 +2204,8 @@
         <w:rPr>
           <w:rFonts w:asciiTheme="minorHAnsi" w:eastAsiaTheme="majorEastAsia" w:hAnsiTheme="minorHAnsi"/>
         </w:rPr>
-        <w:t xml:space="preserve">    int result = 2 + </w:t>
-      </w:r>
-      <w:proofErr w:type="gramStart"/>
-      <w:r>
-        <w:rPr>
-          <w:rFonts w:asciiTheme="minorHAnsi" w:eastAsiaTheme="majorEastAsia" w:hAnsiTheme="minorHAnsi"/>
-        </w:rPr>
-        <w:t>3;</w:t>
-      </w:r>
-      <w:proofErr w:type="gramEnd"/>
+        <w:t xml:space="preserve">    int result = 2 + 3;</w:t>
+      </w:r>
     </w:p>
     <w:p>
       <w:pPr>
@@ -2417,16 +2244,8 @@
         <w:rPr>
           <w:rFonts w:asciiTheme="minorHAnsi" w:eastAsiaTheme="majorEastAsia" w:hAnsiTheme="minorHAnsi"/>
         </w:rPr>
-        <w:t>(5, result</w:t>
-      </w:r>
-      <w:proofErr w:type="gramStart"/>
-      <w:r>
-        <w:rPr>
-          <w:rFonts w:asciiTheme="minorHAnsi" w:eastAsiaTheme="majorEastAsia" w:hAnsiTheme="minorHAnsi"/>
-        </w:rPr>
-        <w:t>);</w:t>
-      </w:r>
-      <w:proofErr w:type="gramEnd"/>
+        <w:t>(5, result);</w:t>
+      </w:r>
     </w:p>
     <w:p>
       <w:pPr>
@@ -2688,7 +2507,6 @@
         <w:t xml:space="preserve">import static </w:t>
       </w:r>
       <w:proofErr w:type="spellStart"/>
-      <w:proofErr w:type="gramStart"/>
       <w:r>
         <w:rPr>
           <w:rFonts w:asciiTheme="minorHAnsi" w:eastAsiaTheme="majorEastAsia" w:hAnsiTheme="minorHAnsi"/>
@@ -2696,21 +2514,12 @@
         <w:t>org.junit.jupiter.api.Assertions</w:t>
       </w:r>
       <w:proofErr w:type="spellEnd"/>
-      <w:proofErr w:type="gramEnd"/>
-      <w:r>
-        <w:rPr>
-          <w:rFonts w:asciiTheme="minorHAnsi" w:eastAsiaTheme="majorEastAsia" w:hAnsiTheme="minorHAnsi"/>
-        </w:rPr>
-        <w:t>.</w:t>
-      </w:r>
-      <w:proofErr w:type="gramStart"/>
-      <w:r>
-        <w:rPr>
-          <w:rFonts w:asciiTheme="minorHAnsi" w:eastAsiaTheme="majorEastAsia" w:hAnsiTheme="minorHAnsi"/>
-        </w:rPr>
-        <w:t>*;</w:t>
-      </w:r>
-      <w:proofErr w:type="gramEnd"/>
+      <w:r>
+        <w:rPr>
+          <w:rFonts w:asciiTheme="minorHAnsi" w:eastAsiaTheme="majorEastAsia" w:hAnsiTheme="minorHAnsi"/>
+        </w:rPr>
+        <w:t>.*;</w:t>
+      </w:r>
     </w:p>
     <w:p>
       <w:pPr>
@@ -2721,14 +2530,12 @@
           <w:rFonts w:asciiTheme="minorHAnsi" w:eastAsiaTheme="majorEastAsia" w:hAnsiTheme="minorHAnsi"/>
         </w:rPr>
       </w:pPr>
-      <w:proofErr w:type="gramStart"/>
       <w:r>
         <w:rPr>
           <w:rFonts w:asciiTheme="minorHAnsi" w:eastAsiaTheme="majorEastAsia" w:hAnsiTheme="minorHAnsi"/>
         </w:rPr>
         <w:t>@Test</w:t>
       </w:r>
-      <w:proofErr w:type="gramEnd"/>
     </w:p>
     <w:p>
       <w:pPr>
@@ -2750,14 +2557,7 @@
         <w:rPr>
           <w:rFonts w:asciiTheme="minorHAnsi" w:eastAsiaTheme="majorEastAsia" w:hAnsiTheme="minorHAnsi"/>
         </w:rPr>
-        <w:t>junit_</w:t>
-      </w:r>
-      <w:proofErr w:type="gramStart"/>
-      <w:r>
-        <w:rPr>
-          <w:rFonts w:asciiTheme="minorHAnsi" w:eastAsiaTheme="majorEastAsia" w:hAnsiTheme="minorHAnsi"/>
-        </w:rPr>
-        <w:t>example</w:t>
+        <w:t>junit_example</w:t>
       </w:r>
       <w:proofErr w:type="spellEnd"/>
       <w:r>
@@ -2766,7 +2566,6 @@
         </w:rPr>
         <w:t>() {</w:t>
       </w:r>
-      <w:proofErr w:type="gramEnd"/>
     </w:p>
     <w:p>
       <w:pPr>
@@ -2781,16 +2580,8 @@
         <w:rPr>
           <w:rFonts w:asciiTheme="minorHAnsi" w:eastAsiaTheme="majorEastAsia" w:hAnsiTheme="minorHAnsi"/>
         </w:rPr>
-        <w:t xml:space="preserve">  int sum = 2 + </w:t>
-      </w:r>
-      <w:proofErr w:type="gramStart"/>
-      <w:r>
-        <w:rPr>
-          <w:rFonts w:asciiTheme="minorHAnsi" w:eastAsiaTheme="majorEastAsia" w:hAnsiTheme="minorHAnsi"/>
-        </w:rPr>
-        <w:t>3;</w:t>
-      </w:r>
-      <w:proofErr w:type="gramEnd"/>
+        <w:t xml:space="preserve">  int sum = 2 + 3;</w:t>
+      </w:r>
     </w:p>
     <w:p>
       <w:pPr>
@@ -2808,7 +2599,6 @@
         <w:t xml:space="preserve">  </w:t>
       </w:r>
       <w:proofErr w:type="spellStart"/>
-      <w:proofErr w:type="gramStart"/>
       <w:r>
         <w:rPr>
           <w:rFonts w:asciiTheme="minorHAnsi" w:eastAsiaTheme="majorEastAsia" w:hAnsiTheme="minorHAnsi"/>
@@ -2820,23 +2610,8 @@
         <w:rPr>
           <w:rFonts w:asciiTheme="minorHAnsi" w:eastAsiaTheme="majorEastAsia" w:hAnsiTheme="minorHAnsi"/>
         </w:rPr>
-        <w:t>(</w:t>
-      </w:r>
-      <w:proofErr w:type="gramEnd"/>
-      <w:r>
-        <w:rPr>
-          <w:rFonts w:asciiTheme="minorHAnsi" w:eastAsiaTheme="majorEastAsia" w:hAnsiTheme="minorHAnsi"/>
-        </w:rPr>
-        <w:t>5, sum</w:t>
-      </w:r>
-      <w:proofErr w:type="gramStart"/>
-      <w:r>
-        <w:rPr>
-          <w:rFonts w:asciiTheme="minorHAnsi" w:eastAsiaTheme="majorEastAsia" w:hAnsiTheme="minorHAnsi"/>
-        </w:rPr>
-        <w:t>);</w:t>
-      </w:r>
-      <w:proofErr w:type="gramEnd"/>
+        <w:t>(5, sum);</w:t>
+      </w:r>
     </w:p>
     <w:p>
       <w:pPr>
@@ -3075,7 +2850,6 @@
         <w:t xml:space="preserve">import static </w:t>
       </w:r>
       <w:proofErr w:type="spellStart"/>
-      <w:proofErr w:type="gramStart"/>
       <w:r>
         <w:rPr>
           <w:rFonts w:asciiTheme="minorHAnsi" w:eastAsiaTheme="majorEastAsia" w:hAnsiTheme="minorHAnsi"/>
@@ -3083,21 +2857,12 @@
         <w:t>org.assertj.core.api.Assertions</w:t>
       </w:r>
       <w:proofErr w:type="spellEnd"/>
-      <w:proofErr w:type="gramEnd"/>
-      <w:r>
-        <w:rPr>
-          <w:rFonts w:asciiTheme="minorHAnsi" w:eastAsiaTheme="majorEastAsia" w:hAnsiTheme="minorHAnsi"/>
-        </w:rPr>
-        <w:t>.</w:t>
-      </w:r>
-      <w:proofErr w:type="gramStart"/>
-      <w:r>
-        <w:rPr>
-          <w:rFonts w:asciiTheme="minorHAnsi" w:eastAsiaTheme="majorEastAsia" w:hAnsiTheme="minorHAnsi"/>
-        </w:rPr>
-        <w:t>*;</w:t>
-      </w:r>
-      <w:proofErr w:type="gramEnd"/>
+      <w:r>
+        <w:rPr>
+          <w:rFonts w:asciiTheme="minorHAnsi" w:eastAsiaTheme="majorEastAsia" w:hAnsiTheme="minorHAnsi"/>
+        </w:rPr>
+        <w:t>.*;</w:t>
+      </w:r>
     </w:p>
     <w:p>
       <w:pPr>
@@ -3108,14 +2873,12 @@
           <w:rFonts w:asciiTheme="minorHAnsi" w:eastAsiaTheme="majorEastAsia" w:hAnsiTheme="minorHAnsi"/>
         </w:rPr>
       </w:pPr>
-      <w:proofErr w:type="gramStart"/>
       <w:r>
         <w:rPr>
           <w:rFonts w:asciiTheme="minorHAnsi" w:eastAsiaTheme="majorEastAsia" w:hAnsiTheme="minorHAnsi"/>
         </w:rPr>
         <w:t>@Test</w:t>
       </w:r>
-      <w:proofErr w:type="gramEnd"/>
     </w:p>
     <w:p>
       <w:pPr>
@@ -3137,28 +2900,14 @@
         <w:rPr>
           <w:rFonts w:asciiTheme="minorHAnsi" w:eastAsiaTheme="majorEastAsia" w:hAnsiTheme="minorHAnsi"/>
         </w:rPr>
-        <w:t>assertj_</w:t>
-      </w:r>
-      <w:proofErr w:type="gramStart"/>
-      <w:r>
-        <w:rPr>
-          <w:rFonts w:asciiTheme="minorHAnsi" w:eastAsiaTheme="majorEastAsia" w:hAnsiTheme="minorHAnsi"/>
-        </w:rPr>
-        <w:t>example</w:t>
+        <w:t>assertj_example</w:t>
       </w:r>
       <w:proofErr w:type="spellEnd"/>
       <w:r>
         <w:rPr>
           <w:rFonts w:asciiTheme="minorHAnsi" w:eastAsiaTheme="majorEastAsia" w:hAnsiTheme="minorHAnsi"/>
         </w:rPr>
-        <w:t>(</w:t>
-      </w:r>
-      <w:proofErr w:type="gramEnd"/>
-      <w:r>
-        <w:rPr>
-          <w:rFonts w:asciiTheme="minorHAnsi" w:eastAsiaTheme="majorEastAsia" w:hAnsiTheme="minorHAnsi"/>
-        </w:rPr>
-        <w:t>) {</w:t>
+        <w:t>() {</w:t>
       </w:r>
     </w:p>
     <w:p>
@@ -3174,16 +2923,8 @@
         <w:rPr>
           <w:rFonts w:asciiTheme="minorHAnsi" w:eastAsiaTheme="majorEastAsia" w:hAnsiTheme="minorHAnsi"/>
         </w:rPr>
-        <w:t xml:space="preserve">  int sum = 2 + </w:t>
-      </w:r>
-      <w:proofErr w:type="gramStart"/>
-      <w:r>
-        <w:rPr>
-          <w:rFonts w:asciiTheme="minorHAnsi" w:eastAsiaTheme="majorEastAsia" w:hAnsiTheme="minorHAnsi"/>
-        </w:rPr>
-        <w:t>3;</w:t>
-      </w:r>
-      <w:proofErr w:type="gramEnd"/>
+        <w:t xml:space="preserve">  int sum = 2 + 3;</w:t>
+      </w:r>
     </w:p>
     <w:p>
       <w:pPr>
@@ -3212,14 +2953,7 @@
         <w:rPr>
           <w:rFonts w:asciiTheme="minorHAnsi" w:eastAsiaTheme="majorEastAsia" w:hAnsiTheme="minorHAnsi"/>
         </w:rPr>
-        <w:t>(sum</w:t>
-      </w:r>
-      <w:proofErr w:type="gramStart"/>
-      <w:r>
-        <w:rPr>
-          <w:rFonts w:asciiTheme="minorHAnsi" w:eastAsiaTheme="majorEastAsia" w:hAnsiTheme="minorHAnsi"/>
-        </w:rPr>
-        <w:t>).</w:t>
+        <w:t>(sum).</w:t>
       </w:r>
       <w:proofErr w:type="spellStart"/>
       <w:r>
@@ -3229,21 +2963,12 @@
         <w:t>isEqualTo</w:t>
       </w:r>
       <w:proofErr w:type="spellEnd"/>
-      <w:proofErr w:type="gramEnd"/>
-      <w:r>
-        <w:rPr>
-          <w:rFonts w:asciiTheme="minorHAnsi" w:eastAsiaTheme="majorEastAsia" w:hAnsiTheme="minorHAnsi"/>
-        </w:rPr>
-        <w:t>(5</w:t>
-      </w:r>
-      <w:proofErr w:type="gramStart"/>
-      <w:r>
-        <w:rPr>
-          <w:rFonts w:asciiTheme="minorHAnsi" w:eastAsiaTheme="majorEastAsia" w:hAnsiTheme="minorHAnsi"/>
-        </w:rPr>
-        <w:t>);</w:t>
-      </w:r>
-      <w:proofErr w:type="gramEnd"/>
+      <w:r>
+        <w:rPr>
+          <w:rFonts w:asciiTheme="minorHAnsi" w:eastAsiaTheme="majorEastAsia" w:hAnsiTheme="minorHAnsi"/>
+        </w:rPr>
+        <w:t>(5);</w:t>
+      </w:r>
     </w:p>
     <w:p>
       <w:pPr>
@@ -3466,7 +3191,6 @@
         <w:t xml:space="preserve">Tools: </w:t>
       </w:r>
       <w:proofErr w:type="spellStart"/>
-      <w:proofErr w:type="gramStart"/>
       <w:r>
         <w:rPr>
           <w:rFonts w:asciiTheme="minorHAnsi" w:eastAsiaTheme="majorEastAsia" w:hAnsiTheme="minorHAnsi"/>
@@ -3478,14 +3202,7 @@
         <w:rPr>
           <w:rFonts w:asciiTheme="minorHAnsi" w:eastAsiaTheme="majorEastAsia" w:hAnsiTheme="minorHAnsi"/>
         </w:rPr>
-        <w:t xml:space="preserve"> @</w:t>
-      </w:r>
-      <w:proofErr w:type="gramEnd"/>
-      <w:r>
-        <w:rPr>
-          <w:rFonts w:asciiTheme="minorHAnsi" w:eastAsiaTheme="majorEastAsia" w:hAnsiTheme="minorHAnsi"/>
-        </w:rPr>
-        <w:t>SpringBootTest</w:t>
+        <w:t xml:space="preserve"> @SpringBootTest</w:t>
       </w:r>
     </w:p>
     <w:p>
@@ -4514,21 +4231,7 @@
               <w:rPr>
                 <w:rFonts w:asciiTheme="minorHAnsi" w:eastAsiaTheme="majorEastAsia" w:hAnsiTheme="minorHAnsi"/>
               </w:rPr>
-              <w:t xml:space="preserve">Injects </w:t>
-            </w:r>
-            <w:proofErr w:type="gramStart"/>
-            <w:r>
-              <w:rPr>
-                <w:rFonts w:asciiTheme="minorHAnsi" w:eastAsiaTheme="majorEastAsia" w:hAnsiTheme="minorHAnsi"/>
-              </w:rPr>
-              <w:t>mocks</w:t>
-            </w:r>
-            <w:proofErr w:type="gramEnd"/>
-            <w:r>
-              <w:rPr>
-                <w:rFonts w:asciiTheme="minorHAnsi" w:eastAsiaTheme="majorEastAsia" w:hAnsiTheme="minorHAnsi"/>
-              </w:rPr>
-              <w:t xml:space="preserve"> into class under test</w:t>
+              <w:t>Injects mocks into class under test</w:t>
             </w:r>
           </w:p>
         </w:tc>
@@ -4710,19 +4413,11 @@
                 <w:rFonts w:asciiTheme="minorHAnsi" w:eastAsiaTheme="majorEastAsia" w:hAnsiTheme="minorHAnsi"/>
               </w:rPr>
             </w:pPr>
-            <w:proofErr w:type="gramStart"/>
             <w:r>
               <w:rPr>
                 <w:rFonts w:asciiTheme="minorHAnsi" w:eastAsiaTheme="majorEastAsia" w:hAnsiTheme="minorHAnsi"/>
               </w:rPr>
-              <w:t>Runs</w:t>
-            </w:r>
-            <w:proofErr w:type="gramEnd"/>
-            <w:r>
-              <w:rPr>
-                <w:rFonts w:asciiTheme="minorHAnsi" w:eastAsiaTheme="majorEastAsia" w:hAnsiTheme="minorHAnsi"/>
-              </w:rPr>
-              <w:t xml:space="preserve"> after each test</w:t>
+              <w:t>Runs after each test</w:t>
             </w:r>
           </w:p>
         </w:tc>
@@ -4997,19 +4692,11 @@
                 <w:rFonts w:asciiTheme="minorHAnsi" w:eastAsiaTheme="majorEastAsia" w:hAnsiTheme="minorHAnsi"/>
               </w:rPr>
             </w:pPr>
-            <w:proofErr w:type="gramStart"/>
             <w:r>
               <w:rPr>
                 <w:rFonts w:asciiTheme="minorHAnsi" w:eastAsiaTheme="majorEastAsia" w:hAnsiTheme="minorHAnsi"/>
               </w:rPr>
-              <w:t>Skips</w:t>
-            </w:r>
-            <w:proofErr w:type="gramEnd"/>
-            <w:r>
-              <w:rPr>
-                <w:rFonts w:asciiTheme="minorHAnsi" w:eastAsiaTheme="majorEastAsia" w:hAnsiTheme="minorHAnsi"/>
-              </w:rPr>
-              <w:t xml:space="preserve"> a test</w:t>
+              <w:t>Skips a test</w:t>
             </w:r>
           </w:p>
         </w:tc>
@@ -5413,14 +5100,12 @@
           <w:rFonts w:asciiTheme="minorHAnsi" w:eastAsiaTheme="majorEastAsia" w:hAnsiTheme="minorHAnsi"/>
         </w:rPr>
       </w:pPr>
-      <w:proofErr w:type="gramStart"/>
       <w:r>
         <w:rPr>
           <w:rFonts w:asciiTheme="minorHAnsi" w:eastAsiaTheme="majorEastAsia" w:hAnsiTheme="minorHAnsi"/>
         </w:rPr>
         <w:t>@AutoConfigureTestDatabase</w:t>
       </w:r>
-      <w:proofErr w:type="gramEnd"/>
     </w:p>
     <w:p>
       <w:pPr>
@@ -5453,19 +5138,11 @@
           <w:rFonts w:asciiTheme="minorHAnsi" w:eastAsiaTheme="majorEastAsia" w:hAnsiTheme="minorHAnsi"/>
         </w:rPr>
       </w:pPr>
-      <w:proofErr w:type="gramStart"/>
-      <w:r>
-        <w:rPr>
-          <w:rFonts w:asciiTheme="minorHAnsi" w:eastAsiaTheme="majorEastAsia" w:hAnsiTheme="minorHAnsi"/>
-        </w:rPr>
-        <w:t>Replaces</w:t>
-      </w:r>
-      <w:proofErr w:type="gramEnd"/>
-      <w:r>
-        <w:rPr>
-          <w:rFonts w:asciiTheme="minorHAnsi" w:eastAsiaTheme="majorEastAsia" w:hAnsiTheme="minorHAnsi"/>
-        </w:rPr>
-        <w:t xml:space="preserve"> your real database with an in-memory database (H2) when testing.</w:t>
+      <w:r>
+        <w:rPr>
+          <w:rFonts w:asciiTheme="minorHAnsi" w:eastAsiaTheme="majorEastAsia" w:hAnsiTheme="minorHAnsi"/>
+        </w:rPr>
+        <w:t>Replaces your real database with an in-memory database (H2) when testing.</w:t>
       </w:r>
     </w:p>
     <w:p>
@@ -5503,27 +5180,13 @@
         <w:rPr>
           <w:rFonts w:asciiTheme="minorHAnsi" w:eastAsiaTheme="majorEastAsia" w:hAnsiTheme="minorHAnsi"/>
         </w:rPr>
-        <w:t xml:space="preserve">Common Usage </w:t>
-      </w:r>
-      <w:proofErr w:type="gramStart"/>
-      <w:r>
-        <w:rPr>
-          <w:rFonts w:asciiTheme="minorHAnsi" w:eastAsiaTheme="majorEastAsia" w:hAnsiTheme="minorHAnsi"/>
-        </w:rPr>
-        <w:t xml:space="preserve">Patterns - </w:t>
-      </w:r>
-      <w:r>
-        <w:rPr>
-          <w:rFonts w:asciiTheme="minorHAnsi" w:eastAsiaTheme="majorEastAsia" w:hAnsiTheme="minorHAnsi"/>
-        </w:rPr>
-        <w:t>@AutoConfigureTestDatabase(</w:t>
-      </w:r>
-      <w:proofErr w:type="gramEnd"/>
-      <w:r>
-        <w:rPr>
-          <w:rFonts w:asciiTheme="minorHAnsi" w:eastAsiaTheme="majorEastAsia" w:hAnsiTheme="minorHAnsi"/>
-        </w:rPr>
-        <w:t xml:space="preserve">replace = </w:t>
+        <w:t xml:space="preserve">Common Usage Patterns - </w:t>
+      </w:r>
+      <w:r>
+        <w:rPr>
+          <w:rFonts w:asciiTheme="minorHAnsi" w:eastAsiaTheme="majorEastAsia" w:hAnsiTheme="minorHAnsi"/>
+        </w:rPr>
+        <w:t xml:space="preserve">@AutoConfigureTestDatabase(replace = </w:t>
       </w:r>
       <w:proofErr w:type="spellStart"/>
       <w:r>
@@ -5548,14 +5211,12 @@
           <w:rFonts w:asciiTheme="minorHAnsi" w:eastAsiaTheme="majorEastAsia" w:hAnsiTheme="minorHAnsi"/>
         </w:rPr>
       </w:pPr>
-      <w:proofErr w:type="gramStart"/>
       <w:r>
         <w:rPr>
           <w:rFonts w:asciiTheme="minorHAnsi" w:eastAsiaTheme="majorEastAsia" w:hAnsiTheme="minorHAnsi"/>
         </w:rPr>
         <w:t>@DataJpaTest</w:t>
       </w:r>
-      <w:proofErr w:type="gramEnd"/>
     </w:p>
     <w:p>
       <w:pPr>
@@ -5569,14 +5230,12 @@
           <w:rFonts w:asciiTheme="minorHAnsi" w:eastAsiaTheme="majorEastAsia" w:hAnsiTheme="minorHAnsi"/>
         </w:rPr>
       </w:pPr>
-      <w:proofErr w:type="gramStart"/>
       <w:r>
         <w:rPr>
           <w:rFonts w:asciiTheme="minorHAnsi" w:eastAsiaTheme="majorEastAsia" w:hAnsiTheme="minorHAnsi"/>
         </w:rPr>
         <w:t>@DataJpaTest</w:t>
       </w:r>
-      <w:proofErr w:type="gramEnd"/>
       <w:r>
         <w:rPr>
           <w:rFonts w:asciiTheme="minorHAnsi" w:eastAsiaTheme="majorEastAsia" w:hAnsiTheme="minorHAnsi"/>
@@ -5595,21 +5254,7 @@
         <w:rPr>
           <w:rFonts w:asciiTheme="minorHAnsi" w:eastAsiaTheme="majorEastAsia" w:hAnsiTheme="minorHAnsi"/>
         </w:rPr>
-        <w:t xml:space="preserve"> test slice used to test persistence layer in isolation. It loads only JPA related components like entities and repositories, uses an in-memory database and </w:t>
-      </w:r>
-      <w:proofErr w:type="gramStart"/>
-      <w:r>
-        <w:rPr>
-          <w:rFonts w:asciiTheme="minorHAnsi" w:eastAsiaTheme="majorEastAsia" w:hAnsiTheme="minorHAnsi"/>
-        </w:rPr>
-        <w:t>exclude</w:t>
-      </w:r>
-      <w:proofErr w:type="gramEnd"/>
-      <w:r>
-        <w:rPr>
-          <w:rFonts w:asciiTheme="minorHAnsi" w:eastAsiaTheme="majorEastAsia" w:hAnsiTheme="minorHAnsi"/>
-        </w:rPr>
-        <w:t xml:space="preserve"> presentation and business layer. </w:t>
+        <w:t xml:space="preserve"> test slice used to test persistence layer in isolation. It loads only JPA related components like entities and repositories, uses an in-memory database and exclude presentation and business layer. </w:t>
       </w:r>
     </w:p>
     <w:p>
@@ -5632,25 +5277,7 @@
           <w:i/>
           <w:iCs/>
         </w:rPr>
-        <w:t xml:space="preserve">We can also </w:t>
-      </w:r>
-      <w:proofErr w:type="gramStart"/>
-      <w:r>
-        <w:rPr>
-          <w:rFonts w:asciiTheme="minorHAnsi" w:eastAsiaTheme="majorEastAsia" w:hAnsiTheme="minorHAnsi"/>
-          <w:i/>
-          <w:iCs/>
-        </w:rPr>
-        <w:t>use @AutoConfigureTestDatabase(</w:t>
-      </w:r>
-      <w:proofErr w:type="gramEnd"/>
-      <w:r>
-        <w:rPr>
-          <w:rFonts w:asciiTheme="minorHAnsi" w:eastAsiaTheme="majorEastAsia" w:hAnsiTheme="minorHAnsi"/>
-          <w:i/>
-          <w:iCs/>
-        </w:rPr>
-        <w:t xml:space="preserve">replace = NONE) if we want to test against a real database or </w:t>
+        <w:t xml:space="preserve">We can also use @AutoConfigureTestDatabase(replace = NONE) if we want to test against a real database or </w:t>
       </w:r>
       <w:proofErr w:type="spellStart"/>
       <w:r>
@@ -5691,61 +5318,7 @@
           <w:i/>
           <w:iCs/>
         </w:rPr>
-        <w:t xml:space="preserve"> We don’t need to </w:t>
-      </w:r>
-      <w:proofErr w:type="gramStart"/>
-      <w:r>
-        <w:rPr>
-          <w:rFonts w:asciiTheme="minorHAnsi" w:eastAsiaTheme="majorEastAsia" w:hAnsiTheme="minorHAnsi"/>
-          <w:i/>
-          <w:iCs/>
-        </w:rPr>
-        <w:t>use @</w:t>
-      </w:r>
-      <w:proofErr w:type="gramEnd"/>
-      <w:r>
-        <w:rPr>
-          <w:rFonts w:asciiTheme="minorHAnsi" w:eastAsiaTheme="majorEastAsia" w:hAnsiTheme="minorHAnsi"/>
-          <w:i/>
-          <w:iCs/>
-        </w:rPr>
-        <w:t xml:space="preserve">AutoConfigureTestDatabase </w:t>
-      </w:r>
-      <w:proofErr w:type="gramStart"/>
-      <w:r>
-        <w:rPr>
-          <w:rFonts w:asciiTheme="minorHAnsi" w:eastAsiaTheme="majorEastAsia" w:hAnsiTheme="minorHAnsi"/>
-          <w:i/>
-          <w:iCs/>
-        </w:rPr>
-        <w:t>because @</w:t>
-      </w:r>
-      <w:proofErr w:type="gramEnd"/>
-      <w:r>
-        <w:rPr>
-          <w:rFonts w:asciiTheme="minorHAnsi" w:eastAsiaTheme="majorEastAsia" w:hAnsiTheme="minorHAnsi"/>
-          <w:i/>
-          <w:iCs/>
-        </w:rPr>
-        <w:t xml:space="preserve">DataJpaTest </w:t>
-      </w:r>
-      <w:proofErr w:type="gramStart"/>
-      <w:r>
-        <w:rPr>
-          <w:rFonts w:asciiTheme="minorHAnsi" w:eastAsiaTheme="majorEastAsia" w:hAnsiTheme="minorHAnsi"/>
-          <w:i/>
-          <w:iCs/>
-        </w:rPr>
-        <w:t>uses @</w:t>
-      </w:r>
-      <w:proofErr w:type="gramEnd"/>
-      <w:r>
-        <w:rPr>
-          <w:rFonts w:asciiTheme="minorHAnsi" w:eastAsiaTheme="majorEastAsia" w:hAnsiTheme="minorHAnsi"/>
-          <w:i/>
-          <w:iCs/>
-        </w:rPr>
-        <w:t>AutoConfigureTestDatabase by default.</w:t>
+        <w:t xml:space="preserve"> We don’t need to use @AutoConfigureTestDatabase because @DataJpaTest uses @AutoConfigureTestDatabase by default.</w:t>
       </w:r>
       <w:r>
         <w:rPr>
@@ -5776,59 +5349,44 @@
           <w:i/>
           <w:iCs/>
         </w:rPr>
-        <w:t xml:space="preserve">By </w:t>
-      </w:r>
-      <w:proofErr w:type="gramStart"/>
+        <w:t>By default, @DataJpaTest runs each test method inside a transaction and automatically rolls it back after the test completes, ensuring database state isolation between tests.</w:t>
+      </w:r>
       <w:r>
         <w:rPr>
           <w:rFonts w:asciiTheme="minorHAnsi" w:eastAsiaTheme="majorEastAsia" w:hAnsiTheme="minorHAnsi"/>
           <w:i/>
           <w:iCs/>
         </w:rPr>
-        <w:t>default, @</w:t>
-      </w:r>
-      <w:proofErr w:type="gramEnd"/>
+        <w:t xml:space="preserve"> </w:t>
+      </w:r>
       <w:r>
         <w:rPr>
           <w:rFonts w:asciiTheme="minorHAnsi" w:eastAsiaTheme="majorEastAsia" w:hAnsiTheme="minorHAnsi"/>
           <w:i/>
           <w:iCs/>
         </w:rPr>
-        <w:t>DataJpaTest runs each test method inside a transaction and automatically rolls it back after the test completes, ensuring database state isolation between tests.</w:t>
-      </w:r>
-      <w:r>
-        <w:rPr>
-          <w:rFonts w:asciiTheme="minorHAnsi" w:eastAsiaTheme="majorEastAsia" w:hAnsiTheme="minorHAnsi"/>
-          <w:i/>
-          <w:iCs/>
+        <w:t>(You can disable rollback with:@Rollback(false)</w:t>
+      </w:r>
+    </w:p>
+    <w:p>
+      <w:pPr>
+        <w:pStyle w:val="NormalWeb"/>
+        <w:spacing w:line="360" w:lineRule="auto"/>
+        <w:rPr>
+          <w:rFonts w:asciiTheme="minorHAnsi" w:eastAsiaTheme="majorEastAsia" w:hAnsiTheme="minorHAnsi"/>
+        </w:rPr>
+      </w:pPr>
+      <w:r>
+        <w:rPr>
+          <w:rFonts w:asciiTheme="minorHAnsi" w:eastAsiaTheme="majorEastAsia" w:hAnsiTheme="minorHAnsi"/>
         </w:rPr>
         <w:t xml:space="preserve"> </w:t>
       </w:r>
       <w:r>
         <w:rPr>
           <w:rFonts w:asciiTheme="minorHAnsi" w:eastAsiaTheme="majorEastAsia" w:hAnsiTheme="minorHAnsi"/>
-          <w:i/>
-          <w:iCs/>
-        </w:rPr>
-        <w:t xml:space="preserve">(You can disable rollback </w:t>
-      </w:r>
-      <w:proofErr w:type="gramStart"/>
-      <w:r>
-        <w:rPr>
-          <w:rFonts w:asciiTheme="minorHAnsi" w:eastAsiaTheme="majorEastAsia" w:hAnsiTheme="minorHAnsi"/>
-          <w:i/>
-          <w:iCs/>
-        </w:rPr>
-        <w:t>with:@</w:t>
-      </w:r>
-      <w:proofErr w:type="gramEnd"/>
-      <w:r>
-        <w:rPr>
-          <w:rFonts w:asciiTheme="minorHAnsi" w:eastAsiaTheme="majorEastAsia" w:hAnsiTheme="minorHAnsi"/>
-          <w:i/>
-          <w:iCs/>
-        </w:rPr>
-        <w:t>Rollback(false)</w:t>
+        </w:rPr>
+        <w:t xml:space="preserve">For example: </w:t>
       </w:r>
     </w:p>
     <w:p>
@@ -5843,31 +5401,8 @@
         <w:rPr>
           <w:rFonts w:asciiTheme="minorHAnsi" w:eastAsiaTheme="majorEastAsia" w:hAnsiTheme="minorHAnsi"/>
         </w:rPr>
-        <w:t xml:space="preserve"> </w:t>
-      </w:r>
-      <w:r>
-        <w:rPr>
-          <w:rFonts w:asciiTheme="minorHAnsi" w:eastAsiaTheme="majorEastAsia" w:hAnsiTheme="minorHAnsi"/>
-        </w:rPr>
-        <w:t xml:space="preserve">For example: </w:t>
-      </w:r>
-    </w:p>
-    <w:p>
-      <w:pPr>
-        <w:pStyle w:val="NormalWeb"/>
-        <w:spacing w:line="360" w:lineRule="auto"/>
-        <w:rPr>
-          <w:rFonts w:asciiTheme="minorHAnsi" w:eastAsiaTheme="majorEastAsia" w:hAnsiTheme="minorHAnsi"/>
-        </w:rPr>
-      </w:pPr>
-      <w:proofErr w:type="gramStart"/>
-      <w:r>
-        <w:rPr>
-          <w:rFonts w:asciiTheme="minorHAnsi" w:eastAsiaTheme="majorEastAsia" w:hAnsiTheme="minorHAnsi"/>
-        </w:rPr>
         <w:t>@DataJpaTest</w:t>
       </w:r>
-      <w:proofErr w:type="gramEnd"/>
     </w:p>
     <w:p>
       <w:pPr>
@@ -5943,7 +5478,6 @@
         <w:t xml:space="preserve"> </w:t>
       </w:r>
       <w:proofErr w:type="spellStart"/>
-      <w:proofErr w:type="gramStart"/>
       <w:r>
         <w:rPr>
           <w:rFonts w:asciiTheme="minorHAnsi" w:eastAsiaTheme="majorEastAsia" w:hAnsiTheme="minorHAnsi"/>
@@ -5957,7 +5491,6 @@
         </w:rPr>
         <w:t>;</w:t>
       </w:r>
-      <w:proofErr w:type="gramEnd"/>
     </w:p>
     <w:p>
       <w:pPr>
@@ -5980,16 +5513,8 @@
         <w:rPr>
           <w:rFonts w:asciiTheme="minorHAnsi" w:eastAsiaTheme="majorEastAsia" w:hAnsiTheme="minorHAnsi"/>
         </w:rPr>
-        <w:t xml:space="preserve">    </w:t>
-      </w:r>
-      <w:proofErr w:type="gramStart"/>
-      <w:r>
-        <w:rPr>
-          <w:rFonts w:asciiTheme="minorHAnsi" w:eastAsiaTheme="majorEastAsia" w:hAnsiTheme="minorHAnsi"/>
-        </w:rPr>
-        <w:t>@Test</w:t>
-      </w:r>
-      <w:proofErr w:type="gramEnd"/>
+        <w:t xml:space="preserve">    @Test</w:t>
+      </w:r>
     </w:p>
     <w:p>
       <w:pPr>
@@ -6006,7 +5531,6 @@
         <w:t xml:space="preserve">    void </w:t>
       </w:r>
       <w:proofErr w:type="spellStart"/>
-      <w:proofErr w:type="gramStart"/>
       <w:r>
         <w:rPr>
           <w:rFonts w:asciiTheme="minorHAnsi" w:eastAsiaTheme="majorEastAsia" w:hAnsiTheme="minorHAnsi"/>
@@ -6018,313 +5542,242 @@
         <w:rPr>
           <w:rFonts w:asciiTheme="minorHAnsi" w:eastAsiaTheme="majorEastAsia" w:hAnsiTheme="minorHAnsi"/>
         </w:rPr>
+        <w:t>() {</w:t>
+      </w:r>
+    </w:p>
+    <w:p>
+      <w:pPr>
+        <w:pStyle w:val="NormalWeb"/>
+        <w:ind w:left="1440"/>
+        <w:rPr>
+          <w:rFonts w:asciiTheme="minorHAnsi" w:eastAsiaTheme="majorEastAsia" w:hAnsiTheme="minorHAnsi"/>
+        </w:rPr>
+      </w:pPr>
+      <w:r>
+        <w:rPr>
+          <w:rFonts w:asciiTheme="minorHAnsi" w:eastAsiaTheme="majorEastAsia" w:hAnsiTheme="minorHAnsi"/>
+        </w:rPr>
+        <w:t xml:space="preserve">        Employee </w:t>
+      </w:r>
+      <w:proofErr w:type="spellStart"/>
+      <w:r>
+        <w:rPr>
+          <w:rFonts w:asciiTheme="minorHAnsi" w:eastAsiaTheme="majorEastAsia" w:hAnsiTheme="minorHAnsi"/>
+        </w:rPr>
+        <w:t>employee</w:t>
+      </w:r>
+      <w:proofErr w:type="spellEnd"/>
+      <w:r>
+        <w:rPr>
+          <w:rFonts w:asciiTheme="minorHAnsi" w:eastAsiaTheme="majorEastAsia" w:hAnsiTheme="minorHAnsi"/>
+        </w:rPr>
+        <w:t xml:space="preserve"> = new Employee();</w:t>
+      </w:r>
+    </w:p>
+    <w:p>
+      <w:pPr>
+        <w:pStyle w:val="NormalWeb"/>
+        <w:ind w:left="1440"/>
+        <w:rPr>
+          <w:rFonts w:asciiTheme="minorHAnsi" w:eastAsiaTheme="majorEastAsia" w:hAnsiTheme="minorHAnsi"/>
+        </w:rPr>
+      </w:pPr>
+      <w:r>
+        <w:rPr>
+          <w:rFonts w:asciiTheme="minorHAnsi" w:eastAsiaTheme="majorEastAsia" w:hAnsiTheme="minorHAnsi"/>
+        </w:rPr>
+        <w:t xml:space="preserve">        </w:t>
+      </w:r>
+      <w:proofErr w:type="spellStart"/>
+      <w:r>
+        <w:rPr>
+          <w:rFonts w:asciiTheme="minorHAnsi" w:eastAsiaTheme="majorEastAsia" w:hAnsiTheme="minorHAnsi"/>
+        </w:rPr>
+        <w:t>employee.setName</w:t>
+      </w:r>
+      <w:proofErr w:type="spellEnd"/>
+      <w:r>
+        <w:rPr>
+          <w:rFonts w:asciiTheme="minorHAnsi" w:eastAsiaTheme="majorEastAsia" w:hAnsiTheme="minorHAnsi"/>
+        </w:rPr>
+        <w:t>("Umair");</w:t>
+      </w:r>
+    </w:p>
+    <w:p>
+      <w:pPr>
+        <w:pStyle w:val="NormalWeb"/>
+        <w:ind w:left="1440"/>
+        <w:rPr>
+          <w:rFonts w:asciiTheme="minorHAnsi" w:eastAsiaTheme="majorEastAsia" w:hAnsiTheme="minorHAnsi"/>
+        </w:rPr>
+      </w:pPr>
+      <w:r>
+        <w:rPr>
+          <w:rFonts w:asciiTheme="minorHAnsi" w:eastAsiaTheme="majorEastAsia" w:hAnsiTheme="minorHAnsi"/>
+        </w:rPr>
+        <w:t xml:space="preserve">        </w:t>
+      </w:r>
+      <w:proofErr w:type="spellStart"/>
+      <w:r>
+        <w:rPr>
+          <w:rFonts w:asciiTheme="minorHAnsi" w:eastAsiaTheme="majorEastAsia" w:hAnsiTheme="minorHAnsi"/>
+        </w:rPr>
+        <w:t>employee.setEmail</w:t>
+      </w:r>
+      <w:proofErr w:type="spellEnd"/>
+      <w:r>
+        <w:rPr>
+          <w:rFonts w:asciiTheme="minorHAnsi" w:eastAsiaTheme="majorEastAsia" w:hAnsiTheme="minorHAnsi"/>
+        </w:rPr>
+        <w:t>("umair@test.com");</w:t>
+      </w:r>
+    </w:p>
+    <w:p>
+      <w:pPr>
+        <w:pStyle w:val="NormalWeb"/>
+        <w:ind w:left="1440"/>
+        <w:rPr>
+          <w:rFonts w:asciiTheme="minorHAnsi" w:eastAsiaTheme="majorEastAsia" w:hAnsiTheme="minorHAnsi"/>
+        </w:rPr>
+      </w:pPr>
+      <w:r>
+        <w:rPr>
+          <w:rFonts w:asciiTheme="minorHAnsi" w:eastAsiaTheme="majorEastAsia" w:hAnsiTheme="minorHAnsi"/>
+        </w:rPr>
+        <w:t xml:space="preserve">        </w:t>
+      </w:r>
+      <w:proofErr w:type="spellStart"/>
+      <w:r>
+        <w:rPr>
+          <w:rFonts w:asciiTheme="minorHAnsi" w:eastAsiaTheme="majorEastAsia" w:hAnsiTheme="minorHAnsi"/>
+        </w:rPr>
+        <w:t>employee.setSalary</w:t>
+      </w:r>
+      <w:proofErr w:type="spellEnd"/>
+      <w:r>
+        <w:rPr>
+          <w:rFonts w:asciiTheme="minorHAnsi" w:eastAsiaTheme="majorEastAsia" w:hAnsiTheme="minorHAnsi"/>
+        </w:rPr>
+        <w:t>(50000.0);</w:t>
+      </w:r>
+    </w:p>
+    <w:p>
+      <w:pPr>
+        <w:pStyle w:val="NormalWeb"/>
+        <w:ind w:left="1440"/>
+        <w:rPr>
+          <w:rFonts w:asciiTheme="minorHAnsi" w:eastAsiaTheme="majorEastAsia" w:hAnsiTheme="minorHAnsi"/>
+        </w:rPr>
+      </w:pPr>
+    </w:p>
+    <w:p>
+      <w:pPr>
+        <w:pStyle w:val="NormalWeb"/>
+        <w:ind w:left="1440"/>
+        <w:rPr>
+          <w:rFonts w:asciiTheme="minorHAnsi" w:eastAsiaTheme="majorEastAsia" w:hAnsiTheme="minorHAnsi"/>
+        </w:rPr>
+      </w:pPr>
+      <w:r>
+        <w:rPr>
+          <w:rFonts w:asciiTheme="minorHAnsi" w:eastAsiaTheme="majorEastAsia" w:hAnsiTheme="minorHAnsi"/>
+        </w:rPr>
+        <w:t xml:space="preserve">        Employee </w:t>
+      </w:r>
+      <w:proofErr w:type="spellStart"/>
+      <w:r>
+        <w:rPr>
+          <w:rFonts w:asciiTheme="minorHAnsi" w:eastAsiaTheme="majorEastAsia" w:hAnsiTheme="minorHAnsi"/>
+        </w:rPr>
+        <w:t>savedEmployee</w:t>
+      </w:r>
+      <w:proofErr w:type="spellEnd"/>
+      <w:r>
+        <w:rPr>
+          <w:rFonts w:asciiTheme="minorHAnsi" w:eastAsiaTheme="majorEastAsia" w:hAnsiTheme="minorHAnsi"/>
+        </w:rPr>
+        <w:t xml:space="preserve"> = </w:t>
+      </w:r>
+      <w:proofErr w:type="spellStart"/>
+      <w:r>
+        <w:rPr>
+          <w:rFonts w:asciiTheme="minorHAnsi" w:eastAsiaTheme="majorEastAsia" w:hAnsiTheme="minorHAnsi"/>
+        </w:rPr>
+        <w:t>employeeRepository.save</w:t>
+      </w:r>
+      <w:proofErr w:type="spellEnd"/>
+      <w:r>
+        <w:rPr>
+          <w:rFonts w:asciiTheme="minorHAnsi" w:eastAsiaTheme="majorEastAsia" w:hAnsiTheme="minorHAnsi"/>
+        </w:rPr>
+        <w:t>(employee);</w:t>
+      </w:r>
+    </w:p>
+    <w:p>
+      <w:pPr>
+        <w:pStyle w:val="NormalWeb"/>
+        <w:ind w:left="1440"/>
+        <w:rPr>
+          <w:rFonts w:asciiTheme="minorHAnsi" w:eastAsiaTheme="majorEastAsia" w:hAnsiTheme="minorHAnsi"/>
+        </w:rPr>
+      </w:pPr>
+    </w:p>
+    <w:p>
+      <w:pPr>
+        <w:pStyle w:val="NormalWeb"/>
+        <w:ind w:left="1440"/>
+        <w:rPr>
+          <w:rFonts w:asciiTheme="minorHAnsi" w:eastAsiaTheme="majorEastAsia" w:hAnsiTheme="minorHAnsi"/>
+        </w:rPr>
+      </w:pPr>
+      <w:r>
+        <w:rPr>
+          <w:rFonts w:asciiTheme="minorHAnsi" w:eastAsiaTheme="majorEastAsia" w:hAnsiTheme="minorHAnsi"/>
+        </w:rPr>
+        <w:t xml:space="preserve">        </w:t>
+      </w:r>
+      <w:proofErr w:type="spellStart"/>
+      <w:r>
+        <w:rPr>
+          <w:rFonts w:asciiTheme="minorHAnsi" w:eastAsiaTheme="majorEastAsia" w:hAnsiTheme="minorHAnsi"/>
+        </w:rPr>
+        <w:t>assertThat</w:t>
+      </w:r>
+      <w:proofErr w:type="spellEnd"/>
+      <w:r>
+        <w:rPr>
+          <w:rFonts w:asciiTheme="minorHAnsi" w:eastAsiaTheme="majorEastAsia" w:hAnsiTheme="minorHAnsi"/>
+        </w:rPr>
         <w:t>(</w:t>
       </w:r>
-      <w:proofErr w:type="gramEnd"/>
-      <w:r>
-        <w:rPr>
-          <w:rFonts w:asciiTheme="minorHAnsi" w:eastAsiaTheme="majorEastAsia" w:hAnsiTheme="minorHAnsi"/>
-        </w:rPr>
-        <w:t>) {</w:t>
-      </w:r>
-    </w:p>
-    <w:p>
-      <w:pPr>
-        <w:pStyle w:val="NormalWeb"/>
-        <w:ind w:left="1440"/>
-        <w:rPr>
-          <w:rFonts w:asciiTheme="minorHAnsi" w:eastAsiaTheme="majorEastAsia" w:hAnsiTheme="minorHAnsi"/>
-        </w:rPr>
-      </w:pPr>
-      <w:r>
-        <w:rPr>
-          <w:rFonts w:asciiTheme="minorHAnsi" w:eastAsiaTheme="majorEastAsia" w:hAnsiTheme="minorHAnsi"/>
-        </w:rPr>
-        <w:t xml:space="preserve">        Employee </w:t>
-      </w:r>
       <w:proofErr w:type="spellStart"/>
       <w:r>
         <w:rPr>
           <w:rFonts w:asciiTheme="minorHAnsi" w:eastAsiaTheme="majorEastAsia" w:hAnsiTheme="minorHAnsi"/>
         </w:rPr>
-        <w:t>employee</w:t>
+        <w:t>savedEmployee.getId</w:t>
       </w:r>
       <w:proofErr w:type="spellEnd"/>
       <w:r>
         <w:rPr>
           <w:rFonts w:asciiTheme="minorHAnsi" w:eastAsiaTheme="majorEastAsia" w:hAnsiTheme="minorHAnsi"/>
         </w:rPr>
-        <w:t xml:space="preserve"> = new </w:t>
-      </w:r>
-      <w:proofErr w:type="gramStart"/>
-      <w:r>
-        <w:rPr>
-          <w:rFonts w:asciiTheme="minorHAnsi" w:eastAsiaTheme="majorEastAsia" w:hAnsiTheme="minorHAnsi"/>
-        </w:rPr>
-        <w:t>Employee();</w:t>
-      </w:r>
-      <w:proofErr w:type="gramEnd"/>
-    </w:p>
-    <w:p>
-      <w:pPr>
-        <w:pStyle w:val="NormalWeb"/>
-        <w:ind w:left="1440"/>
-        <w:rPr>
-          <w:rFonts w:asciiTheme="minorHAnsi" w:eastAsiaTheme="majorEastAsia" w:hAnsiTheme="minorHAnsi"/>
-        </w:rPr>
-      </w:pPr>
-      <w:r>
-        <w:rPr>
-          <w:rFonts w:asciiTheme="minorHAnsi" w:eastAsiaTheme="majorEastAsia" w:hAnsiTheme="minorHAnsi"/>
-        </w:rPr>
-        <w:t xml:space="preserve">        </w:t>
+        <w:t>()).</w:t>
       </w:r>
       <w:proofErr w:type="spellStart"/>
-      <w:proofErr w:type="gramStart"/>
-      <w:r>
-        <w:rPr>
-          <w:rFonts w:asciiTheme="minorHAnsi" w:eastAsiaTheme="majorEastAsia" w:hAnsiTheme="minorHAnsi"/>
-        </w:rPr>
-        <w:t>employee.setName</w:t>
+      <w:r>
+        <w:rPr>
+          <w:rFonts w:asciiTheme="minorHAnsi" w:eastAsiaTheme="majorEastAsia" w:hAnsiTheme="minorHAnsi"/>
+        </w:rPr>
+        <w:t>isNotNull</w:t>
       </w:r>
       <w:proofErr w:type="spellEnd"/>
-      <w:proofErr w:type="gramEnd"/>
-      <w:r>
-        <w:rPr>
-          <w:rFonts w:asciiTheme="minorHAnsi" w:eastAsiaTheme="majorEastAsia" w:hAnsiTheme="minorHAnsi"/>
-        </w:rPr>
-        <w:t>("Umair"</w:t>
-      </w:r>
-      <w:proofErr w:type="gramStart"/>
-      <w:r>
-        <w:rPr>
-          <w:rFonts w:asciiTheme="minorHAnsi" w:eastAsiaTheme="majorEastAsia" w:hAnsiTheme="minorHAnsi"/>
-        </w:rPr>
-        <w:t>);</w:t>
-      </w:r>
-      <w:proofErr w:type="gramEnd"/>
-    </w:p>
-    <w:p>
-      <w:pPr>
-        <w:pStyle w:val="NormalWeb"/>
-        <w:ind w:left="1440"/>
-        <w:rPr>
-          <w:rFonts w:asciiTheme="minorHAnsi" w:eastAsiaTheme="majorEastAsia" w:hAnsiTheme="minorHAnsi"/>
-        </w:rPr>
-      </w:pPr>
-      <w:r>
-        <w:rPr>
-          <w:rFonts w:asciiTheme="minorHAnsi" w:eastAsiaTheme="majorEastAsia" w:hAnsiTheme="minorHAnsi"/>
-        </w:rPr>
-        <w:t xml:space="preserve">        </w:t>
-      </w:r>
-      <w:proofErr w:type="spellStart"/>
-      <w:proofErr w:type="gramStart"/>
-      <w:r>
-        <w:rPr>
-          <w:rFonts w:asciiTheme="minorHAnsi" w:eastAsiaTheme="majorEastAsia" w:hAnsiTheme="minorHAnsi"/>
-        </w:rPr>
-        <w:t>employee.setEmail</w:t>
-      </w:r>
-      <w:proofErr w:type="spellEnd"/>
-      <w:proofErr w:type="gramEnd"/>
-      <w:r>
-        <w:rPr>
-          <w:rFonts w:asciiTheme="minorHAnsi" w:eastAsiaTheme="majorEastAsia" w:hAnsiTheme="minorHAnsi"/>
-        </w:rPr>
-        <w:t>("umair@test.com"</w:t>
-      </w:r>
-      <w:proofErr w:type="gramStart"/>
-      <w:r>
-        <w:rPr>
-          <w:rFonts w:asciiTheme="minorHAnsi" w:eastAsiaTheme="majorEastAsia" w:hAnsiTheme="minorHAnsi"/>
-        </w:rPr>
-        <w:t>);</w:t>
-      </w:r>
-      <w:proofErr w:type="gramEnd"/>
-    </w:p>
-    <w:p>
-      <w:pPr>
-        <w:pStyle w:val="NormalWeb"/>
-        <w:ind w:left="1440"/>
-        <w:rPr>
-          <w:rFonts w:asciiTheme="minorHAnsi" w:eastAsiaTheme="majorEastAsia" w:hAnsiTheme="minorHAnsi"/>
-        </w:rPr>
-      </w:pPr>
-      <w:r>
-        <w:rPr>
-          <w:rFonts w:asciiTheme="minorHAnsi" w:eastAsiaTheme="majorEastAsia" w:hAnsiTheme="minorHAnsi"/>
-        </w:rPr>
-        <w:t xml:space="preserve">        </w:t>
-      </w:r>
-      <w:proofErr w:type="spellStart"/>
-      <w:proofErr w:type="gramStart"/>
-      <w:r>
-        <w:rPr>
-          <w:rFonts w:asciiTheme="minorHAnsi" w:eastAsiaTheme="majorEastAsia" w:hAnsiTheme="minorHAnsi"/>
-        </w:rPr>
-        <w:t>employee.setSalary</w:t>
-      </w:r>
-      <w:proofErr w:type="spellEnd"/>
-      <w:proofErr w:type="gramEnd"/>
-      <w:r>
-        <w:rPr>
-          <w:rFonts w:asciiTheme="minorHAnsi" w:eastAsiaTheme="majorEastAsia" w:hAnsiTheme="minorHAnsi"/>
-        </w:rPr>
-        <w:t>(50000.0</w:t>
-      </w:r>
-      <w:proofErr w:type="gramStart"/>
-      <w:r>
-        <w:rPr>
-          <w:rFonts w:asciiTheme="minorHAnsi" w:eastAsiaTheme="majorEastAsia" w:hAnsiTheme="minorHAnsi"/>
-        </w:rPr>
-        <w:t>);</w:t>
-      </w:r>
-      <w:proofErr w:type="gramEnd"/>
-    </w:p>
-    <w:p>
-      <w:pPr>
-        <w:pStyle w:val="NormalWeb"/>
-        <w:ind w:left="1440"/>
-        <w:rPr>
-          <w:rFonts w:asciiTheme="minorHAnsi" w:eastAsiaTheme="majorEastAsia" w:hAnsiTheme="minorHAnsi"/>
-        </w:rPr>
-      </w:pPr>
-    </w:p>
-    <w:p>
-      <w:pPr>
-        <w:pStyle w:val="NormalWeb"/>
-        <w:ind w:left="1440"/>
-        <w:rPr>
-          <w:rFonts w:asciiTheme="minorHAnsi" w:eastAsiaTheme="majorEastAsia" w:hAnsiTheme="minorHAnsi"/>
-        </w:rPr>
-      </w:pPr>
-      <w:r>
-        <w:rPr>
-          <w:rFonts w:asciiTheme="minorHAnsi" w:eastAsiaTheme="majorEastAsia" w:hAnsiTheme="minorHAnsi"/>
-        </w:rPr>
-        <w:t xml:space="preserve">        Employee </w:t>
-      </w:r>
-      <w:proofErr w:type="spellStart"/>
-      <w:r>
-        <w:rPr>
-          <w:rFonts w:asciiTheme="minorHAnsi" w:eastAsiaTheme="majorEastAsia" w:hAnsiTheme="minorHAnsi"/>
-        </w:rPr>
-        <w:t>savedEmployee</w:t>
-      </w:r>
-      <w:proofErr w:type="spellEnd"/>
-      <w:r>
-        <w:rPr>
-          <w:rFonts w:asciiTheme="minorHAnsi" w:eastAsiaTheme="majorEastAsia" w:hAnsiTheme="minorHAnsi"/>
-        </w:rPr>
-        <w:t xml:space="preserve"> = </w:t>
-      </w:r>
-      <w:proofErr w:type="spellStart"/>
-      <w:r>
-        <w:rPr>
-          <w:rFonts w:asciiTheme="minorHAnsi" w:eastAsiaTheme="majorEastAsia" w:hAnsiTheme="minorHAnsi"/>
-        </w:rPr>
-        <w:t>employeeRepository.save</w:t>
-      </w:r>
-      <w:proofErr w:type="spellEnd"/>
-      <w:r>
-        <w:rPr>
-          <w:rFonts w:asciiTheme="minorHAnsi" w:eastAsiaTheme="majorEastAsia" w:hAnsiTheme="minorHAnsi"/>
-        </w:rPr>
-        <w:t>(employee</w:t>
-      </w:r>
-      <w:proofErr w:type="gramStart"/>
-      <w:r>
-        <w:rPr>
-          <w:rFonts w:asciiTheme="minorHAnsi" w:eastAsiaTheme="majorEastAsia" w:hAnsiTheme="minorHAnsi"/>
-        </w:rPr>
-        <w:t>);</w:t>
-      </w:r>
-      <w:proofErr w:type="gramEnd"/>
-    </w:p>
-    <w:p>
-      <w:pPr>
-        <w:pStyle w:val="NormalWeb"/>
-        <w:ind w:left="1440"/>
-        <w:rPr>
-          <w:rFonts w:asciiTheme="minorHAnsi" w:eastAsiaTheme="majorEastAsia" w:hAnsiTheme="minorHAnsi"/>
-        </w:rPr>
-      </w:pPr>
-    </w:p>
-    <w:p>
-      <w:pPr>
-        <w:pStyle w:val="NormalWeb"/>
-        <w:ind w:left="1440"/>
-        <w:rPr>
-          <w:rFonts w:asciiTheme="minorHAnsi" w:eastAsiaTheme="majorEastAsia" w:hAnsiTheme="minorHAnsi"/>
-        </w:rPr>
-      </w:pPr>
-      <w:r>
-        <w:rPr>
-          <w:rFonts w:asciiTheme="minorHAnsi" w:eastAsiaTheme="majorEastAsia" w:hAnsiTheme="minorHAnsi"/>
-        </w:rPr>
-        <w:t xml:space="preserve">        </w:t>
-      </w:r>
-      <w:proofErr w:type="spellStart"/>
-      <w:proofErr w:type="gramStart"/>
-      <w:r>
-        <w:rPr>
-          <w:rFonts w:asciiTheme="minorHAnsi" w:eastAsiaTheme="majorEastAsia" w:hAnsiTheme="minorHAnsi"/>
-        </w:rPr>
-        <w:t>assertThat</w:t>
-      </w:r>
-      <w:proofErr w:type="spellEnd"/>
-      <w:r>
-        <w:rPr>
-          <w:rFonts w:asciiTheme="minorHAnsi" w:eastAsiaTheme="majorEastAsia" w:hAnsiTheme="minorHAnsi"/>
-        </w:rPr>
-        <w:t>(</w:t>
-      </w:r>
-      <w:proofErr w:type="spellStart"/>
-      <w:proofErr w:type="gramEnd"/>
-      <w:r>
-        <w:rPr>
-          <w:rFonts w:asciiTheme="minorHAnsi" w:eastAsiaTheme="majorEastAsia" w:hAnsiTheme="minorHAnsi"/>
-        </w:rPr>
-        <w:t>savedEmployee.getId</w:t>
-      </w:r>
-      <w:proofErr w:type="spellEnd"/>
-      <w:r>
-        <w:rPr>
-          <w:rFonts w:asciiTheme="minorHAnsi" w:eastAsiaTheme="majorEastAsia" w:hAnsiTheme="minorHAnsi"/>
-        </w:rPr>
-        <w:t>()</w:t>
-      </w:r>
-      <w:proofErr w:type="gramStart"/>
-      <w:r>
-        <w:rPr>
-          <w:rFonts w:asciiTheme="minorHAnsi" w:eastAsiaTheme="majorEastAsia" w:hAnsiTheme="minorHAnsi"/>
-        </w:rPr>
-        <w:t>).</w:t>
-      </w:r>
-      <w:proofErr w:type="spellStart"/>
-      <w:r>
-        <w:rPr>
-          <w:rFonts w:asciiTheme="minorHAnsi" w:eastAsiaTheme="majorEastAsia" w:hAnsiTheme="minorHAnsi"/>
-        </w:rPr>
-        <w:t>isNotNull</w:t>
-      </w:r>
-      <w:proofErr w:type="spellEnd"/>
-      <w:proofErr w:type="gramEnd"/>
-      <w:r>
-        <w:rPr>
-          <w:rFonts w:asciiTheme="minorHAnsi" w:eastAsiaTheme="majorEastAsia" w:hAnsiTheme="minorHAnsi"/>
-        </w:rPr>
-        <w:t>(</w:t>
-      </w:r>
-      <w:proofErr w:type="gramStart"/>
-      <w:r>
-        <w:rPr>
-          <w:rFonts w:asciiTheme="minorHAnsi" w:eastAsiaTheme="majorEastAsia" w:hAnsiTheme="minorHAnsi"/>
-        </w:rPr>
-        <w:t>);</w:t>
-      </w:r>
-      <w:proofErr w:type="gramEnd"/>
+      <w:r>
+        <w:rPr>
+          <w:rFonts w:asciiTheme="minorHAnsi" w:eastAsiaTheme="majorEastAsia" w:hAnsiTheme="minorHAnsi"/>
+        </w:rPr>
+        <w:t>();</w:t>
+      </w:r>
     </w:p>
     <w:p>
       <w:pPr>
@@ -6494,30 +5947,8 @@
         <w:rPr>
           <w:rFonts w:asciiTheme="minorHAnsi" w:eastAsiaTheme="majorEastAsia" w:hAnsiTheme="minorHAnsi"/>
         </w:rPr>
-        <w:t xml:space="preserve"> = new </w:t>
-      </w:r>
-      <w:proofErr w:type="gramStart"/>
-      <w:r>
-        <w:rPr>
-          <w:rFonts w:asciiTheme="minorHAnsi" w:eastAsiaTheme="majorEastAsia" w:hAnsiTheme="minorHAnsi"/>
-        </w:rPr>
-        <w:t>Employee(</w:t>
-      </w:r>
-      <w:proofErr w:type="gramEnd"/>
-      <w:r>
-        <w:rPr>
-          <w:rFonts w:asciiTheme="minorHAnsi" w:eastAsiaTheme="majorEastAsia" w:hAnsiTheme="minorHAnsi"/>
-        </w:rPr>
-        <w:t>"Walter", "ww@example.com"</w:t>
-      </w:r>
-      <w:proofErr w:type="gramStart"/>
-      <w:r>
-        <w:rPr>
-          <w:rFonts w:asciiTheme="minorHAnsi" w:eastAsiaTheme="majorEastAsia" w:hAnsiTheme="minorHAnsi"/>
-        </w:rPr>
-        <w:t>);</w:t>
-      </w:r>
-      <w:proofErr w:type="gramEnd"/>
+        <w:t xml:space="preserve"> = new Employee("Walter", "ww@example.com");</w:t>
+      </w:r>
     </w:p>
     <w:p>
       <w:pPr>
@@ -6539,16 +5970,8 @@
         <w:rPr>
           <w:rFonts w:asciiTheme="minorHAnsi" w:eastAsiaTheme="majorEastAsia" w:hAnsiTheme="minorHAnsi"/>
         </w:rPr>
-        <w:t>(employee</w:t>
-      </w:r>
-      <w:proofErr w:type="gramStart"/>
-      <w:r>
-        <w:rPr>
-          <w:rFonts w:asciiTheme="minorHAnsi" w:eastAsiaTheme="majorEastAsia" w:hAnsiTheme="minorHAnsi"/>
-        </w:rPr>
-        <w:t>);</w:t>
-      </w:r>
-      <w:proofErr w:type="gramEnd"/>
+        <w:t>(employee);</w:t>
+      </w:r>
     </w:p>
     <w:p>
       <w:pPr>
@@ -6625,16 +6048,8 @@
         <w:rPr>
           <w:rFonts w:asciiTheme="minorHAnsi" w:eastAsiaTheme="majorEastAsia" w:hAnsiTheme="minorHAnsi"/>
         </w:rPr>
-        <w:t>("ww@example.com"</w:t>
-      </w:r>
-      <w:proofErr w:type="gramStart"/>
-      <w:r>
-        <w:rPr>
-          <w:rFonts w:asciiTheme="minorHAnsi" w:eastAsiaTheme="majorEastAsia" w:hAnsiTheme="minorHAnsi"/>
-        </w:rPr>
-        <w:t>);</w:t>
-      </w:r>
-      <w:proofErr w:type="gramEnd"/>
+        <w:t>("ww@example.com");</w:t>
+      </w:r>
     </w:p>
     <w:p>
       <w:pPr>
@@ -6705,14 +6120,7 @@
         <w:rPr>
           <w:rFonts w:asciiTheme="minorHAnsi" w:eastAsiaTheme="majorEastAsia" w:hAnsiTheme="minorHAnsi"/>
         </w:rPr>
-        <w:t>(result</w:t>
-      </w:r>
-      <w:proofErr w:type="gramStart"/>
-      <w:r>
-        <w:rPr>
-          <w:rFonts w:asciiTheme="minorHAnsi" w:eastAsiaTheme="majorEastAsia" w:hAnsiTheme="minorHAnsi"/>
-        </w:rPr>
-        <w:t>).</w:t>
+        <w:t>(result).</w:t>
       </w:r>
       <w:proofErr w:type="spellStart"/>
       <w:r>
@@ -6722,21 +6130,12 @@
         <w:t>isNotEmpty</w:t>
       </w:r>
       <w:proofErr w:type="spellEnd"/>
-      <w:proofErr w:type="gramEnd"/>
-      <w:r>
-        <w:rPr>
-          <w:rFonts w:asciiTheme="minorHAnsi" w:eastAsiaTheme="majorEastAsia" w:hAnsiTheme="minorHAnsi"/>
-        </w:rPr>
-        <w:t>(</w:t>
-      </w:r>
-      <w:proofErr w:type="gramStart"/>
-      <w:r>
-        <w:rPr>
-          <w:rFonts w:asciiTheme="minorHAnsi" w:eastAsiaTheme="majorEastAsia" w:hAnsiTheme="minorHAnsi"/>
-        </w:rPr>
-        <w:t>);</w:t>
-      </w:r>
-      <w:proofErr w:type="gramEnd"/>
+      <w:r>
+        <w:rPr>
+          <w:rFonts w:asciiTheme="minorHAnsi" w:eastAsiaTheme="majorEastAsia" w:hAnsiTheme="minorHAnsi"/>
+        </w:rPr>
+        <w:t>();</w:t>
+      </w:r>
     </w:p>
     <w:p>
       <w:pPr>
@@ -6750,44 +6149,8 @@
         <w:rPr>
           <w:rFonts w:asciiTheme="minorHAnsi" w:eastAsiaTheme="majorEastAsia" w:hAnsiTheme="minorHAnsi"/>
         </w:rPr>
-        <w:t>assertThat(result.get(0</w:t>
-      </w:r>
-      <w:proofErr w:type="gramStart"/>
-      <w:r>
-        <w:rPr>
-          <w:rFonts w:asciiTheme="minorHAnsi" w:eastAsiaTheme="majorEastAsia" w:hAnsiTheme="minorHAnsi"/>
-        </w:rPr>
-        <w:t>).getEmail</w:t>
-      </w:r>
-      <w:proofErr w:type="gramEnd"/>
-      <w:r>
-        <w:rPr>
-          <w:rFonts w:asciiTheme="minorHAnsi" w:eastAsiaTheme="majorEastAsia" w:hAnsiTheme="minorHAnsi"/>
-        </w:rPr>
-        <w:t>()</w:t>
-      </w:r>
-      <w:proofErr w:type="gramStart"/>
-      <w:r>
-        <w:rPr>
-          <w:rFonts w:asciiTheme="minorHAnsi" w:eastAsiaTheme="majorEastAsia" w:hAnsiTheme="minorHAnsi"/>
-        </w:rPr>
-        <w:t>).isEqualTo</w:t>
-      </w:r>
-      <w:proofErr w:type="gramEnd"/>
-      <w:r>
-        <w:rPr>
-          <w:rFonts w:asciiTheme="minorHAnsi" w:eastAsiaTheme="majorEastAsia" w:hAnsiTheme="minorHAnsi"/>
-        </w:rPr>
-        <w:t>("ww@example.com"</w:t>
-      </w:r>
-      <w:proofErr w:type="gramStart"/>
-      <w:r>
-        <w:rPr>
-          <w:rFonts w:asciiTheme="minorHAnsi" w:eastAsiaTheme="majorEastAsia" w:hAnsiTheme="minorHAnsi"/>
-        </w:rPr>
-        <w:t>);</w:t>
-      </w:r>
-      <w:proofErr w:type="gramEnd"/>
+        <w:t>assertThat(result.get(0).getEmail()).isEqualTo("ww@example.com");</w:t>
+      </w:r>
     </w:p>
     <w:p>
       <w:pPr>
@@ -6836,21 +6199,7 @@
         <w:rPr>
           <w:rFonts w:asciiTheme="minorHAnsi" w:eastAsiaTheme="majorEastAsia" w:hAnsiTheme="minorHAnsi"/>
         </w:rPr>
-        <w:t xml:space="preserve"> </w:t>
-      </w:r>
-      <w:proofErr w:type="gramStart"/>
-      <w:r>
-        <w:rPr>
-          <w:rFonts w:asciiTheme="minorHAnsi" w:eastAsiaTheme="majorEastAsia" w:hAnsiTheme="minorHAnsi"/>
-        </w:rPr>
-        <w:t>runs</w:t>
-      </w:r>
-      <w:proofErr w:type="gramEnd"/>
-      <w:r>
-        <w:rPr>
-          <w:rFonts w:asciiTheme="minorHAnsi" w:eastAsiaTheme="majorEastAsia" w:hAnsiTheme="minorHAnsi"/>
-        </w:rPr>
-        <w:t xml:space="preserve"> real services like PostgreSQL in Docker containers during tests, providing production-like integration testing with full isolation.</w:t>
+        <w:t xml:space="preserve"> runs real services like PostgreSQL in Docker containers during tests, providing production-like integration testing with full isolation.</w:t>
       </w:r>
     </w:p>
     <w:p>
@@ -7157,19 +6506,11 @@
           <w:rFonts w:asciiTheme="minorHAnsi" w:eastAsiaTheme="majorEastAsia" w:hAnsiTheme="minorHAnsi"/>
         </w:rPr>
       </w:pPr>
-      <w:proofErr w:type="gramStart"/>
-      <w:r>
-        <w:rPr>
-          <w:rFonts w:asciiTheme="minorHAnsi" w:eastAsiaTheme="majorEastAsia" w:hAnsiTheme="minorHAnsi"/>
-        </w:rPr>
-        <w:t>Using @</w:t>
-      </w:r>
-      <w:proofErr w:type="gramEnd"/>
-      <w:r>
-        <w:rPr>
-          <w:rFonts w:asciiTheme="minorHAnsi" w:eastAsiaTheme="majorEastAsia" w:hAnsiTheme="minorHAnsi"/>
-        </w:rPr>
-        <w:t xml:space="preserve">Mockito annotation with </w:t>
+      <w:r>
+        <w:rPr>
+          <w:rFonts w:asciiTheme="minorHAnsi" w:eastAsiaTheme="majorEastAsia" w:hAnsiTheme="minorHAnsi"/>
+        </w:rPr>
+        <w:t xml:space="preserve">Using @Mockito annotation with </w:t>
       </w:r>
       <w:proofErr w:type="spellStart"/>
       <w:r>
@@ -7254,19 +6595,11 @@
           <w:rFonts w:asciiTheme="minorHAnsi" w:eastAsiaTheme="majorEastAsia" w:hAnsiTheme="minorHAnsi"/>
         </w:rPr>
       </w:pPr>
-      <w:proofErr w:type="gramStart"/>
-      <w:r>
-        <w:rPr>
-          <w:rFonts w:asciiTheme="minorHAnsi" w:eastAsiaTheme="majorEastAsia" w:hAnsiTheme="minorHAnsi"/>
-        </w:rPr>
-        <w:t>when(</w:t>
-      </w:r>
-      <w:proofErr w:type="gramEnd"/>
-      <w:r>
-        <w:rPr>
-          <w:rFonts w:asciiTheme="minorHAnsi" w:eastAsiaTheme="majorEastAsia" w:hAnsiTheme="minorHAnsi"/>
-        </w:rPr>
-        <w:t xml:space="preserve">T </w:t>
+      <w:r>
+        <w:rPr>
+          <w:rFonts w:asciiTheme="minorHAnsi" w:eastAsiaTheme="majorEastAsia" w:hAnsiTheme="minorHAnsi"/>
+        </w:rPr>
+        <w:t xml:space="preserve">when(T </w:t>
       </w:r>
       <w:proofErr w:type="spellStart"/>
       <w:r>
@@ -7296,7 +6629,6 @@
         </w:rPr>
       </w:pPr>
       <w:proofErr w:type="spellStart"/>
-      <w:proofErr w:type="gramStart"/>
       <w:r>
         <w:rPr>
           <w:rFonts w:asciiTheme="minorHAnsi" w:eastAsiaTheme="majorEastAsia" w:hAnsiTheme="minorHAnsi"/>
@@ -7308,14 +6640,7 @@
         <w:rPr>
           <w:rFonts w:asciiTheme="minorHAnsi" w:eastAsiaTheme="majorEastAsia" w:hAnsiTheme="minorHAnsi"/>
         </w:rPr>
-        <w:t>(</w:t>
-      </w:r>
-      <w:proofErr w:type="gramEnd"/>
-      <w:r>
-        <w:rPr>
-          <w:rFonts w:asciiTheme="minorHAnsi" w:eastAsiaTheme="majorEastAsia" w:hAnsiTheme="minorHAnsi"/>
-        </w:rPr>
-        <w:t>T value): Sets a return value for a stubbed method call</w:t>
+        <w:t>(T value): Sets a return value for a stubbed method call</w:t>
       </w:r>
       <w:r>
         <w:rPr>
@@ -7337,7 +6662,6 @@
         </w:rPr>
       </w:pPr>
       <w:proofErr w:type="spellStart"/>
-      <w:proofErr w:type="gramStart"/>
       <w:r>
         <w:rPr>
           <w:rFonts w:asciiTheme="minorHAnsi" w:eastAsiaTheme="majorEastAsia" w:hAnsiTheme="minorHAnsi"/>
@@ -7349,14 +6673,7 @@
         <w:rPr>
           <w:rFonts w:asciiTheme="minorHAnsi" w:eastAsiaTheme="majorEastAsia" w:hAnsiTheme="minorHAnsi"/>
         </w:rPr>
-        <w:t>(</w:t>
-      </w:r>
-      <w:proofErr w:type="gramEnd"/>
-      <w:r>
-        <w:rPr>
-          <w:rFonts w:asciiTheme="minorHAnsi" w:eastAsiaTheme="majorEastAsia" w:hAnsiTheme="minorHAnsi"/>
-        </w:rPr>
-        <w:t>Throwable…throwables): Throws an exception when stubbed method call is made</w:t>
+        <w:t>(Throwable…throwables): Throws an exception when stubbed method call is made</w:t>
       </w:r>
     </w:p>
     <w:p>
@@ -7390,7 +6707,6 @@
           <w:rFonts w:asciiTheme="minorHAnsi" w:hAnsiTheme="minorHAnsi"/>
         </w:rPr>
       </w:pPr>
-      <w:proofErr w:type="gramStart"/>
       <w:r>
         <w:rPr>
           <w:rFonts w:asciiTheme="minorHAnsi" w:hAnsiTheme="minorHAnsi"/>
@@ -7398,7 +6714,6 @@
         <w:t>verify(</w:t>
       </w:r>
       <w:proofErr w:type="spellStart"/>
-      <w:proofErr w:type="gramEnd"/>
       <w:r>
         <w:rPr>
           <w:rFonts w:asciiTheme="minorHAnsi" w:hAnsiTheme="minorHAnsi"/>
@@ -7410,43 +6725,21 @@
         <w:rPr>
           <w:rFonts w:asciiTheme="minorHAnsi" w:hAnsiTheme="minorHAnsi"/>
         </w:rPr>
-        <w:t>, times(2)</w:t>
-      </w:r>
-      <w:proofErr w:type="gramStart"/>
+        <w:t>, times(2)).</w:t>
+      </w:r>
+      <w:proofErr w:type="spellStart"/>
       <w:r>
         <w:rPr>
           <w:rFonts w:asciiTheme="minorHAnsi" w:hAnsiTheme="minorHAnsi"/>
         </w:rPr>
-        <w:t>).</w:t>
-      </w:r>
-      <w:proofErr w:type="spellStart"/>
+        <w:t>findById</w:t>
+      </w:r>
+      <w:proofErr w:type="spellEnd"/>
       <w:r>
         <w:rPr>
           <w:rFonts w:asciiTheme="minorHAnsi" w:hAnsiTheme="minorHAnsi"/>
         </w:rPr>
-        <w:t>findById</w:t>
-      </w:r>
-      <w:proofErr w:type="spellEnd"/>
-      <w:proofErr w:type="gramEnd"/>
-      <w:r>
-        <w:rPr>
-          <w:rFonts w:asciiTheme="minorHAnsi" w:hAnsiTheme="minorHAnsi"/>
-        </w:rPr>
-        <w:t>(id</w:t>
-      </w:r>
-      <w:proofErr w:type="gramStart"/>
-      <w:r>
-        <w:rPr>
-          <w:rFonts w:asciiTheme="minorHAnsi" w:hAnsiTheme="minorHAnsi"/>
-        </w:rPr>
-        <w:t>);</w:t>
-      </w:r>
-      <w:proofErr w:type="gramEnd"/>
-      <w:r>
-        <w:rPr>
-          <w:rFonts w:asciiTheme="minorHAnsi" w:hAnsiTheme="minorHAnsi"/>
-        </w:rPr>
-        <w:t xml:space="preserve"> </w:t>
+        <w:t xml:space="preserve">(id); </w:t>
       </w:r>
     </w:p>
     <w:p>
@@ -7461,7 +6754,6 @@
           <w:rFonts w:asciiTheme="minorHAnsi" w:hAnsiTheme="minorHAnsi"/>
         </w:rPr>
       </w:pPr>
-      <w:proofErr w:type="gramStart"/>
       <w:r>
         <w:rPr>
           <w:rFonts w:asciiTheme="minorHAnsi" w:hAnsiTheme="minorHAnsi"/>
@@ -7469,7 +6761,6 @@
         <w:t>verify(</w:t>
       </w:r>
       <w:proofErr w:type="spellStart"/>
-      <w:proofErr w:type="gramEnd"/>
       <w:r>
         <w:rPr>
           <w:rFonts w:asciiTheme="minorHAnsi" w:hAnsiTheme="minorHAnsi"/>
@@ -7495,43 +6786,21 @@
         <w:rPr>
           <w:rFonts w:asciiTheme="minorHAnsi" w:hAnsiTheme="minorHAnsi"/>
         </w:rPr>
-        <w:t>(1)</w:t>
-      </w:r>
-      <w:proofErr w:type="gramStart"/>
+        <w:t>(1)).</w:t>
+      </w:r>
+      <w:proofErr w:type="spellStart"/>
       <w:r>
         <w:rPr>
           <w:rFonts w:asciiTheme="minorHAnsi" w:hAnsiTheme="minorHAnsi"/>
         </w:rPr>
-        <w:t>).</w:t>
-      </w:r>
-      <w:proofErr w:type="spellStart"/>
+        <w:t>findById</w:t>
+      </w:r>
+      <w:proofErr w:type="spellEnd"/>
       <w:r>
         <w:rPr>
           <w:rFonts w:asciiTheme="minorHAnsi" w:hAnsiTheme="minorHAnsi"/>
         </w:rPr>
-        <w:t>findById</w:t>
-      </w:r>
-      <w:proofErr w:type="spellEnd"/>
-      <w:proofErr w:type="gramEnd"/>
-      <w:r>
-        <w:rPr>
-          <w:rFonts w:asciiTheme="minorHAnsi" w:hAnsiTheme="minorHAnsi"/>
-        </w:rPr>
-        <w:t>(id</w:t>
-      </w:r>
-      <w:proofErr w:type="gramStart"/>
-      <w:r>
-        <w:rPr>
-          <w:rFonts w:asciiTheme="minorHAnsi" w:hAnsiTheme="minorHAnsi"/>
-        </w:rPr>
-        <w:t>);</w:t>
-      </w:r>
-      <w:proofErr w:type="gramEnd"/>
-      <w:r>
-        <w:rPr>
-          <w:rFonts w:asciiTheme="minorHAnsi" w:hAnsiTheme="minorHAnsi"/>
-        </w:rPr>
-        <w:t xml:space="preserve"> </w:t>
+        <w:t xml:space="preserve">(id); </w:t>
       </w:r>
     </w:p>
     <w:p>
@@ -7546,7 +6815,6 @@
           <w:rFonts w:asciiTheme="minorHAnsi" w:hAnsiTheme="minorHAnsi"/>
         </w:rPr>
       </w:pPr>
-      <w:proofErr w:type="gramStart"/>
       <w:r>
         <w:rPr>
           <w:rFonts w:asciiTheme="minorHAnsi" w:hAnsiTheme="minorHAnsi"/>
@@ -7554,7 +6822,6 @@
         <w:t>verify(</w:t>
       </w:r>
       <w:proofErr w:type="spellStart"/>
-      <w:proofErr w:type="gramEnd"/>
       <w:r>
         <w:rPr>
           <w:rFonts w:asciiTheme="minorHAnsi" w:hAnsiTheme="minorHAnsi"/>
@@ -7580,43 +6847,21 @@
         <w:rPr>
           <w:rFonts w:asciiTheme="minorHAnsi" w:hAnsiTheme="minorHAnsi"/>
         </w:rPr>
-        <w:t>(1)</w:t>
-      </w:r>
-      <w:proofErr w:type="gramStart"/>
+        <w:t>(1)).</w:t>
+      </w:r>
+      <w:proofErr w:type="spellStart"/>
       <w:r>
         <w:rPr>
           <w:rFonts w:asciiTheme="minorHAnsi" w:hAnsiTheme="minorHAnsi"/>
         </w:rPr>
-        <w:t>).</w:t>
-      </w:r>
-      <w:proofErr w:type="spellStart"/>
+        <w:t>findById</w:t>
+      </w:r>
+      <w:proofErr w:type="spellEnd"/>
       <w:r>
         <w:rPr>
           <w:rFonts w:asciiTheme="minorHAnsi" w:hAnsiTheme="minorHAnsi"/>
         </w:rPr>
-        <w:t>findById</w:t>
-      </w:r>
-      <w:proofErr w:type="spellEnd"/>
-      <w:proofErr w:type="gramEnd"/>
-      <w:r>
-        <w:rPr>
-          <w:rFonts w:asciiTheme="minorHAnsi" w:hAnsiTheme="minorHAnsi"/>
-        </w:rPr>
-        <w:t>(id</w:t>
-      </w:r>
-      <w:proofErr w:type="gramStart"/>
-      <w:r>
-        <w:rPr>
-          <w:rFonts w:asciiTheme="minorHAnsi" w:hAnsiTheme="minorHAnsi"/>
-        </w:rPr>
-        <w:t>);</w:t>
-      </w:r>
-      <w:proofErr w:type="gramEnd"/>
-      <w:r>
-        <w:rPr>
-          <w:rFonts w:asciiTheme="minorHAnsi" w:hAnsiTheme="minorHAnsi"/>
-        </w:rPr>
-        <w:t xml:space="preserve"> </w:t>
+        <w:t xml:space="preserve">(id); </w:t>
       </w:r>
     </w:p>
     <w:p>
@@ -7631,7 +6876,6 @@
           <w:rFonts w:asciiTheme="minorHAnsi" w:hAnsiTheme="minorHAnsi"/>
         </w:rPr>
       </w:pPr>
-      <w:proofErr w:type="gramStart"/>
       <w:r>
         <w:rPr>
           <w:rFonts w:asciiTheme="minorHAnsi" w:hAnsiTheme="minorHAnsi"/>
@@ -7639,7 +6883,6 @@
         <w:t>verify(</w:t>
       </w:r>
       <w:proofErr w:type="spellStart"/>
-      <w:proofErr w:type="gramEnd"/>
       <w:r>
         <w:rPr>
           <w:rFonts w:asciiTheme="minorHAnsi" w:hAnsiTheme="minorHAnsi"/>
@@ -7651,38 +6894,22 @@
         <w:rPr>
           <w:rFonts w:asciiTheme="minorHAnsi" w:hAnsiTheme="minorHAnsi"/>
         </w:rPr>
-        <w:t>, only()</w:t>
-      </w:r>
-      <w:proofErr w:type="gramStart"/>
+        <w:t>, only()).</w:t>
+      </w:r>
+      <w:proofErr w:type="spellStart"/>
       <w:r>
         <w:rPr>
           <w:rFonts w:asciiTheme="minorHAnsi" w:hAnsiTheme="minorHAnsi"/>
         </w:rPr>
-        <w:t>).</w:t>
-      </w:r>
-      <w:proofErr w:type="spellStart"/>
+        <w:t>findById</w:t>
+      </w:r>
+      <w:proofErr w:type="spellEnd"/>
       <w:r>
         <w:rPr>
           <w:rFonts w:asciiTheme="minorHAnsi" w:hAnsiTheme="minorHAnsi"/>
         </w:rPr>
-        <w:t>findById</w:t>
-      </w:r>
-      <w:proofErr w:type="spellEnd"/>
-      <w:proofErr w:type="gramEnd"/>
-      <w:r>
-        <w:rPr>
-          <w:rFonts w:asciiTheme="minorHAnsi" w:hAnsiTheme="minorHAnsi"/>
-        </w:rPr>
-        <w:t>(id</w:t>
-      </w:r>
-      <w:proofErr w:type="gramStart"/>
-      <w:r>
-        <w:rPr>
-          <w:rFonts w:asciiTheme="minorHAnsi" w:hAnsiTheme="minorHAnsi"/>
-        </w:rPr>
-        <w:t>);</w:t>
-      </w:r>
-      <w:proofErr w:type="gramEnd"/>
+        <w:t>(id);</w:t>
+      </w:r>
     </w:p>
     <w:p>
       <w:pPr>
@@ -7718,29 +6945,7 @@
           <w:i/>
           <w:iCs/>
         </w:rPr>
-        <w:t xml:space="preserve">cannot use an interface </w:t>
-      </w:r>
-      <w:proofErr w:type="gramStart"/>
-      <w:r>
-        <w:rPr>
-          <w:rFonts w:asciiTheme="minorHAnsi" w:hAnsiTheme="minorHAnsi"/>
-          <w:b/>
-          <w:bCs/>
-          <w:i/>
-          <w:iCs/>
-        </w:rPr>
-        <w:t>with @</w:t>
-      </w:r>
-      <w:proofErr w:type="gramEnd"/>
-      <w:r>
-        <w:rPr>
-          <w:rFonts w:asciiTheme="minorHAnsi" w:hAnsiTheme="minorHAnsi"/>
-          <w:b/>
-          <w:bCs/>
-          <w:i/>
-          <w:iCs/>
-        </w:rPr>
-        <w:t>InjectMocks</w:t>
+        <w:t>cannot use an interface with @InjectMocks</w:t>
       </w:r>
       <w:r>
         <w:rPr>
@@ -8127,6 +7332,588 @@
         </w:rPr>
         <w:t>its reactive, non-blocking runtime to simulate HTTP requests and process responses during tests.</w:t>
       </w:r>
+    </w:p>
+    <w:p>
+      <w:pPr>
+        <w:spacing w:before="100" w:beforeAutospacing="1" w:after="100" w:afterAutospacing="1" w:line="360" w:lineRule="auto"/>
+      </w:pPr>
+      <w:proofErr w:type="spellStart"/>
+      <w:r>
+        <w:t>JaCoCo</w:t>
+      </w:r>
+      <w:proofErr w:type="spellEnd"/>
+      <w:r>
+        <w:t xml:space="preserve"> (Java Code Coverage)</w:t>
+      </w:r>
+    </w:p>
+    <w:p>
+      <w:pPr>
+        <w:pStyle w:val="ListParagraph"/>
+        <w:numPr>
+          <w:ilvl w:val="0"/>
+          <w:numId w:val="58"/>
+        </w:numPr>
+        <w:spacing w:before="100" w:beforeAutospacing="1" w:after="100" w:afterAutospacing="1" w:line="360" w:lineRule="auto"/>
+      </w:pPr>
+      <w:proofErr w:type="spellStart"/>
+      <w:r>
+        <w:t>JaCoCo</w:t>
+      </w:r>
+      <w:proofErr w:type="spellEnd"/>
+      <w:r>
+        <w:t xml:space="preserve"> (Java Code Coverage) is a tool that measures how much of your Java code is executed by your tests.</w:t>
+      </w:r>
+    </w:p>
+    <w:p>
+      <w:pPr>
+        <w:pStyle w:val="ListParagraph"/>
+        <w:numPr>
+          <w:ilvl w:val="0"/>
+          <w:numId w:val="58"/>
+        </w:numPr>
+        <w:spacing w:before="100" w:beforeAutospacing="1" w:after="100" w:afterAutospacing="1" w:line="360" w:lineRule="auto"/>
+      </w:pPr>
+      <w:r>
+        <w:t xml:space="preserve">To create a </w:t>
+      </w:r>
+      <w:proofErr w:type="spellStart"/>
+      <w:r>
+        <w:t>Jacoco</w:t>
+      </w:r>
+      <w:proofErr w:type="spellEnd"/>
+      <w:r>
+        <w:t xml:space="preserve"> report, add the plug in: </w:t>
+      </w:r>
+    </w:p>
+    <w:p>
+      <w:pPr>
+        <w:spacing w:before="100" w:beforeAutospacing="1" w:after="100" w:afterAutospacing="1" w:line="240" w:lineRule="auto"/>
+        <w:ind w:left="1440"/>
+      </w:pPr>
+      <w:r>
+        <w:t>&lt;plugin&gt;</w:t>
+      </w:r>
+    </w:p>
+    <w:p>
+      <w:pPr>
+        <w:spacing w:before="100" w:beforeAutospacing="1" w:after="100" w:afterAutospacing="1" w:line="240" w:lineRule="auto"/>
+        <w:ind w:left="1440"/>
+      </w:pPr>
+      <w:r>
+        <w:t xml:space="preserve">  &lt;</w:t>
+      </w:r>
+      <w:proofErr w:type="spellStart"/>
+      <w:r>
+        <w:t>groupId</w:t>
+      </w:r>
+      <w:proofErr w:type="spellEnd"/>
+      <w:r>
+        <w:t>&gt;</w:t>
+      </w:r>
+      <w:proofErr w:type="spellStart"/>
+      <w:r>
+        <w:t>org.jacoco</w:t>
+      </w:r>
+      <w:proofErr w:type="spellEnd"/>
+      <w:r>
+        <w:t>&lt;/</w:t>
+      </w:r>
+      <w:proofErr w:type="spellStart"/>
+      <w:r>
+        <w:t>groupId</w:t>
+      </w:r>
+      <w:proofErr w:type="spellEnd"/>
+      <w:r>
+        <w:t>&gt;</w:t>
+      </w:r>
+    </w:p>
+    <w:p>
+      <w:pPr>
+        <w:spacing w:before="100" w:beforeAutospacing="1" w:after="100" w:afterAutospacing="1" w:line="240" w:lineRule="auto"/>
+        <w:ind w:left="1440"/>
+      </w:pPr>
+      <w:r>
+        <w:lastRenderedPageBreak/>
+        <w:t xml:space="preserve">  &lt;</w:t>
+      </w:r>
+      <w:proofErr w:type="spellStart"/>
+      <w:r>
+        <w:t>artifactId</w:t>
+      </w:r>
+      <w:proofErr w:type="spellEnd"/>
+      <w:r>
+        <w:t>&gt;</w:t>
+      </w:r>
+      <w:proofErr w:type="spellStart"/>
+      <w:r>
+        <w:t>jacoco</w:t>
+      </w:r>
+      <w:proofErr w:type="spellEnd"/>
+      <w:r>
+        <w:t>-maven-plugin&lt;/</w:t>
+      </w:r>
+      <w:proofErr w:type="spellStart"/>
+      <w:r>
+        <w:t>artifactId</w:t>
+      </w:r>
+      <w:proofErr w:type="spellEnd"/>
+      <w:r>
+        <w:t>&gt;</w:t>
+      </w:r>
+    </w:p>
+    <w:p>
+      <w:pPr>
+        <w:spacing w:before="100" w:beforeAutospacing="1" w:after="100" w:afterAutospacing="1" w:line="240" w:lineRule="auto"/>
+        <w:ind w:left="1440"/>
+      </w:pPr>
+      <w:r>
+        <w:t xml:space="preserve">  &lt;version&gt;0.8.12&lt;/version&gt;</w:t>
+      </w:r>
+    </w:p>
+    <w:p>
+      <w:pPr>
+        <w:spacing w:before="100" w:beforeAutospacing="1" w:after="100" w:afterAutospacing="1" w:line="240" w:lineRule="auto"/>
+        <w:ind w:left="1440"/>
+      </w:pPr>
+      <w:r>
+        <w:t xml:space="preserve">  &lt;executions&gt;</w:t>
+      </w:r>
+    </w:p>
+    <w:p>
+      <w:pPr>
+        <w:spacing w:before="100" w:beforeAutospacing="1" w:after="100" w:afterAutospacing="1" w:line="240" w:lineRule="auto"/>
+        <w:ind w:left="1440"/>
+      </w:pPr>
+      <w:r>
+        <w:t xml:space="preserve">    &lt;execution&gt;</w:t>
+      </w:r>
+    </w:p>
+    <w:p>
+      <w:pPr>
+        <w:spacing w:before="100" w:beforeAutospacing="1" w:after="100" w:afterAutospacing="1" w:line="240" w:lineRule="auto"/>
+        <w:ind w:left="1440"/>
+      </w:pPr>
+      <w:r>
+        <w:t xml:space="preserve">      &lt;goals&gt;</w:t>
+      </w:r>
+    </w:p>
+    <w:p>
+      <w:pPr>
+        <w:spacing w:before="100" w:beforeAutospacing="1" w:after="100" w:afterAutospacing="1" w:line="240" w:lineRule="auto"/>
+        <w:ind w:left="1440"/>
+      </w:pPr>
+      <w:r>
+        <w:t xml:space="preserve">        &lt;goal&gt;prepare-agent&lt;/goal&gt;</w:t>
+      </w:r>
+    </w:p>
+    <w:p>
+      <w:pPr>
+        <w:spacing w:before="100" w:beforeAutospacing="1" w:after="100" w:afterAutospacing="1" w:line="240" w:lineRule="auto"/>
+        <w:ind w:left="1440"/>
+      </w:pPr>
+      <w:r>
+        <w:t xml:space="preserve">      &lt;/goals&gt;</w:t>
+      </w:r>
+    </w:p>
+    <w:p>
+      <w:pPr>
+        <w:spacing w:before="100" w:beforeAutospacing="1" w:after="100" w:afterAutospacing="1" w:line="240" w:lineRule="auto"/>
+        <w:ind w:left="1440"/>
+      </w:pPr>
+      <w:r>
+        <w:t xml:space="preserve">    &lt;/execution&gt;</w:t>
+      </w:r>
+    </w:p>
+    <w:p>
+      <w:pPr>
+        <w:spacing w:before="100" w:beforeAutospacing="1" w:after="100" w:afterAutospacing="1" w:line="240" w:lineRule="auto"/>
+        <w:ind w:left="1440"/>
+      </w:pPr>
+      <w:r>
+        <w:t xml:space="preserve">    &lt;execution&gt;</w:t>
+      </w:r>
+    </w:p>
+    <w:p>
+      <w:pPr>
+        <w:spacing w:before="100" w:beforeAutospacing="1" w:after="100" w:afterAutospacing="1" w:line="240" w:lineRule="auto"/>
+        <w:ind w:left="1440"/>
+      </w:pPr>
+      <w:r>
+        <w:t xml:space="preserve">      &lt;id&gt;report&lt;/id&gt;</w:t>
+      </w:r>
+    </w:p>
+    <w:p>
+      <w:pPr>
+        <w:spacing w:before="100" w:beforeAutospacing="1" w:after="100" w:afterAutospacing="1" w:line="240" w:lineRule="auto"/>
+        <w:ind w:left="1440"/>
+      </w:pPr>
+      <w:r>
+        <w:t xml:space="preserve">      &lt;phase&gt;test&lt;/phase&gt;</w:t>
+      </w:r>
+    </w:p>
+    <w:p>
+      <w:pPr>
+        <w:spacing w:before="100" w:beforeAutospacing="1" w:after="100" w:afterAutospacing="1" w:line="240" w:lineRule="auto"/>
+        <w:ind w:left="1440"/>
+      </w:pPr>
+      <w:r>
+        <w:t xml:space="preserve">      &lt;goals&gt;</w:t>
+      </w:r>
+    </w:p>
+    <w:p>
+      <w:pPr>
+        <w:spacing w:before="100" w:beforeAutospacing="1" w:after="100" w:afterAutospacing="1" w:line="240" w:lineRule="auto"/>
+        <w:ind w:left="1440"/>
+      </w:pPr>
+      <w:r>
+        <w:t xml:space="preserve">        &lt;goal&gt;report&lt;/goal&gt;</w:t>
+      </w:r>
+    </w:p>
+    <w:p>
+      <w:pPr>
+        <w:spacing w:before="100" w:beforeAutospacing="1" w:after="100" w:afterAutospacing="1" w:line="240" w:lineRule="auto"/>
+        <w:ind w:left="1440"/>
+      </w:pPr>
+      <w:r>
+        <w:t xml:space="preserve">      &lt;/goals&gt;</w:t>
+      </w:r>
+    </w:p>
+    <w:p>
+      <w:pPr>
+        <w:spacing w:before="100" w:beforeAutospacing="1" w:after="100" w:afterAutospacing="1" w:line="240" w:lineRule="auto"/>
+        <w:ind w:left="1440"/>
+      </w:pPr>
+      <w:r>
+        <w:t xml:space="preserve">    &lt;/execution&gt;</w:t>
+      </w:r>
+    </w:p>
+    <w:p>
+      <w:pPr>
+        <w:spacing w:before="100" w:beforeAutospacing="1" w:after="100" w:afterAutospacing="1" w:line="240" w:lineRule="auto"/>
+        <w:ind w:left="1440"/>
+      </w:pPr>
+      <w:r>
+        <w:t xml:space="preserve">  &lt;/executions&gt;</w:t>
+      </w:r>
+    </w:p>
+    <w:p>
+      <w:pPr>
+        <w:spacing w:before="100" w:beforeAutospacing="1" w:after="100" w:afterAutospacing="1" w:line="240" w:lineRule="auto"/>
+        <w:ind w:left="1440"/>
+      </w:pPr>
+      <w:r>
+        <w:t>&lt;/plugin&gt;</w:t>
+      </w:r>
+    </w:p>
+    <w:p>
+      <w:pPr>
+        <w:pStyle w:val="ListParagraph"/>
+        <w:numPr>
+          <w:ilvl w:val="0"/>
+          <w:numId w:val="58"/>
+        </w:numPr>
+        <w:spacing w:before="100" w:beforeAutospacing="1" w:after="100" w:afterAutospacing="1" w:line="360" w:lineRule="auto"/>
+      </w:pPr>
+      <w:r>
+        <w:t>Do “</w:t>
+      </w:r>
+      <w:r>
+        <w:t>./</w:t>
+      </w:r>
+      <w:proofErr w:type="spellStart"/>
+      <w:r>
+        <w:t>mvnw</w:t>
+      </w:r>
+      <w:proofErr w:type="spellEnd"/>
+      <w:r>
+        <w:t xml:space="preserve"> clean package</w:t>
+      </w:r>
+      <w:r>
+        <w:t>”</w:t>
+      </w:r>
+    </w:p>
+    <w:p>
+      <w:pPr>
+        <w:pStyle w:val="ListParagraph"/>
+        <w:numPr>
+          <w:ilvl w:val="0"/>
+          <w:numId w:val="58"/>
+        </w:numPr>
+        <w:spacing w:before="100" w:beforeAutospacing="1" w:after="100" w:afterAutospacing="1" w:line="360" w:lineRule="auto"/>
+      </w:pPr>
+      <w:r>
+        <w:t>Go to the target folder – index.html</w:t>
+      </w:r>
+    </w:p>
+    <w:p>
+      <w:pPr>
+        <w:pStyle w:val="ListParagraph"/>
+        <w:numPr>
+          <w:ilvl w:val="0"/>
+          <w:numId w:val="58"/>
+        </w:numPr>
+        <w:spacing w:before="100" w:beforeAutospacing="1" w:after="100" w:afterAutospacing="1" w:line="360" w:lineRule="auto"/>
+      </w:pPr>
+      <w:r>
+        <w:t xml:space="preserve">Benefits of </w:t>
+      </w:r>
+      <w:proofErr w:type="spellStart"/>
+      <w:r>
+        <w:t>Jacoco</w:t>
+      </w:r>
+      <w:proofErr w:type="spellEnd"/>
+    </w:p>
+    <w:p>
+      <w:pPr>
+        <w:pStyle w:val="NormalWeb"/>
+        <w:numPr>
+          <w:ilvl w:val="1"/>
+          <w:numId w:val="58"/>
+        </w:numPr>
+        <w:spacing w:line="360" w:lineRule="auto"/>
+        <w:rPr>
+          <w:rFonts w:asciiTheme="minorHAnsi" w:hAnsiTheme="minorHAnsi"/>
+        </w:rPr>
+      </w:pPr>
+      <w:r>
+        <w:rPr>
+          <w:rFonts w:asciiTheme="minorHAnsi" w:hAnsiTheme="minorHAnsi"/>
+        </w:rPr>
+        <w:t xml:space="preserve">Measures how much of your code is </w:t>
+      </w:r>
+      <w:r>
+        <w:rPr>
+          <w:rFonts w:asciiTheme="minorHAnsi" w:hAnsiTheme="minorHAnsi"/>
+        </w:rPr>
+        <w:t>executed</w:t>
+      </w:r>
+      <w:r>
+        <w:rPr>
+          <w:rFonts w:asciiTheme="minorHAnsi" w:hAnsiTheme="minorHAnsi"/>
+        </w:rPr>
+        <w:t xml:space="preserve"> by tests</w:t>
+      </w:r>
+    </w:p>
+    <w:p>
+      <w:pPr>
+        <w:pStyle w:val="NormalWeb"/>
+        <w:numPr>
+          <w:ilvl w:val="1"/>
+          <w:numId w:val="58"/>
+        </w:numPr>
+        <w:spacing w:line="360" w:lineRule="auto"/>
+        <w:rPr>
+          <w:rFonts w:asciiTheme="minorHAnsi" w:hAnsiTheme="minorHAnsi"/>
+        </w:rPr>
+      </w:pPr>
+      <w:r>
+        <w:rPr>
+          <w:rFonts w:asciiTheme="minorHAnsi" w:hAnsiTheme="minorHAnsi"/>
+        </w:rPr>
+        <w:t>Identifies untested lines, branches, and methods</w:t>
+      </w:r>
+    </w:p>
+    <w:p>
+      <w:pPr>
+        <w:pStyle w:val="NormalWeb"/>
+        <w:numPr>
+          <w:ilvl w:val="1"/>
+          <w:numId w:val="58"/>
+        </w:numPr>
+        <w:spacing w:line="360" w:lineRule="auto"/>
+        <w:rPr>
+          <w:rFonts w:asciiTheme="minorHAnsi" w:hAnsiTheme="minorHAnsi"/>
+        </w:rPr>
+      </w:pPr>
+      <w:r>
+        <w:rPr>
+          <w:rFonts w:asciiTheme="minorHAnsi" w:hAnsiTheme="minorHAnsi"/>
+        </w:rPr>
+        <w:t>Improves overall code quality by exposing missing test coverage</w:t>
+      </w:r>
+    </w:p>
+    <w:p>
+      <w:pPr>
+        <w:pStyle w:val="NormalWeb"/>
+        <w:numPr>
+          <w:ilvl w:val="1"/>
+          <w:numId w:val="58"/>
+        </w:numPr>
+        <w:spacing w:line="360" w:lineRule="auto"/>
+        <w:rPr>
+          <w:rFonts w:asciiTheme="minorHAnsi" w:hAnsiTheme="minorHAnsi"/>
+        </w:rPr>
+      </w:pPr>
+      <w:r>
+        <w:rPr>
+          <w:rFonts w:asciiTheme="minorHAnsi" w:hAnsiTheme="minorHAnsi"/>
+        </w:rPr>
+        <w:t xml:space="preserve">Helps prevent </w:t>
+      </w:r>
+      <w:r>
+        <w:rPr>
+          <w:rFonts w:asciiTheme="minorHAnsi" w:hAnsiTheme="minorHAnsi"/>
+        </w:rPr>
+        <w:t>regression</w:t>
+      </w:r>
+      <w:r>
+        <w:rPr>
+          <w:rFonts w:asciiTheme="minorHAnsi" w:hAnsiTheme="minorHAnsi"/>
+        </w:rPr>
+        <w:t xml:space="preserve"> by enforcing minimum coverage thresholds</w:t>
+      </w:r>
+    </w:p>
+    <w:p>
+      <w:pPr>
+        <w:pStyle w:val="NormalWeb"/>
+        <w:numPr>
+          <w:ilvl w:val="1"/>
+          <w:numId w:val="58"/>
+        </w:numPr>
+        <w:spacing w:line="360" w:lineRule="auto"/>
+        <w:rPr>
+          <w:rFonts w:asciiTheme="minorHAnsi" w:hAnsiTheme="minorHAnsi"/>
+        </w:rPr>
+      </w:pPr>
+      <w:r>
+        <w:rPr>
+          <w:rFonts w:asciiTheme="minorHAnsi" w:hAnsiTheme="minorHAnsi"/>
+        </w:rPr>
+        <w:lastRenderedPageBreak/>
+        <w:t>Integrates easily with CI/CD pipelines (Maven, Gradle, Jenkins, GitHub Actions)</w:t>
+      </w:r>
+    </w:p>
+    <w:p>
+      <w:pPr>
+        <w:pStyle w:val="NormalWeb"/>
+        <w:numPr>
+          <w:ilvl w:val="1"/>
+          <w:numId w:val="58"/>
+        </w:numPr>
+        <w:spacing w:line="360" w:lineRule="auto"/>
+        <w:rPr>
+          <w:rFonts w:asciiTheme="minorHAnsi" w:hAnsiTheme="minorHAnsi"/>
+        </w:rPr>
+      </w:pPr>
+      <w:r>
+        <w:rPr>
+          <w:rFonts w:asciiTheme="minorHAnsi" w:hAnsiTheme="minorHAnsi"/>
+        </w:rPr>
+        <w:t xml:space="preserve">Fails </w:t>
+      </w:r>
+      <w:r>
+        <w:rPr>
+          <w:rFonts w:asciiTheme="minorHAnsi" w:hAnsiTheme="minorHAnsi"/>
+        </w:rPr>
+        <w:t>build</w:t>
+      </w:r>
+      <w:r>
+        <w:rPr>
+          <w:rFonts w:asciiTheme="minorHAnsi" w:hAnsiTheme="minorHAnsi"/>
+        </w:rPr>
+        <w:t xml:space="preserve"> automatically when coverage drops below a defined level</w:t>
+      </w:r>
+    </w:p>
+    <w:p>
+      <w:pPr>
+        <w:pStyle w:val="NormalWeb"/>
+        <w:numPr>
+          <w:ilvl w:val="1"/>
+          <w:numId w:val="58"/>
+        </w:numPr>
+        <w:spacing w:line="360" w:lineRule="auto"/>
+        <w:rPr>
+          <w:rFonts w:asciiTheme="minorHAnsi" w:hAnsiTheme="minorHAnsi"/>
+        </w:rPr>
+      </w:pPr>
+      <w:r>
+        <w:rPr>
+          <w:rFonts w:asciiTheme="minorHAnsi" w:hAnsiTheme="minorHAnsi"/>
+        </w:rPr>
+        <w:t>Generates clear HTML, XML, and CSV coverage reports</w:t>
+      </w:r>
+    </w:p>
+    <w:p>
+      <w:pPr>
+        <w:pStyle w:val="NormalWeb"/>
+        <w:numPr>
+          <w:ilvl w:val="1"/>
+          <w:numId w:val="58"/>
+        </w:numPr>
+        <w:spacing w:line="360" w:lineRule="auto"/>
+        <w:rPr>
+          <w:rFonts w:asciiTheme="minorHAnsi" w:hAnsiTheme="minorHAnsi"/>
+        </w:rPr>
+      </w:pPr>
+      <w:r>
+        <w:rPr>
+          <w:rFonts w:asciiTheme="minorHAnsi" w:hAnsiTheme="minorHAnsi"/>
+        </w:rPr>
+        <w:t>Works without modifying source code (bytecode instrumentation)</w:t>
+      </w:r>
+    </w:p>
+    <w:p>
+      <w:pPr>
+        <w:pStyle w:val="NormalWeb"/>
+        <w:numPr>
+          <w:ilvl w:val="1"/>
+          <w:numId w:val="58"/>
+        </w:numPr>
+        <w:spacing w:line="360" w:lineRule="auto"/>
+        <w:rPr>
+          <w:rFonts w:asciiTheme="minorHAnsi" w:hAnsiTheme="minorHAnsi"/>
+        </w:rPr>
+      </w:pPr>
+      <w:r>
+        <w:rPr>
+          <w:rFonts w:asciiTheme="minorHAnsi" w:hAnsiTheme="minorHAnsi"/>
+        </w:rPr>
+        <w:t>Integrates with SonarQube for quality gates and reporting</w:t>
+      </w:r>
+    </w:p>
+    <w:p>
+      <w:pPr>
+        <w:pStyle w:val="NormalWeb"/>
+        <w:numPr>
+          <w:ilvl w:val="1"/>
+          <w:numId w:val="58"/>
+        </w:numPr>
+        <w:spacing w:line="360" w:lineRule="auto"/>
+        <w:rPr>
+          <w:rFonts w:asciiTheme="minorHAnsi" w:hAnsiTheme="minorHAnsi"/>
+        </w:rPr>
+      </w:pPr>
+      <w:r>
+        <w:rPr>
+          <w:rFonts w:asciiTheme="minorHAnsi" w:hAnsiTheme="minorHAnsi"/>
+        </w:rPr>
+        <w:t>Supports modern Java versions and testing frameworks (JUnit, TestNG)</w:t>
+      </w:r>
+    </w:p>
+    <w:p>
+      <w:pPr>
+        <w:pStyle w:val="NormalWeb"/>
+        <w:numPr>
+          <w:ilvl w:val="1"/>
+          <w:numId w:val="58"/>
+        </w:numPr>
+        <w:spacing w:line="360" w:lineRule="auto"/>
+        <w:rPr>
+          <w:rFonts w:asciiTheme="minorHAnsi" w:hAnsiTheme="minorHAnsi"/>
+        </w:rPr>
+      </w:pPr>
+      <w:r>
+        <w:rPr>
+          <w:rFonts w:asciiTheme="minorHAnsi" w:hAnsiTheme="minorHAnsi"/>
+        </w:rPr>
+        <w:t>Encourages better design by highlighting hard-to-test code</w:t>
+      </w:r>
+    </w:p>
+    <w:p>
+      <w:pPr>
+        <w:spacing w:before="100" w:beforeAutospacing="1" w:after="100" w:afterAutospacing="1" w:line="240" w:lineRule="auto"/>
+        <w:ind w:left="1080"/>
+      </w:pPr>
     </w:p>
     <w:p>
       <w:pPr>
@@ -13681,7 +13468,7 @@
   <w:abstractNum w:abstractNumId="50" w15:restartNumberingAfterBreak="0">
     <w:nsid w:val="727E2000"/>
     <w:multiLevelType w:val="hybridMultilevel"/>
-    <w:tmpl w:val="C1A6780E"/>
+    <w:tmpl w:val="2AA09D94"/>
     <w:lvl w:ilvl="0" w:tplc="04090001">
       <w:start w:val="1"/>
       <w:numFmt w:val="bullet"/>
@@ -13694,7 +13481,7 @@
         <w:rFonts w:ascii="Symbol" w:hAnsi="Symbol" w:hint="default"/>
       </w:rPr>
     </w:lvl>
-    <w:lvl w:ilvl="1" w:tplc="04090003" w:tentative="1">
+    <w:lvl w:ilvl="1" w:tplc="04090003">
       <w:start w:val="1"/>
       <w:numFmt w:val="bullet"/>
       <w:lvlText w:val="o"/>

</xml_diff>